<commit_message>
Actualizacion de tareas - Empezando la Tarea 23
</commit_message>
<xml_diff>
--- a/Diccionario.docx
+++ b/Diccionario.docx
@@ -185,8 +185,6 @@
         </w:rPr>
         <w:t>TRANSISTOR</w:t>
       </w:r>
-      <w:bookmarkStart w:id="0" w:name="_GoBack"/>
-      <w:bookmarkEnd w:id="0"/>
       <w:r>
         <w:rPr>
           <w:rStyle w:val="nfasisintenso"/>
@@ -3988,6 +3986,1140 @@
         </w:rPr>
         <w:t xml:space="preserve"> Bull por encargo del Departamento de Defensa de los Estados Unidos. Es un lenguaje multipropósito, orientado a objetos y concurrente, pudiendo llegar desde la facilidad de Pascal hasta la flexibilidad de C++.</w:t>
       </w:r>
+    </w:p>
+    <w:p>
+      <w:pPr>
+        <w:spacing w:after="0"/>
+        <w:jc w:val="both"/>
+        <w:rPr>
+          <w:rStyle w:val="Textoennegrita"/>
+          <w:i/>
+          <w:iCs/>
+        </w:rPr>
+      </w:pPr>
+    </w:p>
+    <w:p>
+      <w:pPr>
+        <w:spacing w:after="0"/>
+        <w:jc w:val="both"/>
+        <w:rPr>
+          <w:rStyle w:val="nfasisintenso"/>
+        </w:rPr>
+      </w:pPr>
+      <w:r>
+        <w:rPr>
+          <w:rStyle w:val="nfasisintenso"/>
+        </w:rPr>
+        <w:t>ALGORITMO DE CIFRADO SIMETRICO</w:t>
+      </w:r>
+      <w:r>
+        <w:rPr>
+          <w:rStyle w:val="nfasisintenso"/>
+        </w:rPr>
+        <w:t>:</w:t>
+      </w:r>
+    </w:p>
+    <w:p>
+      <w:pPr>
+        <w:spacing w:after="0"/>
+        <w:jc w:val="both"/>
+        <w:rPr>
+          <w:rStyle w:val="Textoennegrita"/>
+          <w:i/>
+          <w:iCs/>
+        </w:rPr>
+      </w:pPr>
+      <w:r>
+        <w:rPr>
+          <w:rStyle w:val="Textoennegrita"/>
+          <w:i/>
+          <w:iCs/>
+        </w:rPr>
+        <w:t>La criptografía simétrica solo utiliza una clave para cifrar y descifrar el mensaje, que tiene que conocer el emisor y el receptor previamente y este es el punto débil del sistema, la comunicación de las claves entre ambos sujetos, ya que resulta más fácil interceptar una clave que se ha transmitido sin seguridad (diciéndola en alto, mandándola por correo electrónico u ordinario o haciendo una llamada telefónica).</w:t>
+      </w:r>
+    </w:p>
+    <w:p>
+      <w:pPr>
+        <w:spacing w:after="0"/>
+        <w:jc w:val="both"/>
+        <w:rPr>
+          <w:rStyle w:val="Textoennegrita"/>
+          <w:i/>
+          <w:iCs/>
+        </w:rPr>
+      </w:pPr>
+      <w:hyperlink r:id="rId28" w:history="1">
+        <w:r>
+          <w:rPr>
+            <w:rStyle w:val="Hipervnculo"/>
+            <w:i/>
+            <w:iCs/>
+          </w:rPr>
+          <w:t>https://www.genbeta.com/desarrollo/tipos-de-criptografia-simetrica-asimetrica-e-hibrida</w:t>
+        </w:r>
+      </w:hyperlink>
+    </w:p>
+    <w:p>
+      <w:pPr>
+        <w:spacing w:after="0"/>
+        <w:jc w:val="both"/>
+        <w:rPr>
+          <w:rStyle w:val="Textoennegrita"/>
+          <w:i/>
+          <w:iCs/>
+        </w:rPr>
+      </w:pPr>
+    </w:p>
+    <w:p>
+      <w:pPr>
+        <w:spacing w:after="0"/>
+        <w:jc w:val="both"/>
+        <w:rPr>
+          <w:rStyle w:val="nfasisintenso"/>
+        </w:rPr>
+      </w:pPr>
+      <w:r>
+        <w:rPr>
+          <w:rStyle w:val="nfasisintenso"/>
+        </w:rPr>
+        <w:t>ALGORITMO DE CIFRADO ASIMETRICO</w:t>
+      </w:r>
+      <w:r>
+        <w:rPr>
+          <w:rStyle w:val="nfasisintenso"/>
+        </w:rPr>
+        <w:t>:</w:t>
+      </w:r>
+    </w:p>
+    <w:p>
+      <w:pPr>
+        <w:spacing w:after="0"/>
+        <w:jc w:val="both"/>
+        <w:rPr>
+          <w:rStyle w:val="Textoennegrita"/>
+          <w:i/>
+          <w:iCs/>
+        </w:rPr>
+      </w:pPr>
+      <w:r>
+        <w:rPr>
+          <w:rStyle w:val="Textoennegrita"/>
+          <w:i/>
+          <w:iCs/>
+        </w:rPr>
+        <w:t>La criptografía asimétrica se basa en el uso de </w:t>
+      </w:r>
+      <w:r>
+        <w:rPr>
+          <w:rStyle w:val="Textoennegrita"/>
+          <w:i/>
+          <w:iCs/>
+        </w:rPr>
+        <w:t>dos claves</w:t>
+      </w:r>
+      <w:r>
+        <w:rPr>
+          <w:rStyle w:val="Textoennegrita"/>
+          <w:i/>
+          <w:iCs/>
+        </w:rPr>
+        <w:t>: </w:t>
+      </w:r>
+      <w:r>
+        <w:rPr>
+          <w:rStyle w:val="Textoennegrita"/>
+          <w:i/>
+          <w:iCs/>
+        </w:rPr>
+        <w:t>la pública</w:t>
+      </w:r>
+      <w:r>
+        <w:rPr>
+          <w:rStyle w:val="Textoennegrita"/>
+          <w:i/>
+          <w:iCs/>
+        </w:rPr>
+        <w:t> (que se podrá difundir sin ningún problema a todas las personas que necesiten mandarte algo cifrado) y </w:t>
+      </w:r>
+      <w:r>
+        <w:rPr>
+          <w:rStyle w:val="Textoennegrita"/>
+          <w:i/>
+          <w:iCs/>
+        </w:rPr>
+        <w:t>la privada</w:t>
+      </w:r>
+      <w:r>
+        <w:rPr>
+          <w:rStyle w:val="Textoennegrita"/>
+          <w:i/>
+          <w:iCs/>
+        </w:rPr>
+        <w:t> (que no debe de ser revelada nunca).</w:t>
+      </w:r>
+    </w:p>
+    <w:p>
+      <w:pPr>
+        <w:spacing w:after="0"/>
+        <w:jc w:val="both"/>
+        <w:rPr>
+          <w:rStyle w:val="Textoennegrita"/>
+          <w:i/>
+          <w:iCs/>
+        </w:rPr>
+      </w:pPr>
+      <w:r>
+        <w:rPr>
+          <w:rStyle w:val="Textoennegrita"/>
+          <w:i/>
+          <w:iCs/>
+        </w:rPr>
+        <w:t xml:space="preserve">Sabiendo lo anterior, si queremos que tres compañeros de trabajo nos manden un archivo cifrado debemos de mandarle nuestra clave pública (que está vinculada a la privada) y nos </w:t>
+      </w:r>
+      <w:r>
+        <w:rPr>
+          <w:rStyle w:val="Textoennegrita"/>
+          <w:i/>
+          <w:iCs/>
+        </w:rPr>
+        <w:lastRenderedPageBreak/>
+        <w:t>podrán mandar de forma confidencial ese archivo que solo nosotros podremos descifrar con la clave privada.</w:t>
+      </w:r>
+    </w:p>
+    <w:p>
+      <w:pPr>
+        <w:spacing w:after="0"/>
+        <w:jc w:val="both"/>
+        <w:rPr>
+          <w:rStyle w:val="Textoennegrita"/>
+          <w:i/>
+          <w:iCs/>
+        </w:rPr>
+      </w:pPr>
+      <w:hyperlink r:id="rId29" w:history="1">
+        <w:r>
+          <w:rPr>
+            <w:rStyle w:val="Hipervnculo"/>
+            <w:i/>
+            <w:iCs/>
+          </w:rPr>
+          <w:t>https://www.genbeta.com/desarrollo/tipos-de-criptografia-simetrica-asimetrica-e-hibrida</w:t>
+        </w:r>
+      </w:hyperlink>
+    </w:p>
+    <w:p>
+      <w:pPr>
+        <w:spacing w:after="0"/>
+        <w:jc w:val="both"/>
+        <w:rPr>
+          <w:rStyle w:val="Textoennegrita"/>
+          <w:i/>
+          <w:iCs/>
+        </w:rPr>
+      </w:pPr>
+    </w:p>
+    <w:p>
+      <w:pPr>
+        <w:spacing w:after="0"/>
+        <w:jc w:val="both"/>
+        <w:rPr>
+          <w:rStyle w:val="Textoennegrita"/>
+          <w:i/>
+          <w:iCs/>
+          <w:color w:val="FF0000"/>
+        </w:rPr>
+      </w:pPr>
+      <w:r>
+        <w:rPr>
+          <w:rStyle w:val="Textoennegrita"/>
+          <w:i/>
+          <w:iCs/>
+          <w:color w:val="FF0000"/>
+        </w:rPr>
+        <w:t>NOTA: DIFERENCIAS ENTRE EL CIFRADO SIMETRICO Y ASIMETRICO</w:t>
+      </w:r>
+    </w:p>
+    <w:p>
+      <w:pPr>
+        <w:spacing w:after="0"/>
+        <w:jc w:val="both"/>
+        <w:rPr>
+          <w:rStyle w:val="Textoennegrita"/>
+          <w:i/>
+          <w:iCs/>
+        </w:rPr>
+      </w:pPr>
+      <w:r>
+        <w:rPr>
+          <w:rStyle w:val="Textoennegrita"/>
+          <w:i/>
+          <w:iCs/>
+        </w:rPr>
+        <w:t>Para empezar, la criptografía simétrica es más insegura ya que el hecho de pasar la clave es una gran vulnerabilidad, pero se puede cifrar y descifrar en menor tiempo del que tarda la criptografía asimétrica, que es el principal inconveniente y es la razón por la que existe la criptografía híbrida.</w:t>
+      </w:r>
+    </w:p>
+    <w:p>
+      <w:pPr>
+        <w:spacing w:after="0"/>
+        <w:jc w:val="both"/>
+        <w:rPr>
+          <w:rStyle w:val="Textoennegrita"/>
+          <w:i/>
+          <w:iCs/>
+        </w:rPr>
+      </w:pPr>
+    </w:p>
+    <w:p>
+      <w:pPr>
+        <w:spacing w:after="0"/>
+        <w:jc w:val="both"/>
+        <w:rPr>
+          <w:rStyle w:val="nfasisintenso"/>
+        </w:rPr>
+      </w:pPr>
+      <w:r>
+        <w:rPr>
+          <w:rStyle w:val="nfasisintenso"/>
+        </w:rPr>
+        <w:t>ALGORITMO DE CIFRADO HIBRIDO</w:t>
+      </w:r>
+      <w:r>
+        <w:rPr>
+          <w:rStyle w:val="nfasisintenso"/>
+        </w:rPr>
+        <w:t>:</w:t>
+      </w:r>
+    </w:p>
+    <w:p>
+      <w:pPr>
+        <w:spacing w:after="0"/>
+        <w:jc w:val="both"/>
+        <w:rPr>
+          <w:rStyle w:val="Textoennegrita"/>
+          <w:i/>
+          <w:iCs/>
+        </w:rPr>
+      </w:pPr>
+      <w:r>
+        <w:rPr>
+          <w:rStyle w:val="Textoennegrita"/>
+          <w:i/>
+          <w:iCs/>
+        </w:rPr>
+        <w:t>Este sistema es la unión de las ventajas de los dos anteriores, debemos de partir que el problema de ambos sistemas criptográficos es que el simétrico es inseguro y el asimétrico es lento.</w:t>
+      </w:r>
+    </w:p>
+    <w:p>
+      <w:pPr>
+        <w:spacing w:after="0"/>
+        <w:jc w:val="both"/>
+        <w:rPr>
+          <w:rStyle w:val="Textoennegrita"/>
+          <w:i/>
+          <w:iCs/>
+        </w:rPr>
+      </w:pPr>
+      <w:hyperlink r:id="rId30" w:history="1">
+        <w:r>
+          <w:rPr>
+            <w:rStyle w:val="Hipervnculo"/>
+            <w:i/>
+            <w:iCs/>
+          </w:rPr>
+          <w:t>https://www.genbeta.com/desarrollo/tipos-de-criptografia-simetrica-asimetrica-e-hibrida</w:t>
+        </w:r>
+      </w:hyperlink>
+    </w:p>
+    <w:p>
+      <w:pPr>
+        <w:spacing w:after="0"/>
+        <w:jc w:val="both"/>
+        <w:rPr>
+          <w:rStyle w:val="Textoennegrita"/>
+          <w:i/>
+          <w:iCs/>
+        </w:rPr>
+      </w:pPr>
+    </w:p>
+    <w:p>
+      <w:pPr>
+        <w:spacing w:after="0"/>
+        <w:jc w:val="both"/>
+        <w:rPr>
+          <w:rStyle w:val="nfasisintenso"/>
+        </w:rPr>
+      </w:pPr>
+      <w:r>
+        <w:rPr>
+          <w:rStyle w:val="nfasisintenso"/>
+        </w:rPr>
+        <w:t>FUNCIONES EN PROGRAMACION</w:t>
+      </w:r>
+      <w:r>
+        <w:rPr>
+          <w:rStyle w:val="nfasisintenso"/>
+        </w:rPr>
+        <w:t>:</w:t>
+      </w:r>
+    </w:p>
+    <w:p>
+      <w:pPr>
+        <w:spacing w:after="0"/>
+        <w:jc w:val="both"/>
+        <w:rPr>
+          <w:rStyle w:val="Textoennegrita"/>
+          <w:i/>
+          <w:iCs/>
+        </w:rPr>
+      </w:pPr>
+      <w:proofErr w:type="spellStart"/>
+      <w:r>
+        <w:rPr>
+          <w:rStyle w:val="Textoennegrita"/>
+          <w:i/>
+          <w:iCs/>
+        </w:rPr>
+        <w:t>Las </w:t>
+      </w:r>
+      <w:r>
+        <w:rPr>
+          <w:rStyle w:val="Textoennegrita"/>
+          <w:i/>
+          <w:iCs/>
+        </w:rPr>
+        <w:t>funciones</w:t>
+      </w:r>
+      <w:r>
+        <w:rPr>
+          <w:rStyle w:val="Textoennegrita"/>
+          <w:i/>
+          <w:iCs/>
+        </w:rPr>
+        <w:t> son</w:t>
+      </w:r>
+      <w:proofErr w:type="spellEnd"/>
+      <w:r>
+        <w:rPr>
+          <w:rStyle w:val="Textoennegrita"/>
+          <w:i/>
+          <w:iCs/>
+        </w:rPr>
+        <w:t xml:space="preserve"> </w:t>
+      </w:r>
+      <w:proofErr w:type="spellStart"/>
+      <w:r>
+        <w:rPr>
+          <w:rStyle w:val="Textoennegrita"/>
+          <w:i/>
+          <w:iCs/>
+        </w:rPr>
+        <w:t>un</w:t>
+      </w:r>
+      <w:proofErr w:type="spellEnd"/>
+      <w:r>
+        <w:rPr>
+          <w:rStyle w:val="Textoennegrita"/>
+          <w:i/>
+          <w:iCs/>
+        </w:rPr>
+        <w:t xml:space="preserve"> </w:t>
+      </w:r>
+      <w:proofErr w:type="spellStart"/>
+      <w:r>
+        <w:rPr>
+          <w:rStyle w:val="Textoennegrita"/>
+          <w:i/>
+          <w:iCs/>
+        </w:rPr>
+        <w:t>elemento</w:t>
+      </w:r>
+      <w:proofErr w:type="spellEnd"/>
+      <w:r>
+        <w:rPr>
+          <w:rStyle w:val="Textoennegrita"/>
+          <w:i/>
+          <w:iCs/>
+        </w:rPr>
+        <w:t xml:space="preserve"> </w:t>
+      </w:r>
+      <w:proofErr w:type="spellStart"/>
+      <w:r>
+        <w:rPr>
+          <w:rStyle w:val="Textoennegrita"/>
+          <w:i/>
+          <w:iCs/>
+        </w:rPr>
+        <w:t>muy</w:t>
+      </w:r>
+      <w:proofErr w:type="spellEnd"/>
+      <w:r>
+        <w:rPr>
+          <w:rStyle w:val="Textoennegrita"/>
+          <w:i/>
+          <w:iCs/>
+        </w:rPr>
+        <w:t xml:space="preserve"> </w:t>
+      </w:r>
+      <w:proofErr w:type="spellStart"/>
+      <w:r>
+        <w:rPr>
+          <w:rStyle w:val="Textoennegrita"/>
+          <w:i/>
+          <w:iCs/>
+        </w:rPr>
+        <w:t>utilizado</w:t>
+      </w:r>
+      <w:proofErr w:type="spellEnd"/>
+      <w:r>
+        <w:rPr>
+          <w:rStyle w:val="Textoennegrita"/>
+          <w:i/>
+          <w:iCs/>
+        </w:rPr>
+        <w:t xml:space="preserve"> </w:t>
+      </w:r>
+      <w:proofErr w:type="spellStart"/>
+      <w:r>
+        <w:rPr>
+          <w:rStyle w:val="Textoennegrita"/>
+          <w:i/>
+          <w:iCs/>
+        </w:rPr>
+        <w:t>en</w:t>
+      </w:r>
+      <w:proofErr w:type="spellEnd"/>
+      <w:r>
+        <w:rPr>
+          <w:rStyle w:val="Textoennegrita"/>
+          <w:i/>
+          <w:iCs/>
+        </w:rPr>
+        <w:t xml:space="preserve"> la </w:t>
+      </w:r>
+      <w:proofErr w:type="spellStart"/>
+      <w:r>
+        <w:rPr>
+          <w:rStyle w:val="Textoennegrita"/>
+          <w:i/>
+          <w:iCs/>
+        </w:rPr>
+        <w:t>programación</w:t>
+      </w:r>
+      <w:proofErr w:type="spellEnd"/>
+      <w:r>
+        <w:rPr>
+          <w:rStyle w:val="Textoennegrita"/>
+          <w:i/>
+          <w:iCs/>
+        </w:rPr>
+        <w:t xml:space="preserve">. </w:t>
+      </w:r>
+      <w:proofErr w:type="spellStart"/>
+      <w:r>
+        <w:rPr>
+          <w:rStyle w:val="Textoennegrita"/>
+          <w:i/>
+          <w:iCs/>
+        </w:rPr>
+        <w:t>Empaquetan</w:t>
+      </w:r>
+      <w:proofErr w:type="spellEnd"/>
+      <w:r>
+        <w:rPr>
+          <w:rStyle w:val="Textoennegrita"/>
+          <w:i/>
+          <w:iCs/>
+        </w:rPr>
+        <w:t xml:space="preserve"> y </w:t>
+      </w:r>
+      <w:proofErr w:type="spellStart"/>
+      <w:r>
+        <w:rPr>
+          <w:rStyle w:val="Textoennegrita"/>
+          <w:i/>
+          <w:iCs/>
+        </w:rPr>
+        <w:t>‘aíslan’</w:t>
+      </w:r>
+      <w:proofErr w:type="spellEnd"/>
+      <w:r>
+        <w:rPr>
+          <w:rStyle w:val="Textoennegrita"/>
+          <w:i/>
+          <w:iCs/>
+        </w:rPr>
+        <w:t xml:space="preserve"> del </w:t>
+      </w:r>
+      <w:proofErr w:type="spellStart"/>
+      <w:r>
+        <w:rPr>
+          <w:rStyle w:val="Textoennegrita"/>
+          <w:i/>
+          <w:iCs/>
+        </w:rPr>
+        <w:t>resto</w:t>
+      </w:r>
+      <w:proofErr w:type="spellEnd"/>
+      <w:r>
+        <w:rPr>
+          <w:rStyle w:val="Textoennegrita"/>
+          <w:i/>
+          <w:iCs/>
+        </w:rPr>
+        <w:t xml:space="preserve"> del programa, una parte de </w:t>
+      </w:r>
+      <w:proofErr w:type="spellStart"/>
+      <w:r>
+        <w:rPr>
+          <w:rStyle w:val="Textoennegrita"/>
+          <w:i/>
+          <w:iCs/>
+        </w:rPr>
+        <w:t>código que</w:t>
+      </w:r>
+      <w:proofErr w:type="spellEnd"/>
+      <w:r>
+        <w:rPr>
+          <w:rStyle w:val="Textoennegrita"/>
+          <w:i/>
+          <w:iCs/>
+        </w:rPr>
+        <w:t xml:space="preserve"> </w:t>
+      </w:r>
+      <w:proofErr w:type="spellStart"/>
+      <w:r>
+        <w:rPr>
+          <w:rStyle w:val="Textoennegrita"/>
+          <w:i/>
+          <w:iCs/>
+        </w:rPr>
+        <w:t>realiza</w:t>
+      </w:r>
+      <w:proofErr w:type="spellEnd"/>
+      <w:r>
+        <w:rPr>
+          <w:rStyle w:val="Textoennegrita"/>
+          <w:i/>
+          <w:iCs/>
+        </w:rPr>
+        <w:t xml:space="preserve"> </w:t>
+      </w:r>
+      <w:proofErr w:type="spellStart"/>
+      <w:r>
+        <w:rPr>
+          <w:rStyle w:val="Textoennegrita"/>
+          <w:i/>
+          <w:iCs/>
+        </w:rPr>
+        <w:t>alguna</w:t>
+      </w:r>
+      <w:proofErr w:type="spellEnd"/>
+      <w:r>
+        <w:rPr>
+          <w:rStyle w:val="Textoennegrita"/>
+          <w:i/>
+          <w:iCs/>
+        </w:rPr>
+        <w:t xml:space="preserve"> </w:t>
+      </w:r>
+      <w:proofErr w:type="spellStart"/>
+      <w:r>
+        <w:rPr>
+          <w:rStyle w:val="Textoennegrita"/>
+          <w:i/>
+          <w:iCs/>
+        </w:rPr>
+        <w:t>tarea</w:t>
+      </w:r>
+      <w:proofErr w:type="spellEnd"/>
+      <w:r>
+        <w:rPr>
+          <w:rStyle w:val="Textoennegrita"/>
+          <w:i/>
+          <w:iCs/>
+        </w:rPr>
+        <w:t xml:space="preserve"> </w:t>
+      </w:r>
+      <w:proofErr w:type="spellStart"/>
+      <w:r>
+        <w:rPr>
+          <w:rStyle w:val="Textoennegrita"/>
+          <w:i/>
+          <w:iCs/>
+        </w:rPr>
+        <w:t>específica</w:t>
+      </w:r>
+      <w:proofErr w:type="spellEnd"/>
+      <w:r>
+        <w:rPr>
+          <w:rStyle w:val="Textoennegrita"/>
+          <w:i/>
+          <w:iCs/>
+        </w:rPr>
+        <w:t>.</w:t>
+      </w:r>
+    </w:p>
+    <w:p>
+      <w:pPr>
+        <w:spacing w:after="0"/>
+        <w:jc w:val="both"/>
+        <w:rPr>
+          <w:rStyle w:val="Textoennegrita"/>
+          <w:i/>
+          <w:iCs/>
+        </w:rPr>
+      </w:pPr>
+      <w:r>
+        <w:rPr>
+          <w:rStyle w:val="Textoennegrita"/>
+          <w:i/>
+          <w:iCs/>
+        </w:rPr>
+        <w:t xml:space="preserve">Son </w:t>
+      </w:r>
+      <w:proofErr w:type="spellStart"/>
+      <w:r>
+        <w:rPr>
+          <w:rStyle w:val="Textoennegrita"/>
+          <w:i/>
+          <w:iCs/>
+        </w:rPr>
+        <w:t>por</w:t>
+      </w:r>
+      <w:proofErr w:type="spellEnd"/>
+      <w:r>
+        <w:rPr>
+          <w:rStyle w:val="Textoennegrita"/>
+          <w:i/>
+          <w:iCs/>
+        </w:rPr>
+        <w:t xml:space="preserve"> tanto </w:t>
+      </w:r>
+      <w:proofErr w:type="spellStart"/>
+      <w:r>
+        <w:rPr>
+          <w:rStyle w:val="Textoennegrita"/>
+          <w:i/>
+          <w:iCs/>
+        </w:rPr>
+        <w:t>un</w:t>
+      </w:r>
+      <w:proofErr w:type="spellEnd"/>
+      <w:r>
+        <w:rPr>
+          <w:rStyle w:val="Textoennegrita"/>
+          <w:i/>
+          <w:iCs/>
+        </w:rPr>
+        <w:t xml:space="preserve"> </w:t>
+      </w:r>
+      <w:proofErr w:type="spellStart"/>
+      <w:r>
+        <w:rPr>
+          <w:rStyle w:val="Textoennegrita"/>
+          <w:i/>
+          <w:iCs/>
+        </w:rPr>
+        <w:t>conjunto</w:t>
+      </w:r>
+      <w:proofErr w:type="spellEnd"/>
+      <w:r>
+        <w:rPr>
+          <w:rStyle w:val="Textoennegrita"/>
+          <w:i/>
+          <w:iCs/>
+        </w:rPr>
+        <w:t xml:space="preserve"> de </w:t>
+      </w:r>
+      <w:proofErr w:type="spellStart"/>
+      <w:r>
+        <w:rPr>
+          <w:rStyle w:val="Textoennegrita"/>
+          <w:i/>
+          <w:iCs/>
+        </w:rPr>
+        <w:t>instrucciones</w:t>
+      </w:r>
+      <w:proofErr w:type="spellEnd"/>
+      <w:r>
+        <w:rPr>
+          <w:rStyle w:val="Textoennegrita"/>
+          <w:i/>
+          <w:iCs/>
+        </w:rPr>
+        <w:t xml:space="preserve"> </w:t>
+      </w:r>
+      <w:proofErr w:type="spellStart"/>
+      <w:r>
+        <w:rPr>
+          <w:rStyle w:val="Textoennegrita"/>
+          <w:i/>
+          <w:iCs/>
+        </w:rPr>
+        <w:t>que</w:t>
+      </w:r>
+      <w:proofErr w:type="spellEnd"/>
+      <w:r>
+        <w:rPr>
+          <w:rStyle w:val="Textoennegrita"/>
+          <w:i/>
+          <w:iCs/>
+        </w:rPr>
+        <w:t xml:space="preserve"> </w:t>
+      </w:r>
+      <w:proofErr w:type="spellStart"/>
+      <w:r>
+        <w:rPr>
+          <w:rStyle w:val="Textoennegrita"/>
+          <w:i/>
+          <w:iCs/>
+        </w:rPr>
+        <w:t>ejecutan</w:t>
+      </w:r>
+      <w:proofErr w:type="spellEnd"/>
+      <w:r>
+        <w:rPr>
+          <w:rStyle w:val="Textoennegrita"/>
+          <w:i/>
+          <w:iCs/>
+        </w:rPr>
+        <w:t xml:space="preserve"> una </w:t>
+      </w:r>
+      <w:proofErr w:type="spellStart"/>
+      <w:r>
+        <w:rPr>
+          <w:rStyle w:val="Textoennegrita"/>
+          <w:i/>
+          <w:iCs/>
+        </w:rPr>
+        <w:t>tarea</w:t>
+      </w:r>
+      <w:proofErr w:type="spellEnd"/>
+      <w:r>
+        <w:rPr>
+          <w:rStyle w:val="Textoennegrita"/>
+          <w:i/>
+          <w:iCs/>
+        </w:rPr>
+        <w:t xml:space="preserve"> </w:t>
+      </w:r>
+      <w:proofErr w:type="spellStart"/>
+      <w:r>
+        <w:rPr>
+          <w:rStyle w:val="Textoennegrita"/>
+          <w:i/>
+          <w:iCs/>
+        </w:rPr>
+        <w:t>determinada</w:t>
+      </w:r>
+      <w:proofErr w:type="spellEnd"/>
+      <w:r>
+        <w:rPr>
+          <w:rStyle w:val="Textoennegrita"/>
+          <w:i/>
+          <w:iCs/>
+        </w:rPr>
+        <w:t xml:space="preserve"> y </w:t>
+      </w:r>
+      <w:proofErr w:type="spellStart"/>
+      <w:r>
+        <w:rPr>
+          <w:rStyle w:val="Textoennegrita"/>
+          <w:i/>
+          <w:iCs/>
+        </w:rPr>
+        <w:t>que</w:t>
+      </w:r>
+      <w:proofErr w:type="spellEnd"/>
+      <w:r>
+        <w:rPr>
+          <w:rStyle w:val="Textoennegrita"/>
+          <w:i/>
+          <w:iCs/>
+        </w:rPr>
+        <w:t xml:space="preserve"> </w:t>
+      </w:r>
+      <w:proofErr w:type="spellStart"/>
+      <w:r>
+        <w:rPr>
+          <w:rStyle w:val="Textoennegrita"/>
+          <w:i/>
+          <w:iCs/>
+        </w:rPr>
+        <w:t>hemos</w:t>
+      </w:r>
+      <w:proofErr w:type="spellEnd"/>
+      <w:r>
+        <w:rPr>
+          <w:rStyle w:val="Textoennegrita"/>
+          <w:i/>
+          <w:iCs/>
+        </w:rPr>
+        <w:t xml:space="preserve"> </w:t>
+      </w:r>
+      <w:proofErr w:type="spellStart"/>
+      <w:r>
+        <w:rPr>
+          <w:rStyle w:val="Textoennegrita"/>
+          <w:i/>
+          <w:iCs/>
+        </w:rPr>
+        <w:t>encapsulado</w:t>
+      </w:r>
+      <w:proofErr w:type="spellEnd"/>
+      <w:r>
+        <w:rPr>
+          <w:rStyle w:val="Textoennegrita"/>
+          <w:i/>
+          <w:iCs/>
+        </w:rPr>
+        <w:t xml:space="preserve"> </w:t>
+      </w:r>
+      <w:proofErr w:type="spellStart"/>
+      <w:r>
+        <w:rPr>
+          <w:rStyle w:val="Textoennegrita"/>
+          <w:i/>
+          <w:iCs/>
+        </w:rPr>
+        <w:t>en</w:t>
+      </w:r>
+      <w:proofErr w:type="spellEnd"/>
+      <w:r>
+        <w:rPr>
+          <w:rStyle w:val="Textoennegrita"/>
+          <w:i/>
+          <w:iCs/>
+        </w:rPr>
+        <w:t xml:space="preserve"> </w:t>
+      </w:r>
+      <w:proofErr w:type="spellStart"/>
+      <w:r>
+        <w:rPr>
+          <w:rStyle w:val="Textoennegrita"/>
+          <w:i/>
+          <w:iCs/>
+        </w:rPr>
+        <w:t>un</w:t>
+      </w:r>
+      <w:proofErr w:type="spellEnd"/>
+      <w:r>
+        <w:rPr>
+          <w:rStyle w:val="Textoennegrita"/>
+          <w:i/>
+          <w:iCs/>
+        </w:rPr>
+        <w:t xml:space="preserve"> </w:t>
+      </w:r>
+      <w:proofErr w:type="spellStart"/>
+      <w:r>
+        <w:rPr>
+          <w:rStyle w:val="Textoennegrita"/>
+          <w:i/>
+          <w:iCs/>
+        </w:rPr>
+        <w:t>formato</w:t>
+      </w:r>
+      <w:proofErr w:type="spellEnd"/>
+      <w:r>
+        <w:rPr>
+          <w:rStyle w:val="Textoennegrita"/>
+          <w:i/>
+          <w:iCs/>
+        </w:rPr>
+        <w:t xml:space="preserve"> </w:t>
+      </w:r>
+      <w:proofErr w:type="spellStart"/>
+      <w:r>
+        <w:rPr>
+          <w:rStyle w:val="Textoennegrita"/>
+          <w:i/>
+          <w:iCs/>
+        </w:rPr>
+        <w:t>estándar</w:t>
+      </w:r>
+      <w:proofErr w:type="spellEnd"/>
+      <w:r>
+        <w:rPr>
+          <w:rStyle w:val="Textoennegrita"/>
+          <w:i/>
+          <w:iCs/>
+        </w:rPr>
+        <w:t xml:space="preserve"> para </w:t>
+      </w:r>
+      <w:proofErr w:type="spellStart"/>
+      <w:r>
+        <w:rPr>
+          <w:rStyle w:val="Textoennegrita"/>
+          <w:i/>
+          <w:iCs/>
+        </w:rPr>
+        <w:t>que</w:t>
+      </w:r>
+      <w:proofErr w:type="spellEnd"/>
+      <w:r>
+        <w:rPr>
+          <w:rStyle w:val="Textoennegrita"/>
+          <w:i/>
+          <w:iCs/>
+        </w:rPr>
+        <w:t xml:space="preserve"> </w:t>
+      </w:r>
+      <w:proofErr w:type="spellStart"/>
+      <w:r>
+        <w:rPr>
+          <w:rStyle w:val="Textoennegrita"/>
+          <w:i/>
+          <w:iCs/>
+        </w:rPr>
+        <w:t>nos</w:t>
+      </w:r>
+      <w:proofErr w:type="spellEnd"/>
+      <w:r>
+        <w:rPr>
+          <w:rStyle w:val="Textoennegrita"/>
+          <w:i/>
+          <w:iCs/>
+        </w:rPr>
+        <w:t xml:space="preserve"> </w:t>
+      </w:r>
+      <w:proofErr w:type="spellStart"/>
+      <w:r>
+        <w:rPr>
+          <w:rStyle w:val="Textoennegrita"/>
+          <w:i/>
+          <w:iCs/>
+        </w:rPr>
+        <w:t>sea</w:t>
+      </w:r>
+      <w:proofErr w:type="spellEnd"/>
+      <w:r>
+        <w:rPr>
+          <w:rStyle w:val="Textoennegrita"/>
+          <w:i/>
+          <w:iCs/>
+        </w:rPr>
+        <w:t xml:space="preserve"> </w:t>
+      </w:r>
+      <w:proofErr w:type="spellStart"/>
+      <w:r>
+        <w:rPr>
+          <w:rStyle w:val="Textoennegrita"/>
+          <w:i/>
+          <w:iCs/>
+        </w:rPr>
+        <w:t>muy</w:t>
+      </w:r>
+      <w:proofErr w:type="spellEnd"/>
+      <w:r>
+        <w:rPr>
+          <w:rStyle w:val="Textoennegrita"/>
+          <w:i/>
+          <w:iCs/>
+        </w:rPr>
+        <w:t xml:space="preserve"> </w:t>
+      </w:r>
+      <w:proofErr w:type="spellStart"/>
+      <w:r>
+        <w:rPr>
+          <w:rStyle w:val="Textoennegrita"/>
+          <w:i/>
+          <w:iCs/>
+        </w:rPr>
+        <w:t>sencillo</w:t>
+      </w:r>
+      <w:proofErr w:type="spellEnd"/>
+      <w:r>
+        <w:rPr>
+          <w:rStyle w:val="Textoennegrita"/>
+          <w:i/>
+          <w:iCs/>
+        </w:rPr>
+        <w:t xml:space="preserve"> de </w:t>
+      </w:r>
+      <w:proofErr w:type="spellStart"/>
+      <w:r>
+        <w:rPr>
+          <w:rStyle w:val="Textoennegrita"/>
+          <w:i/>
+          <w:iCs/>
+        </w:rPr>
+        <w:t>manipular</w:t>
+      </w:r>
+      <w:proofErr w:type="spellEnd"/>
+      <w:r>
+        <w:rPr>
+          <w:rStyle w:val="Textoennegrita"/>
+          <w:i/>
+          <w:iCs/>
+        </w:rPr>
+        <w:t xml:space="preserve"> y </w:t>
+      </w:r>
+      <w:proofErr w:type="spellStart"/>
+      <w:r>
+        <w:rPr>
+          <w:rStyle w:val="Textoennegrita"/>
+          <w:i/>
+          <w:iCs/>
+        </w:rPr>
+        <w:t>reutilizar</w:t>
+      </w:r>
+      <w:proofErr w:type="spellEnd"/>
+      <w:r>
+        <w:rPr>
+          <w:rStyle w:val="Textoennegrita"/>
+          <w:i/>
+          <w:iCs/>
+        </w:rPr>
+        <w:t>.</w:t>
+      </w:r>
+    </w:p>
+    <w:p>
+      <w:pPr>
+        <w:spacing w:after="0"/>
+        <w:jc w:val="both"/>
+        <w:rPr>
+          <w:rStyle w:val="Textoennegrita"/>
+          <w:i/>
+          <w:iCs/>
+        </w:rPr>
+      </w:pPr>
+    </w:p>
+    <w:p>
+      <w:pPr>
+        <w:spacing w:after="0"/>
+        <w:jc w:val="both"/>
+        <w:rPr>
+          <w:rStyle w:val="Textoennegrita"/>
+          <w:i/>
+          <w:iCs/>
+        </w:rPr>
+      </w:pPr>
+    </w:p>
+    <w:p>
+      <w:pPr>
+        <w:spacing w:after="0"/>
+        <w:jc w:val="both"/>
+        <w:rPr>
+          <w:rStyle w:val="Textoennegrita"/>
+          <w:i/>
+          <w:iCs/>
+        </w:rPr>
+      </w:pPr>
+    </w:p>
+    <w:p>
+      <w:pPr>
+        <w:spacing w:after="0"/>
+        <w:jc w:val="both"/>
+        <w:rPr>
+          <w:rStyle w:val="Textoennegrita"/>
+          <w:i/>
+          <w:iCs/>
+          <w:sz w:val="20"/>
+        </w:rPr>
+      </w:pPr>
+      <w:bookmarkStart w:id="0" w:name="_GoBack"/>
+      <w:bookmarkEnd w:id="0"/>
     </w:p>
     <w:p>
       <w:pPr>
@@ -4480,7 +5612,6 @@
     <w:name w:val="Hyperlink"/>
     <w:basedOn w:val="Fuentedeprrafopredeter"/>
     <w:uiPriority w:val="99"/>
-    <w:semiHidden/>
     <w:unhideWhenUsed/>
     <w:rsid w:val="00D975CB"/>
     <w:rPr>
@@ -4855,7 +5986,6 @@
     <w:name w:val="Hyperlink"/>
     <w:basedOn w:val="Fuentedeprrafopredeter"/>
     <w:uiPriority w:val="99"/>
-    <w:semiHidden/>
     <w:unhideWhenUsed/>
     <w:rsid w:val="00D975CB"/>
     <w:rPr>
@@ -5181,7 +6311,7 @@
 </file>
 
 <file path=customXml/itemProps1.xml><?xml version="1.0" encoding="utf-8"?>
-<ds:datastoreItem xmlns:ds="http://schemas.openxmlformats.org/officeDocument/2006/customXml" ds:itemID="{3C4E6841-B682-4383-8613-1DE2F262A5DF}">
+<ds:datastoreItem xmlns:ds="http://schemas.openxmlformats.org/officeDocument/2006/customXml" ds:itemID="{C43BDC82-DED0-47D1-B458-861C10BFBD54}">
   <ds:schemaRefs>
     <ds:schemaRef ds:uri="http://schemas.openxmlformats.org/officeDocument/2006/bibliography"/>
   </ds:schemaRefs>

</xml_diff>

<commit_message>
Actualizacion del Diccionario y de la Tarea 24
</commit_message>
<xml_diff>
--- a/Diccionario.docx
+++ b/Diccionario.docx
@@ -4107,55 +4107,7 @@
           <w:i/>
           <w:iCs/>
         </w:rPr>
-        <w:t>La criptografía asimétrica se basa en el uso de </w:t>
-      </w:r>
-      <w:r>
-        <w:rPr>
-          <w:rStyle w:val="Textoennegrita"/>
-          <w:i/>
-          <w:iCs/>
-        </w:rPr>
-        <w:t>dos claves</w:t>
-      </w:r>
-      <w:r>
-        <w:rPr>
-          <w:rStyle w:val="Textoennegrita"/>
-          <w:i/>
-          <w:iCs/>
-        </w:rPr>
-        <w:t>: </w:t>
-      </w:r>
-      <w:r>
-        <w:rPr>
-          <w:rStyle w:val="Textoennegrita"/>
-          <w:i/>
-          <w:iCs/>
-        </w:rPr>
-        <w:t>la pública</w:t>
-      </w:r>
-      <w:r>
-        <w:rPr>
-          <w:rStyle w:val="Textoennegrita"/>
-          <w:i/>
-          <w:iCs/>
-        </w:rPr>
-        <w:t> (que se podrá difundir sin ningún problema a todas las personas que necesiten mandarte algo cifrado) y </w:t>
-      </w:r>
-      <w:r>
-        <w:rPr>
-          <w:rStyle w:val="Textoennegrita"/>
-          <w:i/>
-          <w:iCs/>
-        </w:rPr>
-        <w:t>la privada</w:t>
-      </w:r>
-      <w:r>
-        <w:rPr>
-          <w:rStyle w:val="Textoennegrita"/>
-          <w:i/>
-          <w:iCs/>
-        </w:rPr>
-        <w:t> (que no debe de ser revelada nunca).</w:t>
+        <w:t>La criptografía asimétrica se basa en el uso de dos claves: la pública (que se podrá difundir sin ningún problema a todas las personas que necesiten mandarte algo cifrado) y la privada (que no debe de ser revelada nunca).</w:t>
       </w:r>
     </w:p>
     <w:p>
@@ -4372,40 +4324,942 @@
           <w:iCs/>
         </w:rPr>
       </w:pPr>
+      <w:r>
+        <w:rPr>
+          <w:rStyle w:val="Textoennegrita"/>
+          <w:i/>
+          <w:iCs/>
+        </w:rPr>
+        <w:t>Las funciones son un elemento muy utilizado en la programación. Empaquetan y ‘aíslan’ del resto del programa, una parte de código que realiza alguna tarea específica.</w:t>
+      </w:r>
+    </w:p>
+    <w:p>
+      <w:pPr>
+        <w:spacing w:after="0"/>
+        <w:jc w:val="both"/>
+        <w:rPr>
+          <w:rStyle w:val="Textoennegrita"/>
+          <w:i/>
+          <w:iCs/>
+        </w:rPr>
+      </w:pPr>
+      <w:r>
+        <w:rPr>
+          <w:rStyle w:val="Textoennegrita"/>
+          <w:i/>
+          <w:iCs/>
+        </w:rPr>
+        <w:t>Son por tanto un conjunto de instrucciones que ejecutan una tarea determinada y que hemos encapsulado en un formato estándar para que nos sea muy sencillo de manipular y reutilizar.</w:t>
+      </w:r>
+    </w:p>
+    <w:p>
+      <w:pPr>
+        <w:spacing w:after="0"/>
+        <w:jc w:val="both"/>
+        <w:rPr>
+          <w:rStyle w:val="Textoennegrita"/>
+          <w:i/>
+          <w:iCs/>
+        </w:rPr>
+      </w:pPr>
+    </w:p>
+    <w:p>
+      <w:pPr>
+        <w:spacing w:after="0"/>
+        <w:jc w:val="both"/>
+        <w:rPr>
+          <w:rStyle w:val="nfasisintenso"/>
+        </w:rPr>
+      </w:pPr>
+      <w:r>
+        <w:rPr>
+          <w:rStyle w:val="nfasisintenso"/>
+        </w:rPr>
+        <w:t>CONVERTIDOR ANALOGICO-DIGITAL</w:t>
+      </w:r>
+      <w:r>
+        <w:rPr>
+          <w:rStyle w:val="nfasisintenso"/>
+        </w:rPr>
+        <w:t>:</w:t>
+      </w:r>
+    </w:p>
+    <w:p>
+      <w:pPr>
+        <w:spacing w:after="0"/>
+        <w:jc w:val="both"/>
+        <w:rPr>
+          <w:rStyle w:val="Textoennegrita"/>
+          <w:i/>
+          <w:iCs/>
+        </w:rPr>
+      </w:pPr>
+      <w:r>
+        <w:rPr>
+          <w:rStyle w:val="Textoennegrita"/>
+          <w:i/>
+          <w:iCs/>
+        </w:rPr>
+        <w:t>Un convertidor analógico digital (Conversor Analógico Digital, </w:t>
+      </w:r>
+      <w:r>
+        <w:rPr>
+          <w:rStyle w:val="Textoennegrita"/>
+          <w:b w:val="0"/>
+          <w:bCs w:val="0"/>
+          <w:i/>
+          <w:iCs/>
+        </w:rPr>
+        <w:t>CAD</w:t>
+      </w:r>
+      <w:r>
+        <w:rPr>
+          <w:rStyle w:val="Textoennegrita"/>
+          <w:i/>
+          <w:iCs/>
+        </w:rPr>
+        <w:t>; </w:t>
+      </w:r>
       <w:proofErr w:type="spellStart"/>
       <w:r>
         <w:rPr>
           <w:rStyle w:val="Textoennegrita"/>
-          <w:i/>
-          <w:iCs/>
-        </w:rPr>
-        <w:t>Las </w:t>
-      </w:r>
-      <w:r>
-        <w:rPr>
-          <w:rStyle w:val="Textoennegrita"/>
-          <w:i/>
-          <w:iCs/>
-        </w:rPr>
-        <w:t>funciones</w:t>
-      </w:r>
-      <w:r>
-        <w:rPr>
-          <w:rStyle w:val="Textoennegrita"/>
-          <w:i/>
-          <w:iCs/>
-        </w:rPr>
-        <w:t> son</w:t>
+        </w:rPr>
+        <w:t>Analog</w:t>
       </w:r>
       <w:proofErr w:type="spellEnd"/>
       <w:r>
         <w:rPr>
           <w:rStyle w:val="Textoennegrita"/>
+        </w:rPr>
+        <w:t>-</w:t>
+      </w:r>
+      <w:proofErr w:type="spellStart"/>
+      <w:r>
+        <w:rPr>
+          <w:rStyle w:val="Textoennegrita"/>
+        </w:rPr>
+        <w:t>to</w:t>
+      </w:r>
+      <w:proofErr w:type="spellEnd"/>
+      <w:r>
+        <w:rPr>
+          <w:rStyle w:val="Textoennegrita"/>
+        </w:rPr>
+        <w:t xml:space="preserve">-Digital </w:t>
+      </w:r>
+      <w:proofErr w:type="spellStart"/>
+      <w:r>
+        <w:rPr>
+          <w:rStyle w:val="Textoennegrita"/>
+        </w:rPr>
+        <w:t>Converter</w:t>
+      </w:r>
+      <w:proofErr w:type="spellEnd"/>
+      <w:r>
+        <w:rPr>
+          <w:rStyle w:val="Textoennegrita"/>
+          <w:i/>
+          <w:iCs/>
+        </w:rPr>
+        <w:t>, </w:t>
+      </w:r>
+      <w:r>
+        <w:rPr>
+          <w:rStyle w:val="Textoennegrita"/>
+          <w:b w:val="0"/>
+          <w:bCs w:val="0"/>
+          <w:i/>
+          <w:iCs/>
+        </w:rPr>
+        <w:t>ADC</w:t>
+      </w:r>
+      <w:r>
+        <w:rPr>
+          <w:rStyle w:val="Textoennegrita"/>
+          <w:i/>
+          <w:iCs/>
+        </w:rPr>
+        <w:t>) es un dispositivo electrónico capaz de convertir una señal analógica, ya sea de tensión o corriente, en una señal digital mediante un cuantificador y codificándose en muchos casos en un código binario en particular. Donde un código es la representación unívoca de los elementos, en este caso, cada valor numérico binario hace corresponder a un solo valor de tensión o corriente.</w:t>
+      </w:r>
+    </w:p>
+    <w:p>
+      <w:pPr>
+        <w:spacing w:after="0"/>
+        <w:jc w:val="both"/>
+        <w:rPr>
+          <w:rStyle w:val="Textoennegrita"/>
+          <w:i/>
+          <w:iCs/>
+        </w:rPr>
+      </w:pPr>
+    </w:p>
+    <w:p>
+      <w:pPr>
+        <w:spacing w:after="0"/>
+        <w:jc w:val="both"/>
+        <w:rPr>
+          <w:rStyle w:val="nfasisintenso"/>
+        </w:rPr>
+      </w:pPr>
+      <w:r>
+        <w:rPr>
+          <w:rStyle w:val="nfasisintenso"/>
+        </w:rPr>
+        <w:t>TRANSISTOR BIPOLAR (BJT)</w:t>
+      </w:r>
+      <w:r>
+        <w:rPr>
+          <w:rStyle w:val="nfasisintenso"/>
+        </w:rPr>
+        <w:t>:</w:t>
+      </w:r>
+    </w:p>
+    <w:p>
+      <w:pPr>
+        <w:spacing w:after="0"/>
+        <w:jc w:val="both"/>
+        <w:rPr>
+          <w:rStyle w:val="Textoennegrita"/>
+          <w:i/>
+          <w:iCs/>
+        </w:rPr>
+      </w:pPr>
+      <w:r>
+        <w:rPr>
+          <w:rStyle w:val="Textoennegrita"/>
+          <w:i/>
+          <w:iCs/>
+        </w:rPr>
+        <w:t>El </w:t>
+      </w:r>
+      <w:r>
+        <w:rPr>
+          <w:rStyle w:val="Textoennegrita"/>
+          <w:bCs w:val="0"/>
+          <w:i/>
+          <w:iCs/>
+        </w:rPr>
+        <w:t>transistor de unión bipolar</w:t>
+      </w:r>
+      <w:r>
+        <w:rPr>
+          <w:rStyle w:val="Textoennegrita"/>
+          <w:i/>
+          <w:iCs/>
+        </w:rPr>
+        <w:t> (del </w:t>
+      </w:r>
+      <w:hyperlink r:id="rId31" w:tooltip="Idioma inglés" w:history="1">
+        <w:r>
+          <w:rPr>
+            <w:rStyle w:val="Textoennegrita"/>
+            <w:i/>
+            <w:iCs/>
+          </w:rPr>
+          <w:t>inglés</w:t>
+        </w:r>
+      </w:hyperlink>
+      <w:r>
+        <w:rPr>
+          <w:rStyle w:val="Textoennegrita"/>
+          <w:i/>
+          <w:iCs/>
+        </w:rPr>
+        <w:t> </w:t>
+      </w:r>
+      <w:r>
+        <w:rPr>
+          <w:rStyle w:val="Textoennegrita"/>
+        </w:rPr>
+        <w:t xml:space="preserve">bipolar </w:t>
+      </w:r>
+      <w:proofErr w:type="spellStart"/>
+      <w:r>
+        <w:rPr>
+          <w:rStyle w:val="Textoennegrita"/>
+        </w:rPr>
+        <w:t>junction</w:t>
+      </w:r>
+      <w:proofErr w:type="spellEnd"/>
+      <w:r>
+        <w:rPr>
+          <w:rStyle w:val="Textoennegrita"/>
+        </w:rPr>
+        <w:t xml:space="preserve"> transistor</w:t>
+      </w:r>
+      <w:r>
+        <w:rPr>
+          <w:rStyle w:val="Textoennegrita"/>
+          <w:i/>
+          <w:iCs/>
+        </w:rPr>
+        <w:t>, o sus siglas </w:t>
+      </w:r>
+      <w:r>
+        <w:rPr>
+          <w:rStyle w:val="Textoennegrita"/>
+        </w:rPr>
+        <w:t>BJT</w:t>
+      </w:r>
+      <w:r>
+        <w:rPr>
+          <w:rStyle w:val="Textoennegrita"/>
+          <w:i/>
+          <w:iCs/>
+        </w:rPr>
+        <w:t>) es un </w:t>
+      </w:r>
+      <w:hyperlink r:id="rId32" w:tooltip="Dispositivo electrónico" w:history="1">
+        <w:r>
+          <w:rPr>
+            <w:rStyle w:val="Textoennegrita"/>
+            <w:i/>
+            <w:iCs/>
+          </w:rPr>
+          <w:t>dispositivo electrónico</w:t>
+        </w:r>
+      </w:hyperlink>
+      <w:r>
+        <w:rPr>
+          <w:rStyle w:val="Textoennegrita"/>
+          <w:i/>
+          <w:iCs/>
+        </w:rPr>
+        <w:t> de </w:t>
+      </w:r>
+      <w:hyperlink r:id="rId33" w:tooltip="Estado sólido" w:history="1">
+        <w:r>
+          <w:rPr>
+            <w:rStyle w:val="Textoennegrita"/>
+            <w:i/>
+            <w:iCs/>
+          </w:rPr>
+          <w:t>estado sólido</w:t>
+        </w:r>
+      </w:hyperlink>
+      <w:r>
+        <w:rPr>
+          <w:rStyle w:val="Textoennegrita"/>
+          <w:i/>
+          <w:iCs/>
+        </w:rPr>
+        <w:t> consistente en dos </w:t>
+      </w:r>
+      <w:hyperlink r:id="rId34" w:tooltip="Unión PN" w:history="1">
+        <w:r>
+          <w:rPr>
+            <w:rStyle w:val="Textoennegrita"/>
+            <w:i/>
+            <w:iCs/>
+          </w:rPr>
+          <w:t>uniones PN</w:t>
+        </w:r>
+      </w:hyperlink>
+      <w:r>
+        <w:rPr>
+          <w:rStyle w:val="Textoennegrita"/>
+          <w:i/>
+          <w:iCs/>
+        </w:rPr>
+        <w:t> muy cercanas entre sí, que permite aumentar la corriente y disminuir el voltaje, además de controlar el paso de la </w:t>
+      </w:r>
+      <w:hyperlink r:id="rId35" w:tooltip="Corriente eléctrica" w:history="1">
+        <w:r>
+          <w:rPr>
+            <w:rStyle w:val="Textoennegrita"/>
+            <w:i/>
+            <w:iCs/>
+          </w:rPr>
+          <w:t>corriente</w:t>
+        </w:r>
+      </w:hyperlink>
+      <w:r>
+        <w:rPr>
+          <w:rStyle w:val="Textoennegrita"/>
+          <w:i/>
+          <w:iCs/>
+        </w:rPr>
+        <w:t> a través de sus terminales. La denominación de bipolar se debe a que la conducción tiene lugar gracias al desplazamiento de portadores de dos polaridades (</w:t>
+      </w:r>
+      <w:hyperlink r:id="rId36" w:tooltip="Hueco de electrón" w:history="1">
+        <w:r>
+          <w:rPr>
+            <w:rStyle w:val="Textoennegrita"/>
+            <w:i/>
+            <w:iCs/>
+          </w:rPr>
+          <w:t>huecos</w:t>
+        </w:r>
+      </w:hyperlink>
+      <w:r>
+        <w:rPr>
+          <w:rStyle w:val="Textoennegrita"/>
+          <w:i/>
+          <w:iCs/>
+        </w:rPr>
+        <w:t> positivos y </w:t>
+      </w:r>
+      <w:hyperlink r:id="rId37" w:tooltip="Electrones" w:history="1">
+        <w:r>
+          <w:rPr>
+            <w:rStyle w:val="Textoennegrita"/>
+            <w:i/>
+            <w:iCs/>
+          </w:rPr>
+          <w:t>electrones</w:t>
+        </w:r>
+      </w:hyperlink>
+      <w:r>
+        <w:rPr>
+          <w:rStyle w:val="Textoennegrita"/>
+          <w:i/>
+          <w:iCs/>
+        </w:rPr>
+        <w:t> negativos), y son de gran utilidad en gran número de aplicaciones; pero tienen ciertos inconvenientes, entre ellos su </w:t>
+      </w:r>
+      <w:hyperlink r:id="rId38" w:tooltip="Impedancia" w:history="1">
+        <w:r>
+          <w:rPr>
+            <w:rStyle w:val="Textoennegrita"/>
+            <w:i/>
+            <w:iCs/>
+          </w:rPr>
+          <w:t>impedancia</w:t>
+        </w:r>
+      </w:hyperlink>
+      <w:r>
+        <w:rPr>
+          <w:rStyle w:val="Textoennegrita"/>
+          <w:i/>
+          <w:iCs/>
+        </w:rPr>
+        <w:t> de entrada bastante baja.</w:t>
+      </w:r>
+    </w:p>
+    <w:p>
+      <w:pPr>
+        <w:spacing w:after="0"/>
+        <w:jc w:val="both"/>
+        <w:rPr>
+          <w:rStyle w:val="Textoennegrita"/>
+          <w:i/>
+          <w:iCs/>
+        </w:rPr>
+      </w:pPr>
+    </w:p>
+    <w:p>
+      <w:pPr>
+        <w:spacing w:after="0"/>
+        <w:jc w:val="both"/>
+        <w:rPr>
+          <w:rStyle w:val="Textoennegrita"/>
+          <w:i/>
+          <w:iCs/>
+        </w:rPr>
+      </w:pPr>
+    </w:p>
+    <w:p>
+      <w:pPr>
+        <w:spacing w:after="0"/>
+        <w:jc w:val="both"/>
+        <w:rPr>
+          <w:rStyle w:val="Textoennegrita"/>
+          <w:i/>
+          <w:iCs/>
+        </w:rPr>
+      </w:pPr>
+    </w:p>
+    <w:p>
+      <w:pPr>
+        <w:spacing w:after="0"/>
+        <w:jc w:val="both"/>
+        <w:rPr>
+          <w:rStyle w:val="Textoennegrita"/>
+          <w:i/>
+          <w:iCs/>
+        </w:rPr>
+      </w:pPr>
+    </w:p>
+    <w:p>
+      <w:pPr>
+        <w:spacing w:after="0"/>
+        <w:jc w:val="both"/>
+        <w:rPr>
+          <w:rStyle w:val="Textoennegrita"/>
+          <w:i/>
+          <w:iCs/>
+        </w:rPr>
+      </w:pPr>
+    </w:p>
+    <w:p>
+      <w:pPr>
+        <w:spacing w:after="0"/>
+        <w:jc w:val="both"/>
+        <w:rPr>
+          <w:rStyle w:val="Textoennegrita"/>
+          <w:i/>
+          <w:iCs/>
+        </w:rPr>
+      </w:pPr>
+    </w:p>
+    <w:p>
+      <w:pPr>
+        <w:spacing w:after="0"/>
+        <w:jc w:val="both"/>
+        <w:rPr>
+          <w:rStyle w:val="nfasisintenso"/>
+        </w:rPr>
+      </w:pPr>
+      <w:r>
+        <w:rPr>
+          <w:rStyle w:val="nfasisintenso"/>
+        </w:rPr>
+        <w:lastRenderedPageBreak/>
+        <w:t>FRECUENCIA DE MUESTREO</w:t>
+      </w:r>
+      <w:r>
+        <w:rPr>
+          <w:rStyle w:val="nfasisintenso"/>
+        </w:rPr>
+        <w:t>:</w:t>
+      </w:r>
+    </w:p>
+    <w:p>
+      <w:pPr>
+        <w:spacing w:after="0"/>
+        <w:jc w:val="both"/>
+        <w:rPr>
+          <w:rStyle w:val="Textoennegrita"/>
+          <w:i/>
+          <w:iCs/>
+        </w:rPr>
+      </w:pPr>
+      <w:r>
+        <w:rPr>
+          <w:rStyle w:val="Textoennegrita"/>
+          <w:i/>
+          <w:iCs/>
+        </w:rPr>
+        <w:t>La </w:t>
+      </w:r>
+      <w:r>
+        <w:rPr>
+          <w:rStyle w:val="Textoennegrita"/>
+          <w:bCs w:val="0"/>
+          <w:i/>
+          <w:iCs/>
+        </w:rPr>
+        <w:t>tasa</w:t>
+      </w:r>
+      <w:r>
+        <w:rPr>
+          <w:rStyle w:val="Textoennegrita"/>
+          <w:i/>
+          <w:iCs/>
+        </w:rPr>
+        <w:t> o </w:t>
+      </w:r>
+      <w:r>
+        <w:rPr>
+          <w:rStyle w:val="Textoennegrita"/>
+          <w:bCs w:val="0"/>
+          <w:i/>
+          <w:iCs/>
+        </w:rPr>
+        <w:t>frecuencia de</w:t>
+      </w:r>
+      <w:r>
+        <w:rPr>
+          <w:rStyle w:val="Textoennegrita"/>
+          <w:b w:val="0"/>
+          <w:bCs w:val="0"/>
           <w:i/>
           <w:iCs/>
         </w:rPr>
         <w:t xml:space="preserve"> </w:t>
       </w:r>
+      <w:r>
+        <w:rPr>
+          <w:rStyle w:val="Textoennegrita"/>
+          <w:bCs w:val="0"/>
+          <w:i/>
+          <w:iCs/>
+        </w:rPr>
+        <w:t>muestreo</w:t>
+      </w:r>
+      <w:r>
+        <w:rPr>
+          <w:rStyle w:val="Textoennegrita"/>
+          <w:i/>
+          <w:iCs/>
+        </w:rPr>
+        <w:t> es el número de muestras por unidad de tiempo que se toman de una </w:t>
+      </w:r>
+      <w:hyperlink r:id="rId39" w:tooltip="Señal analógica" w:history="1">
+        <w:r>
+          <w:rPr>
+            <w:rStyle w:val="Textoennegrita"/>
+            <w:i/>
+            <w:iCs/>
+          </w:rPr>
+          <w:t>señal continua</w:t>
+        </w:r>
+      </w:hyperlink>
+      <w:r>
+        <w:rPr>
+          <w:rStyle w:val="Textoennegrita"/>
+          <w:i/>
+          <w:iCs/>
+        </w:rPr>
+        <w:t> para producir una señal discreta, durante el proceso necesario para convertirla de analógica en digital. Como todas las </w:t>
+      </w:r>
+      <w:hyperlink r:id="rId40" w:tooltip="Frecuencia (física)" w:history="1">
+        <w:r>
+          <w:rPr>
+            <w:rStyle w:val="Textoennegrita"/>
+            <w:i/>
+            <w:iCs/>
+          </w:rPr>
+          <w:t>frecuencias</w:t>
+        </w:r>
+      </w:hyperlink>
+      <w:r>
+        <w:rPr>
+          <w:rStyle w:val="Textoennegrita"/>
+          <w:i/>
+          <w:iCs/>
+        </w:rPr>
+        <w:t>, generalmente se expresa en </w:t>
+      </w:r>
+      <w:hyperlink r:id="rId41" w:tooltip="Hercio" w:history="1">
+        <w:r>
+          <w:rPr>
+            <w:rStyle w:val="Textoennegrita"/>
+            <w:i/>
+            <w:iCs/>
+          </w:rPr>
+          <w:t>hercios</w:t>
+        </w:r>
+      </w:hyperlink>
+      <w:r>
+        <w:rPr>
+          <w:rStyle w:val="Textoennegrita"/>
+          <w:i/>
+          <w:iCs/>
+        </w:rPr>
+        <w:t> (Hz, </w:t>
+      </w:r>
+      <w:hyperlink r:id="rId42" w:tooltip="Período de oscilación" w:history="1">
+        <w:r>
+          <w:rPr>
+            <w:rStyle w:val="Textoennegrita"/>
+            <w:i/>
+            <w:iCs/>
+          </w:rPr>
+          <w:t>ciclos</w:t>
+        </w:r>
+      </w:hyperlink>
+      <w:r>
+        <w:rPr>
+          <w:rStyle w:val="Textoennegrita"/>
+          <w:i/>
+          <w:iCs/>
+        </w:rPr>
+        <w:t> por segundo) o múltiplos suyos, como el kilohercio (kHz), aunque pueden utilizarse otras magnitudes.</w:t>
+      </w:r>
+    </w:p>
+    <w:p>
+      <w:pPr>
+        <w:spacing w:after="0"/>
+        <w:jc w:val="both"/>
+        <w:rPr>
+          <w:rStyle w:val="Textoennegrita"/>
+          <w:i/>
+          <w:iCs/>
+        </w:rPr>
+      </w:pPr>
+    </w:p>
+    <w:p>
+      <w:pPr>
+        <w:spacing w:after="0"/>
+        <w:jc w:val="both"/>
+        <w:rPr>
+          <w:rStyle w:val="nfasisintenso"/>
+        </w:rPr>
+      </w:pPr>
+      <w:r>
+        <w:rPr>
+          <w:rStyle w:val="nfasisintenso"/>
+        </w:rPr>
+        <w:t>SISTEMA BINARIO</w:t>
+      </w:r>
+      <w:r>
+        <w:rPr>
+          <w:rStyle w:val="nfasisintenso"/>
+        </w:rPr>
+        <w:t>:</w:t>
+      </w:r>
+    </w:p>
+    <w:p>
+      <w:pPr>
+        <w:spacing w:after="0"/>
+        <w:jc w:val="both"/>
+        <w:rPr>
+          <w:rStyle w:val="Textoennegrita"/>
+          <w:i/>
+          <w:iCs/>
+        </w:rPr>
+      </w:pPr>
+      <w:r>
+        <w:rPr>
+          <w:rStyle w:val="Textoennegrita"/>
+          <w:i/>
+          <w:iCs/>
+        </w:rPr>
+        <w:t>El </w:t>
+      </w:r>
+      <w:r>
+        <w:rPr>
+          <w:rStyle w:val="Textoennegrita"/>
+          <w:bCs w:val="0"/>
+          <w:i/>
+          <w:iCs/>
+        </w:rPr>
+        <w:t>sistema binario</w:t>
+      </w:r>
+      <w:r>
+        <w:rPr>
+          <w:rStyle w:val="Textoennegrita"/>
+          <w:i/>
+          <w:iCs/>
+        </w:rPr>
+        <w:t>, llamado también </w:t>
+      </w:r>
+      <w:r>
+        <w:rPr>
+          <w:rStyle w:val="Textoennegrita"/>
+          <w:bCs w:val="0"/>
+          <w:i/>
+          <w:iCs/>
+        </w:rPr>
+        <w:t>sistema diádico</w:t>
+      </w:r>
+      <w:r>
+        <w:rPr>
+          <w:rStyle w:val="Textoennegrita"/>
+          <w:i/>
+          <w:iCs/>
+        </w:rPr>
+        <w:t xml:space="preserve"> en </w:t>
+      </w:r>
+      <w:hyperlink r:id="rId43" w:tooltip="Ciencias de la computación" w:history="1">
+        <w:r>
+          <w:rPr>
+            <w:rStyle w:val="Textoennegrita"/>
+            <w:i/>
+            <w:iCs/>
+          </w:rPr>
+          <w:t>ciencias de la computación</w:t>
+        </w:r>
+      </w:hyperlink>
+      <w:r>
+        <w:rPr>
+          <w:rStyle w:val="Textoennegrita"/>
+          <w:i/>
+          <w:iCs/>
+        </w:rPr>
+        <w:t>, es un </w:t>
+      </w:r>
+      <w:hyperlink r:id="rId44" w:tooltip="Sistema de numeración" w:history="1">
+        <w:r>
+          <w:rPr>
+            <w:rStyle w:val="Textoennegrita"/>
+            <w:i/>
+            <w:iCs/>
+          </w:rPr>
+          <w:t>sistema de numeración</w:t>
+        </w:r>
+      </w:hyperlink>
+      <w:r>
+        <w:rPr>
+          <w:rStyle w:val="Textoennegrita"/>
+          <w:i/>
+          <w:iCs/>
+        </w:rPr>
+        <w:t> en el que los </w:t>
+      </w:r>
+      <w:hyperlink r:id="rId45" w:tooltip="Número" w:history="1">
+        <w:r>
+          <w:rPr>
+            <w:rStyle w:val="Textoennegrita"/>
+            <w:i/>
+            <w:iCs/>
+          </w:rPr>
+          <w:t>números</w:t>
+        </w:r>
+      </w:hyperlink>
+      <w:r>
+        <w:rPr>
+          <w:rStyle w:val="Textoennegrita"/>
+          <w:i/>
+          <w:iCs/>
+        </w:rPr>
+        <w:t> se representan utilizando solamente dos </w:t>
+      </w:r>
+      <w:hyperlink r:id="rId46" w:tooltip="Cifra (matemática)" w:history="1">
+        <w:r>
+          <w:rPr>
+            <w:rStyle w:val="Textoennegrita"/>
+            <w:i/>
+            <w:iCs/>
+          </w:rPr>
+          <w:t>cifras</w:t>
+        </w:r>
+      </w:hyperlink>
+      <w:r>
+        <w:rPr>
+          <w:rStyle w:val="Textoennegrita"/>
+          <w:i/>
+          <w:iCs/>
+        </w:rPr>
+        <w:t>: </w:t>
+      </w:r>
+      <w:hyperlink r:id="rId47" w:tooltip="Cero" w:history="1">
+        <w:r>
+          <w:rPr>
+            <w:rStyle w:val="Textoennegrita"/>
+            <w:i/>
+            <w:iCs/>
+          </w:rPr>
+          <w:t>cero</w:t>
+        </w:r>
+      </w:hyperlink>
+      <w:r>
+        <w:rPr>
+          <w:rStyle w:val="Textoennegrita"/>
+          <w:i/>
+          <w:iCs/>
+        </w:rPr>
+        <w:t> (0) y </w:t>
+      </w:r>
+      <w:hyperlink r:id="rId48" w:tooltip="Uno" w:history="1">
+        <w:r>
+          <w:rPr>
+            <w:rStyle w:val="Textoennegrita"/>
+            <w:i/>
+            <w:iCs/>
+          </w:rPr>
+          <w:t>uno</w:t>
+        </w:r>
+      </w:hyperlink>
+      <w:r>
+        <w:rPr>
+          <w:rStyle w:val="Textoennegrita"/>
+          <w:i/>
+          <w:iCs/>
+        </w:rPr>
+        <w:t> (</w:t>
+      </w:r>
+      <w:r>
+        <w:rPr>
+          <w:rStyle w:val="Textoennegrita"/>
+        </w:rPr>
+        <w:t>1</w:t>
+      </w:r>
+      <w:r>
+        <w:rPr>
+          <w:rStyle w:val="Textoennegrita"/>
+          <w:i/>
+          <w:iCs/>
+        </w:rPr>
+        <w:t>). Es uno de los sistemas que se utilizan en las </w:t>
+      </w:r>
+      <w:hyperlink r:id="rId49" w:tooltip="Computadora" w:history="1">
+        <w:r>
+          <w:rPr>
+            <w:rStyle w:val="Textoennegrita"/>
+            <w:i/>
+            <w:iCs/>
+          </w:rPr>
+          <w:t>computadoras</w:t>
+        </w:r>
+      </w:hyperlink>
+      <w:r>
+        <w:rPr>
+          <w:rStyle w:val="Textoennegrita"/>
+          <w:i/>
+          <w:iCs/>
+        </w:rPr>
+        <w:t>, debido a que estas trabajan internamente con dos niveles de </w:t>
+      </w:r>
+      <w:hyperlink r:id="rId50" w:tooltip="Tensión (electricidad)" w:history="1">
+        <w:r>
+          <w:rPr>
+            <w:rStyle w:val="Textoennegrita"/>
+            <w:i/>
+            <w:iCs/>
+          </w:rPr>
+          <w:t>voltaje</w:t>
+        </w:r>
+      </w:hyperlink>
+      <w:r>
+        <w:rPr>
+          <w:rStyle w:val="Textoennegrita"/>
+          <w:i/>
+          <w:iCs/>
+        </w:rPr>
+        <w:t>, por lo cual su sistema de numeración natural es el sistema binario.</w:t>
+      </w:r>
+    </w:p>
+    <w:p>
+      <w:pPr>
+        <w:spacing w:after="0"/>
+        <w:jc w:val="both"/>
+        <w:rPr>
+          <w:rStyle w:val="nfasisintenso"/>
+        </w:rPr>
+      </w:pPr>
+    </w:p>
+    <w:p>
+      <w:pPr>
+        <w:spacing w:after="0"/>
+        <w:jc w:val="both"/>
+        <w:rPr>
+          <w:rStyle w:val="nfasisintenso"/>
+        </w:rPr>
+      </w:pPr>
+      <w:r>
+        <w:rPr>
+          <w:rStyle w:val="nfasisintenso"/>
+        </w:rPr>
+        <w:t>ALJEBRA BOOLEANA</w:t>
+      </w:r>
+      <w:r>
+        <w:rPr>
+          <w:rStyle w:val="nfasisintenso"/>
+        </w:rPr>
+        <w:t>:</w:t>
+      </w:r>
+    </w:p>
+    <w:p>
+      <w:pPr>
+        <w:spacing w:after="0"/>
+        <w:jc w:val="both"/>
+        <w:rPr>
+          <w:rStyle w:val="Textoennegrita"/>
+          <w:i/>
+          <w:iCs/>
+        </w:rPr>
+      </w:pPr>
+      <w:r>
+        <w:rPr>
+          <w:rStyle w:val="Textoennegrita"/>
+          <w:i/>
+          <w:iCs/>
+        </w:rPr>
+        <w:t xml:space="preserve">La </w:t>
+      </w:r>
       <w:proofErr w:type="spellStart"/>
       <w:r>
         <w:rPr>
@@ -4413,7 +5267,7 @@
           <w:i/>
           <w:iCs/>
         </w:rPr>
-        <w:t>un</w:t>
+        <w:t>aljebra</w:t>
       </w:r>
       <w:proofErr w:type="spellEnd"/>
       <w:r>
@@ -4422,7 +5276,7 @@
           <w:i/>
           <w:iCs/>
         </w:rPr>
-        <w:t xml:space="preserve"> </w:t>
+        <w:t xml:space="preserve"> booleana en electrónica digital, informática y matemática es una estructura </w:t>
       </w:r>
       <w:proofErr w:type="spellStart"/>
       <w:r>
@@ -4431,7 +5285,7 @@
           <w:i/>
           <w:iCs/>
         </w:rPr>
-        <w:t>elemento</w:t>
+        <w:t>aljebraica</w:t>
       </w:r>
       <w:proofErr w:type="spellEnd"/>
       <w:r>
@@ -4440,686 +5294,55 @@
           <w:i/>
           <w:iCs/>
         </w:rPr>
-        <w:t xml:space="preserve"> </w:t>
-      </w:r>
-      <w:proofErr w:type="spellStart"/>
-      <w:r>
-        <w:rPr>
-          <w:rStyle w:val="Textoennegrita"/>
-          <w:i/>
-          <w:iCs/>
-        </w:rPr>
-        <w:t>muy</w:t>
-      </w:r>
-      <w:proofErr w:type="spellEnd"/>
-      <w:r>
-        <w:rPr>
-          <w:rStyle w:val="Textoennegrita"/>
-          <w:i/>
-          <w:iCs/>
-        </w:rPr>
-        <w:t xml:space="preserve"> </w:t>
-      </w:r>
-      <w:proofErr w:type="spellStart"/>
-      <w:r>
-        <w:rPr>
-          <w:rStyle w:val="Textoennegrita"/>
-          <w:i/>
-          <w:iCs/>
-        </w:rPr>
-        <w:t>utilizado</w:t>
-      </w:r>
-      <w:proofErr w:type="spellEnd"/>
-      <w:r>
-        <w:rPr>
-          <w:rStyle w:val="Textoennegrita"/>
-          <w:i/>
-          <w:iCs/>
-        </w:rPr>
-        <w:t xml:space="preserve"> </w:t>
-      </w:r>
-      <w:proofErr w:type="spellStart"/>
-      <w:r>
-        <w:rPr>
-          <w:rStyle w:val="Textoennegrita"/>
-          <w:i/>
-          <w:iCs/>
-        </w:rPr>
-        <w:t>en</w:t>
-      </w:r>
-      <w:proofErr w:type="spellEnd"/>
-      <w:r>
-        <w:rPr>
-          <w:rStyle w:val="Textoennegrita"/>
-          <w:i/>
-          <w:iCs/>
-        </w:rPr>
-        <w:t xml:space="preserve"> la </w:t>
-      </w:r>
-      <w:proofErr w:type="spellStart"/>
-      <w:r>
-        <w:rPr>
-          <w:rStyle w:val="Textoennegrita"/>
-          <w:i/>
-          <w:iCs/>
-        </w:rPr>
-        <w:t>programación</w:t>
-      </w:r>
-      <w:proofErr w:type="spellEnd"/>
-      <w:r>
-        <w:rPr>
-          <w:rStyle w:val="Textoennegrita"/>
-          <w:i/>
-          <w:iCs/>
-        </w:rPr>
-        <w:t xml:space="preserve">. </w:t>
-      </w:r>
-      <w:proofErr w:type="spellStart"/>
-      <w:r>
-        <w:rPr>
-          <w:rStyle w:val="Textoennegrita"/>
-          <w:i/>
-          <w:iCs/>
-        </w:rPr>
-        <w:t>Empaquetan</w:t>
-      </w:r>
-      <w:proofErr w:type="spellEnd"/>
-      <w:r>
-        <w:rPr>
-          <w:rStyle w:val="Textoennegrita"/>
-          <w:i/>
-          <w:iCs/>
-        </w:rPr>
-        <w:t xml:space="preserve"> y </w:t>
-      </w:r>
-      <w:proofErr w:type="spellStart"/>
-      <w:r>
-        <w:rPr>
-          <w:rStyle w:val="Textoennegrita"/>
-          <w:i/>
-          <w:iCs/>
-        </w:rPr>
-        <w:t>‘aíslan’</w:t>
-      </w:r>
-      <w:proofErr w:type="spellEnd"/>
-      <w:r>
-        <w:rPr>
-          <w:rStyle w:val="Textoennegrita"/>
-          <w:i/>
-          <w:iCs/>
-        </w:rPr>
-        <w:t xml:space="preserve"> del </w:t>
-      </w:r>
-      <w:proofErr w:type="spellStart"/>
-      <w:r>
-        <w:rPr>
-          <w:rStyle w:val="Textoennegrita"/>
-          <w:i/>
-          <w:iCs/>
-        </w:rPr>
-        <w:t>resto</w:t>
-      </w:r>
-      <w:proofErr w:type="spellEnd"/>
-      <w:r>
-        <w:rPr>
-          <w:rStyle w:val="Textoennegrita"/>
-          <w:i/>
-          <w:iCs/>
-        </w:rPr>
-        <w:t xml:space="preserve"> del programa, una parte de </w:t>
-      </w:r>
-      <w:proofErr w:type="spellStart"/>
-      <w:r>
-        <w:rPr>
-          <w:rStyle w:val="Textoennegrita"/>
-          <w:i/>
-          <w:iCs/>
-        </w:rPr>
-        <w:t>código que</w:t>
-      </w:r>
-      <w:proofErr w:type="spellEnd"/>
-      <w:r>
-        <w:rPr>
-          <w:rStyle w:val="Textoennegrita"/>
-          <w:i/>
-          <w:iCs/>
-        </w:rPr>
-        <w:t xml:space="preserve"> </w:t>
-      </w:r>
-      <w:proofErr w:type="spellStart"/>
-      <w:r>
-        <w:rPr>
-          <w:rStyle w:val="Textoennegrita"/>
-          <w:i/>
-          <w:iCs/>
-        </w:rPr>
-        <w:t>realiza</w:t>
-      </w:r>
-      <w:proofErr w:type="spellEnd"/>
-      <w:r>
-        <w:rPr>
-          <w:rStyle w:val="Textoennegrita"/>
-          <w:i/>
-          <w:iCs/>
-        </w:rPr>
-        <w:t xml:space="preserve"> </w:t>
-      </w:r>
-      <w:proofErr w:type="spellStart"/>
-      <w:r>
-        <w:rPr>
-          <w:rStyle w:val="Textoennegrita"/>
-          <w:i/>
-          <w:iCs/>
-        </w:rPr>
-        <w:t>alguna</w:t>
-      </w:r>
-      <w:proofErr w:type="spellEnd"/>
-      <w:r>
-        <w:rPr>
-          <w:rStyle w:val="Textoennegrita"/>
-          <w:i/>
-          <w:iCs/>
-        </w:rPr>
-        <w:t xml:space="preserve"> </w:t>
-      </w:r>
-      <w:proofErr w:type="spellStart"/>
-      <w:r>
-        <w:rPr>
-          <w:rStyle w:val="Textoennegrita"/>
-          <w:i/>
-          <w:iCs/>
-        </w:rPr>
-        <w:t>tarea</w:t>
-      </w:r>
-      <w:proofErr w:type="spellEnd"/>
-      <w:r>
-        <w:rPr>
-          <w:rStyle w:val="Textoennegrita"/>
-          <w:i/>
-          <w:iCs/>
-        </w:rPr>
-        <w:t xml:space="preserve"> </w:t>
-      </w:r>
-      <w:proofErr w:type="spellStart"/>
-      <w:r>
-        <w:rPr>
-          <w:rStyle w:val="Textoennegrita"/>
-          <w:i/>
-          <w:iCs/>
-        </w:rPr>
-        <w:t>específica</w:t>
-      </w:r>
-      <w:proofErr w:type="spellEnd"/>
-      <w:r>
-        <w:rPr>
-          <w:rStyle w:val="Textoennegrita"/>
-          <w:i/>
-          <w:iCs/>
-        </w:rPr>
-        <w:t>.</w:t>
-      </w:r>
-    </w:p>
-    <w:p>
-      <w:pPr>
-        <w:spacing w:after="0"/>
-        <w:jc w:val="both"/>
-        <w:rPr>
-          <w:rStyle w:val="Textoennegrita"/>
-          <w:i/>
-          <w:iCs/>
-        </w:rPr>
-      </w:pPr>
-      <w:r>
-        <w:rPr>
-          <w:rStyle w:val="Textoennegrita"/>
-          <w:i/>
-          <w:iCs/>
-        </w:rPr>
-        <w:t xml:space="preserve">Son </w:t>
-      </w:r>
-      <w:proofErr w:type="spellStart"/>
-      <w:r>
-        <w:rPr>
-          <w:rStyle w:val="Textoennegrita"/>
-          <w:i/>
-          <w:iCs/>
-        </w:rPr>
-        <w:t>por</w:t>
-      </w:r>
-      <w:proofErr w:type="spellEnd"/>
-      <w:r>
-        <w:rPr>
-          <w:rStyle w:val="Textoennegrita"/>
-          <w:i/>
-          <w:iCs/>
-        </w:rPr>
-        <w:t xml:space="preserve"> tanto </w:t>
-      </w:r>
-      <w:proofErr w:type="spellStart"/>
-      <w:r>
-        <w:rPr>
-          <w:rStyle w:val="Textoennegrita"/>
-          <w:i/>
-          <w:iCs/>
-        </w:rPr>
-        <w:t>un</w:t>
-      </w:r>
-      <w:proofErr w:type="spellEnd"/>
-      <w:r>
-        <w:rPr>
-          <w:rStyle w:val="Textoennegrita"/>
-          <w:i/>
-          <w:iCs/>
-        </w:rPr>
-        <w:t xml:space="preserve"> </w:t>
-      </w:r>
-      <w:proofErr w:type="spellStart"/>
-      <w:r>
-        <w:rPr>
-          <w:rStyle w:val="Textoennegrita"/>
-          <w:i/>
-          <w:iCs/>
-        </w:rPr>
-        <w:t>conjunto</w:t>
-      </w:r>
-      <w:proofErr w:type="spellEnd"/>
-      <w:r>
-        <w:rPr>
-          <w:rStyle w:val="Textoennegrita"/>
-          <w:i/>
-          <w:iCs/>
-        </w:rPr>
-        <w:t xml:space="preserve"> de </w:t>
-      </w:r>
-      <w:proofErr w:type="spellStart"/>
-      <w:r>
-        <w:rPr>
-          <w:rStyle w:val="Textoennegrita"/>
-          <w:i/>
-          <w:iCs/>
-        </w:rPr>
-        <w:t>instrucciones</w:t>
-      </w:r>
-      <w:proofErr w:type="spellEnd"/>
-      <w:r>
-        <w:rPr>
-          <w:rStyle w:val="Textoennegrita"/>
-          <w:i/>
-          <w:iCs/>
-        </w:rPr>
-        <w:t xml:space="preserve"> </w:t>
-      </w:r>
-      <w:proofErr w:type="spellStart"/>
-      <w:r>
-        <w:rPr>
-          <w:rStyle w:val="Textoennegrita"/>
-          <w:i/>
-          <w:iCs/>
-        </w:rPr>
-        <w:t>que</w:t>
-      </w:r>
-      <w:proofErr w:type="spellEnd"/>
-      <w:r>
-        <w:rPr>
-          <w:rStyle w:val="Textoennegrita"/>
-          <w:i/>
-          <w:iCs/>
-        </w:rPr>
-        <w:t xml:space="preserve"> </w:t>
-      </w:r>
-      <w:proofErr w:type="spellStart"/>
-      <w:r>
-        <w:rPr>
-          <w:rStyle w:val="Textoennegrita"/>
-          <w:i/>
-          <w:iCs/>
-        </w:rPr>
-        <w:t>ejecutan</w:t>
-      </w:r>
-      <w:proofErr w:type="spellEnd"/>
-      <w:r>
-        <w:rPr>
-          <w:rStyle w:val="Textoennegrita"/>
-          <w:i/>
-          <w:iCs/>
-        </w:rPr>
-        <w:t xml:space="preserve"> una </w:t>
-      </w:r>
-      <w:proofErr w:type="spellStart"/>
-      <w:r>
-        <w:rPr>
-          <w:rStyle w:val="Textoennegrita"/>
-          <w:i/>
-          <w:iCs/>
-        </w:rPr>
-        <w:t>tarea</w:t>
-      </w:r>
-      <w:proofErr w:type="spellEnd"/>
-      <w:r>
-        <w:rPr>
-          <w:rStyle w:val="Textoennegrita"/>
-          <w:i/>
-          <w:iCs/>
-        </w:rPr>
-        <w:t xml:space="preserve"> </w:t>
-      </w:r>
-      <w:proofErr w:type="spellStart"/>
-      <w:r>
-        <w:rPr>
-          <w:rStyle w:val="Textoennegrita"/>
-          <w:i/>
-          <w:iCs/>
-        </w:rPr>
-        <w:t>determinada</w:t>
-      </w:r>
-      <w:proofErr w:type="spellEnd"/>
-      <w:r>
-        <w:rPr>
-          <w:rStyle w:val="Textoennegrita"/>
-          <w:i/>
-          <w:iCs/>
-        </w:rPr>
-        <w:t xml:space="preserve"> y </w:t>
-      </w:r>
-      <w:proofErr w:type="spellStart"/>
-      <w:r>
-        <w:rPr>
-          <w:rStyle w:val="Textoennegrita"/>
-          <w:i/>
-          <w:iCs/>
-        </w:rPr>
-        <w:t>que</w:t>
-      </w:r>
-      <w:proofErr w:type="spellEnd"/>
-      <w:r>
-        <w:rPr>
-          <w:rStyle w:val="Textoennegrita"/>
-          <w:i/>
-          <w:iCs/>
-        </w:rPr>
-        <w:t xml:space="preserve"> </w:t>
-      </w:r>
-      <w:proofErr w:type="spellStart"/>
-      <w:r>
-        <w:rPr>
-          <w:rStyle w:val="Textoennegrita"/>
-          <w:i/>
-          <w:iCs/>
-        </w:rPr>
-        <w:t>hemos</w:t>
-      </w:r>
-      <w:proofErr w:type="spellEnd"/>
-      <w:r>
-        <w:rPr>
-          <w:rStyle w:val="Textoennegrita"/>
-          <w:i/>
-          <w:iCs/>
-        </w:rPr>
-        <w:t xml:space="preserve"> </w:t>
-      </w:r>
-      <w:proofErr w:type="spellStart"/>
-      <w:r>
-        <w:rPr>
-          <w:rStyle w:val="Textoennegrita"/>
-          <w:i/>
-          <w:iCs/>
-        </w:rPr>
-        <w:t>encapsulado</w:t>
-      </w:r>
-      <w:proofErr w:type="spellEnd"/>
-      <w:r>
-        <w:rPr>
-          <w:rStyle w:val="Textoennegrita"/>
-          <w:i/>
-          <w:iCs/>
-        </w:rPr>
-        <w:t xml:space="preserve"> </w:t>
-      </w:r>
-      <w:proofErr w:type="spellStart"/>
-      <w:r>
-        <w:rPr>
-          <w:rStyle w:val="Textoennegrita"/>
-          <w:i/>
-          <w:iCs/>
-        </w:rPr>
-        <w:t>en</w:t>
-      </w:r>
-      <w:proofErr w:type="spellEnd"/>
-      <w:r>
-        <w:rPr>
-          <w:rStyle w:val="Textoennegrita"/>
-          <w:i/>
-          <w:iCs/>
-        </w:rPr>
-        <w:t xml:space="preserve"> </w:t>
-      </w:r>
-      <w:proofErr w:type="spellStart"/>
-      <w:r>
-        <w:rPr>
-          <w:rStyle w:val="Textoennegrita"/>
-          <w:i/>
-          <w:iCs/>
-        </w:rPr>
-        <w:t>un</w:t>
-      </w:r>
-      <w:proofErr w:type="spellEnd"/>
-      <w:r>
-        <w:rPr>
-          <w:rStyle w:val="Textoennegrita"/>
-          <w:i/>
-          <w:iCs/>
-        </w:rPr>
-        <w:t xml:space="preserve"> </w:t>
-      </w:r>
-      <w:proofErr w:type="spellStart"/>
-      <w:r>
-        <w:rPr>
-          <w:rStyle w:val="Textoennegrita"/>
-          <w:i/>
-          <w:iCs/>
-        </w:rPr>
-        <w:t>formato</w:t>
-      </w:r>
-      <w:proofErr w:type="spellEnd"/>
-      <w:r>
-        <w:rPr>
-          <w:rStyle w:val="Textoennegrita"/>
-          <w:i/>
-          <w:iCs/>
-        </w:rPr>
-        <w:t xml:space="preserve"> </w:t>
-      </w:r>
-      <w:proofErr w:type="spellStart"/>
-      <w:r>
-        <w:rPr>
-          <w:rStyle w:val="Textoennegrita"/>
-          <w:i/>
-          <w:iCs/>
-        </w:rPr>
-        <w:t>estándar</w:t>
-      </w:r>
-      <w:proofErr w:type="spellEnd"/>
-      <w:r>
-        <w:rPr>
-          <w:rStyle w:val="Textoennegrita"/>
-          <w:i/>
-          <w:iCs/>
-        </w:rPr>
-        <w:t xml:space="preserve"> para </w:t>
-      </w:r>
-      <w:proofErr w:type="spellStart"/>
-      <w:r>
-        <w:rPr>
-          <w:rStyle w:val="Textoennegrita"/>
-          <w:i/>
-          <w:iCs/>
-        </w:rPr>
-        <w:t>que</w:t>
-      </w:r>
-      <w:proofErr w:type="spellEnd"/>
-      <w:r>
-        <w:rPr>
-          <w:rStyle w:val="Textoennegrita"/>
-          <w:i/>
-          <w:iCs/>
-        </w:rPr>
-        <w:t xml:space="preserve"> </w:t>
-      </w:r>
-      <w:proofErr w:type="spellStart"/>
-      <w:r>
-        <w:rPr>
-          <w:rStyle w:val="Textoennegrita"/>
-          <w:i/>
-          <w:iCs/>
-        </w:rPr>
-        <w:t>nos</w:t>
-      </w:r>
-      <w:proofErr w:type="spellEnd"/>
-      <w:r>
-        <w:rPr>
-          <w:rStyle w:val="Textoennegrita"/>
-          <w:i/>
-          <w:iCs/>
-        </w:rPr>
-        <w:t xml:space="preserve"> </w:t>
-      </w:r>
-      <w:proofErr w:type="spellStart"/>
-      <w:r>
-        <w:rPr>
-          <w:rStyle w:val="Textoennegrita"/>
-          <w:i/>
-          <w:iCs/>
-        </w:rPr>
-        <w:t>sea</w:t>
-      </w:r>
-      <w:proofErr w:type="spellEnd"/>
-      <w:r>
-        <w:rPr>
-          <w:rStyle w:val="Textoennegrita"/>
-          <w:i/>
-          <w:iCs/>
-        </w:rPr>
-        <w:t xml:space="preserve"> </w:t>
-      </w:r>
-      <w:proofErr w:type="spellStart"/>
-      <w:r>
-        <w:rPr>
-          <w:rStyle w:val="Textoennegrita"/>
-          <w:i/>
-          <w:iCs/>
-        </w:rPr>
-        <w:t>muy</w:t>
-      </w:r>
-      <w:proofErr w:type="spellEnd"/>
-      <w:r>
-        <w:rPr>
-          <w:rStyle w:val="Textoennegrita"/>
-          <w:i/>
-          <w:iCs/>
-        </w:rPr>
-        <w:t xml:space="preserve"> </w:t>
-      </w:r>
-      <w:proofErr w:type="spellStart"/>
-      <w:r>
-        <w:rPr>
-          <w:rStyle w:val="Textoennegrita"/>
-          <w:i/>
-          <w:iCs/>
-        </w:rPr>
-        <w:t>sencillo</w:t>
-      </w:r>
-      <w:proofErr w:type="spellEnd"/>
-      <w:r>
-        <w:rPr>
-          <w:rStyle w:val="Textoennegrita"/>
-          <w:i/>
-          <w:iCs/>
-        </w:rPr>
-        <w:t xml:space="preserve"> de </w:t>
-      </w:r>
-      <w:proofErr w:type="spellStart"/>
-      <w:r>
-        <w:rPr>
-          <w:rStyle w:val="Textoennegrita"/>
-          <w:i/>
-          <w:iCs/>
-        </w:rPr>
-        <w:t>manipular</w:t>
-      </w:r>
-      <w:proofErr w:type="spellEnd"/>
-      <w:r>
-        <w:rPr>
-          <w:rStyle w:val="Textoennegrita"/>
-          <w:i/>
-          <w:iCs/>
-        </w:rPr>
-        <w:t xml:space="preserve"> y </w:t>
-      </w:r>
-      <w:proofErr w:type="spellStart"/>
-      <w:r>
-        <w:rPr>
-          <w:rStyle w:val="Textoennegrita"/>
-          <w:i/>
-          <w:iCs/>
-        </w:rPr>
-        <w:t>reutilizar</w:t>
-      </w:r>
-      <w:proofErr w:type="spellEnd"/>
-      <w:r>
-        <w:rPr>
-          <w:rStyle w:val="Textoennegrita"/>
-          <w:i/>
-          <w:iCs/>
-        </w:rPr>
-        <w:t>.</w:t>
-      </w:r>
-    </w:p>
-    <w:p>
-      <w:pPr>
-        <w:spacing w:after="0"/>
-        <w:jc w:val="both"/>
-        <w:rPr>
-          <w:rStyle w:val="Textoennegrita"/>
-          <w:i/>
-          <w:iCs/>
-        </w:rPr>
-      </w:pPr>
-    </w:p>
-    <w:p>
-      <w:pPr>
-        <w:spacing w:after="0"/>
-        <w:jc w:val="both"/>
-        <w:rPr>
-          <w:rStyle w:val="Textoennegrita"/>
-          <w:i/>
-          <w:iCs/>
-        </w:rPr>
-      </w:pPr>
-    </w:p>
-    <w:p>
-      <w:pPr>
-        <w:spacing w:after="0"/>
-        <w:jc w:val="both"/>
-        <w:rPr>
-          <w:rStyle w:val="Textoennegrita"/>
-          <w:i/>
-          <w:iCs/>
-        </w:rPr>
-      </w:pPr>
-    </w:p>
-    <w:p>
-      <w:pPr>
-        <w:spacing w:after="0"/>
-        <w:jc w:val="both"/>
-        <w:rPr>
-          <w:rStyle w:val="Textoennegrita"/>
-          <w:i/>
-          <w:iCs/>
-          <w:sz w:val="20"/>
+        <w:t xml:space="preserve"> que esquematiza las operaciones lógicas.</w:t>
+      </w:r>
+    </w:p>
+    <w:p>
+      <w:pPr>
+        <w:spacing w:after="0"/>
+        <w:jc w:val="both"/>
+        <w:rPr>
+          <w:rStyle w:val="Textoennegrita"/>
+          <w:i/>
+          <w:iCs/>
+        </w:rPr>
+      </w:pPr>
+    </w:p>
+    <w:p>
+      <w:pPr>
+        <w:spacing w:after="0"/>
+        <w:jc w:val="both"/>
+        <w:rPr>
+          <w:rStyle w:val="Textoennegrita"/>
+          <w:i/>
+          <w:iCs/>
+        </w:rPr>
+      </w:pPr>
+    </w:p>
+    <w:p>
+      <w:pPr>
+        <w:spacing w:after="0"/>
+        <w:jc w:val="both"/>
+        <w:rPr>
+          <w:rStyle w:val="Textoennegrita"/>
+          <w:i/>
+          <w:iCs/>
         </w:rPr>
       </w:pPr>
       <w:bookmarkStart w:id="0" w:name="_GoBack"/>
       <w:bookmarkEnd w:id="0"/>
+    </w:p>
+    <w:p>
+      <w:pPr>
+        <w:spacing w:after="0"/>
+        <w:jc w:val="both"/>
+        <w:rPr>
+          <w:rStyle w:val="Textoennegrita"/>
+          <w:i/>
+          <w:iCs/>
+          <w:sz w:val="20"/>
+        </w:rPr>
+      </w:pPr>
     </w:p>
     <w:p>
       <w:pPr>
@@ -6311,7 +6534,7 @@
 </file>
 
 <file path=customXml/itemProps1.xml><?xml version="1.0" encoding="utf-8"?>
-<ds:datastoreItem xmlns:ds="http://schemas.openxmlformats.org/officeDocument/2006/customXml" ds:itemID="{C43BDC82-DED0-47D1-B458-861C10BFBD54}">
+<ds:datastoreItem xmlns:ds="http://schemas.openxmlformats.org/officeDocument/2006/customXml" ds:itemID="{EF2107EE-65D0-4FAF-840B-270483D653EF}">
   <ds:schemaRefs>
     <ds:schemaRef ds:uri="http://schemas.openxmlformats.org/officeDocument/2006/bibliography"/>
   </ds:schemaRefs>

</xml_diff>

<commit_message>
Actualizacion Diccionario Tarea 25
</commit_message>
<xml_diff>
--- a/Diccionario.docx
+++ b/Diccionario.docx
@@ -5313,24 +5313,289 @@
         <w:spacing w:after="0"/>
         <w:jc w:val="both"/>
         <w:rPr>
-          <w:rStyle w:val="Textoennegrita"/>
-          <w:i/>
-          <w:iCs/>
-        </w:rPr>
-      </w:pPr>
-    </w:p>
-    <w:p>
-      <w:pPr>
-        <w:spacing w:after="0"/>
-        <w:jc w:val="both"/>
-        <w:rPr>
-          <w:rStyle w:val="Textoennegrita"/>
-          <w:i/>
-          <w:iCs/>
-        </w:rPr>
-      </w:pPr>
+          <w:rStyle w:val="nfasisintenso"/>
+        </w:rPr>
+      </w:pPr>
+      <w:r>
+        <w:rPr>
+          <w:rStyle w:val="nfasisintenso"/>
+        </w:rPr>
+        <w:t>ARQUITECTURA CLIENTE SERVIDOR</w:t>
+      </w:r>
+      <w:r>
+        <w:rPr>
+          <w:rStyle w:val="nfasisintenso"/>
+        </w:rPr>
+        <w:t>:</w:t>
+      </w:r>
+    </w:p>
+    <w:p>
+      <w:pPr>
+        <w:spacing w:after="0"/>
+        <w:jc w:val="both"/>
+        <w:rPr>
+          <w:rStyle w:val="Textoennegrita"/>
+          <w:i/>
+        </w:rPr>
+      </w:pPr>
+      <w:r>
+        <w:rPr>
+          <w:rStyle w:val="Textoennegrita"/>
+          <w:i/>
+        </w:rPr>
+        <w:t>Modelo para el desarrollo de sistemas de información en el que las transacciones se dividen en procesos independientes que cooperan entre sí para intercambiar información, servicios o recursos</w:t>
+      </w:r>
+      <w:r>
+        <w:rPr>
+          <w:rStyle w:val="Textoennegrita"/>
+          <w:i/>
+        </w:rPr>
+        <w:t>. El servidor contiene la parte que debe ser compartida por varios usuarios.</w:t>
+      </w:r>
       <w:bookmarkStart w:id="0" w:name="_GoBack"/>
       <w:bookmarkEnd w:id="0"/>
+    </w:p>
+    <w:p>
+      <w:pPr>
+        <w:spacing w:after="0"/>
+        <w:jc w:val="both"/>
+        <w:rPr>
+          <w:rStyle w:val="nfasisintenso"/>
+        </w:rPr>
+      </w:pPr>
+    </w:p>
+    <w:p>
+      <w:pPr>
+        <w:spacing w:after="0"/>
+        <w:jc w:val="both"/>
+        <w:rPr>
+          <w:rStyle w:val="nfasisintenso"/>
+        </w:rPr>
+      </w:pPr>
+      <w:r>
+        <w:rPr>
+          <w:rStyle w:val="nfasisintenso"/>
+        </w:rPr>
+        <w:t>FTP</w:t>
+      </w:r>
+      <w:r>
+        <w:rPr>
+          <w:rStyle w:val="nfasisintenso"/>
+        </w:rPr>
+        <w:t>:</w:t>
+      </w:r>
+    </w:p>
+    <w:p>
+      <w:pPr>
+        <w:spacing w:after="0"/>
+        <w:jc w:val="both"/>
+        <w:rPr>
+          <w:rStyle w:val="nfasisintenso"/>
+        </w:rPr>
+      </w:pPr>
+    </w:p>
+    <w:p>
+      <w:pPr>
+        <w:spacing w:after="0"/>
+        <w:jc w:val="both"/>
+        <w:rPr>
+          <w:rStyle w:val="nfasisintenso"/>
+        </w:rPr>
+      </w:pPr>
+      <w:r>
+        <w:rPr>
+          <w:rStyle w:val="nfasisintenso"/>
+        </w:rPr>
+        <w:t>SERVIDOR WEB</w:t>
+      </w:r>
+      <w:r>
+        <w:rPr>
+          <w:rStyle w:val="nfasisintenso"/>
+        </w:rPr>
+        <w:t>:</w:t>
+      </w:r>
+    </w:p>
+    <w:p>
+      <w:pPr>
+        <w:spacing w:after="0"/>
+        <w:jc w:val="both"/>
+        <w:rPr>
+          <w:rStyle w:val="nfasisintenso"/>
+        </w:rPr>
+      </w:pPr>
+    </w:p>
+    <w:p>
+      <w:pPr>
+        <w:spacing w:after="0"/>
+        <w:jc w:val="both"/>
+        <w:rPr>
+          <w:rStyle w:val="nfasisintenso"/>
+        </w:rPr>
+      </w:pPr>
+      <w:r>
+        <w:rPr>
+          <w:rStyle w:val="nfasisintenso"/>
+        </w:rPr>
+        <w:t>IP</w:t>
+      </w:r>
+      <w:r>
+        <w:rPr>
+          <w:rStyle w:val="nfasisintenso"/>
+        </w:rPr>
+        <w:t>:</w:t>
+      </w:r>
+    </w:p>
+    <w:p>
+      <w:pPr>
+        <w:spacing w:after="0"/>
+        <w:jc w:val="both"/>
+        <w:rPr>
+          <w:rStyle w:val="Textoennegrita"/>
+          <w:i/>
+        </w:rPr>
+      </w:pPr>
+      <w:proofErr w:type="spellStart"/>
+      <w:r>
+        <w:rPr>
+          <w:rStyle w:val="Textoennegrita"/>
+          <w:i/>
+        </w:rPr>
+        <w:t>Numero</w:t>
+      </w:r>
+      <w:proofErr w:type="spellEnd"/>
+      <w:r>
+        <w:rPr>
+          <w:rStyle w:val="Textoennegrita"/>
+          <w:i/>
+        </w:rPr>
+        <w:t xml:space="preserve"> que identifica una interfaz de un dispositivo (habitualmente PC) dentro de una red que utilice el protocolo IP.</w:t>
+      </w:r>
+    </w:p>
+    <w:p>
+      <w:pPr>
+        <w:spacing w:after="0"/>
+        <w:jc w:val="both"/>
+        <w:rPr>
+          <w:rStyle w:val="Textoennegrita"/>
+          <w:i/>
+        </w:rPr>
+      </w:pPr>
+      <w:r>
+        <w:rPr>
+          <w:rStyle w:val="Textoennegrita"/>
+          <w:i/>
+        </w:rPr>
+        <w:t xml:space="preserve">Se representa mediante un </w:t>
+      </w:r>
+      <w:proofErr w:type="gramStart"/>
+      <w:r>
+        <w:rPr>
+          <w:rStyle w:val="Textoennegrita"/>
+          <w:i/>
+        </w:rPr>
+        <w:t>numero</w:t>
+      </w:r>
+      <w:proofErr w:type="gramEnd"/>
+      <w:r>
+        <w:rPr>
+          <w:rStyle w:val="Textoennegrita"/>
+          <w:i/>
+        </w:rPr>
+        <w:t xml:space="preserve"> binario de 32 bits. Las direcciones IP pueden expresarse como números de notación decimal. EJ: 164.12.123.65</w:t>
+      </w:r>
+    </w:p>
+    <w:p>
+      <w:pPr>
+        <w:spacing w:after="0"/>
+        <w:jc w:val="both"/>
+        <w:rPr>
+          <w:rStyle w:val="nfasisintenso"/>
+        </w:rPr>
+      </w:pPr>
+    </w:p>
+    <w:p>
+      <w:pPr>
+        <w:spacing w:after="0"/>
+        <w:jc w:val="both"/>
+        <w:rPr>
+          <w:rStyle w:val="nfasisintenso"/>
+        </w:rPr>
+      </w:pPr>
+      <w:r>
+        <w:rPr>
+          <w:rStyle w:val="nfasisintenso"/>
+        </w:rPr>
+        <w:t>DNS</w:t>
+      </w:r>
+      <w:r>
+        <w:rPr>
+          <w:rStyle w:val="nfasisintenso"/>
+        </w:rPr>
+        <w:t>:</w:t>
+      </w:r>
+    </w:p>
+    <w:p>
+      <w:pPr>
+        <w:spacing w:after="0"/>
+        <w:jc w:val="both"/>
+        <w:rPr>
+          <w:rStyle w:val="nfasisintenso"/>
+        </w:rPr>
+      </w:pPr>
+    </w:p>
+    <w:p>
+      <w:pPr>
+        <w:spacing w:after="0"/>
+        <w:jc w:val="both"/>
+        <w:rPr>
+          <w:rStyle w:val="nfasisintenso"/>
+        </w:rPr>
+      </w:pPr>
+      <w:r>
+        <w:rPr>
+          <w:rStyle w:val="nfasisintenso"/>
+        </w:rPr>
+        <w:t>PROTOCOLO TCP/IP</w:t>
+      </w:r>
+      <w:r>
+        <w:rPr>
+          <w:rStyle w:val="nfasisintenso"/>
+        </w:rPr>
+        <w:t>:</w:t>
+      </w:r>
+    </w:p>
+    <w:p>
+      <w:pPr>
+        <w:spacing w:after="0"/>
+        <w:jc w:val="both"/>
+        <w:rPr>
+          <w:rStyle w:val="Textoennegrita"/>
+          <w:i/>
+          <w:iCs/>
+        </w:rPr>
+      </w:pPr>
+    </w:p>
+    <w:p>
+      <w:pPr>
+        <w:spacing w:after="0"/>
+        <w:jc w:val="both"/>
+        <w:rPr>
+          <w:rStyle w:val="Textoennegrita"/>
+          <w:i/>
+          <w:iCs/>
+        </w:rPr>
+      </w:pPr>
+    </w:p>
+    <w:p>
+      <w:pPr>
+        <w:spacing w:after="0"/>
+        <w:jc w:val="both"/>
+        <w:rPr>
+          <w:rStyle w:val="Textoennegrita"/>
+          <w:i/>
+          <w:iCs/>
+        </w:rPr>
+      </w:pPr>
     </w:p>
     <w:p>
       <w:pPr>
@@ -6534,7 +6799,7 @@
 </file>
 
 <file path=customXml/itemProps1.xml><?xml version="1.0" encoding="utf-8"?>
-<ds:datastoreItem xmlns:ds="http://schemas.openxmlformats.org/officeDocument/2006/customXml" ds:itemID="{EF2107EE-65D0-4FAF-840B-270483D653EF}">
+<ds:datastoreItem xmlns:ds="http://schemas.openxmlformats.org/officeDocument/2006/customXml" ds:itemID="{FB6F22D1-8039-4DD5-A93A-6A0C36056DAE}">
   <ds:schemaRefs>
     <ds:schemaRef ds:uri="http://schemas.openxmlformats.org/officeDocument/2006/bibliography"/>
   </ds:schemaRefs>

</xml_diff>

<commit_message>
Actualizacion diccionario Tarea 31 - Proceso ETL
</commit_message>
<xml_diff>
--- a/Diccionario.docx
+++ b/Diccionario.docx
@@ -5386,7 +5386,6 @@
           <w:i/>
         </w:rPr>
       </w:pPr>
-      <w:proofErr w:type="spellStart"/>
       <w:r>
         <w:rPr>
           <w:rStyle w:val="Textoennegrita"/>
@@ -5400,272 +5399,14 @@
           <w:bCs w:val="0"/>
           <w:i/>
         </w:rPr>
-        <w:t>arquitectura</w:t>
-      </w:r>
-      <w:proofErr w:type="spellEnd"/>
-      <w:r>
-        <w:rPr>
-          <w:rStyle w:val="Textoennegrita"/>
-          <w:bCs w:val="0"/>
-          <w:i/>
-        </w:rPr>
-        <w:t xml:space="preserve"> </w:t>
-      </w:r>
-      <w:proofErr w:type="spellStart"/>
-      <w:r>
-        <w:rPr>
-          <w:rStyle w:val="Textoennegrita"/>
-          <w:bCs w:val="0"/>
-          <w:i/>
-        </w:rPr>
-        <w:t>cliente-servidor</w:t>
-      </w:r>
-      <w:r>
-        <w:rPr>
-          <w:rStyle w:val="Textoennegrita"/>
-          <w:i/>
-        </w:rPr>
-        <w:t> es</w:t>
-      </w:r>
-      <w:proofErr w:type="spellEnd"/>
-      <w:r>
-        <w:rPr>
-          <w:rStyle w:val="Textoennegrita"/>
-          <w:i/>
-        </w:rPr>
-        <w:t xml:space="preserve"> </w:t>
-      </w:r>
-      <w:proofErr w:type="spellStart"/>
-      <w:r>
-        <w:rPr>
-          <w:rStyle w:val="Textoennegrita"/>
-          <w:i/>
-        </w:rPr>
-        <w:t>un</w:t>
-      </w:r>
-      <w:proofErr w:type="spellEnd"/>
-      <w:r>
-        <w:rPr>
-          <w:rStyle w:val="Textoennegrita"/>
-          <w:i/>
-        </w:rPr>
-        <w:t xml:space="preserve"> modelo de </w:t>
-      </w:r>
-      <w:proofErr w:type="spellStart"/>
-      <w:r>
-        <w:rPr>
-          <w:rStyle w:val="Textoennegrita"/>
-          <w:i/>
-        </w:rPr>
-        <w:t>diseño</w:t>
-      </w:r>
-      <w:proofErr w:type="spellEnd"/>
-      <w:r>
-        <w:rPr>
-          <w:rStyle w:val="Textoennegrita"/>
-          <w:i/>
-        </w:rPr>
-        <w:t xml:space="preserve"> de software </w:t>
-      </w:r>
-      <w:proofErr w:type="spellStart"/>
-      <w:r>
-        <w:rPr>
-          <w:rStyle w:val="Textoennegrita"/>
-          <w:i/>
-        </w:rPr>
-        <w:t>en</w:t>
-      </w:r>
-      <w:proofErr w:type="spellEnd"/>
-      <w:r>
-        <w:rPr>
-          <w:rStyle w:val="Textoennegrita"/>
-          <w:i/>
-        </w:rPr>
-        <w:t xml:space="preserve"> </w:t>
-      </w:r>
-      <w:proofErr w:type="spellStart"/>
-      <w:r>
-        <w:rPr>
-          <w:rStyle w:val="Textoennegrita"/>
-          <w:i/>
-        </w:rPr>
-        <w:t>el</w:t>
-      </w:r>
-      <w:proofErr w:type="spellEnd"/>
-      <w:r>
-        <w:rPr>
-          <w:rStyle w:val="Textoennegrita"/>
-          <w:i/>
-        </w:rPr>
-        <w:t xml:space="preserve"> </w:t>
-      </w:r>
-      <w:proofErr w:type="spellStart"/>
-      <w:r>
-        <w:rPr>
-          <w:rStyle w:val="Textoennegrita"/>
-          <w:i/>
-        </w:rPr>
-        <w:t>que</w:t>
-      </w:r>
-      <w:proofErr w:type="spellEnd"/>
-      <w:r>
-        <w:rPr>
-          <w:rStyle w:val="Textoennegrita"/>
-          <w:i/>
-        </w:rPr>
-        <w:t xml:space="preserve"> </w:t>
-      </w:r>
-      <w:proofErr w:type="spellStart"/>
-      <w:r>
-        <w:rPr>
-          <w:rStyle w:val="Textoennegrita"/>
-          <w:i/>
-        </w:rPr>
-        <w:t>las</w:t>
-      </w:r>
-      <w:proofErr w:type="spellEnd"/>
-      <w:r>
-        <w:rPr>
-          <w:rStyle w:val="Textoennegrita"/>
-          <w:i/>
-        </w:rPr>
-        <w:t xml:space="preserve"> </w:t>
-      </w:r>
-      <w:proofErr w:type="spellStart"/>
-      <w:r>
-        <w:rPr>
-          <w:rStyle w:val="Textoennegrita"/>
-          <w:i/>
-        </w:rPr>
-        <w:t>tareas</w:t>
-      </w:r>
-      <w:proofErr w:type="spellEnd"/>
-      <w:r>
-        <w:rPr>
-          <w:rStyle w:val="Textoennegrita"/>
-          <w:i/>
-        </w:rPr>
-        <w:t xml:space="preserve"> </w:t>
-      </w:r>
-      <w:proofErr w:type="spellStart"/>
-      <w:r>
-        <w:rPr>
-          <w:rStyle w:val="Textoennegrita"/>
-          <w:i/>
-        </w:rPr>
-        <w:t>se</w:t>
-      </w:r>
-      <w:proofErr w:type="spellEnd"/>
-      <w:r>
-        <w:rPr>
-          <w:rStyle w:val="Textoennegrita"/>
-          <w:i/>
-        </w:rPr>
-        <w:t xml:space="preserve"> </w:t>
-      </w:r>
-      <w:proofErr w:type="spellStart"/>
-      <w:r>
-        <w:rPr>
-          <w:rStyle w:val="Textoennegrita"/>
-          <w:i/>
-        </w:rPr>
-        <w:t>reparten</w:t>
-      </w:r>
-      <w:proofErr w:type="spellEnd"/>
-      <w:r>
-        <w:rPr>
-          <w:rStyle w:val="Textoennegrita"/>
-          <w:i/>
-        </w:rPr>
-        <w:t xml:space="preserve"> </w:t>
-      </w:r>
-      <w:proofErr w:type="spellStart"/>
-      <w:r>
-        <w:rPr>
-          <w:rStyle w:val="Textoennegrita"/>
-          <w:i/>
-        </w:rPr>
-        <w:t>entre</w:t>
-      </w:r>
-      <w:proofErr w:type="spellEnd"/>
-      <w:r>
-        <w:rPr>
-          <w:rStyle w:val="Textoennegrita"/>
-          <w:i/>
-        </w:rPr>
-        <w:t xml:space="preserve"> </w:t>
-      </w:r>
-      <w:proofErr w:type="spellStart"/>
-      <w:r>
-        <w:rPr>
-          <w:rStyle w:val="Textoennegrita"/>
-          <w:i/>
-        </w:rPr>
-        <w:t>los</w:t>
-      </w:r>
-      <w:proofErr w:type="spellEnd"/>
-      <w:r>
-        <w:rPr>
-          <w:rStyle w:val="Textoennegrita"/>
-          <w:i/>
-        </w:rPr>
-        <w:t xml:space="preserve"> </w:t>
-      </w:r>
-      <w:proofErr w:type="spellStart"/>
-      <w:r>
-        <w:rPr>
-          <w:rStyle w:val="Textoennegrita"/>
-          <w:i/>
-        </w:rPr>
-        <w:t>proveedores</w:t>
-      </w:r>
-      <w:proofErr w:type="spellEnd"/>
-      <w:r>
-        <w:rPr>
-          <w:rStyle w:val="Textoennegrita"/>
-          <w:i/>
-        </w:rPr>
-        <w:t xml:space="preserve"> de </w:t>
-      </w:r>
-      <w:proofErr w:type="spellStart"/>
-      <w:r>
-        <w:rPr>
-          <w:rStyle w:val="Textoennegrita"/>
-          <w:i/>
-        </w:rPr>
-        <w:t>recursos</w:t>
-      </w:r>
-      <w:proofErr w:type="spellEnd"/>
-      <w:r>
-        <w:rPr>
-          <w:rStyle w:val="Textoennegrita"/>
-          <w:i/>
-        </w:rPr>
-        <w:t xml:space="preserve"> o </w:t>
-      </w:r>
-      <w:proofErr w:type="spellStart"/>
-      <w:r>
-        <w:rPr>
-          <w:rStyle w:val="Textoennegrita"/>
-          <w:i/>
-        </w:rPr>
-        <w:t>servicios</w:t>
-      </w:r>
-      <w:proofErr w:type="spellEnd"/>
-      <w:r>
-        <w:rPr>
-          <w:rStyle w:val="Textoennegrita"/>
-          <w:i/>
-        </w:rPr>
-        <w:t xml:space="preserve">, </w:t>
-      </w:r>
-      <w:proofErr w:type="spellStart"/>
-      <w:r>
-        <w:rPr>
-          <w:rStyle w:val="Textoennegrita"/>
-          <w:i/>
-        </w:rPr>
-        <w:t>llamados </w:t>
+        <w:t>arquitectura cliente-servidor</w:t>
+      </w:r>
+      <w:r>
+        <w:rPr>
+          <w:rStyle w:val="Textoennegrita"/>
+          <w:i/>
+        </w:rPr>
+        <w:t> es un modelo de diseño de software en el que las tareas se reparten entre los proveedores de recursos o servicios, llamados </w:t>
       </w:r>
       <w:hyperlink r:id="rId51" w:tooltip="Servidor" w:history="1">
         <w:r>
@@ -5675,54 +5416,13 @@
           </w:rPr>
           <w:t>servidores</w:t>
         </w:r>
-        <w:proofErr w:type="spellEnd"/>
       </w:hyperlink>
       <w:r>
         <w:rPr>
           <w:rStyle w:val="Textoennegrita"/>
           <w:i/>
         </w:rPr>
-        <w:t xml:space="preserve">, y </w:t>
-      </w:r>
-      <w:proofErr w:type="spellStart"/>
-      <w:r>
-        <w:rPr>
-          <w:rStyle w:val="Textoennegrita"/>
-          <w:i/>
-        </w:rPr>
-        <w:t>los</w:t>
-      </w:r>
-      <w:proofErr w:type="spellEnd"/>
-      <w:r>
-        <w:rPr>
-          <w:rStyle w:val="Textoennegrita"/>
-          <w:i/>
-        </w:rPr>
-        <w:t xml:space="preserve"> </w:t>
-      </w:r>
-      <w:proofErr w:type="spellStart"/>
-      <w:r>
-        <w:rPr>
-          <w:rStyle w:val="Textoennegrita"/>
-          <w:i/>
-        </w:rPr>
-        <w:t>demandantes</w:t>
-      </w:r>
-      <w:proofErr w:type="spellEnd"/>
-      <w:r>
-        <w:rPr>
-          <w:rStyle w:val="Textoennegrita"/>
-          <w:i/>
-        </w:rPr>
-        <w:t xml:space="preserve">, </w:t>
-      </w:r>
-      <w:proofErr w:type="spellStart"/>
-      <w:r>
-        <w:rPr>
-          <w:rStyle w:val="Textoennegrita"/>
-          <w:i/>
-        </w:rPr>
-        <w:t>llamados </w:t>
+        <w:t>, y los demandantes, llamados </w:t>
       </w:r>
       <w:hyperlink r:id="rId52" w:tooltip="Cliente (informática)" w:history="1">
         <w:r>
@@ -5732,102 +5432,13 @@
           </w:rPr>
           <w:t>clientes</w:t>
         </w:r>
-        <w:proofErr w:type="spellEnd"/>
       </w:hyperlink>
       <w:r>
         <w:rPr>
           <w:rStyle w:val="Textoennegrita"/>
           <w:i/>
         </w:rPr>
-        <w:t xml:space="preserve">. </w:t>
-      </w:r>
-      <w:proofErr w:type="spellStart"/>
-      <w:r>
-        <w:rPr>
-          <w:rStyle w:val="Textoennegrita"/>
-          <w:i/>
-        </w:rPr>
-        <w:t>Un</w:t>
-      </w:r>
-      <w:proofErr w:type="spellEnd"/>
-      <w:r>
-        <w:rPr>
-          <w:rStyle w:val="Textoennegrita"/>
-          <w:i/>
-        </w:rPr>
-        <w:t xml:space="preserve"> </w:t>
-      </w:r>
-      <w:proofErr w:type="spellStart"/>
-      <w:r>
-        <w:rPr>
-          <w:rStyle w:val="Textoennegrita"/>
-          <w:i/>
-        </w:rPr>
-        <w:t>cliente</w:t>
-      </w:r>
-      <w:proofErr w:type="spellEnd"/>
-      <w:r>
-        <w:rPr>
-          <w:rStyle w:val="Textoennegrita"/>
-          <w:i/>
-        </w:rPr>
-        <w:t xml:space="preserve"> </w:t>
-      </w:r>
-      <w:proofErr w:type="spellStart"/>
-      <w:r>
-        <w:rPr>
-          <w:rStyle w:val="Textoennegrita"/>
-          <w:i/>
-        </w:rPr>
-        <w:t>realiza</w:t>
-      </w:r>
-      <w:proofErr w:type="spellEnd"/>
-      <w:r>
-        <w:rPr>
-          <w:rStyle w:val="Textoennegrita"/>
-          <w:i/>
-        </w:rPr>
-        <w:t xml:space="preserve"> </w:t>
-      </w:r>
-      <w:proofErr w:type="spellStart"/>
-      <w:r>
-        <w:rPr>
-          <w:rStyle w:val="Textoennegrita"/>
-          <w:i/>
-        </w:rPr>
-        <w:t>peticiones</w:t>
-      </w:r>
-      <w:proofErr w:type="spellEnd"/>
-      <w:r>
-        <w:rPr>
-          <w:rStyle w:val="Textoennegrita"/>
-          <w:i/>
-        </w:rPr>
-        <w:t xml:space="preserve"> a </w:t>
-      </w:r>
-      <w:proofErr w:type="spellStart"/>
-      <w:r>
-        <w:rPr>
-          <w:rStyle w:val="Textoennegrita"/>
-          <w:i/>
-        </w:rPr>
-        <w:t>otro</w:t>
-      </w:r>
-      <w:proofErr w:type="spellEnd"/>
-      <w:r>
-        <w:rPr>
-          <w:rStyle w:val="Textoennegrita"/>
-          <w:i/>
-        </w:rPr>
-        <w:t xml:space="preserve"> programa, </w:t>
-      </w:r>
-      <w:proofErr w:type="spellStart"/>
-      <w:r>
-        <w:rPr>
-          <w:rStyle w:val="Textoennegrita"/>
-          <w:i/>
-        </w:rPr>
-        <w:t>el </w:t>
+        <w:t>. Un cliente realiza peticiones a otro programa, el </w:t>
       </w:r>
       <w:hyperlink r:id="rId53" w:tooltip="Servidor" w:history="1">
         <w:r>
@@ -5837,374 +5448,13 @@
           </w:rPr>
           <w:t>servidor</w:t>
         </w:r>
-        <w:proofErr w:type="spellEnd"/>
       </w:hyperlink>
       <w:r>
         <w:rPr>
           <w:rStyle w:val="Textoennegrita"/>
           <w:i/>
         </w:rPr>
-        <w:t xml:space="preserve">, </w:t>
-      </w:r>
-      <w:proofErr w:type="spellStart"/>
-      <w:r>
-        <w:rPr>
-          <w:rStyle w:val="Textoennegrita"/>
-          <w:i/>
-        </w:rPr>
-        <w:t>quien</w:t>
-      </w:r>
-      <w:proofErr w:type="spellEnd"/>
-      <w:r>
-        <w:rPr>
-          <w:rStyle w:val="Textoennegrita"/>
-          <w:i/>
-        </w:rPr>
-        <w:t xml:space="preserve"> </w:t>
-      </w:r>
-      <w:proofErr w:type="spellStart"/>
-      <w:r>
-        <w:rPr>
-          <w:rStyle w:val="Textoennegrita"/>
-          <w:i/>
-        </w:rPr>
-        <w:t>le</w:t>
-      </w:r>
-      <w:proofErr w:type="spellEnd"/>
-      <w:r>
-        <w:rPr>
-          <w:rStyle w:val="Textoennegrita"/>
-          <w:i/>
-        </w:rPr>
-        <w:t xml:space="preserve"> da </w:t>
-      </w:r>
-      <w:proofErr w:type="spellStart"/>
-      <w:r>
-        <w:rPr>
-          <w:rStyle w:val="Textoennegrita"/>
-          <w:i/>
-        </w:rPr>
-        <w:t>respuesta</w:t>
-      </w:r>
-      <w:proofErr w:type="spellEnd"/>
-      <w:r>
-        <w:rPr>
-          <w:rStyle w:val="Textoennegrita"/>
-          <w:i/>
-        </w:rPr>
-        <w:t xml:space="preserve">. </w:t>
-      </w:r>
-      <w:proofErr w:type="spellStart"/>
-      <w:r>
-        <w:rPr>
-          <w:rStyle w:val="Textoennegrita"/>
-          <w:i/>
-        </w:rPr>
-        <w:t>Esta</w:t>
-      </w:r>
-      <w:proofErr w:type="spellEnd"/>
-      <w:r>
-        <w:rPr>
-          <w:rStyle w:val="Textoennegrita"/>
-          <w:i/>
-        </w:rPr>
-        <w:t xml:space="preserve"> </w:t>
-      </w:r>
-      <w:proofErr w:type="spellStart"/>
-      <w:r>
-        <w:rPr>
-          <w:rStyle w:val="Textoennegrita"/>
-          <w:i/>
-        </w:rPr>
-        <w:t>idea</w:t>
-      </w:r>
-      <w:proofErr w:type="spellEnd"/>
-      <w:r>
-        <w:rPr>
-          <w:rStyle w:val="Textoennegrita"/>
-          <w:i/>
-        </w:rPr>
-        <w:t xml:space="preserve"> </w:t>
-      </w:r>
-      <w:proofErr w:type="spellStart"/>
-      <w:r>
-        <w:rPr>
-          <w:rStyle w:val="Textoennegrita"/>
-          <w:i/>
-        </w:rPr>
-        <w:t>también</w:t>
-      </w:r>
-      <w:proofErr w:type="spellEnd"/>
-      <w:r>
-        <w:rPr>
-          <w:rStyle w:val="Textoennegrita"/>
-          <w:i/>
-        </w:rPr>
-        <w:t xml:space="preserve"> </w:t>
-      </w:r>
-      <w:proofErr w:type="spellStart"/>
-      <w:r>
-        <w:rPr>
-          <w:rStyle w:val="Textoennegrita"/>
-          <w:i/>
-        </w:rPr>
-        <w:t>se</w:t>
-      </w:r>
-      <w:proofErr w:type="spellEnd"/>
-      <w:r>
-        <w:rPr>
-          <w:rStyle w:val="Textoennegrita"/>
-          <w:i/>
-        </w:rPr>
-        <w:t xml:space="preserve"> </w:t>
-      </w:r>
-      <w:proofErr w:type="spellStart"/>
-      <w:r>
-        <w:rPr>
-          <w:rStyle w:val="Textoennegrita"/>
-          <w:i/>
-        </w:rPr>
-        <w:t>puede</w:t>
-      </w:r>
-      <w:proofErr w:type="spellEnd"/>
-      <w:r>
-        <w:rPr>
-          <w:rStyle w:val="Textoennegrita"/>
-          <w:i/>
-        </w:rPr>
-        <w:t xml:space="preserve"> </w:t>
-      </w:r>
-      <w:proofErr w:type="spellStart"/>
-      <w:r>
-        <w:rPr>
-          <w:rStyle w:val="Textoennegrita"/>
-          <w:i/>
-        </w:rPr>
-        <w:t>aplicar</w:t>
-      </w:r>
-      <w:proofErr w:type="spellEnd"/>
-      <w:r>
-        <w:rPr>
-          <w:rStyle w:val="Textoennegrita"/>
-          <w:i/>
-        </w:rPr>
-        <w:t xml:space="preserve"> a </w:t>
-      </w:r>
-      <w:proofErr w:type="spellStart"/>
-      <w:r>
-        <w:rPr>
-          <w:rStyle w:val="Textoennegrita"/>
-          <w:i/>
-        </w:rPr>
-        <w:t>programas</w:t>
-      </w:r>
-      <w:proofErr w:type="spellEnd"/>
-      <w:r>
-        <w:rPr>
-          <w:rStyle w:val="Textoennegrita"/>
-          <w:i/>
-        </w:rPr>
-        <w:t xml:space="preserve"> </w:t>
-      </w:r>
-      <w:proofErr w:type="spellStart"/>
-      <w:r>
-        <w:rPr>
-          <w:rStyle w:val="Textoennegrita"/>
-          <w:i/>
-        </w:rPr>
-        <w:t>que</w:t>
-      </w:r>
-      <w:proofErr w:type="spellEnd"/>
-      <w:r>
-        <w:rPr>
-          <w:rStyle w:val="Textoennegrita"/>
-          <w:i/>
-        </w:rPr>
-        <w:t xml:space="preserve"> </w:t>
-      </w:r>
-      <w:proofErr w:type="spellStart"/>
-      <w:r>
-        <w:rPr>
-          <w:rStyle w:val="Textoennegrita"/>
-          <w:i/>
-        </w:rPr>
-        <w:t>se</w:t>
-      </w:r>
-      <w:proofErr w:type="spellEnd"/>
-      <w:r>
-        <w:rPr>
-          <w:rStyle w:val="Textoennegrita"/>
-          <w:i/>
-        </w:rPr>
-        <w:t xml:space="preserve"> </w:t>
-      </w:r>
-      <w:proofErr w:type="spellStart"/>
-      <w:r>
-        <w:rPr>
-          <w:rStyle w:val="Textoennegrita"/>
-          <w:i/>
-        </w:rPr>
-        <w:t>ejecutan</w:t>
-      </w:r>
-      <w:proofErr w:type="spellEnd"/>
-      <w:r>
-        <w:rPr>
-          <w:rStyle w:val="Textoennegrita"/>
-          <w:i/>
-        </w:rPr>
-        <w:t xml:space="preserve"> </w:t>
-      </w:r>
-      <w:proofErr w:type="spellStart"/>
-      <w:r>
-        <w:rPr>
-          <w:rStyle w:val="Textoennegrita"/>
-          <w:i/>
-        </w:rPr>
-        <w:t>sobre</w:t>
-      </w:r>
-      <w:proofErr w:type="spellEnd"/>
-      <w:r>
-        <w:rPr>
-          <w:rStyle w:val="Textoennegrita"/>
-          <w:i/>
-        </w:rPr>
-        <w:t xml:space="preserve"> una </w:t>
-      </w:r>
-      <w:proofErr w:type="spellStart"/>
-      <w:r>
-        <w:rPr>
-          <w:rStyle w:val="Textoennegrita"/>
-          <w:i/>
-        </w:rPr>
-        <w:t>sola</w:t>
-      </w:r>
-      <w:proofErr w:type="spellEnd"/>
-      <w:r>
-        <w:rPr>
-          <w:rStyle w:val="Textoennegrita"/>
-          <w:i/>
-        </w:rPr>
-        <w:t xml:space="preserve"> </w:t>
-      </w:r>
-      <w:proofErr w:type="spellStart"/>
-      <w:r>
-        <w:rPr>
-          <w:rStyle w:val="Textoennegrita"/>
-          <w:i/>
-        </w:rPr>
-        <w:t>computadora</w:t>
-      </w:r>
-      <w:proofErr w:type="spellEnd"/>
-      <w:r>
-        <w:rPr>
-          <w:rStyle w:val="Textoennegrita"/>
-          <w:i/>
-        </w:rPr>
-        <w:t xml:space="preserve">, </w:t>
-      </w:r>
-      <w:proofErr w:type="spellStart"/>
-      <w:r>
-        <w:rPr>
-          <w:rStyle w:val="Textoennegrita"/>
-          <w:i/>
-        </w:rPr>
-        <w:t>aunque</w:t>
-      </w:r>
-      <w:proofErr w:type="spellEnd"/>
-      <w:r>
-        <w:rPr>
-          <w:rStyle w:val="Textoennegrita"/>
-          <w:i/>
-        </w:rPr>
-        <w:t xml:space="preserve"> </w:t>
-      </w:r>
-      <w:proofErr w:type="spellStart"/>
-      <w:r>
-        <w:rPr>
-          <w:rStyle w:val="Textoennegrita"/>
-          <w:i/>
-        </w:rPr>
-        <w:t>es</w:t>
-      </w:r>
-      <w:proofErr w:type="spellEnd"/>
-      <w:r>
-        <w:rPr>
-          <w:rStyle w:val="Textoennegrita"/>
-          <w:i/>
-        </w:rPr>
-        <w:t xml:space="preserve"> </w:t>
-      </w:r>
-      <w:proofErr w:type="spellStart"/>
-      <w:r>
-        <w:rPr>
-          <w:rStyle w:val="Textoennegrita"/>
-          <w:i/>
-        </w:rPr>
-        <w:t>más</w:t>
-      </w:r>
-      <w:proofErr w:type="spellEnd"/>
-      <w:r>
-        <w:rPr>
-          <w:rStyle w:val="Textoennegrita"/>
-          <w:i/>
-        </w:rPr>
-        <w:t xml:space="preserve"> </w:t>
-      </w:r>
-      <w:proofErr w:type="spellStart"/>
-      <w:r>
-        <w:rPr>
-          <w:rStyle w:val="Textoennegrita"/>
-          <w:i/>
-        </w:rPr>
-        <w:t>ventajosa</w:t>
-      </w:r>
-      <w:proofErr w:type="spellEnd"/>
-      <w:r>
-        <w:rPr>
-          <w:rStyle w:val="Textoennegrita"/>
-          <w:i/>
-        </w:rPr>
-        <w:t xml:space="preserve"> </w:t>
-      </w:r>
-      <w:proofErr w:type="spellStart"/>
-      <w:r>
-        <w:rPr>
-          <w:rStyle w:val="Textoennegrita"/>
-          <w:i/>
-        </w:rPr>
-        <w:t>en</w:t>
-      </w:r>
-      <w:proofErr w:type="spellEnd"/>
-      <w:r>
-        <w:rPr>
-          <w:rStyle w:val="Textoennegrita"/>
-          <w:i/>
-        </w:rPr>
-        <w:t xml:space="preserve"> </w:t>
-      </w:r>
-      <w:proofErr w:type="spellStart"/>
-      <w:r>
-        <w:rPr>
-          <w:rStyle w:val="Textoennegrita"/>
-          <w:i/>
-        </w:rPr>
-        <w:t>un</w:t>
-      </w:r>
-      <w:proofErr w:type="spellEnd"/>
-      <w:r>
-        <w:rPr>
-          <w:rStyle w:val="Textoennegrita"/>
-          <w:i/>
-        </w:rPr>
-        <w:t xml:space="preserve"> sistema </w:t>
-      </w:r>
-      <w:proofErr w:type="spellStart"/>
-      <w:r>
-        <w:rPr>
-          <w:rStyle w:val="Textoennegrita"/>
-          <w:i/>
-        </w:rPr>
-        <w:t>operativo </w:t>
+        <w:t>, quien le da respuesta. Esta idea también se puede aplicar a programas que se ejecutan sobre una sola computadora, aunque es más ventajosa en un sistema operativo </w:t>
       </w:r>
       <w:hyperlink r:id="rId54" w:tooltip="Multiusuario" w:history="1">
         <w:r>
@@ -6220,39 +5470,7 @@
           <w:rStyle w:val="Textoennegrita"/>
           <w:i/>
         </w:rPr>
-        <w:t> distribuido</w:t>
-      </w:r>
-      <w:proofErr w:type="spellEnd"/>
-      <w:r>
-        <w:rPr>
-          <w:rStyle w:val="Textoennegrita"/>
-          <w:i/>
-        </w:rPr>
-        <w:t xml:space="preserve"> a </w:t>
-      </w:r>
-      <w:proofErr w:type="spellStart"/>
-      <w:r>
-        <w:rPr>
-          <w:rStyle w:val="Textoennegrita"/>
-          <w:i/>
-        </w:rPr>
-        <w:t>través</w:t>
-      </w:r>
-      <w:proofErr w:type="spellEnd"/>
-      <w:r>
-        <w:rPr>
-          <w:rStyle w:val="Textoennegrita"/>
-          <w:i/>
-        </w:rPr>
-        <w:t xml:space="preserve"> de </w:t>
-      </w:r>
-      <w:proofErr w:type="spellStart"/>
-      <w:r>
-        <w:rPr>
-          <w:rStyle w:val="Textoennegrita"/>
-          <w:i/>
-        </w:rPr>
-        <w:t>una </w:t>
+        <w:t> distribuido a través de una </w:t>
       </w:r>
       <w:hyperlink r:id="rId55" w:tooltip="Red de computadoras" w:history="1">
         <w:r>
@@ -6260,25 +5478,8 @@
             <w:rStyle w:val="Textoennegrita"/>
             <w:i/>
           </w:rPr>
-          <w:t>red</w:t>
+          <w:t>red de computadoras</w:t>
         </w:r>
-        <w:proofErr w:type="spellEnd"/>
-        <w:r>
-          <w:rPr>
-            <w:rStyle w:val="Textoennegrita"/>
-            <w:i/>
-          </w:rPr>
-          <w:t xml:space="preserve"> de </w:t>
-        </w:r>
-        <w:proofErr w:type="spellStart"/>
-        <w:r>
-          <w:rPr>
-            <w:rStyle w:val="Textoennegrita"/>
-            <w:i/>
-          </w:rPr>
-          <w:t>computadoras</w:t>
-        </w:r>
-        <w:proofErr w:type="spellEnd"/>
       </w:hyperlink>
       <w:r>
         <w:rPr>
@@ -6297,109 +5498,12 @@
           <w:i/>
         </w:rPr>
       </w:pPr>
-      <w:proofErr w:type="spellStart"/>
-      <w:r>
-        <w:rPr>
-          <w:rStyle w:val="Textoennegrita"/>
-          <w:i/>
-        </w:rPr>
-        <w:t>Algunos</w:t>
-      </w:r>
-      <w:proofErr w:type="spellEnd"/>
-      <w:r>
-        <w:rPr>
-          <w:rStyle w:val="Textoennegrita"/>
-          <w:i/>
-        </w:rPr>
-        <w:t xml:space="preserve"> </w:t>
-      </w:r>
-      <w:proofErr w:type="spellStart"/>
-      <w:r>
-        <w:rPr>
-          <w:rStyle w:val="Textoennegrita"/>
-          <w:i/>
-        </w:rPr>
-        <w:t>ejemplos</w:t>
-      </w:r>
-      <w:proofErr w:type="spellEnd"/>
-      <w:r>
-        <w:rPr>
-          <w:rStyle w:val="Textoennegrita"/>
-          <w:i/>
-        </w:rPr>
-        <w:t xml:space="preserve"> de </w:t>
-      </w:r>
-      <w:proofErr w:type="spellStart"/>
-      <w:r>
-        <w:rPr>
-          <w:rStyle w:val="Textoennegrita"/>
-          <w:i/>
-        </w:rPr>
-        <w:t>aplicaciones</w:t>
-      </w:r>
-      <w:proofErr w:type="spellEnd"/>
-      <w:r>
-        <w:rPr>
-          <w:rStyle w:val="Textoennegrita"/>
-          <w:i/>
-        </w:rPr>
-        <w:t xml:space="preserve"> </w:t>
-      </w:r>
-      <w:proofErr w:type="spellStart"/>
-      <w:r>
-        <w:rPr>
-          <w:rStyle w:val="Textoennegrita"/>
-          <w:i/>
-        </w:rPr>
-        <w:t>que</w:t>
-      </w:r>
-      <w:proofErr w:type="spellEnd"/>
-      <w:r>
-        <w:rPr>
-          <w:rStyle w:val="Textoennegrita"/>
-          <w:i/>
-        </w:rPr>
-        <w:t xml:space="preserve"> usen </w:t>
-      </w:r>
-      <w:proofErr w:type="spellStart"/>
-      <w:r>
-        <w:rPr>
-          <w:rStyle w:val="Textoennegrita"/>
-          <w:i/>
-        </w:rPr>
-        <w:t>el</w:t>
-      </w:r>
-      <w:proofErr w:type="spellEnd"/>
-      <w:r>
-        <w:rPr>
-          <w:rStyle w:val="Textoennegrita"/>
-          <w:i/>
-        </w:rPr>
-        <w:t xml:space="preserve"> modelo </w:t>
-      </w:r>
-      <w:proofErr w:type="spellStart"/>
-      <w:r>
-        <w:rPr>
-          <w:rStyle w:val="Textoennegrita"/>
-          <w:i/>
-        </w:rPr>
-        <w:t>cliente-servidor</w:t>
-      </w:r>
-      <w:proofErr w:type="spellEnd"/>
-      <w:r>
-        <w:rPr>
-          <w:rStyle w:val="Textoennegrita"/>
-          <w:i/>
-        </w:rPr>
-        <w:t xml:space="preserve"> son </w:t>
-      </w:r>
-      <w:proofErr w:type="spellStart"/>
-      <w:r>
-        <w:rPr>
-          <w:rStyle w:val="Textoennegrita"/>
-          <w:i/>
-        </w:rPr>
-        <w:t>el </w:t>
+      <w:r>
+        <w:rPr>
+          <w:rStyle w:val="Textoennegrita"/>
+          <w:i/>
+        </w:rPr>
+        <w:t>Algunos ejemplos de aplicaciones que usen el modelo cliente-servidor son el </w:t>
       </w:r>
       <w:hyperlink r:id="rId56" w:tooltip="Correo electrónico" w:history="1">
         <w:r>
@@ -6407,40 +5511,15 @@
             <w:rStyle w:val="Textoennegrita"/>
             <w:i/>
           </w:rPr>
-          <w:t>Correo</w:t>
+          <w:t>Correo electrónico</w:t>
         </w:r>
-        <w:proofErr w:type="spellEnd"/>
-        <w:r>
-          <w:rPr>
-            <w:rStyle w:val="Textoennegrita"/>
-            <w:i/>
-          </w:rPr>
-          <w:t xml:space="preserve"> </w:t>
-        </w:r>
-        <w:proofErr w:type="spellStart"/>
-        <w:r>
-          <w:rPr>
-            <w:rStyle w:val="Textoennegrita"/>
-            <w:i/>
-          </w:rPr>
-          <w:t>electrónico</w:t>
-        </w:r>
-        <w:proofErr w:type="spellEnd"/>
       </w:hyperlink>
       <w:r>
         <w:rPr>
           <w:rStyle w:val="Textoennegrita"/>
           <w:i/>
         </w:rPr>
-        <w:t xml:space="preserve">, </w:t>
-      </w:r>
-      <w:proofErr w:type="spellStart"/>
-      <w:r>
-        <w:rPr>
-          <w:rStyle w:val="Textoennegrita"/>
-          <w:i/>
-        </w:rPr>
-        <w:t>un </w:t>
+        <w:t>, un </w:t>
       </w:r>
       <w:hyperlink r:id="rId57" w:tooltip="Servidor de impresión" w:history="1">
         <w:r>
@@ -6448,23 +5527,7 @@
             <w:rStyle w:val="Textoennegrita"/>
             <w:i/>
           </w:rPr>
-          <w:t>Servidor</w:t>
-        </w:r>
-        <w:proofErr w:type="spellEnd"/>
-        <w:r>
-          <w:rPr>
-            <w:rStyle w:val="Textoennegrita"/>
-            <w:i/>
-          </w:rPr>
-          <w:t xml:space="preserve"> de </w:t>
-        </w:r>
-        <w:proofErr w:type="spellStart"/>
-        <w:r>
-          <w:rPr>
-            <w:rStyle w:val="Textoennegrita"/>
-            <w:i/>
-          </w:rPr>
-          <w:t>impresión</w:t>
+          <w:t>Servidor de impresión</w:t>
         </w:r>
       </w:hyperlink>
       <w:r>
@@ -6472,57 +5535,40 @@
           <w:rStyle w:val="Textoennegrita"/>
           <w:i/>
         </w:rPr>
-        <w:t> y</w:t>
-      </w:r>
-      <w:proofErr w:type="spellEnd"/>
-      <w:r>
-        <w:rPr>
-          <w:rStyle w:val="Textoennegrita"/>
-          <w:i/>
-        </w:rPr>
-        <w:t xml:space="preserve"> </w:t>
-      </w:r>
-      <w:proofErr w:type="spellStart"/>
-      <w:r>
-        <w:rPr>
-          <w:rStyle w:val="Textoennegrita"/>
-          <w:i/>
-        </w:rPr>
-        <w:t>la </w:t>
-      </w:r>
-      <w:hyperlink r:id="rId58" w:tooltip="World Wide Web" w:history="1">
-        <w:r>
-          <w:rPr>
-            <w:rStyle w:val="Textoennegrita"/>
-            <w:i/>
-          </w:rPr>
-          <w:t>World</w:t>
-        </w:r>
-        <w:proofErr w:type="spellEnd"/>
-        <w:r>
-          <w:rPr>
-            <w:rStyle w:val="Textoennegrita"/>
-            <w:i/>
-          </w:rPr>
-          <w:t xml:space="preserve"> </w:t>
-        </w:r>
-        <w:proofErr w:type="spellStart"/>
-        <w:r>
-          <w:rPr>
-            <w:rStyle w:val="Textoennegrita"/>
-            <w:i/>
-          </w:rPr>
-          <w:t>Wide</w:t>
-        </w:r>
-        <w:proofErr w:type="spellEnd"/>
-        <w:r>
-          <w:rPr>
-            <w:rStyle w:val="Textoennegrita"/>
-            <w:i/>
-          </w:rPr>
-          <w:t xml:space="preserve"> Web</w:t>
-        </w:r>
-      </w:hyperlink>
+        <w:t> y la </w:t>
+      </w:r>
+      <w:proofErr w:type="spellStart"/>
+      <w:r>
+        <w:fldChar w:fldCharType="begin"/>
+      </w:r>
+      <w:r>
+        <w:instrText xml:space="preserve"> HYPERLINK "https://es.wikipedia.org/wiki/World_Wide_Web" \o "World Wide Web" </w:instrText>
+      </w:r>
+      <w:r>
+        <w:fldChar w:fldCharType="separate"/>
+      </w:r>
+      <w:r>
+        <w:rPr>
+          <w:rStyle w:val="Textoennegrita"/>
+          <w:i/>
+        </w:rPr>
+        <w:t>World</w:t>
+      </w:r>
+      <w:proofErr w:type="spellEnd"/>
+      <w:r>
+        <w:rPr>
+          <w:rStyle w:val="Textoennegrita"/>
+          <w:i/>
+        </w:rPr>
+        <w:t xml:space="preserve"> Wide Web</w:t>
+      </w:r>
+      <w:r>
+        <w:rPr>
+          <w:rStyle w:val="Textoennegrita"/>
+          <w:i/>
+        </w:rPr>
+        <w:fldChar w:fldCharType="end"/>
+      </w:r>
       <w:r>
         <w:rPr>
           <w:rStyle w:val="Textoennegrita"/>
@@ -6573,7 +5619,7 @@
                     </pic:cNvPicPr>
                   </pic:nvPicPr>
                   <pic:blipFill>
-                    <a:blip r:embed="rId59">
+                    <a:blip r:embed="rId58">
                       <a:extLst>
                         <a:ext uri="{28A0092B-C50C-407E-A947-70E740481C1C}">
                           <a14:useLocalDpi xmlns:a14="http://schemas.microsoft.com/office/drawing/2010/main" val="0"/>
@@ -6726,7 +5772,7 @@
         </w:rPr>
         <w:t>) es un </w:t>
       </w:r>
-      <w:hyperlink r:id="rId60" w:tooltip="Protocolo de red" w:history="1">
+      <w:hyperlink r:id="rId59" w:tooltip="Protocolo de red" w:history="1">
         <w:r>
           <w:rPr>
             <w:rStyle w:val="Textoennegrita"/>
@@ -6742,7 +5788,7 @@
         </w:rPr>
         <w:t> para la </w:t>
       </w:r>
-      <w:hyperlink r:id="rId61" w:tooltip="Transferencia de archivos" w:history="1">
+      <w:hyperlink r:id="rId60" w:tooltip="Transferencia de archivos" w:history="1">
         <w:r>
           <w:rPr>
             <w:rStyle w:val="Textoennegrita"/>
@@ -6758,7 +5804,7 @@
         </w:rPr>
         <w:t> entre sistemas conectados a una red </w:t>
       </w:r>
-      <w:hyperlink r:id="rId62" w:tooltip="Transmission Control Protocol" w:history="1">
+      <w:hyperlink r:id="rId61" w:tooltip="Transmission Control Protocol" w:history="1">
         <w:r>
           <w:rPr>
             <w:rStyle w:val="Textoennegrita"/>
@@ -6806,7 +5852,7 @@
         </w:rPr>
         <w:t>), basado en la arquitectura </w:t>
       </w:r>
-      <w:hyperlink r:id="rId63" w:tooltip="Cliente-servidor" w:history="1">
+      <w:hyperlink r:id="rId62" w:tooltip="Cliente-servidor" w:history="1">
         <w:r>
           <w:rPr>
             <w:rStyle w:val="Textoennegrita"/>
@@ -6840,7 +5886,7 @@
         <w:lastRenderedPageBreak/>
         <w:t>El servicio FTP es ofrecido por la capa de aplicación del modelo de capas de red </w:t>
       </w:r>
-      <w:hyperlink r:id="rId64" w:tooltip="TCP/IP" w:history="1">
+      <w:hyperlink r:id="rId63" w:tooltip="TCP/IP" w:history="1">
         <w:r>
           <w:rPr>
             <w:rStyle w:val="Textoennegrita"/>
@@ -6856,7 +5902,7 @@
         </w:rPr>
         <w:t> al usuario, utilizando normalmente el </w:t>
       </w:r>
-      <w:hyperlink r:id="rId65" w:tooltip="Puerto de red" w:history="1">
+      <w:hyperlink r:id="rId64" w:tooltip="Puerto de red" w:history="1">
         <w:r>
           <w:rPr>
             <w:rStyle w:val="Textoennegrita"/>
@@ -6904,7 +5950,7 @@
         </w:rPr>
         <w:t xml:space="preserve"> del usuario en el servidor hasta la transferencia de cualquier archivo, se realiza en </w:t>
       </w:r>
-      <w:hyperlink r:id="rId66" w:tooltip="Texto plano" w:history="1">
+      <w:hyperlink r:id="rId65" w:tooltip="Texto plano" w:history="1">
         <w:r>
           <w:rPr>
             <w:rStyle w:val="Textoennegrita"/>
@@ -6998,7 +6044,7 @@
         </w:rPr>
         <w:t> es un </w:t>
       </w:r>
-      <w:hyperlink r:id="rId67" w:tooltip="Programa (computación)" w:history="1">
+      <w:hyperlink r:id="rId66" w:tooltip="Programa (computación)" w:history="1">
         <w:r>
           <w:rPr>
             <w:rStyle w:val="Textoennegrita"/>
@@ -7014,7 +6060,7 @@
         </w:rPr>
         <w:t> que procesa una </w:t>
       </w:r>
-      <w:hyperlink r:id="rId68" w:anchor="Aplicaci%C3%B3n_del_lado_del_servidor" w:tooltip="Servidor web" w:history="1">
+      <w:hyperlink r:id="rId67" w:anchor="Aplicaci%C3%B3n_del_lado_del_servidor" w:tooltip="Servidor web" w:history="1">
         <w:r>
           <w:rPr>
             <w:rStyle w:val="Textoennegrita"/>
@@ -7030,7 +6076,7 @@
         </w:rPr>
         <w:t>, realizando conexiones bidireccionales o unidireccionales y </w:t>
       </w:r>
-      <w:hyperlink r:id="rId69" w:tooltip="Sincronía" w:history="1">
+      <w:hyperlink r:id="rId68" w:tooltip="Sincronía" w:history="1">
         <w:r>
           <w:rPr>
             <w:rStyle w:val="Textoennegrita"/>
@@ -7046,7 +6092,7 @@
         </w:rPr>
         <w:t> con el cliente y generando o cediendo una respuesta en cualquier lenguaje o aplicación del </w:t>
       </w:r>
-      <w:hyperlink r:id="rId70" w:tooltip="Lado del cliente" w:history="1">
+      <w:hyperlink r:id="rId69" w:tooltip="Lado del cliente" w:history="1">
         <w:r>
           <w:rPr>
             <w:rStyle w:val="Textoennegrita"/>
@@ -7078,7 +6124,7 @@
         </w:rPr>
         <w:t xml:space="preserve"> por un </w:t>
       </w:r>
-      <w:hyperlink r:id="rId71" w:tooltip="Navegador web" w:history="1">
+      <w:hyperlink r:id="rId70" w:tooltip="Navegador web" w:history="1">
         <w:r>
           <w:rPr>
             <w:rStyle w:val="Textoennegrita"/>
@@ -7094,7 +6140,7 @@
         </w:rPr>
         <w:t>. Para la transmisión de todos estos datos suele utilizarse algún </w:t>
       </w:r>
-      <w:hyperlink r:id="rId72" w:tooltip="" w:history="1">
+      <w:hyperlink r:id="rId71" w:history="1">
         <w:r>
           <w:rPr>
             <w:rStyle w:val="Textoennegrita"/>
@@ -7110,7 +6156,7 @@
         </w:rPr>
         <w:t>. Generalmente se usa el protocolo </w:t>
       </w:r>
-      <w:hyperlink r:id="rId73" w:tooltip="HTTP" w:history="1">
+      <w:hyperlink r:id="rId72" w:tooltip="HTTP" w:history="1">
         <w:r>
           <w:rPr>
             <w:rStyle w:val="Textoennegrita"/>
@@ -7126,7 +6172,7 @@
         </w:rPr>
         <w:t> para estas comunicaciones, perteneciente a la capa de aplicación del </w:t>
       </w:r>
-      <w:hyperlink r:id="rId74" w:tooltip="Modelo OSI" w:history="1">
+      <w:hyperlink r:id="rId73" w:tooltip="Modelo OSI" w:history="1">
         <w:r>
           <w:rPr>
             <w:rStyle w:val="Textoennegrita"/>
@@ -7142,7 +6188,7 @@
         </w:rPr>
         <w:t>. El término también se emplea para referirse al </w:t>
       </w:r>
-      <w:hyperlink r:id="rId75" w:tooltip="Computadora" w:history="1">
+      <w:hyperlink r:id="rId74" w:tooltip="Computadora" w:history="1">
         <w:r>
           <w:rPr>
             <w:rStyle w:val="Textoennegrita"/>
@@ -7291,14 +6337,7 @@
           <w:rStyle w:val="Textoennegrita"/>
           <w:i/>
         </w:rPr>
-        <w:t>Las</w:t>
-      </w:r>
-      <w:r>
-        <w:rPr>
-          <w:rStyle w:val="Textoennegrita"/>
-          <w:i/>
-        </w:rPr>
-        <w:t xml:space="preserve"> DNS son las siglas que forman la denominación </w:t>
+        <w:t xml:space="preserve">Las DNS son las siglas que forman la denominación </w:t>
       </w:r>
       <w:proofErr w:type="spellStart"/>
       <w:r>
@@ -7346,990 +6385,41 @@
           <w:rStyle w:val="Textoennegrita"/>
           <w:i/>
         </w:rPr>
-        <w:t xml:space="preserve"> o Sistema de Nombres de Dominio</w:t>
-      </w:r>
-      <w:r>
-        <w:rPr>
-          <w:rStyle w:val="Textoennegrita"/>
-          <w:i/>
-        </w:rPr>
-        <w:t> y además de apuntar los dominios al servidor correspondiente, nos servirá para traducir la dirección real, que es una relación numérica denominada IP, en el nombre del dominio.</w:t>
-      </w:r>
-    </w:p>
-    <w:p>
-      <w:pPr>
-        <w:spacing w:after="0"/>
-        <w:jc w:val="both"/>
-        <w:rPr>
-          <w:rStyle w:val="Textoennegrita"/>
-          <w:i/>
-        </w:rPr>
-      </w:pPr>
-      <w:proofErr w:type="spellStart"/>
-      <w:r>
-        <w:rPr>
-          <w:rStyle w:val="Textoennegrita"/>
-          <w:i/>
-        </w:rPr>
-        <w:t>Pues</w:t>
-      </w:r>
-      <w:proofErr w:type="spellEnd"/>
-      <w:r>
-        <w:rPr>
-          <w:rStyle w:val="Textoennegrita"/>
-          <w:i/>
-        </w:rPr>
-        <w:t xml:space="preserve"> bien, </w:t>
-      </w:r>
-      <w:proofErr w:type="spellStart"/>
-      <w:r>
-        <w:rPr>
-          <w:rStyle w:val="Textoennegrita"/>
-          <w:i/>
-        </w:rPr>
-        <w:t>los </w:t>
-      </w:r>
-      <w:r>
-        <w:rPr>
-          <w:rStyle w:val="Textoennegrita"/>
-          <w:i/>
-        </w:rPr>
-        <w:t>DNS</w:t>
-      </w:r>
-      <w:r>
-        <w:rPr>
-          <w:rStyle w:val="Textoennegrita"/>
-          <w:i/>
-        </w:rPr>
-        <w:t> sirven</w:t>
-      </w:r>
-      <w:proofErr w:type="spellEnd"/>
-      <w:r>
-        <w:rPr>
-          <w:rStyle w:val="Textoennegrita"/>
-          <w:i/>
-        </w:rPr>
-        <w:t xml:space="preserve"> para </w:t>
-      </w:r>
-      <w:proofErr w:type="spellStart"/>
-      <w:r>
-        <w:rPr>
-          <w:rStyle w:val="Textoennegrita"/>
-          <w:i/>
-        </w:rPr>
-        <w:t>indicarle</w:t>
-      </w:r>
-      <w:proofErr w:type="spellEnd"/>
-      <w:r>
-        <w:rPr>
-          <w:rStyle w:val="Textoennegrita"/>
-          <w:i/>
-        </w:rPr>
-        <w:t xml:space="preserve"> al </w:t>
-      </w:r>
-      <w:proofErr w:type="spellStart"/>
-      <w:r>
-        <w:rPr>
-          <w:rStyle w:val="Textoennegrita"/>
-          <w:i/>
-        </w:rPr>
-        <w:t>usuario</w:t>
-      </w:r>
-      <w:proofErr w:type="spellEnd"/>
-      <w:r>
-        <w:rPr>
-          <w:rStyle w:val="Textoennegrita"/>
-          <w:i/>
-        </w:rPr>
-        <w:t xml:space="preserve"> </w:t>
-      </w:r>
-      <w:proofErr w:type="spellStart"/>
-      <w:r>
-        <w:rPr>
-          <w:rStyle w:val="Textoennegrita"/>
-          <w:i/>
-        </w:rPr>
-        <w:t>que</w:t>
-      </w:r>
-      <w:proofErr w:type="spellEnd"/>
-      <w:r>
-        <w:rPr>
-          <w:rStyle w:val="Textoennegrita"/>
-          <w:i/>
-        </w:rPr>
-        <w:t xml:space="preserve"> </w:t>
-      </w:r>
-      <w:proofErr w:type="spellStart"/>
-      <w:r>
-        <w:rPr>
-          <w:rStyle w:val="Textoennegrita"/>
-          <w:i/>
-        </w:rPr>
-        <w:t>teclea</w:t>
-      </w:r>
-      <w:proofErr w:type="spellEnd"/>
-      <w:r>
-        <w:rPr>
-          <w:rStyle w:val="Textoennegrita"/>
-          <w:i/>
-        </w:rPr>
-        <w:t xml:space="preserve"> </w:t>
-      </w:r>
-      <w:proofErr w:type="spellStart"/>
-      <w:r>
-        <w:rPr>
-          <w:rStyle w:val="Textoennegrita"/>
-          <w:i/>
-        </w:rPr>
-        <w:t>un</w:t>
-      </w:r>
-      <w:proofErr w:type="spellEnd"/>
-      <w:r>
-        <w:rPr>
-          <w:rStyle w:val="Textoennegrita"/>
-          <w:i/>
-        </w:rPr>
-        <w:t xml:space="preserve"> </w:t>
-      </w:r>
-      <w:proofErr w:type="spellStart"/>
-      <w:r>
-        <w:rPr>
-          <w:rStyle w:val="Textoennegrita"/>
-          <w:i/>
-        </w:rPr>
-        <w:t>dominio</w:t>
-      </w:r>
-      <w:proofErr w:type="spellEnd"/>
-      <w:r>
-        <w:rPr>
-          <w:rStyle w:val="Textoennegrita"/>
-          <w:i/>
-        </w:rPr>
-        <w:t xml:space="preserve"> a </w:t>
-      </w:r>
-      <w:proofErr w:type="spellStart"/>
-      <w:r>
-        <w:rPr>
-          <w:rStyle w:val="Textoennegrita"/>
-          <w:i/>
-        </w:rPr>
-        <w:t>que</w:t>
-      </w:r>
-      <w:proofErr w:type="spellEnd"/>
-      <w:r>
-        <w:rPr>
-          <w:rStyle w:val="Textoennegrita"/>
-          <w:i/>
-        </w:rPr>
-        <w:t xml:space="preserve"> </w:t>
-      </w:r>
-      <w:proofErr w:type="spellStart"/>
-      <w:r>
-        <w:rPr>
-          <w:rStyle w:val="Textoennegrita"/>
-          <w:i/>
-        </w:rPr>
-        <w:t>servidor</w:t>
-      </w:r>
-      <w:proofErr w:type="spellEnd"/>
-      <w:r>
-        <w:rPr>
-          <w:rStyle w:val="Textoennegrita"/>
-          <w:i/>
-        </w:rPr>
-        <w:t xml:space="preserve"> </w:t>
-      </w:r>
-      <w:proofErr w:type="spellStart"/>
-      <w:r>
-        <w:rPr>
-          <w:rStyle w:val="Textoennegrita"/>
-          <w:i/>
-        </w:rPr>
-        <w:t>debe</w:t>
-      </w:r>
-      <w:proofErr w:type="spellEnd"/>
-      <w:r>
-        <w:rPr>
-          <w:rStyle w:val="Textoennegrita"/>
-          <w:i/>
-        </w:rPr>
-        <w:t xml:space="preserve"> </w:t>
-      </w:r>
-      <w:proofErr w:type="spellStart"/>
-      <w:r>
-        <w:rPr>
-          <w:rStyle w:val="Textoennegrita"/>
-          <w:i/>
-        </w:rPr>
-        <w:t>ir</w:t>
-      </w:r>
-      <w:proofErr w:type="spellEnd"/>
-      <w:r>
-        <w:rPr>
-          <w:rStyle w:val="Textoennegrita"/>
-          <w:i/>
-        </w:rPr>
-        <w:t xml:space="preserve"> a </w:t>
-      </w:r>
-      <w:proofErr w:type="spellStart"/>
-      <w:r>
-        <w:rPr>
-          <w:rStyle w:val="Textoennegrita"/>
-          <w:i/>
-        </w:rPr>
-        <w:t>recoger</w:t>
-      </w:r>
-      <w:proofErr w:type="spellEnd"/>
-      <w:r>
-        <w:rPr>
-          <w:rStyle w:val="Textoennegrita"/>
-          <w:i/>
-        </w:rPr>
-        <w:t xml:space="preserve"> la </w:t>
-      </w:r>
-      <w:proofErr w:type="spellStart"/>
-      <w:r>
-        <w:rPr>
-          <w:rStyle w:val="Textoennegrita"/>
-          <w:i/>
-        </w:rPr>
-        <w:t>página</w:t>
-      </w:r>
-      <w:proofErr w:type="spellEnd"/>
-      <w:r>
-        <w:rPr>
-          <w:rStyle w:val="Textoennegrita"/>
-          <w:i/>
-        </w:rPr>
-        <w:t xml:space="preserve"> web </w:t>
-      </w:r>
-      <w:proofErr w:type="spellStart"/>
-      <w:r>
-        <w:rPr>
-          <w:rStyle w:val="Textoennegrita"/>
-          <w:i/>
-        </w:rPr>
-        <w:t>que</w:t>
-      </w:r>
-      <w:proofErr w:type="spellEnd"/>
-      <w:r>
-        <w:rPr>
-          <w:rStyle w:val="Textoennegrita"/>
-          <w:i/>
-        </w:rPr>
-        <w:t xml:space="preserve"> desea </w:t>
-      </w:r>
-      <w:proofErr w:type="spellStart"/>
-      <w:r>
-        <w:rPr>
-          <w:rStyle w:val="Textoennegrita"/>
-          <w:i/>
-        </w:rPr>
-        <w:t>consultar</w:t>
-      </w:r>
-      <w:proofErr w:type="spellEnd"/>
-      <w:r>
-        <w:rPr>
-          <w:rStyle w:val="Textoennegrita"/>
-          <w:i/>
-        </w:rPr>
-        <w:t>.</w:t>
-      </w:r>
-    </w:p>
-    <w:p>
-      <w:pPr>
-        <w:spacing w:after="0"/>
-        <w:jc w:val="both"/>
-        <w:rPr>
-          <w:rStyle w:val="Textoennegrita"/>
-          <w:i/>
-        </w:rPr>
-      </w:pPr>
-      <w:proofErr w:type="spellStart"/>
-      <w:r>
-        <w:rPr>
-          <w:rStyle w:val="Textoennegrita"/>
-          <w:i/>
-        </w:rPr>
-        <w:t>Efectivamente</w:t>
-      </w:r>
-      <w:proofErr w:type="spellEnd"/>
-      <w:r>
-        <w:rPr>
-          <w:rStyle w:val="Textoennegrita"/>
-          <w:i/>
-        </w:rPr>
-        <w:t xml:space="preserve"> </w:t>
-      </w:r>
-      <w:proofErr w:type="spellStart"/>
-      <w:r>
-        <w:rPr>
-          <w:rStyle w:val="Textoennegrita"/>
-          <w:i/>
-        </w:rPr>
-        <w:t>las</w:t>
-      </w:r>
-      <w:proofErr w:type="spellEnd"/>
-      <w:r>
-        <w:rPr>
-          <w:rStyle w:val="Textoennegrita"/>
-          <w:i/>
-        </w:rPr>
-        <w:t xml:space="preserve"> </w:t>
-      </w:r>
-      <w:proofErr w:type="spellStart"/>
-      <w:r>
-        <w:rPr>
-          <w:rStyle w:val="Textoennegrita"/>
-          <w:i/>
-        </w:rPr>
-        <w:t>páginas</w:t>
-      </w:r>
-      <w:proofErr w:type="spellEnd"/>
-      <w:r>
-        <w:rPr>
-          <w:rStyle w:val="Textoennegrita"/>
-          <w:i/>
-        </w:rPr>
-        <w:t xml:space="preserve"> web </w:t>
-      </w:r>
-      <w:proofErr w:type="spellStart"/>
-      <w:r>
-        <w:rPr>
-          <w:rStyle w:val="Textoennegrita"/>
-          <w:i/>
-        </w:rPr>
-        <w:t>realmente</w:t>
-      </w:r>
-      <w:proofErr w:type="spellEnd"/>
-      <w:r>
-        <w:rPr>
-          <w:rStyle w:val="Textoennegrita"/>
-          <w:i/>
-        </w:rPr>
-        <w:t xml:space="preserve"> </w:t>
-      </w:r>
-      <w:proofErr w:type="spellStart"/>
-      <w:r>
-        <w:rPr>
-          <w:rStyle w:val="Textoennegrita"/>
-          <w:i/>
-        </w:rPr>
-        <w:t>están </w:t>
-      </w:r>
-      <w:r>
-        <w:rPr>
-          <w:rStyle w:val="Textoennegrita"/>
-          <w:i/>
-        </w:rPr>
-        <w:t>hospedadas</w:t>
-      </w:r>
-      <w:r>
-        <w:rPr>
-          <w:rStyle w:val="Textoennegrita"/>
-          <w:i/>
-        </w:rPr>
-        <w:t> bajo</w:t>
-      </w:r>
-      <w:proofErr w:type="spellEnd"/>
-      <w:r>
-        <w:rPr>
-          <w:rStyle w:val="Textoennegrita"/>
-          <w:i/>
-        </w:rPr>
-        <w:t xml:space="preserve"> una </w:t>
-      </w:r>
-      <w:proofErr w:type="spellStart"/>
-      <w:r>
-        <w:rPr>
-          <w:rStyle w:val="Textoennegrita"/>
-          <w:i/>
-        </w:rPr>
-        <w:t>dirección</w:t>
-      </w:r>
-      <w:proofErr w:type="spellEnd"/>
-      <w:r>
-        <w:rPr>
-          <w:rStyle w:val="Textoennegrita"/>
-          <w:i/>
-        </w:rPr>
-        <w:t xml:space="preserve"> IP, </w:t>
-      </w:r>
-      <w:proofErr w:type="spellStart"/>
-      <w:r>
-        <w:rPr>
-          <w:rStyle w:val="Textoennegrita"/>
-          <w:i/>
-        </w:rPr>
-        <w:t>por</w:t>
-      </w:r>
-      <w:proofErr w:type="spellEnd"/>
-      <w:r>
-        <w:rPr>
-          <w:rStyle w:val="Textoennegrita"/>
-          <w:i/>
-        </w:rPr>
-        <w:t xml:space="preserve"> </w:t>
-      </w:r>
-      <w:proofErr w:type="spellStart"/>
-      <w:r>
-        <w:rPr>
-          <w:rStyle w:val="Textoennegrita"/>
-          <w:i/>
-        </w:rPr>
-        <w:t>ejemplo</w:t>
-      </w:r>
-      <w:proofErr w:type="spellEnd"/>
-      <w:r>
-        <w:rPr>
-          <w:rStyle w:val="Textoennegrita"/>
-          <w:i/>
-        </w:rPr>
-        <w:t xml:space="preserve"> </w:t>
-      </w:r>
-      <w:proofErr w:type="spellStart"/>
-      <w:r>
-        <w:rPr>
-          <w:rStyle w:val="Textoennegrita"/>
-          <w:i/>
-        </w:rPr>
-        <w:t>nuestra</w:t>
-      </w:r>
-      <w:proofErr w:type="spellEnd"/>
-      <w:r>
-        <w:rPr>
-          <w:rStyle w:val="Textoennegrita"/>
-          <w:i/>
-        </w:rPr>
-        <w:t xml:space="preserve"> </w:t>
-      </w:r>
-      <w:proofErr w:type="spellStart"/>
-      <w:r>
-        <w:rPr>
-          <w:rStyle w:val="Textoennegrita"/>
-          <w:i/>
-        </w:rPr>
-        <w:t>web www.digival.es realmente</w:t>
-      </w:r>
-      <w:proofErr w:type="spellEnd"/>
-      <w:r>
-        <w:rPr>
-          <w:rStyle w:val="Textoennegrita"/>
-          <w:i/>
-        </w:rPr>
-        <w:t xml:space="preserve"> </w:t>
-      </w:r>
-      <w:proofErr w:type="spellStart"/>
-      <w:r>
-        <w:rPr>
-          <w:rStyle w:val="Textoennegrita"/>
-          <w:i/>
-        </w:rPr>
-        <w:t>responde</w:t>
-      </w:r>
-      <w:proofErr w:type="spellEnd"/>
-      <w:r>
-        <w:rPr>
-          <w:rStyle w:val="Textoennegrita"/>
-          <w:i/>
-        </w:rPr>
-        <w:t xml:space="preserve"> a la IP 85.112.29.231 </w:t>
-      </w:r>
-      <w:proofErr w:type="spellStart"/>
-      <w:r>
-        <w:rPr>
-          <w:rStyle w:val="Textoennegrita"/>
-          <w:i/>
-        </w:rPr>
-        <w:t>pero</w:t>
-      </w:r>
-      <w:proofErr w:type="spellEnd"/>
-      <w:r>
-        <w:rPr>
-          <w:rStyle w:val="Textoennegrita"/>
-          <w:i/>
-        </w:rPr>
-        <w:t xml:space="preserve"> este sistema </w:t>
-      </w:r>
-      <w:proofErr w:type="spellStart"/>
-      <w:r>
-        <w:rPr>
-          <w:rStyle w:val="Textoennegrita"/>
-          <w:i/>
-        </w:rPr>
-        <w:t>es</w:t>
-      </w:r>
-      <w:proofErr w:type="spellEnd"/>
-      <w:r>
-        <w:rPr>
-          <w:rStyle w:val="Textoennegrita"/>
-          <w:i/>
-        </w:rPr>
-        <w:t xml:space="preserve"> </w:t>
-      </w:r>
-      <w:proofErr w:type="spellStart"/>
-      <w:r>
-        <w:rPr>
-          <w:rStyle w:val="Textoennegrita"/>
-          <w:i/>
-        </w:rPr>
-        <w:t>capaz</w:t>
-      </w:r>
-      <w:proofErr w:type="spellEnd"/>
-      <w:r>
-        <w:rPr>
-          <w:rStyle w:val="Textoennegrita"/>
-          <w:i/>
-        </w:rPr>
-        <w:t xml:space="preserve"> de </w:t>
-      </w:r>
-      <w:proofErr w:type="spellStart"/>
-      <w:r>
-        <w:rPr>
-          <w:rStyle w:val="Textoennegrita"/>
-          <w:i/>
-        </w:rPr>
-        <w:t>convertir</w:t>
-      </w:r>
-      <w:proofErr w:type="spellEnd"/>
-      <w:r>
-        <w:rPr>
-          <w:rStyle w:val="Textoennegrita"/>
-          <w:i/>
-        </w:rPr>
-        <w:t xml:space="preserve"> </w:t>
-      </w:r>
-      <w:proofErr w:type="spellStart"/>
-      <w:r>
-        <w:rPr>
-          <w:rStyle w:val="Textoennegrita"/>
-          <w:i/>
-        </w:rPr>
-        <w:t>estos</w:t>
-      </w:r>
-      <w:proofErr w:type="spellEnd"/>
-      <w:r>
-        <w:rPr>
-          <w:rStyle w:val="Textoennegrita"/>
-          <w:i/>
-        </w:rPr>
-        <w:t xml:space="preserve"> </w:t>
-      </w:r>
-      <w:proofErr w:type="spellStart"/>
-      <w:r>
-        <w:rPr>
-          <w:rStyle w:val="Textoennegrita"/>
-          <w:i/>
-        </w:rPr>
-        <w:t>números</w:t>
-      </w:r>
-      <w:proofErr w:type="spellEnd"/>
-      <w:r>
-        <w:rPr>
-          <w:rStyle w:val="Textoennegrita"/>
-          <w:i/>
-        </w:rPr>
-        <w:t xml:space="preserve"> </w:t>
-      </w:r>
-      <w:proofErr w:type="spellStart"/>
-      <w:r>
-        <w:rPr>
-          <w:rStyle w:val="Textoennegrita"/>
-          <w:i/>
-        </w:rPr>
-        <w:t>en</w:t>
-      </w:r>
-      <w:proofErr w:type="spellEnd"/>
-      <w:r>
-        <w:rPr>
-          <w:rStyle w:val="Textoennegrita"/>
-          <w:i/>
-        </w:rPr>
-        <w:t xml:space="preserve"> </w:t>
-      </w:r>
-      <w:proofErr w:type="spellStart"/>
-      <w:r>
-        <w:rPr>
-          <w:rStyle w:val="Textoennegrita"/>
-          <w:i/>
-        </w:rPr>
-        <w:t>el</w:t>
-      </w:r>
-      <w:proofErr w:type="spellEnd"/>
-      <w:r>
-        <w:rPr>
-          <w:rStyle w:val="Textoennegrita"/>
-          <w:i/>
-        </w:rPr>
-        <w:t xml:space="preserve"> </w:t>
-      </w:r>
-      <w:proofErr w:type="spellStart"/>
-      <w:r>
-        <w:rPr>
-          <w:rStyle w:val="Textoennegrita"/>
-          <w:i/>
-        </w:rPr>
-        <w:t>nombre</w:t>
-      </w:r>
-      <w:proofErr w:type="spellEnd"/>
-      <w:r>
-        <w:rPr>
-          <w:rStyle w:val="Textoennegrita"/>
-          <w:i/>
-        </w:rPr>
-        <w:t xml:space="preserve"> de </w:t>
-      </w:r>
-      <w:proofErr w:type="spellStart"/>
-      <w:r>
-        <w:rPr>
-          <w:rStyle w:val="Textoennegrita"/>
-          <w:i/>
-        </w:rPr>
-        <w:t>dominio www.digival.es</w:t>
-      </w:r>
-      <w:proofErr w:type="spellEnd"/>
-      <w:r>
-        <w:rPr>
-          <w:rStyle w:val="Textoennegrita"/>
-          <w:i/>
-        </w:rPr>
-        <w:t xml:space="preserve">. </w:t>
-      </w:r>
-      <w:proofErr w:type="spellStart"/>
-      <w:r>
-        <w:rPr>
-          <w:rStyle w:val="Textoennegrita"/>
-          <w:i/>
-        </w:rPr>
-        <w:t>Recordar</w:t>
-      </w:r>
-      <w:proofErr w:type="spellEnd"/>
-      <w:r>
-        <w:rPr>
-          <w:rStyle w:val="Textoennegrita"/>
-          <w:i/>
-        </w:rPr>
-        <w:t xml:space="preserve"> </w:t>
-      </w:r>
-      <w:proofErr w:type="spellStart"/>
-      <w:r>
-        <w:rPr>
-          <w:rStyle w:val="Textoennegrita"/>
-          <w:i/>
-        </w:rPr>
-        <w:t>las</w:t>
-      </w:r>
-      <w:proofErr w:type="spellEnd"/>
-      <w:r>
-        <w:rPr>
-          <w:rStyle w:val="Textoennegrita"/>
-          <w:i/>
-        </w:rPr>
-        <w:t xml:space="preserve"> IP de </w:t>
-      </w:r>
-      <w:proofErr w:type="spellStart"/>
-      <w:r>
-        <w:rPr>
-          <w:rStyle w:val="Textoennegrita"/>
-          <w:i/>
-        </w:rPr>
-        <w:t>cada</w:t>
-      </w:r>
-      <w:proofErr w:type="spellEnd"/>
-      <w:r>
-        <w:rPr>
-          <w:rStyle w:val="Textoennegrita"/>
-          <w:i/>
-        </w:rPr>
-        <w:t xml:space="preserve"> </w:t>
-      </w:r>
-      <w:proofErr w:type="spellStart"/>
-      <w:r>
-        <w:rPr>
-          <w:rStyle w:val="Textoennegrita"/>
-          <w:i/>
-        </w:rPr>
-        <w:t>página</w:t>
-      </w:r>
-      <w:proofErr w:type="spellEnd"/>
-      <w:r>
-        <w:rPr>
-          <w:rStyle w:val="Textoennegrita"/>
-          <w:i/>
-        </w:rPr>
-        <w:t xml:space="preserve"> web </w:t>
-      </w:r>
-      <w:proofErr w:type="spellStart"/>
-      <w:r>
-        <w:rPr>
-          <w:rStyle w:val="Textoennegrita"/>
-          <w:i/>
-        </w:rPr>
-        <w:t>sería</w:t>
-      </w:r>
-      <w:proofErr w:type="spellEnd"/>
-      <w:r>
-        <w:rPr>
-          <w:rStyle w:val="Textoennegrita"/>
-          <w:i/>
-        </w:rPr>
-        <w:t xml:space="preserve"> una </w:t>
-      </w:r>
-      <w:proofErr w:type="spellStart"/>
-      <w:r>
-        <w:rPr>
-          <w:rStyle w:val="Textoennegrita"/>
-          <w:i/>
-        </w:rPr>
-        <w:t>trabajo</w:t>
-      </w:r>
-      <w:proofErr w:type="spellEnd"/>
-      <w:r>
-        <w:rPr>
-          <w:rStyle w:val="Textoennegrita"/>
-          <w:i/>
-        </w:rPr>
-        <w:t xml:space="preserve"> </w:t>
-      </w:r>
-      <w:proofErr w:type="spellStart"/>
-      <w:r>
-        <w:rPr>
-          <w:rStyle w:val="Textoennegrita"/>
-          <w:i/>
-        </w:rPr>
-        <w:t>demasiado</w:t>
-      </w:r>
-      <w:proofErr w:type="spellEnd"/>
-      <w:r>
-        <w:rPr>
-          <w:rStyle w:val="Textoennegrita"/>
-          <w:i/>
-        </w:rPr>
-        <w:t xml:space="preserve"> duro, </w:t>
-      </w:r>
-      <w:proofErr w:type="spellStart"/>
-      <w:r>
-        <w:rPr>
-          <w:rStyle w:val="Textoennegrita"/>
-          <w:i/>
-        </w:rPr>
-        <w:t>por</w:t>
-      </w:r>
-      <w:proofErr w:type="spellEnd"/>
-      <w:r>
-        <w:rPr>
-          <w:rStyle w:val="Textoennegrita"/>
-          <w:i/>
-        </w:rPr>
-        <w:t xml:space="preserve"> </w:t>
-      </w:r>
-      <w:proofErr w:type="spellStart"/>
-      <w:r>
-        <w:rPr>
-          <w:rStyle w:val="Textoennegrita"/>
-          <w:i/>
-        </w:rPr>
-        <w:t>eso</w:t>
-      </w:r>
-      <w:proofErr w:type="spellEnd"/>
-      <w:r>
-        <w:rPr>
-          <w:rStyle w:val="Textoennegrita"/>
-          <w:i/>
-        </w:rPr>
-        <w:t xml:space="preserve"> </w:t>
-      </w:r>
-      <w:proofErr w:type="spellStart"/>
-      <w:r>
-        <w:rPr>
-          <w:rStyle w:val="Textoennegrita"/>
-          <w:i/>
-        </w:rPr>
-        <w:t>se</w:t>
-      </w:r>
-      <w:proofErr w:type="spellEnd"/>
-      <w:r>
-        <w:rPr>
-          <w:rStyle w:val="Textoennegrita"/>
-          <w:i/>
-        </w:rPr>
-        <w:t xml:space="preserve"> </w:t>
-      </w:r>
-      <w:proofErr w:type="spellStart"/>
-      <w:r>
-        <w:rPr>
-          <w:rStyle w:val="Textoennegrita"/>
-          <w:i/>
-        </w:rPr>
-        <w:t>creó</w:t>
-      </w:r>
-      <w:proofErr w:type="spellEnd"/>
-      <w:r>
-        <w:rPr>
-          <w:rStyle w:val="Textoennegrita"/>
-          <w:i/>
-        </w:rPr>
-        <w:t xml:space="preserve"> </w:t>
-      </w:r>
-      <w:proofErr w:type="spellStart"/>
-      <w:r>
-        <w:rPr>
-          <w:rStyle w:val="Textoennegrita"/>
-          <w:i/>
-        </w:rPr>
-        <w:t>el</w:t>
-      </w:r>
-      <w:proofErr w:type="spellEnd"/>
-      <w:r>
-        <w:rPr>
-          <w:rStyle w:val="Textoennegrita"/>
-          <w:i/>
-        </w:rPr>
-        <w:t xml:space="preserve"> sistema de </w:t>
-      </w:r>
-      <w:proofErr w:type="spellStart"/>
-      <w:r>
-        <w:rPr>
-          <w:rStyle w:val="Textoennegrita"/>
-          <w:i/>
-        </w:rPr>
-        <w:t>nombres</w:t>
-      </w:r>
-      <w:proofErr w:type="spellEnd"/>
-      <w:r>
-        <w:rPr>
-          <w:rStyle w:val="Textoennegrita"/>
-          <w:i/>
-        </w:rPr>
-        <w:t xml:space="preserve"> de </w:t>
-      </w:r>
-      <w:proofErr w:type="spellStart"/>
-      <w:r>
-        <w:rPr>
-          <w:rStyle w:val="Textoennegrita"/>
-          <w:i/>
-        </w:rPr>
-        <w:t>dominio</w:t>
-      </w:r>
-      <w:proofErr w:type="spellEnd"/>
-      <w:r>
-        <w:rPr>
-          <w:rStyle w:val="Textoennegrita"/>
-          <w:i/>
-        </w:rPr>
-        <w:t xml:space="preserve">, para </w:t>
-      </w:r>
-      <w:proofErr w:type="spellStart"/>
-      <w:r>
-        <w:rPr>
-          <w:rStyle w:val="Textoennegrita"/>
-          <w:i/>
-        </w:rPr>
-        <w:t>permitir</w:t>
-      </w:r>
-      <w:proofErr w:type="spellEnd"/>
-      <w:r>
-        <w:rPr>
-          <w:rStyle w:val="Textoennegrita"/>
-          <w:i/>
-        </w:rPr>
-        <w:t xml:space="preserve"> </w:t>
-      </w:r>
-      <w:proofErr w:type="spellStart"/>
-      <w:r>
-        <w:rPr>
-          <w:rStyle w:val="Textoennegrita"/>
-          <w:i/>
-        </w:rPr>
-        <w:t>crear</w:t>
-      </w:r>
-      <w:proofErr w:type="spellEnd"/>
-      <w:r>
-        <w:rPr>
-          <w:rStyle w:val="Textoennegrita"/>
-          <w:i/>
-        </w:rPr>
-        <w:t xml:space="preserve"> </w:t>
-      </w:r>
-      <w:proofErr w:type="spellStart"/>
-      <w:r>
-        <w:rPr>
-          <w:rStyle w:val="Textoennegrita"/>
-          <w:i/>
-        </w:rPr>
-        <w:t>términos</w:t>
-      </w:r>
-      <w:proofErr w:type="spellEnd"/>
-      <w:r>
-        <w:rPr>
-          <w:rStyle w:val="Textoennegrita"/>
-          <w:i/>
-        </w:rPr>
-        <w:t xml:space="preserve"> y </w:t>
-      </w:r>
-      <w:proofErr w:type="spellStart"/>
-      <w:r>
-        <w:rPr>
-          <w:rStyle w:val="Textoennegrita"/>
-          <w:i/>
-        </w:rPr>
-        <w:t>denominaciones</w:t>
-      </w:r>
-      <w:proofErr w:type="spellEnd"/>
-      <w:r>
-        <w:rPr>
-          <w:rStyle w:val="Textoennegrita"/>
-          <w:i/>
-        </w:rPr>
-        <w:t xml:space="preserve"> </w:t>
-      </w:r>
-      <w:proofErr w:type="spellStart"/>
-      <w:r>
-        <w:rPr>
-          <w:rStyle w:val="Textoennegrita"/>
-          <w:i/>
-        </w:rPr>
-        <w:t>más</w:t>
-      </w:r>
-      <w:proofErr w:type="spellEnd"/>
-      <w:r>
-        <w:rPr>
-          <w:rStyle w:val="Textoennegrita"/>
-          <w:i/>
-        </w:rPr>
-        <w:t xml:space="preserve"> </w:t>
-      </w:r>
-      <w:proofErr w:type="spellStart"/>
-      <w:r>
-        <w:rPr>
-          <w:rStyle w:val="Textoennegrita"/>
-          <w:i/>
-        </w:rPr>
-        <w:t>fáciles</w:t>
-      </w:r>
-      <w:proofErr w:type="spellEnd"/>
-      <w:r>
-        <w:rPr>
-          <w:rStyle w:val="Textoennegrita"/>
-          <w:i/>
-        </w:rPr>
-        <w:t xml:space="preserve"> de </w:t>
-      </w:r>
-      <w:proofErr w:type="spellStart"/>
-      <w:r>
-        <w:rPr>
-          <w:rStyle w:val="Textoennegrita"/>
-          <w:i/>
-        </w:rPr>
-        <w:t>recordar</w:t>
-      </w:r>
-      <w:proofErr w:type="spellEnd"/>
-      <w:r>
-        <w:rPr>
-          <w:rStyle w:val="Textoennegrita"/>
-          <w:i/>
-        </w:rPr>
-        <w:t>.</w:t>
+        <w:t xml:space="preserve"> o Sistema de Nombres de Dominio y además de apuntar los dominios al servidor correspondiente, nos servirá para traducir la dirección real, que es una relación numérica denominada IP, en el nombre del dominio.</w:t>
+      </w:r>
+    </w:p>
+    <w:p>
+      <w:pPr>
+        <w:spacing w:after="0"/>
+        <w:jc w:val="both"/>
+        <w:rPr>
+          <w:rStyle w:val="Textoennegrita"/>
+          <w:i/>
+        </w:rPr>
+      </w:pPr>
+      <w:r>
+        <w:rPr>
+          <w:rStyle w:val="Textoennegrita"/>
+          <w:i/>
+        </w:rPr>
+        <w:t>Pues bien, los DNS sirven para indicarle al usuario que teclea un dominio a que servidor debe ir a recoger la página web que desea consultar.</w:t>
+      </w:r>
+    </w:p>
+    <w:p>
+      <w:pPr>
+        <w:spacing w:after="0"/>
+        <w:jc w:val="both"/>
+        <w:rPr>
+          <w:rStyle w:val="Textoennegrita"/>
+          <w:i/>
+        </w:rPr>
+      </w:pPr>
+      <w:r>
+        <w:rPr>
+          <w:rStyle w:val="Textoennegrita"/>
+          <w:i/>
+        </w:rPr>
+        <w:t>Efectivamente las páginas web realmente están hospedadas bajo una dirección IP, por ejemplo nuestra web www.digival.es realmente responde a la IP 85.112.29.231 pero este sistema es capaz de convertir estos números en el nombre de dominio www.digival.es. Recordar las IP de cada página web sería una trabajo demasiado duro, por eso se creó el sistema de nombres de dominio, para permitir crear términos y denominaciones más fáciles de recordar.</w:t>
       </w:r>
     </w:p>
     <w:p>
@@ -8357,27 +6447,13 @@
           <w:color w:val="333333"/>
         </w:rPr>
       </w:pPr>
-      <w:hyperlink r:id="rId76" w:history="1">
+      <w:hyperlink r:id="rId75" w:history="1">
         <w:r>
           <w:rPr>
             <w:rStyle w:val="Hipervnculo"/>
             <w:rFonts w:ascii="Arial Narrow" w:hAnsi="Arial Narrow"/>
           </w:rPr>
-          <w:t>https://www.digival.es/blog/que-son-las-dns-y-para-</w:t>
-        </w:r>
-        <w:r>
-          <w:rPr>
-            <w:rStyle w:val="Hipervnculo"/>
-            <w:rFonts w:ascii="Arial Narrow" w:hAnsi="Arial Narrow"/>
-          </w:rPr>
-          <w:t>q</w:t>
-        </w:r>
-        <w:r>
-          <w:rPr>
-            <w:rStyle w:val="Hipervnculo"/>
-            <w:rFonts w:ascii="Arial Narrow" w:hAnsi="Arial Narrow"/>
-          </w:rPr>
-          <w:t>ue-sirven/</w:t>
+          <w:t>https://www.digival.es/blog/que-son-las-dns-y-para-que-sirven/</w:t>
         </w:r>
       </w:hyperlink>
     </w:p>
@@ -8416,42 +6492,30 @@
         <w:spacing w:after="0"/>
         <w:jc w:val="both"/>
         <w:rPr>
-          <w:rFonts w:ascii="Arial" w:hAnsi="Arial" w:cs="Arial"/>
-          <w:color w:val="202122"/>
-          <w:sz w:val="21"/>
-          <w:szCs w:val="21"/>
-          <w:shd w:val="clear" w:color="auto" w:fill="FFFFFF"/>
-        </w:rPr>
-      </w:pPr>
-      <w:r>
-        <w:rPr>
-          <w:rFonts w:ascii="Arial" w:hAnsi="Arial" w:cs="Arial"/>
-          <w:color w:val="202122"/>
-          <w:sz w:val="21"/>
-          <w:szCs w:val="21"/>
-          <w:shd w:val="clear" w:color="auto" w:fill="FFFFFF"/>
+          <w:rStyle w:val="Textoennegrita"/>
+          <w:i/>
+        </w:rPr>
+      </w:pPr>
+      <w:r>
+        <w:rPr>
+          <w:rStyle w:val="Textoennegrita"/>
+          <w:i/>
         </w:rPr>
         <w:t xml:space="preserve">El modelo TCP/IP es usado para comunicaciones en redes y, como todo protocolo, describe un conjunto de guías generales de operación para permitir que un equipo pueda comunicarse en una red. TCP/IP provee conectividad de extremo a extremo especificando cómo los datos deberían ser formateados, direccionados, transmitidos, </w:t>
       </w:r>
       <w:proofErr w:type="spellStart"/>
       <w:r>
         <w:rPr>
-          <w:rFonts w:ascii="Arial" w:hAnsi="Arial" w:cs="Arial"/>
-          <w:color w:val="202122"/>
-          <w:sz w:val="21"/>
-          <w:szCs w:val="21"/>
-          <w:shd w:val="clear" w:color="auto" w:fill="FFFFFF"/>
+          <w:rStyle w:val="Textoennegrita"/>
+          <w:i/>
         </w:rPr>
         <w:t>enrutados</w:t>
       </w:r>
       <w:proofErr w:type="spellEnd"/>
       <w:r>
         <w:rPr>
-          <w:rFonts w:ascii="Arial" w:hAnsi="Arial" w:cs="Arial"/>
-          <w:color w:val="202122"/>
-          <w:sz w:val="21"/>
-          <w:szCs w:val="21"/>
-          <w:shd w:val="clear" w:color="auto" w:fill="FFFFFF"/>
+          <w:rStyle w:val="Textoennegrita"/>
+          <w:i/>
         </w:rPr>
         <w:t xml:space="preserve"> y recibidos por el destinatario.</w:t>
       </w:r>
@@ -8490,7 +6554,7 @@
                     </pic:cNvPicPr>
                   </pic:nvPicPr>
                   <pic:blipFill>
-                    <a:blip r:embed="rId77" cstate="print">
+                    <a:blip r:embed="rId76" cstate="print">
                       <a:extLst>
                         <a:ext uri="{28A0092B-C50C-407E-A947-70E740481C1C}">
                           <a14:useLocalDpi xmlns:a14="http://schemas.microsoft.com/office/drawing/2010/main" val="0"/>
@@ -8538,11 +6602,1981 @@
         <w:spacing w:after="0"/>
         <w:jc w:val="both"/>
         <w:rPr>
-          <w:rStyle w:val="Textoennegrita"/>
-          <w:i/>
-          <w:iCs/>
-        </w:rPr>
-      </w:pPr>
+          <w:rStyle w:val="nfasisintenso"/>
+        </w:rPr>
+      </w:pPr>
+      <w:r>
+        <w:rPr>
+          <w:rStyle w:val="nfasisintenso"/>
+        </w:rPr>
+        <w:t>ETL:</w:t>
+      </w:r>
+    </w:p>
+    <w:p>
+      <w:pPr>
+        <w:spacing w:after="0"/>
+        <w:jc w:val="both"/>
+        <w:rPr>
+          <w:rStyle w:val="Textoennegrita"/>
+          <w:i/>
+        </w:rPr>
+      </w:pPr>
+      <w:r>
+        <w:rPr>
+          <w:rStyle w:val="Textoennegrita"/>
+          <w:i/>
+        </w:rPr>
+        <w:t>ETL por sus siglas en ingles representa extracción, transformación y carga. Básicamente consiste en “Extraer” los datos crudos desde su origen (</w:t>
+      </w:r>
+      <w:proofErr w:type="spellStart"/>
+      <w:r>
+        <w:rPr>
+          <w:rStyle w:val="Textoennegrita"/>
+          <w:i/>
+        </w:rPr>
+        <w:t>Source</w:t>
+      </w:r>
+      <w:proofErr w:type="spellEnd"/>
+      <w:r>
+        <w:rPr>
+          <w:rStyle w:val="Textoennegrita"/>
+          <w:i/>
+        </w:rPr>
+        <w:t>), “Transformarlos” según nuestras necesidades de analítica o la estructura que deseamos y “Cargarlos” a una base de datos orientada a procesos analíticos (Target).</w:t>
+      </w:r>
+    </w:p>
+    <w:p>
+      <w:pPr>
+        <w:spacing w:after="0"/>
+        <w:jc w:val="both"/>
+        <w:rPr>
+          <w:b/>
+          <w:bCs/>
+          <w:i/>
+        </w:rPr>
+      </w:pPr>
+    </w:p>
+    <w:p>
+      <w:pPr>
+        <w:spacing w:after="0"/>
+        <w:jc w:val="both"/>
+      </w:pPr>
+      <w:hyperlink r:id="rId77" w:history="1">
+        <w:r>
+          <w:rPr>
+            <w:rStyle w:val="Hipervnculo"/>
+          </w:rPr>
+          <w:t>https://platzi.com/blog/que-es-un-etl/</w:t>
+        </w:r>
+      </w:hyperlink>
+    </w:p>
+    <w:p>
+      <w:pPr>
+        <w:spacing w:after="0"/>
+        <w:jc w:val="both"/>
+        <w:rPr>
+          <w:rStyle w:val="nfasisintenso"/>
+        </w:rPr>
+      </w:pPr>
+    </w:p>
+    <w:p>
+      <w:pPr>
+        <w:spacing w:after="0"/>
+        <w:jc w:val="both"/>
+        <w:rPr>
+          <w:rStyle w:val="nfasisintenso"/>
+        </w:rPr>
+      </w:pPr>
+      <w:r>
+        <w:rPr>
+          <w:rStyle w:val="nfasisintenso"/>
+        </w:rPr>
+        <w:t>BASES DE DATOS:</w:t>
+      </w:r>
+    </w:p>
+    <w:p>
+      <w:pPr>
+        <w:spacing w:after="0"/>
+        <w:jc w:val="both"/>
+        <w:rPr>
+          <w:rStyle w:val="Textoennegrita"/>
+          <w:i/>
+        </w:rPr>
+      </w:pPr>
+      <w:proofErr w:type="spellStart"/>
+      <w:r>
+        <w:rPr>
+          <w:rStyle w:val="Textoennegrita"/>
+          <w:i/>
+        </w:rPr>
+        <w:t>Una base</w:t>
+      </w:r>
+      <w:proofErr w:type="spellEnd"/>
+      <w:r>
+        <w:rPr>
+          <w:rStyle w:val="Textoennegrita"/>
+          <w:i/>
+        </w:rPr>
+        <w:t xml:space="preserve"> de </w:t>
+      </w:r>
+      <w:proofErr w:type="spellStart"/>
+      <w:r>
+        <w:rPr>
+          <w:rStyle w:val="Textoennegrita"/>
+          <w:i/>
+        </w:rPr>
+        <w:t>datos es</w:t>
+      </w:r>
+      <w:proofErr w:type="spellEnd"/>
+      <w:r>
+        <w:rPr>
+          <w:rStyle w:val="Textoennegrita"/>
+          <w:i/>
+        </w:rPr>
+        <w:t xml:space="preserve"> </w:t>
+      </w:r>
+      <w:proofErr w:type="spellStart"/>
+      <w:r>
+        <w:rPr>
+          <w:rStyle w:val="Textoennegrita"/>
+          <w:i/>
+        </w:rPr>
+        <w:t>un</w:t>
+      </w:r>
+      <w:proofErr w:type="spellEnd"/>
+      <w:r>
+        <w:rPr>
+          <w:rStyle w:val="Textoennegrita"/>
+          <w:i/>
+        </w:rPr>
+        <w:t xml:space="preserve"> </w:t>
+      </w:r>
+      <w:proofErr w:type="spellStart"/>
+      <w:r>
+        <w:rPr>
+          <w:rStyle w:val="Textoennegrita"/>
+          <w:i/>
+        </w:rPr>
+        <w:t>conjunto</w:t>
+      </w:r>
+      <w:proofErr w:type="spellEnd"/>
+      <w:r>
+        <w:rPr>
+          <w:rStyle w:val="Textoennegrita"/>
+          <w:i/>
+        </w:rPr>
+        <w:t xml:space="preserve"> de </w:t>
+      </w:r>
+      <w:proofErr w:type="spellStart"/>
+      <w:r>
+        <w:rPr>
+          <w:rStyle w:val="Textoennegrita"/>
+          <w:i/>
+        </w:rPr>
+        <w:t>datos</w:t>
+      </w:r>
+      <w:proofErr w:type="spellEnd"/>
+      <w:r>
+        <w:rPr>
+          <w:rStyle w:val="Textoennegrita"/>
+          <w:i/>
+        </w:rPr>
+        <w:t xml:space="preserve"> </w:t>
+      </w:r>
+      <w:proofErr w:type="spellStart"/>
+      <w:r>
+        <w:rPr>
+          <w:rStyle w:val="Textoennegrita"/>
+          <w:i/>
+        </w:rPr>
+        <w:t>pertenecientes</w:t>
+      </w:r>
+      <w:proofErr w:type="spellEnd"/>
+      <w:r>
+        <w:rPr>
+          <w:rStyle w:val="Textoennegrita"/>
+          <w:i/>
+        </w:rPr>
+        <w:t xml:space="preserve"> a </w:t>
+      </w:r>
+      <w:proofErr w:type="spellStart"/>
+      <w:r>
+        <w:rPr>
+          <w:rStyle w:val="Textoennegrita"/>
+          <w:i/>
+        </w:rPr>
+        <w:t>un</w:t>
+      </w:r>
+      <w:proofErr w:type="spellEnd"/>
+      <w:r>
+        <w:rPr>
+          <w:rStyle w:val="Textoennegrita"/>
+          <w:i/>
+        </w:rPr>
+        <w:t xml:space="preserve"> </w:t>
+      </w:r>
+      <w:proofErr w:type="spellStart"/>
+      <w:r>
+        <w:rPr>
+          <w:rStyle w:val="Textoennegrita"/>
+          <w:i/>
+        </w:rPr>
+        <w:t>mismo</w:t>
+      </w:r>
+      <w:proofErr w:type="spellEnd"/>
+      <w:r>
+        <w:rPr>
+          <w:rStyle w:val="Textoennegrita"/>
+          <w:i/>
+        </w:rPr>
+        <w:t xml:space="preserve"> </w:t>
+      </w:r>
+      <w:proofErr w:type="spellStart"/>
+      <w:r>
+        <w:rPr>
+          <w:rStyle w:val="Textoennegrita"/>
+          <w:i/>
+        </w:rPr>
+        <w:t>contexto</w:t>
+      </w:r>
+      <w:proofErr w:type="spellEnd"/>
+      <w:r>
+        <w:rPr>
+          <w:rStyle w:val="Textoennegrita"/>
+          <w:i/>
+        </w:rPr>
+        <w:t xml:space="preserve"> y </w:t>
+      </w:r>
+      <w:proofErr w:type="spellStart"/>
+      <w:r>
+        <w:rPr>
+          <w:rStyle w:val="Textoennegrita"/>
+          <w:i/>
+        </w:rPr>
+        <w:t>almacenados</w:t>
+      </w:r>
+      <w:proofErr w:type="spellEnd"/>
+      <w:r>
+        <w:rPr>
+          <w:rStyle w:val="Textoennegrita"/>
+          <w:i/>
+        </w:rPr>
+        <w:t xml:space="preserve"> </w:t>
+      </w:r>
+      <w:proofErr w:type="spellStart"/>
+      <w:r>
+        <w:rPr>
+          <w:rStyle w:val="Textoennegrita"/>
+          <w:i/>
+        </w:rPr>
+        <w:t>sistemáticamente</w:t>
+      </w:r>
+      <w:proofErr w:type="spellEnd"/>
+      <w:r>
+        <w:rPr>
+          <w:rStyle w:val="Textoennegrita"/>
+          <w:i/>
+        </w:rPr>
+        <w:t xml:space="preserve"> para su </w:t>
+      </w:r>
+      <w:proofErr w:type="spellStart"/>
+      <w:r>
+        <w:rPr>
+          <w:rStyle w:val="Textoennegrita"/>
+          <w:i/>
+        </w:rPr>
+        <w:t>posterior</w:t>
+      </w:r>
+      <w:proofErr w:type="spellEnd"/>
+      <w:r>
+        <w:rPr>
+          <w:rStyle w:val="Textoennegrita"/>
+          <w:i/>
+        </w:rPr>
+        <w:t xml:space="preserve"> uso. </w:t>
+      </w:r>
+      <w:proofErr w:type="spellStart"/>
+      <w:r>
+        <w:rPr>
+          <w:rStyle w:val="Textoennegrita"/>
+          <w:i/>
+        </w:rPr>
+        <w:t>En</w:t>
+      </w:r>
+      <w:proofErr w:type="spellEnd"/>
+      <w:r>
+        <w:rPr>
+          <w:rStyle w:val="Textoennegrita"/>
+          <w:i/>
+        </w:rPr>
+        <w:t xml:space="preserve"> este </w:t>
+      </w:r>
+      <w:proofErr w:type="spellStart"/>
+      <w:r>
+        <w:rPr>
+          <w:rStyle w:val="Textoennegrita"/>
+          <w:i/>
+        </w:rPr>
+        <w:t>sentido</w:t>
+      </w:r>
+      <w:proofErr w:type="spellEnd"/>
+      <w:r>
+        <w:rPr>
+          <w:rStyle w:val="Textoennegrita"/>
+          <w:i/>
+        </w:rPr>
+        <w:t xml:space="preserve">; una </w:t>
+      </w:r>
+      <w:proofErr w:type="spellStart"/>
+      <w:r>
+        <w:rPr>
+          <w:rStyle w:val="Textoennegrita"/>
+          <w:i/>
+        </w:rPr>
+        <w:t>biblioteca</w:t>
+      </w:r>
+      <w:proofErr w:type="spellEnd"/>
+      <w:r>
+        <w:rPr>
+          <w:rStyle w:val="Textoennegrita"/>
+          <w:i/>
+        </w:rPr>
+        <w:t xml:space="preserve"> </w:t>
+      </w:r>
+      <w:proofErr w:type="spellStart"/>
+      <w:r>
+        <w:rPr>
+          <w:rStyle w:val="Textoennegrita"/>
+          <w:i/>
+        </w:rPr>
+        <w:t>puede</w:t>
+      </w:r>
+      <w:proofErr w:type="spellEnd"/>
+      <w:r>
+        <w:rPr>
+          <w:rStyle w:val="Textoennegrita"/>
+          <w:i/>
+        </w:rPr>
+        <w:t xml:space="preserve"> </w:t>
+      </w:r>
+      <w:proofErr w:type="spellStart"/>
+      <w:r>
+        <w:rPr>
+          <w:rStyle w:val="Textoennegrita"/>
+          <w:i/>
+        </w:rPr>
+        <w:t>considerarse</w:t>
+      </w:r>
+      <w:proofErr w:type="spellEnd"/>
+      <w:r>
+        <w:rPr>
+          <w:rStyle w:val="Textoennegrita"/>
+          <w:i/>
+        </w:rPr>
+        <w:t xml:space="preserve"> una base de </w:t>
+      </w:r>
+      <w:proofErr w:type="spellStart"/>
+      <w:r>
+        <w:rPr>
+          <w:rStyle w:val="Textoennegrita"/>
+          <w:i/>
+        </w:rPr>
+        <w:t>datos</w:t>
+      </w:r>
+      <w:proofErr w:type="spellEnd"/>
+      <w:r>
+        <w:rPr>
+          <w:rStyle w:val="Textoennegrita"/>
+          <w:i/>
+        </w:rPr>
+        <w:t xml:space="preserve"> </w:t>
+      </w:r>
+      <w:proofErr w:type="spellStart"/>
+      <w:r>
+        <w:rPr>
+          <w:rStyle w:val="Textoennegrita"/>
+          <w:i/>
+        </w:rPr>
+        <w:t>compuesta</w:t>
+      </w:r>
+      <w:proofErr w:type="spellEnd"/>
+      <w:r>
+        <w:rPr>
+          <w:rStyle w:val="Textoennegrita"/>
+          <w:i/>
+        </w:rPr>
+        <w:t xml:space="preserve"> </w:t>
+      </w:r>
+      <w:proofErr w:type="spellStart"/>
+      <w:r>
+        <w:rPr>
+          <w:rStyle w:val="Textoennegrita"/>
+          <w:i/>
+        </w:rPr>
+        <w:t>en</w:t>
+      </w:r>
+      <w:proofErr w:type="spellEnd"/>
+      <w:r>
+        <w:rPr>
+          <w:rStyle w:val="Textoennegrita"/>
+          <w:i/>
+        </w:rPr>
+        <w:t xml:space="preserve"> su </w:t>
+      </w:r>
+      <w:proofErr w:type="spellStart"/>
+      <w:r>
+        <w:rPr>
+          <w:rStyle w:val="Textoennegrita"/>
+          <w:i/>
+        </w:rPr>
+        <w:t>mayoría</w:t>
+      </w:r>
+      <w:proofErr w:type="spellEnd"/>
+      <w:r>
+        <w:rPr>
+          <w:rStyle w:val="Textoennegrita"/>
+          <w:i/>
+        </w:rPr>
+        <w:t xml:space="preserve"> </w:t>
+      </w:r>
+      <w:proofErr w:type="spellStart"/>
+      <w:r>
+        <w:rPr>
+          <w:rStyle w:val="Textoennegrita"/>
+          <w:i/>
+        </w:rPr>
+        <w:t>por</w:t>
+      </w:r>
+      <w:proofErr w:type="spellEnd"/>
+      <w:r>
+        <w:rPr>
+          <w:rStyle w:val="Textoennegrita"/>
+          <w:i/>
+        </w:rPr>
+        <w:t xml:space="preserve"> </w:t>
+      </w:r>
+      <w:proofErr w:type="spellStart"/>
+      <w:r>
+        <w:rPr>
+          <w:rStyle w:val="Textoennegrita"/>
+          <w:i/>
+        </w:rPr>
+        <w:t>documentos</w:t>
+      </w:r>
+      <w:proofErr w:type="spellEnd"/>
+      <w:r>
+        <w:rPr>
+          <w:rStyle w:val="Textoennegrita"/>
+          <w:i/>
+        </w:rPr>
+        <w:t xml:space="preserve"> y </w:t>
+      </w:r>
+      <w:proofErr w:type="spellStart"/>
+      <w:r>
+        <w:rPr>
+          <w:rStyle w:val="Textoennegrita"/>
+          <w:i/>
+        </w:rPr>
+        <w:t>textos</w:t>
+      </w:r>
+      <w:proofErr w:type="spellEnd"/>
+      <w:r>
+        <w:rPr>
+          <w:rStyle w:val="Textoennegrita"/>
+          <w:i/>
+        </w:rPr>
+        <w:t xml:space="preserve"> </w:t>
+      </w:r>
+      <w:proofErr w:type="spellStart"/>
+      <w:r>
+        <w:rPr>
+          <w:rStyle w:val="Textoennegrita"/>
+          <w:i/>
+        </w:rPr>
+        <w:t>impresos</w:t>
+      </w:r>
+      <w:proofErr w:type="spellEnd"/>
+      <w:r>
+        <w:rPr>
+          <w:rStyle w:val="Textoennegrita"/>
+          <w:i/>
+        </w:rPr>
+        <w:t xml:space="preserve"> </w:t>
+      </w:r>
+      <w:proofErr w:type="spellStart"/>
+      <w:r>
+        <w:rPr>
+          <w:rStyle w:val="Textoennegrita"/>
+          <w:i/>
+        </w:rPr>
+        <w:t>en</w:t>
+      </w:r>
+      <w:proofErr w:type="spellEnd"/>
+      <w:r>
+        <w:rPr>
+          <w:rStyle w:val="Textoennegrita"/>
+          <w:i/>
+        </w:rPr>
+        <w:t xml:space="preserve"> </w:t>
+      </w:r>
+      <w:proofErr w:type="spellStart"/>
+      <w:r>
+        <w:rPr>
+          <w:rStyle w:val="Textoennegrita"/>
+          <w:i/>
+        </w:rPr>
+        <w:t>papel</w:t>
+      </w:r>
+      <w:proofErr w:type="spellEnd"/>
+      <w:r>
+        <w:rPr>
+          <w:rStyle w:val="Textoennegrita"/>
+          <w:i/>
+        </w:rPr>
+        <w:t xml:space="preserve"> e </w:t>
+      </w:r>
+      <w:proofErr w:type="spellStart"/>
+      <w:r>
+        <w:rPr>
+          <w:rStyle w:val="Textoennegrita"/>
+          <w:i/>
+        </w:rPr>
+        <w:t>indexados</w:t>
+      </w:r>
+      <w:proofErr w:type="spellEnd"/>
+      <w:r>
+        <w:rPr>
+          <w:rStyle w:val="Textoennegrita"/>
+          <w:i/>
+        </w:rPr>
+        <w:t xml:space="preserve"> para su </w:t>
+      </w:r>
+      <w:proofErr w:type="spellStart"/>
+      <w:r>
+        <w:rPr>
+          <w:rStyle w:val="Textoennegrita"/>
+          <w:i/>
+        </w:rPr>
+        <w:t>consulta</w:t>
+      </w:r>
+      <w:proofErr w:type="spellEnd"/>
+      <w:r>
+        <w:rPr>
+          <w:rStyle w:val="Textoennegrita"/>
+          <w:i/>
+        </w:rPr>
+        <w:t xml:space="preserve">. </w:t>
+      </w:r>
+      <w:proofErr w:type="spellStart"/>
+      <w:r>
+        <w:rPr>
+          <w:rStyle w:val="Textoennegrita"/>
+          <w:i/>
+        </w:rPr>
+        <w:t>Actualmente</w:t>
+      </w:r>
+      <w:proofErr w:type="spellEnd"/>
+      <w:r>
+        <w:rPr>
+          <w:rStyle w:val="Textoennegrita"/>
+          <w:i/>
+        </w:rPr>
+        <w:t xml:space="preserve">, y </w:t>
+      </w:r>
+      <w:proofErr w:type="spellStart"/>
+      <w:r>
+        <w:rPr>
+          <w:rStyle w:val="Textoennegrita"/>
+          <w:i/>
+        </w:rPr>
+        <w:t>debido</w:t>
+      </w:r>
+      <w:proofErr w:type="spellEnd"/>
+      <w:r>
+        <w:rPr>
+          <w:rStyle w:val="Textoennegrita"/>
+          <w:i/>
+        </w:rPr>
+        <w:t xml:space="preserve"> al </w:t>
+      </w:r>
+      <w:proofErr w:type="spellStart"/>
+      <w:r>
+        <w:rPr>
+          <w:rStyle w:val="Textoennegrita"/>
+          <w:i/>
+        </w:rPr>
+        <w:t>desarrollo</w:t>
+      </w:r>
+      <w:proofErr w:type="spellEnd"/>
+      <w:r>
+        <w:rPr>
+          <w:rStyle w:val="Textoennegrita"/>
+          <w:i/>
+        </w:rPr>
+        <w:t xml:space="preserve"> </w:t>
+      </w:r>
+      <w:proofErr w:type="spellStart"/>
+      <w:r>
+        <w:rPr>
+          <w:rStyle w:val="Textoennegrita"/>
+          <w:i/>
+        </w:rPr>
+        <w:t>tecnológico</w:t>
+      </w:r>
+      <w:proofErr w:type="spellEnd"/>
+      <w:r>
+        <w:rPr>
+          <w:rStyle w:val="Textoennegrita"/>
+          <w:i/>
+        </w:rPr>
+        <w:t xml:space="preserve"> de </w:t>
+      </w:r>
+      <w:proofErr w:type="spellStart"/>
+      <w:r>
+        <w:rPr>
+          <w:rStyle w:val="Textoennegrita"/>
+          <w:i/>
+        </w:rPr>
+        <w:t>campos</w:t>
+      </w:r>
+      <w:proofErr w:type="spellEnd"/>
+      <w:r>
+        <w:rPr>
+          <w:rStyle w:val="Textoennegrita"/>
+          <w:i/>
+        </w:rPr>
+        <w:t xml:space="preserve"> </w:t>
+      </w:r>
+      <w:proofErr w:type="spellStart"/>
+      <w:r>
+        <w:rPr>
+          <w:rStyle w:val="Textoennegrita"/>
+          <w:i/>
+        </w:rPr>
+        <w:t>como</w:t>
+      </w:r>
+      <w:proofErr w:type="spellEnd"/>
+      <w:r>
+        <w:rPr>
+          <w:rStyle w:val="Textoennegrita"/>
+          <w:i/>
+        </w:rPr>
+        <w:t xml:space="preserve"> </w:t>
+      </w:r>
+      <w:proofErr w:type="spellStart"/>
+      <w:r>
+        <w:rPr>
+          <w:rStyle w:val="Textoennegrita"/>
+          <w:i/>
+        </w:rPr>
+        <w:t>la </w:t>
+      </w:r>
+      <w:hyperlink r:id="rId78" w:tooltip="Informática" w:history="1">
+        <w:r>
+          <w:rPr>
+            <w:rStyle w:val="Textoennegrita"/>
+            <w:i/>
+          </w:rPr>
+          <w:t>informática</w:t>
+        </w:r>
+      </w:hyperlink>
+      <w:r>
+        <w:rPr>
+          <w:rStyle w:val="Textoennegrita"/>
+          <w:i/>
+        </w:rPr>
+        <w:t> y</w:t>
+      </w:r>
+      <w:proofErr w:type="spellEnd"/>
+      <w:r>
+        <w:rPr>
+          <w:rStyle w:val="Textoennegrita"/>
+          <w:i/>
+        </w:rPr>
+        <w:t xml:space="preserve"> </w:t>
+      </w:r>
+      <w:proofErr w:type="spellStart"/>
+      <w:r>
+        <w:rPr>
+          <w:rStyle w:val="Textoennegrita"/>
+          <w:i/>
+        </w:rPr>
+        <w:t>la </w:t>
+      </w:r>
+      <w:hyperlink r:id="rId79" w:tooltip="Electrónica" w:history="1">
+        <w:r>
+          <w:rPr>
+            <w:rStyle w:val="Textoennegrita"/>
+            <w:i/>
+          </w:rPr>
+          <w:t>electrónica</w:t>
+        </w:r>
+        <w:proofErr w:type="spellEnd"/>
+      </w:hyperlink>
+      <w:r>
+        <w:rPr>
+          <w:rStyle w:val="Textoennegrita"/>
+          <w:i/>
+        </w:rPr>
+        <w:t xml:space="preserve">, la </w:t>
+      </w:r>
+      <w:proofErr w:type="spellStart"/>
+      <w:r>
+        <w:rPr>
+          <w:rStyle w:val="Textoennegrita"/>
+          <w:i/>
+        </w:rPr>
+        <w:t>mayoría</w:t>
+      </w:r>
+      <w:proofErr w:type="spellEnd"/>
+      <w:r>
+        <w:rPr>
+          <w:rStyle w:val="Textoennegrita"/>
+          <w:i/>
+        </w:rPr>
+        <w:t xml:space="preserve"> de </w:t>
+      </w:r>
+      <w:proofErr w:type="spellStart"/>
+      <w:r>
+        <w:rPr>
+          <w:rStyle w:val="Textoennegrita"/>
+          <w:i/>
+        </w:rPr>
+        <w:t>las</w:t>
+      </w:r>
+      <w:proofErr w:type="spellEnd"/>
+      <w:r>
+        <w:rPr>
+          <w:rStyle w:val="Textoennegrita"/>
+          <w:i/>
+        </w:rPr>
+        <w:t xml:space="preserve"> </w:t>
+      </w:r>
+      <w:proofErr w:type="spellStart"/>
+      <w:r>
+        <w:rPr>
+          <w:rStyle w:val="Textoennegrita"/>
+          <w:i/>
+        </w:rPr>
+        <w:t>bases</w:t>
+      </w:r>
+      <w:proofErr w:type="spellEnd"/>
+      <w:r>
+        <w:rPr>
+          <w:rStyle w:val="Textoennegrita"/>
+          <w:i/>
+        </w:rPr>
+        <w:t xml:space="preserve"> de </w:t>
+      </w:r>
+      <w:proofErr w:type="spellStart"/>
+      <w:r>
+        <w:rPr>
+          <w:rStyle w:val="Textoennegrita"/>
+          <w:i/>
+        </w:rPr>
+        <w:t>datos</w:t>
+      </w:r>
+      <w:proofErr w:type="spellEnd"/>
+      <w:r>
+        <w:rPr>
+          <w:rStyle w:val="Textoennegrita"/>
+          <w:i/>
+        </w:rPr>
+        <w:t xml:space="preserve"> </w:t>
+      </w:r>
+      <w:proofErr w:type="spellStart"/>
+      <w:r>
+        <w:rPr>
+          <w:rStyle w:val="Textoennegrita"/>
+          <w:i/>
+        </w:rPr>
+        <w:t>están</w:t>
+      </w:r>
+      <w:proofErr w:type="spellEnd"/>
+      <w:r>
+        <w:rPr>
+          <w:rStyle w:val="Textoennegrita"/>
+          <w:i/>
+        </w:rPr>
+        <w:t xml:space="preserve"> </w:t>
+      </w:r>
+      <w:proofErr w:type="spellStart"/>
+      <w:r>
+        <w:rPr>
+          <w:rStyle w:val="Textoennegrita"/>
+          <w:i/>
+        </w:rPr>
+        <w:t>en</w:t>
+      </w:r>
+      <w:proofErr w:type="spellEnd"/>
+      <w:r>
+        <w:rPr>
+          <w:rStyle w:val="Textoennegrita"/>
+          <w:i/>
+        </w:rPr>
+        <w:t xml:space="preserve"> </w:t>
+      </w:r>
+      <w:proofErr w:type="spellStart"/>
+      <w:r>
+        <w:rPr>
+          <w:rStyle w:val="Textoennegrita"/>
+          <w:i/>
+        </w:rPr>
+        <w:t>formato</w:t>
+      </w:r>
+      <w:proofErr w:type="spellEnd"/>
+      <w:r>
+        <w:rPr>
+          <w:rStyle w:val="Textoennegrita"/>
+          <w:i/>
+        </w:rPr>
+        <w:t xml:space="preserve"> digital, </w:t>
+      </w:r>
+      <w:proofErr w:type="spellStart"/>
+      <w:r>
+        <w:rPr>
+          <w:rStyle w:val="Textoennegrita"/>
+          <w:i/>
+        </w:rPr>
+        <w:t>siendo</w:t>
+      </w:r>
+      <w:proofErr w:type="spellEnd"/>
+      <w:r>
+        <w:rPr>
+          <w:rStyle w:val="Textoennegrita"/>
+          <w:i/>
+        </w:rPr>
+        <w:t xml:space="preserve"> este </w:t>
+      </w:r>
+      <w:proofErr w:type="spellStart"/>
+      <w:r>
+        <w:rPr>
+          <w:rStyle w:val="Textoennegrita"/>
+          <w:i/>
+        </w:rPr>
+        <w:t>un</w:t>
+      </w:r>
+      <w:proofErr w:type="spellEnd"/>
+      <w:r>
+        <w:rPr>
+          <w:rStyle w:val="Textoennegrita"/>
+          <w:i/>
+        </w:rPr>
+        <w:t xml:space="preserve"> </w:t>
+      </w:r>
+      <w:proofErr w:type="spellStart"/>
+      <w:r>
+        <w:rPr>
+          <w:rStyle w:val="Textoennegrita"/>
+          <w:i/>
+        </w:rPr>
+        <w:t>componente</w:t>
+      </w:r>
+      <w:proofErr w:type="spellEnd"/>
+      <w:r>
+        <w:rPr>
+          <w:rStyle w:val="Textoennegrita"/>
+          <w:i/>
+        </w:rPr>
+        <w:t xml:space="preserve"> </w:t>
+      </w:r>
+      <w:proofErr w:type="spellStart"/>
+      <w:r>
+        <w:rPr>
+          <w:rStyle w:val="Textoennegrita"/>
+          <w:i/>
+        </w:rPr>
+        <w:t>electrónico</w:t>
+      </w:r>
+      <w:proofErr w:type="spellEnd"/>
+      <w:r>
+        <w:rPr>
+          <w:rStyle w:val="Textoennegrita"/>
+          <w:i/>
+        </w:rPr>
+        <w:t xml:space="preserve">, </w:t>
+      </w:r>
+      <w:proofErr w:type="spellStart"/>
+      <w:r>
+        <w:rPr>
+          <w:rStyle w:val="Textoennegrita"/>
+          <w:i/>
+        </w:rPr>
+        <w:t>por</w:t>
+      </w:r>
+      <w:proofErr w:type="spellEnd"/>
+      <w:r>
+        <w:rPr>
+          <w:rStyle w:val="Textoennegrita"/>
+          <w:i/>
+        </w:rPr>
+        <w:t xml:space="preserve"> tanto </w:t>
+      </w:r>
+      <w:proofErr w:type="spellStart"/>
+      <w:r>
+        <w:rPr>
+          <w:rStyle w:val="Textoennegrita"/>
+          <w:i/>
+        </w:rPr>
+        <w:t>se</w:t>
+      </w:r>
+      <w:proofErr w:type="spellEnd"/>
+      <w:r>
+        <w:rPr>
+          <w:rStyle w:val="Textoennegrita"/>
+          <w:i/>
+        </w:rPr>
+        <w:t xml:space="preserve"> </w:t>
+      </w:r>
+      <w:proofErr w:type="spellStart"/>
+      <w:r>
+        <w:rPr>
+          <w:rStyle w:val="Textoennegrita"/>
+          <w:i/>
+        </w:rPr>
+        <w:t>ha</w:t>
+      </w:r>
+      <w:proofErr w:type="spellEnd"/>
+      <w:r>
+        <w:rPr>
+          <w:rStyle w:val="Textoennegrita"/>
+          <w:i/>
+        </w:rPr>
+        <w:t xml:space="preserve"> </w:t>
+      </w:r>
+      <w:proofErr w:type="spellStart"/>
+      <w:r>
+        <w:rPr>
+          <w:rStyle w:val="Textoennegrita"/>
+          <w:i/>
+        </w:rPr>
+        <w:t>desarrollado</w:t>
+      </w:r>
+      <w:proofErr w:type="spellEnd"/>
+      <w:r>
+        <w:rPr>
+          <w:rStyle w:val="Textoennegrita"/>
+          <w:i/>
+        </w:rPr>
+        <w:t xml:space="preserve"> y </w:t>
+      </w:r>
+      <w:proofErr w:type="spellStart"/>
+      <w:r>
+        <w:rPr>
+          <w:rStyle w:val="Textoennegrita"/>
+          <w:i/>
+        </w:rPr>
+        <w:t>se</w:t>
+      </w:r>
+      <w:proofErr w:type="spellEnd"/>
+      <w:r>
+        <w:rPr>
+          <w:rStyle w:val="Textoennegrita"/>
+          <w:i/>
+        </w:rPr>
+        <w:t xml:space="preserve"> </w:t>
+      </w:r>
+      <w:proofErr w:type="spellStart"/>
+      <w:r>
+        <w:rPr>
+          <w:rStyle w:val="Textoennegrita"/>
+          <w:i/>
+        </w:rPr>
+        <w:t>ofrece</w:t>
+      </w:r>
+      <w:proofErr w:type="spellEnd"/>
+      <w:r>
+        <w:rPr>
+          <w:rStyle w:val="Textoennegrita"/>
+          <w:i/>
+        </w:rPr>
+        <w:t xml:space="preserve"> </w:t>
+      </w:r>
+      <w:proofErr w:type="spellStart"/>
+      <w:r>
+        <w:rPr>
+          <w:rStyle w:val="Textoennegrita"/>
+          <w:i/>
+        </w:rPr>
+        <w:t>un</w:t>
+      </w:r>
+      <w:proofErr w:type="spellEnd"/>
+      <w:r>
+        <w:rPr>
+          <w:rStyle w:val="Textoennegrita"/>
+          <w:i/>
+        </w:rPr>
+        <w:t xml:space="preserve"> </w:t>
+      </w:r>
+      <w:proofErr w:type="spellStart"/>
+      <w:r>
+        <w:rPr>
+          <w:rStyle w:val="Textoennegrita"/>
+          <w:i/>
+        </w:rPr>
+        <w:t>amplio</w:t>
+      </w:r>
+      <w:proofErr w:type="spellEnd"/>
+      <w:r>
+        <w:rPr>
+          <w:rStyle w:val="Textoennegrita"/>
+          <w:i/>
+        </w:rPr>
+        <w:t xml:space="preserve"> </w:t>
+      </w:r>
+      <w:proofErr w:type="spellStart"/>
+      <w:r>
+        <w:rPr>
+          <w:rStyle w:val="Textoennegrita"/>
+          <w:i/>
+        </w:rPr>
+        <w:t>rango</w:t>
+      </w:r>
+      <w:proofErr w:type="spellEnd"/>
+      <w:r>
+        <w:rPr>
+          <w:rStyle w:val="Textoennegrita"/>
+          <w:i/>
+        </w:rPr>
+        <w:t xml:space="preserve"> de </w:t>
+      </w:r>
+      <w:proofErr w:type="spellStart"/>
+      <w:r>
+        <w:rPr>
+          <w:rStyle w:val="Textoennegrita"/>
+          <w:i/>
+        </w:rPr>
+        <w:t>soluciones</w:t>
+      </w:r>
+      <w:proofErr w:type="spellEnd"/>
+      <w:r>
+        <w:rPr>
+          <w:rStyle w:val="Textoennegrita"/>
+          <w:i/>
+        </w:rPr>
+        <w:t xml:space="preserve"> al problema </w:t>
+      </w:r>
+      <w:proofErr w:type="spellStart"/>
+      <w:r>
+        <w:rPr>
+          <w:rStyle w:val="Textoennegrita"/>
+          <w:i/>
+        </w:rPr>
+        <w:t>del </w:t>
+      </w:r>
+      <w:hyperlink r:id="rId80" w:tooltip="Almacenamiento de datos" w:history="1">
+        <w:r>
+          <w:rPr>
+            <w:rStyle w:val="Textoennegrita"/>
+            <w:i/>
+          </w:rPr>
+          <w:t>almacenamiento</w:t>
+        </w:r>
+        <w:proofErr w:type="spellEnd"/>
+        <w:r>
+          <w:rPr>
+            <w:rStyle w:val="Textoennegrita"/>
+            <w:i/>
+          </w:rPr>
+          <w:t xml:space="preserve"> de </w:t>
+        </w:r>
+        <w:proofErr w:type="spellStart"/>
+        <w:r>
+          <w:rPr>
+            <w:rStyle w:val="Textoennegrita"/>
+            <w:i/>
+          </w:rPr>
+          <w:t>datos</w:t>
+        </w:r>
+        <w:proofErr w:type="spellEnd"/>
+      </w:hyperlink>
+      <w:r>
+        <w:rPr>
+          <w:rStyle w:val="Textoennegrita"/>
+          <w:i/>
+        </w:rPr>
+        <w:t>.</w:t>
+      </w:r>
+    </w:p>
+    <w:p>
+      <w:pPr>
+        <w:spacing w:after="0"/>
+        <w:jc w:val="both"/>
+        <w:rPr>
+          <w:rStyle w:val="Textoennegrita"/>
+          <w:i/>
+        </w:rPr>
+      </w:pPr>
+      <w:proofErr w:type="spellStart"/>
+      <w:r>
+        <w:rPr>
+          <w:rStyle w:val="Textoennegrita"/>
+          <w:i/>
+        </w:rPr>
+        <w:t>Hay </w:t>
+      </w:r>
+      <w:hyperlink r:id="rId81" w:tooltip="Programa informático" w:history="1">
+        <w:r>
+          <w:rPr>
+            <w:rStyle w:val="Textoennegrita"/>
+            <w:i/>
+          </w:rPr>
+          <w:t>programas</w:t>
+        </w:r>
+      </w:hyperlink>
+      <w:r>
+        <w:rPr>
+          <w:rStyle w:val="Textoennegrita"/>
+          <w:i/>
+        </w:rPr>
+        <w:t> denominados </w:t>
+      </w:r>
+      <w:hyperlink r:id="rId82" w:tooltip="Sistema de gestión de bases de datos" w:history="1">
+        <w:r>
+          <w:rPr>
+            <w:rStyle w:val="Textoennegrita"/>
+            <w:i/>
+          </w:rPr>
+          <w:t>sistemas</w:t>
+        </w:r>
+        <w:proofErr w:type="spellEnd"/>
+        <w:r>
+          <w:rPr>
+            <w:rStyle w:val="Textoennegrita"/>
+            <w:i/>
+          </w:rPr>
+          <w:t xml:space="preserve"> </w:t>
+        </w:r>
+        <w:proofErr w:type="spellStart"/>
+        <w:r>
+          <w:rPr>
+            <w:rStyle w:val="Textoennegrita"/>
+            <w:i/>
+          </w:rPr>
+          <w:t>gestores</w:t>
+        </w:r>
+        <w:proofErr w:type="spellEnd"/>
+        <w:r>
+          <w:rPr>
+            <w:rStyle w:val="Textoennegrita"/>
+            <w:i/>
+          </w:rPr>
+          <w:t xml:space="preserve"> de </w:t>
+        </w:r>
+        <w:proofErr w:type="spellStart"/>
+        <w:r>
+          <w:rPr>
+            <w:rStyle w:val="Textoennegrita"/>
+            <w:i/>
+          </w:rPr>
+          <w:t>bases</w:t>
+        </w:r>
+        <w:proofErr w:type="spellEnd"/>
+        <w:r>
+          <w:rPr>
+            <w:rStyle w:val="Textoennegrita"/>
+            <w:i/>
+          </w:rPr>
+          <w:t xml:space="preserve"> de </w:t>
+        </w:r>
+        <w:proofErr w:type="spellStart"/>
+        <w:r>
+          <w:rPr>
+            <w:rStyle w:val="Textoennegrita"/>
+            <w:i/>
+          </w:rPr>
+          <w:t>datos</w:t>
+        </w:r>
+        <w:proofErr w:type="spellEnd"/>
+      </w:hyperlink>
+      <w:r>
+        <w:rPr>
+          <w:rStyle w:val="Textoennegrita"/>
+          <w:i/>
+        </w:rPr>
+        <w:t xml:space="preserve">, </w:t>
+      </w:r>
+      <w:proofErr w:type="spellStart"/>
+      <w:r>
+        <w:rPr>
+          <w:rStyle w:val="Textoennegrita"/>
+          <w:i/>
+        </w:rPr>
+        <w:t>abreviado</w:t>
+      </w:r>
+      <w:proofErr w:type="spellEnd"/>
+      <w:r>
+        <w:rPr>
+          <w:rStyle w:val="Textoennegrita"/>
+          <w:i/>
+        </w:rPr>
+        <w:t xml:space="preserve"> SGBD (del </w:t>
+      </w:r>
+      <w:proofErr w:type="spellStart"/>
+      <w:r>
+        <w:rPr>
+          <w:rStyle w:val="Textoennegrita"/>
+          <w:i/>
+        </w:rPr>
+        <w:t>inglés Database</w:t>
+      </w:r>
+      <w:proofErr w:type="spellEnd"/>
+      <w:r>
+        <w:rPr>
+          <w:rStyle w:val="Textoennegrita"/>
+          <w:i/>
+        </w:rPr>
+        <w:t xml:space="preserve"> </w:t>
+      </w:r>
+      <w:proofErr w:type="spellStart"/>
+      <w:r>
+        <w:rPr>
+          <w:rStyle w:val="Textoennegrita"/>
+          <w:i/>
+        </w:rPr>
+        <w:t>Management</w:t>
+      </w:r>
+      <w:proofErr w:type="spellEnd"/>
+      <w:r>
+        <w:rPr>
+          <w:rStyle w:val="Textoennegrita"/>
+          <w:i/>
+        </w:rPr>
+        <w:t xml:space="preserve"> </w:t>
+      </w:r>
+      <w:proofErr w:type="spellStart"/>
+      <w:r>
+        <w:rPr>
+          <w:rStyle w:val="Textoennegrita"/>
+          <w:i/>
+        </w:rPr>
+        <w:t>System o</w:t>
+      </w:r>
+      <w:proofErr w:type="spellEnd"/>
+      <w:r>
+        <w:rPr>
+          <w:rStyle w:val="Textoennegrita"/>
+          <w:i/>
+        </w:rPr>
+        <w:t xml:space="preserve"> DBMS</w:t>
+      </w:r>
+      <w:proofErr w:type="spellStart"/>
+      <w:r>
+        <w:rPr>
+          <w:rStyle w:val="Textoennegrita"/>
+          <w:i/>
+        </w:rPr>
+        <w:t>), q</w:t>
+      </w:r>
+      <w:proofErr w:type="spellEnd"/>
+      <w:r>
+        <w:rPr>
+          <w:rStyle w:val="Textoennegrita"/>
+          <w:i/>
+        </w:rPr>
+        <w:t xml:space="preserve">ue </w:t>
+      </w:r>
+      <w:proofErr w:type="spellStart"/>
+      <w:r>
+        <w:rPr>
+          <w:rStyle w:val="Textoennegrita"/>
+          <w:i/>
+        </w:rPr>
+        <w:t>permiten</w:t>
+      </w:r>
+      <w:proofErr w:type="spellEnd"/>
+      <w:r>
+        <w:rPr>
+          <w:rStyle w:val="Textoennegrita"/>
+          <w:i/>
+        </w:rPr>
+        <w:t xml:space="preserve"> </w:t>
+      </w:r>
+      <w:proofErr w:type="spellStart"/>
+      <w:r>
+        <w:rPr>
+          <w:rStyle w:val="Textoennegrita"/>
+          <w:i/>
+        </w:rPr>
+        <w:t>almacenar</w:t>
+      </w:r>
+      <w:proofErr w:type="spellEnd"/>
+      <w:r>
+        <w:rPr>
+          <w:rStyle w:val="Textoennegrita"/>
+          <w:i/>
+        </w:rPr>
+        <w:t xml:space="preserve"> y </w:t>
+      </w:r>
+      <w:proofErr w:type="spellStart"/>
+      <w:r>
+        <w:rPr>
+          <w:rStyle w:val="Textoennegrita"/>
+          <w:i/>
+        </w:rPr>
+        <w:t>posteriormente</w:t>
+      </w:r>
+      <w:proofErr w:type="spellEnd"/>
+      <w:r>
+        <w:rPr>
+          <w:rStyle w:val="Textoennegrita"/>
+          <w:i/>
+        </w:rPr>
+        <w:t xml:space="preserve"> </w:t>
+      </w:r>
+      <w:proofErr w:type="spellStart"/>
+      <w:r>
+        <w:rPr>
+          <w:rStyle w:val="Textoennegrita"/>
+          <w:i/>
+        </w:rPr>
+        <w:t>acceder</w:t>
+      </w:r>
+      <w:proofErr w:type="spellEnd"/>
+      <w:r>
+        <w:rPr>
+          <w:rStyle w:val="Textoennegrita"/>
+          <w:i/>
+        </w:rPr>
+        <w:t xml:space="preserve"> a </w:t>
+      </w:r>
+      <w:proofErr w:type="spellStart"/>
+      <w:r>
+        <w:rPr>
+          <w:rStyle w:val="Textoennegrita"/>
+          <w:i/>
+        </w:rPr>
+        <w:t>los</w:t>
+      </w:r>
+      <w:proofErr w:type="spellEnd"/>
+      <w:r>
+        <w:rPr>
+          <w:rStyle w:val="Textoennegrita"/>
+          <w:i/>
+        </w:rPr>
+        <w:t xml:space="preserve"> </w:t>
+      </w:r>
+      <w:proofErr w:type="spellStart"/>
+      <w:r>
+        <w:rPr>
+          <w:rStyle w:val="Textoennegrita"/>
+          <w:i/>
+        </w:rPr>
+        <w:t>datos</w:t>
+      </w:r>
+      <w:proofErr w:type="spellEnd"/>
+      <w:r>
+        <w:rPr>
+          <w:rStyle w:val="Textoennegrita"/>
+          <w:i/>
+        </w:rPr>
+        <w:t xml:space="preserve"> de forma </w:t>
+      </w:r>
+      <w:proofErr w:type="spellStart"/>
+      <w:r>
+        <w:rPr>
+          <w:rStyle w:val="Textoennegrita"/>
+          <w:i/>
+        </w:rPr>
+        <w:t>rápida</w:t>
+      </w:r>
+      <w:proofErr w:type="spellEnd"/>
+      <w:r>
+        <w:rPr>
+          <w:rStyle w:val="Textoennegrita"/>
+          <w:i/>
+        </w:rPr>
+        <w:t xml:space="preserve"> y </w:t>
+      </w:r>
+      <w:proofErr w:type="spellStart"/>
+      <w:r>
+        <w:rPr>
+          <w:rStyle w:val="Textoennegrita"/>
+          <w:i/>
+        </w:rPr>
+        <w:t>estructurada</w:t>
+      </w:r>
+      <w:proofErr w:type="spellEnd"/>
+      <w:r>
+        <w:rPr>
+          <w:rStyle w:val="Textoennegrita"/>
+          <w:i/>
+        </w:rPr>
+        <w:t xml:space="preserve">. Las </w:t>
+      </w:r>
+      <w:proofErr w:type="spellStart"/>
+      <w:r>
+        <w:rPr>
+          <w:rStyle w:val="Textoennegrita"/>
+          <w:i/>
+        </w:rPr>
+        <w:t>propiedades</w:t>
+      </w:r>
+      <w:proofErr w:type="spellEnd"/>
+      <w:r>
+        <w:rPr>
+          <w:rStyle w:val="Textoennegrita"/>
+          <w:i/>
+        </w:rPr>
+        <w:t xml:space="preserve"> de </w:t>
+      </w:r>
+      <w:proofErr w:type="spellStart"/>
+      <w:r>
+        <w:rPr>
+          <w:rStyle w:val="Textoennegrita"/>
+          <w:i/>
+        </w:rPr>
+        <w:t>estos</w:t>
+      </w:r>
+      <w:proofErr w:type="spellEnd"/>
+      <w:r>
+        <w:rPr>
+          <w:rStyle w:val="Textoennegrita"/>
+          <w:i/>
+        </w:rPr>
+        <w:t xml:space="preserve"> DBMS, </w:t>
+      </w:r>
+      <w:proofErr w:type="spellStart"/>
+      <w:r>
+        <w:rPr>
+          <w:rStyle w:val="Textoennegrita"/>
+          <w:i/>
+        </w:rPr>
+        <w:t>así</w:t>
+      </w:r>
+      <w:proofErr w:type="spellEnd"/>
+      <w:r>
+        <w:rPr>
+          <w:rStyle w:val="Textoennegrita"/>
+          <w:i/>
+        </w:rPr>
+        <w:t xml:space="preserve"> </w:t>
+      </w:r>
+      <w:proofErr w:type="spellStart"/>
+      <w:r>
+        <w:rPr>
+          <w:rStyle w:val="Textoennegrita"/>
+          <w:i/>
+        </w:rPr>
+        <w:t>como</w:t>
+      </w:r>
+      <w:proofErr w:type="spellEnd"/>
+      <w:r>
+        <w:rPr>
+          <w:rStyle w:val="Textoennegrita"/>
+          <w:i/>
+        </w:rPr>
+        <w:t xml:space="preserve"> su </w:t>
+      </w:r>
+      <w:proofErr w:type="spellStart"/>
+      <w:r>
+        <w:rPr>
+          <w:rStyle w:val="Textoennegrita"/>
+          <w:i/>
+        </w:rPr>
+        <w:t>utilización</w:t>
+      </w:r>
+      <w:proofErr w:type="spellEnd"/>
+      <w:r>
+        <w:rPr>
+          <w:rStyle w:val="Textoennegrita"/>
+          <w:i/>
+        </w:rPr>
+        <w:t xml:space="preserve"> y </w:t>
+      </w:r>
+      <w:proofErr w:type="spellStart"/>
+      <w:r>
+        <w:rPr>
+          <w:rStyle w:val="Textoennegrita"/>
+          <w:i/>
+        </w:rPr>
+        <w:t>administración</w:t>
+      </w:r>
+      <w:proofErr w:type="spellEnd"/>
+      <w:r>
+        <w:rPr>
+          <w:rStyle w:val="Textoennegrita"/>
+          <w:i/>
+        </w:rPr>
+        <w:t xml:space="preserve">, </w:t>
+      </w:r>
+      <w:proofErr w:type="spellStart"/>
+      <w:r>
+        <w:rPr>
+          <w:rStyle w:val="Textoennegrita"/>
+          <w:i/>
+        </w:rPr>
+        <w:t>se</w:t>
+      </w:r>
+      <w:proofErr w:type="spellEnd"/>
+      <w:r>
+        <w:rPr>
+          <w:rStyle w:val="Textoennegrita"/>
+          <w:i/>
+        </w:rPr>
+        <w:t xml:space="preserve"> </w:t>
+      </w:r>
+      <w:proofErr w:type="spellStart"/>
+      <w:r>
+        <w:rPr>
+          <w:rStyle w:val="Textoennegrita"/>
+          <w:i/>
+        </w:rPr>
+        <w:t>estudian</w:t>
+      </w:r>
+      <w:proofErr w:type="spellEnd"/>
+      <w:r>
+        <w:rPr>
+          <w:rStyle w:val="Textoennegrita"/>
+          <w:i/>
+        </w:rPr>
+        <w:t xml:space="preserve"> </w:t>
+      </w:r>
+      <w:proofErr w:type="spellStart"/>
+      <w:r>
+        <w:rPr>
+          <w:rStyle w:val="Textoennegrita"/>
+          <w:i/>
+        </w:rPr>
+        <w:t>dentro</w:t>
+      </w:r>
+      <w:proofErr w:type="spellEnd"/>
+      <w:r>
+        <w:rPr>
+          <w:rStyle w:val="Textoennegrita"/>
+          <w:i/>
+        </w:rPr>
+        <w:t xml:space="preserve"> del </w:t>
+      </w:r>
+      <w:proofErr w:type="spellStart"/>
+      <w:r>
+        <w:rPr>
+          <w:rStyle w:val="Textoennegrita"/>
+          <w:i/>
+        </w:rPr>
+        <w:t>ámbito</w:t>
+      </w:r>
+      <w:proofErr w:type="spellEnd"/>
+      <w:r>
+        <w:rPr>
+          <w:rStyle w:val="Textoennegrita"/>
+          <w:i/>
+        </w:rPr>
+        <w:t xml:space="preserve"> de la </w:t>
+      </w:r>
+      <w:proofErr w:type="spellStart"/>
+      <w:r>
+        <w:rPr>
+          <w:rStyle w:val="Textoennegrita"/>
+          <w:i/>
+        </w:rPr>
+        <w:t>informática</w:t>
+      </w:r>
+      <w:proofErr w:type="spellEnd"/>
+      <w:r>
+        <w:rPr>
+          <w:rStyle w:val="Textoennegrita"/>
+          <w:i/>
+        </w:rPr>
+        <w:t>.</w:t>
+      </w:r>
+    </w:p>
+    <w:p>
+      <w:pPr>
+        <w:spacing w:after="0"/>
+        <w:jc w:val="both"/>
+        <w:rPr>
+          <w:rStyle w:val="Textoennegrita"/>
+          <w:i/>
+        </w:rPr>
+      </w:pPr>
+      <w:r>
+        <w:rPr>
+          <w:rStyle w:val="Textoennegrita"/>
+          <w:i/>
+        </w:rPr>
+        <w:t xml:space="preserve">Las </w:t>
+      </w:r>
+      <w:proofErr w:type="spellStart"/>
+      <w:r>
+        <w:rPr>
+          <w:rStyle w:val="Textoennegrita"/>
+          <w:i/>
+        </w:rPr>
+        <w:t>aplicaciones</w:t>
+      </w:r>
+      <w:proofErr w:type="spellEnd"/>
+      <w:r>
+        <w:rPr>
+          <w:rStyle w:val="Textoennegrita"/>
+          <w:i/>
+        </w:rPr>
+        <w:t xml:space="preserve"> </w:t>
+      </w:r>
+      <w:proofErr w:type="spellStart"/>
+      <w:r>
+        <w:rPr>
+          <w:rStyle w:val="Textoennegrita"/>
+          <w:i/>
+        </w:rPr>
+        <w:t>más</w:t>
+      </w:r>
+      <w:proofErr w:type="spellEnd"/>
+      <w:r>
+        <w:rPr>
+          <w:rStyle w:val="Textoennegrita"/>
+          <w:i/>
+        </w:rPr>
+        <w:t xml:space="preserve"> </w:t>
+      </w:r>
+      <w:proofErr w:type="spellStart"/>
+      <w:r>
+        <w:rPr>
+          <w:rStyle w:val="Textoennegrita"/>
+          <w:i/>
+        </w:rPr>
+        <w:t>usuales</w:t>
+      </w:r>
+      <w:proofErr w:type="spellEnd"/>
+      <w:r>
+        <w:rPr>
+          <w:rStyle w:val="Textoennegrita"/>
+          <w:i/>
+        </w:rPr>
+        <w:t xml:space="preserve"> son para la </w:t>
+      </w:r>
+      <w:proofErr w:type="spellStart"/>
+      <w:r>
+        <w:rPr>
+          <w:rStyle w:val="Textoennegrita"/>
+          <w:i/>
+        </w:rPr>
+        <w:t>gestión</w:t>
+      </w:r>
+      <w:proofErr w:type="spellEnd"/>
+      <w:r>
+        <w:rPr>
+          <w:rStyle w:val="Textoennegrita"/>
+          <w:i/>
+        </w:rPr>
+        <w:t xml:space="preserve"> de </w:t>
+      </w:r>
+      <w:proofErr w:type="spellStart"/>
+      <w:r>
+        <w:rPr>
+          <w:rStyle w:val="Textoennegrita"/>
+          <w:i/>
+        </w:rPr>
+        <w:t>empresas</w:t>
+      </w:r>
+      <w:proofErr w:type="spellEnd"/>
+      <w:r>
+        <w:rPr>
+          <w:rStyle w:val="Textoennegrita"/>
+          <w:i/>
+        </w:rPr>
+        <w:t xml:space="preserve"> e </w:t>
+      </w:r>
+      <w:proofErr w:type="spellStart"/>
+      <w:r>
+        <w:rPr>
+          <w:rStyle w:val="Textoennegrita"/>
+          <w:i/>
+        </w:rPr>
+        <w:t>instituciones</w:t>
+      </w:r>
+      <w:proofErr w:type="spellEnd"/>
+      <w:r>
+        <w:rPr>
+          <w:rStyle w:val="Textoennegrita"/>
+          <w:i/>
+        </w:rPr>
+        <w:t xml:space="preserve"> </w:t>
+      </w:r>
+      <w:proofErr w:type="spellStart"/>
+      <w:r>
+        <w:rPr>
+          <w:rStyle w:val="Textoennegrita"/>
+          <w:i/>
+        </w:rPr>
+        <w:t>públicas</w:t>
+      </w:r>
+      <w:proofErr w:type="spellEnd"/>
+      <w:r>
+        <w:rPr>
+          <w:rStyle w:val="Textoennegrita"/>
+          <w:i/>
+        </w:rPr>
+        <w:t xml:space="preserve">; </w:t>
+      </w:r>
+      <w:proofErr w:type="spellStart"/>
+      <w:r>
+        <w:rPr>
+          <w:rStyle w:val="Textoennegrita"/>
+          <w:i/>
+        </w:rPr>
+        <w:t>También</w:t>
+      </w:r>
+      <w:proofErr w:type="spellEnd"/>
+      <w:r>
+        <w:rPr>
+          <w:rStyle w:val="Textoennegrita"/>
+          <w:i/>
+        </w:rPr>
+        <w:t xml:space="preserve"> son </w:t>
+      </w:r>
+      <w:proofErr w:type="spellStart"/>
+      <w:r>
+        <w:rPr>
+          <w:rStyle w:val="Textoennegrita"/>
+          <w:i/>
+        </w:rPr>
+        <w:t>ampliamente</w:t>
+      </w:r>
+      <w:proofErr w:type="spellEnd"/>
+      <w:r>
+        <w:rPr>
+          <w:rStyle w:val="Textoennegrita"/>
+          <w:i/>
+        </w:rPr>
+        <w:t xml:space="preserve"> </w:t>
+      </w:r>
+      <w:proofErr w:type="spellStart"/>
+      <w:r>
+        <w:rPr>
+          <w:rStyle w:val="Textoennegrita"/>
+          <w:i/>
+        </w:rPr>
+        <w:t>utilizadas</w:t>
+      </w:r>
+      <w:proofErr w:type="spellEnd"/>
+      <w:r>
+        <w:rPr>
+          <w:rStyle w:val="Textoennegrita"/>
+          <w:i/>
+        </w:rPr>
+        <w:t xml:space="preserve"> </w:t>
+      </w:r>
+      <w:proofErr w:type="spellStart"/>
+      <w:r>
+        <w:rPr>
+          <w:rStyle w:val="Textoennegrita"/>
+          <w:i/>
+        </w:rPr>
+        <w:t>en</w:t>
+      </w:r>
+      <w:proofErr w:type="spellEnd"/>
+      <w:r>
+        <w:rPr>
+          <w:rStyle w:val="Textoennegrita"/>
+          <w:i/>
+        </w:rPr>
+        <w:t xml:space="preserve"> </w:t>
+      </w:r>
+      <w:proofErr w:type="spellStart"/>
+      <w:r>
+        <w:rPr>
+          <w:rStyle w:val="Textoennegrita"/>
+          <w:i/>
+        </w:rPr>
+        <w:t>entornos</w:t>
+      </w:r>
+      <w:proofErr w:type="spellEnd"/>
+      <w:r>
+        <w:rPr>
+          <w:rStyle w:val="Textoennegrita"/>
+          <w:i/>
+        </w:rPr>
+        <w:t xml:space="preserve"> </w:t>
+      </w:r>
+      <w:proofErr w:type="spellStart"/>
+      <w:r>
+        <w:rPr>
+          <w:rStyle w:val="Textoennegrita"/>
+          <w:i/>
+        </w:rPr>
+        <w:t>científicos</w:t>
+      </w:r>
+      <w:proofErr w:type="spellEnd"/>
+      <w:r>
+        <w:rPr>
+          <w:rStyle w:val="Textoennegrita"/>
+          <w:i/>
+        </w:rPr>
+        <w:t xml:space="preserve"> </w:t>
+      </w:r>
+      <w:proofErr w:type="spellStart"/>
+      <w:r>
+        <w:rPr>
+          <w:rStyle w:val="Textoennegrita"/>
+          <w:i/>
+        </w:rPr>
+        <w:t>con</w:t>
+      </w:r>
+      <w:proofErr w:type="spellEnd"/>
+      <w:r>
+        <w:rPr>
+          <w:rStyle w:val="Textoennegrita"/>
+          <w:i/>
+        </w:rPr>
+        <w:t xml:space="preserve"> </w:t>
+      </w:r>
+      <w:proofErr w:type="spellStart"/>
+      <w:r>
+        <w:rPr>
+          <w:rStyle w:val="Textoennegrita"/>
+          <w:i/>
+        </w:rPr>
+        <w:t>el</w:t>
+      </w:r>
+      <w:proofErr w:type="spellEnd"/>
+      <w:r>
+        <w:rPr>
+          <w:rStyle w:val="Textoennegrita"/>
+          <w:i/>
+        </w:rPr>
+        <w:t xml:space="preserve"> </w:t>
+      </w:r>
+      <w:proofErr w:type="spellStart"/>
+      <w:r>
+        <w:rPr>
+          <w:rStyle w:val="Textoennegrita"/>
+          <w:i/>
+        </w:rPr>
+        <w:t>objeto</w:t>
+      </w:r>
+      <w:proofErr w:type="spellEnd"/>
+      <w:r>
+        <w:rPr>
+          <w:rStyle w:val="Textoennegrita"/>
+          <w:i/>
+        </w:rPr>
+        <w:t xml:space="preserve"> de almacenar la información experimental.</w:t>
+      </w:r>
+    </w:p>
+    <w:p>
+      <w:pPr>
+        <w:spacing w:after="0"/>
+        <w:jc w:val="both"/>
+        <w:rPr>
+          <w:rStyle w:val="Textoennegrita"/>
+          <w:i/>
+        </w:rPr>
+      </w:pPr>
+    </w:p>
+    <w:p>
+      <w:pPr>
+        <w:spacing w:after="0"/>
+        <w:jc w:val="both"/>
+        <w:rPr>
+          <w:rStyle w:val="Textoennegrita"/>
+          <w:i/>
+        </w:rPr>
+      </w:pPr>
+      <w:hyperlink r:id="rId83" w:history="1">
+        <w:r>
+          <w:rPr>
+            <w:rStyle w:val="Hipervnculo"/>
+            <w:i/>
+          </w:rPr>
+          <w:t>https://es.wikipedia.org/wiki/Base_de_datos</w:t>
+        </w:r>
+      </w:hyperlink>
+    </w:p>
+    <w:p>
+      <w:pPr>
+        <w:spacing w:after="0"/>
+        <w:jc w:val="both"/>
+        <w:rPr>
+          <w:rFonts w:ascii="Arial" w:hAnsi="Arial" w:cs="Arial"/>
+          <w:color w:val="202122"/>
+          <w:sz w:val="21"/>
+          <w:szCs w:val="21"/>
+          <w:shd w:val="clear" w:color="auto" w:fill="FFFFFF"/>
+        </w:rPr>
+      </w:pPr>
+    </w:p>
+    <w:p>
+      <w:pPr>
+        <w:spacing w:after="0"/>
+        <w:jc w:val="both"/>
+        <w:rPr>
+          <w:rStyle w:val="nfasisintenso"/>
+        </w:rPr>
+      </w:pPr>
+      <w:r>
+        <w:rPr>
+          <w:rStyle w:val="nfasisintenso"/>
+        </w:rPr>
+        <w:t>DATA PREPROCESSING</w:t>
+      </w:r>
+      <w:r>
+        <w:rPr>
+          <w:rStyle w:val="nfasisintenso"/>
+        </w:rPr>
+        <w:t>:</w:t>
+      </w:r>
+    </w:p>
+    <w:p>
+      <w:pPr>
+        <w:spacing w:after="0"/>
+        <w:jc w:val="both"/>
+        <w:rPr>
+          <w:rStyle w:val="Textoennegrita"/>
+          <w:i/>
+        </w:rPr>
+      </w:pPr>
+      <w:r>
+        <w:rPr>
+          <w:rStyle w:val="Textoennegrita"/>
+          <w:i/>
+        </w:rPr>
+        <w:t xml:space="preserve">En cualquier proceso de aprendizaje automático, el </w:t>
+      </w:r>
+      <w:proofErr w:type="spellStart"/>
+      <w:r>
+        <w:rPr>
+          <w:rStyle w:val="Textoennegrita"/>
+          <w:i/>
+        </w:rPr>
+        <w:t>preprocesamiento</w:t>
+      </w:r>
+      <w:proofErr w:type="spellEnd"/>
+      <w:r>
+        <w:rPr>
+          <w:rStyle w:val="Textoennegrita"/>
+          <w:i/>
+        </w:rPr>
+        <w:t xml:space="preserve"> de datos es ese paso en el que los datos se transforman o </w:t>
+      </w:r>
+      <w:r>
+        <w:rPr>
+          <w:rStyle w:val="Textoennegrita"/>
+          <w:iCs/>
+        </w:rPr>
+        <w:t>codifican</w:t>
+      </w:r>
+      <w:r>
+        <w:rPr>
+          <w:rStyle w:val="Textoennegrita"/>
+          <w:i/>
+        </w:rPr>
+        <w:t> para llevarlos a un estado tal que ahora la máquina pueda analizarlos fácilmente. En otras palabras, el algoritmo ahora puede interpretar fácilmente las </w:t>
+      </w:r>
+      <w:r>
+        <w:rPr>
+          <w:rStyle w:val="Textoennegrita"/>
+          <w:iCs/>
+        </w:rPr>
+        <w:t>características</w:t>
+      </w:r>
+      <w:r>
+        <w:rPr>
+          <w:rStyle w:val="Textoennegrita"/>
+          <w:i/>
+        </w:rPr>
+        <w:t> de los datos.</w:t>
+      </w:r>
     </w:p>
     <w:p>
       <w:pPr>
@@ -8555,6 +8589,28 @@
           <w:sz w:val="20"/>
         </w:rPr>
       </w:pPr>
+      <w:hyperlink r:id="rId84" w:history="1">
+        <w:r>
+          <w:rPr>
+            <w:rStyle w:val="Hipervnculo"/>
+            <w:i/>
+            <w:iCs/>
+            <w:sz w:val="20"/>
+          </w:rPr>
+          <w:t>https://towardsdatascience.com/data-preprocessing-concepts-</w:t>
+        </w:r>
+        <w:bookmarkStart w:id="0" w:name="_GoBack"/>
+        <w:bookmarkEnd w:id="0"/>
+        <w:r>
+          <w:rPr>
+            <w:rStyle w:val="Hipervnculo"/>
+            <w:i/>
+            <w:iCs/>
+            <w:sz w:val="20"/>
+          </w:rPr>
+          <w:t>fa946d11c825</w:t>
+        </w:r>
+      </w:hyperlink>
     </w:p>
     <w:p>
       <w:pPr>
@@ -8576,8 +8632,6 @@
           <w:rStyle w:val="Textoennegrita"/>
         </w:rPr>
       </w:pPr>
-      <w:bookmarkStart w:id="0" w:name="_GoBack"/>
-      <w:bookmarkEnd w:id="0"/>
     </w:p>
     <w:sectPr>
       <w:pgSz w:w="11906" w:h="16838"/>
@@ -9834,7 +9888,7 @@
 </file>
 
 <file path=customXml/itemProps1.xml><?xml version="1.0" encoding="utf-8"?>
-<ds:datastoreItem xmlns:ds="http://schemas.openxmlformats.org/officeDocument/2006/customXml" ds:itemID="{AD478084-67F5-4DA8-B133-4D65645C907E}">
+<ds:datastoreItem xmlns:ds="http://schemas.openxmlformats.org/officeDocument/2006/customXml" ds:itemID="{C6A5E7C0-EAD5-4596-934D-1823614392C1}">
   <ds:schemaRefs>
     <ds:schemaRef ds:uri="http://schemas.openxmlformats.org/officeDocument/2006/bibliography"/>
   </ds:schemaRefs>

</xml_diff>

<commit_message>
Actualizacion Diccionario Tarea 34 - API's
</commit_message>
<xml_diff>
--- a/Diccionario.docx
+++ b/Diccionario.docx
@@ -6703,573 +6703,12 @@
           <w:i/>
         </w:rPr>
       </w:pPr>
-      <w:proofErr w:type="spellStart"/>
-      <w:r>
-        <w:rPr>
-          <w:rStyle w:val="Textoennegrita"/>
-          <w:i/>
-        </w:rPr>
-        <w:t>Una base</w:t>
-      </w:r>
-      <w:proofErr w:type="spellEnd"/>
-      <w:r>
-        <w:rPr>
-          <w:rStyle w:val="Textoennegrita"/>
-          <w:i/>
-        </w:rPr>
-        <w:t xml:space="preserve"> de </w:t>
-      </w:r>
-      <w:proofErr w:type="spellStart"/>
-      <w:r>
-        <w:rPr>
-          <w:rStyle w:val="Textoennegrita"/>
-          <w:i/>
-        </w:rPr>
-        <w:t>datos es</w:t>
-      </w:r>
-      <w:proofErr w:type="spellEnd"/>
-      <w:r>
-        <w:rPr>
-          <w:rStyle w:val="Textoennegrita"/>
-          <w:i/>
-        </w:rPr>
-        <w:t xml:space="preserve"> </w:t>
-      </w:r>
-      <w:proofErr w:type="spellStart"/>
-      <w:r>
-        <w:rPr>
-          <w:rStyle w:val="Textoennegrita"/>
-          <w:i/>
-        </w:rPr>
-        <w:t>un</w:t>
-      </w:r>
-      <w:proofErr w:type="spellEnd"/>
-      <w:r>
-        <w:rPr>
-          <w:rStyle w:val="Textoennegrita"/>
-          <w:i/>
-        </w:rPr>
-        <w:t xml:space="preserve"> </w:t>
-      </w:r>
-      <w:proofErr w:type="spellStart"/>
-      <w:r>
-        <w:rPr>
-          <w:rStyle w:val="Textoennegrita"/>
-          <w:i/>
-        </w:rPr>
-        <w:t>conjunto</w:t>
-      </w:r>
-      <w:proofErr w:type="spellEnd"/>
-      <w:r>
-        <w:rPr>
-          <w:rStyle w:val="Textoennegrita"/>
-          <w:i/>
-        </w:rPr>
-        <w:t xml:space="preserve"> de </w:t>
-      </w:r>
-      <w:proofErr w:type="spellStart"/>
-      <w:r>
-        <w:rPr>
-          <w:rStyle w:val="Textoennegrita"/>
-          <w:i/>
-        </w:rPr>
-        <w:t>datos</w:t>
-      </w:r>
-      <w:proofErr w:type="spellEnd"/>
-      <w:r>
-        <w:rPr>
-          <w:rStyle w:val="Textoennegrita"/>
-          <w:i/>
-        </w:rPr>
-        <w:t xml:space="preserve"> </w:t>
-      </w:r>
-      <w:proofErr w:type="spellStart"/>
-      <w:r>
-        <w:rPr>
-          <w:rStyle w:val="Textoennegrita"/>
-          <w:i/>
-        </w:rPr>
-        <w:t>pertenecientes</w:t>
-      </w:r>
-      <w:proofErr w:type="spellEnd"/>
-      <w:r>
-        <w:rPr>
-          <w:rStyle w:val="Textoennegrita"/>
-          <w:i/>
-        </w:rPr>
-        <w:t xml:space="preserve"> a </w:t>
-      </w:r>
-      <w:proofErr w:type="spellStart"/>
-      <w:r>
-        <w:rPr>
-          <w:rStyle w:val="Textoennegrita"/>
-          <w:i/>
-        </w:rPr>
-        <w:t>un</w:t>
-      </w:r>
-      <w:proofErr w:type="spellEnd"/>
-      <w:r>
-        <w:rPr>
-          <w:rStyle w:val="Textoennegrita"/>
-          <w:i/>
-        </w:rPr>
-        <w:t xml:space="preserve"> </w:t>
-      </w:r>
-      <w:proofErr w:type="spellStart"/>
-      <w:r>
-        <w:rPr>
-          <w:rStyle w:val="Textoennegrita"/>
-          <w:i/>
-        </w:rPr>
-        <w:t>mismo</w:t>
-      </w:r>
-      <w:proofErr w:type="spellEnd"/>
-      <w:r>
-        <w:rPr>
-          <w:rStyle w:val="Textoennegrita"/>
-          <w:i/>
-        </w:rPr>
-        <w:t xml:space="preserve"> </w:t>
-      </w:r>
-      <w:proofErr w:type="spellStart"/>
-      <w:r>
-        <w:rPr>
-          <w:rStyle w:val="Textoennegrita"/>
-          <w:i/>
-        </w:rPr>
-        <w:t>contexto</w:t>
-      </w:r>
-      <w:proofErr w:type="spellEnd"/>
-      <w:r>
-        <w:rPr>
-          <w:rStyle w:val="Textoennegrita"/>
-          <w:i/>
-        </w:rPr>
-        <w:t xml:space="preserve"> y </w:t>
-      </w:r>
-      <w:proofErr w:type="spellStart"/>
-      <w:r>
-        <w:rPr>
-          <w:rStyle w:val="Textoennegrita"/>
-          <w:i/>
-        </w:rPr>
-        <w:t>almacenados</w:t>
-      </w:r>
-      <w:proofErr w:type="spellEnd"/>
-      <w:r>
-        <w:rPr>
-          <w:rStyle w:val="Textoennegrita"/>
-          <w:i/>
-        </w:rPr>
-        <w:t xml:space="preserve"> </w:t>
-      </w:r>
-      <w:proofErr w:type="spellStart"/>
-      <w:r>
-        <w:rPr>
-          <w:rStyle w:val="Textoennegrita"/>
-          <w:i/>
-        </w:rPr>
-        <w:t>sistemáticamente</w:t>
-      </w:r>
-      <w:proofErr w:type="spellEnd"/>
-      <w:r>
-        <w:rPr>
-          <w:rStyle w:val="Textoennegrita"/>
-          <w:i/>
-        </w:rPr>
-        <w:t xml:space="preserve"> para su </w:t>
-      </w:r>
-      <w:proofErr w:type="spellStart"/>
-      <w:r>
-        <w:rPr>
-          <w:rStyle w:val="Textoennegrita"/>
-          <w:i/>
-        </w:rPr>
-        <w:t>posterior</w:t>
-      </w:r>
-      <w:proofErr w:type="spellEnd"/>
-      <w:r>
-        <w:rPr>
-          <w:rStyle w:val="Textoennegrita"/>
-          <w:i/>
-        </w:rPr>
-        <w:t xml:space="preserve"> uso. </w:t>
-      </w:r>
-      <w:proofErr w:type="spellStart"/>
-      <w:r>
-        <w:rPr>
-          <w:rStyle w:val="Textoennegrita"/>
-          <w:i/>
-        </w:rPr>
-        <w:t>En</w:t>
-      </w:r>
-      <w:proofErr w:type="spellEnd"/>
-      <w:r>
-        <w:rPr>
-          <w:rStyle w:val="Textoennegrita"/>
-          <w:i/>
-        </w:rPr>
-        <w:t xml:space="preserve"> este </w:t>
-      </w:r>
-      <w:proofErr w:type="spellStart"/>
-      <w:r>
-        <w:rPr>
-          <w:rStyle w:val="Textoennegrita"/>
-          <w:i/>
-        </w:rPr>
-        <w:t>sentido</w:t>
-      </w:r>
-      <w:proofErr w:type="spellEnd"/>
-      <w:r>
-        <w:rPr>
-          <w:rStyle w:val="Textoennegrita"/>
-          <w:i/>
-        </w:rPr>
-        <w:t xml:space="preserve">; una </w:t>
-      </w:r>
-      <w:proofErr w:type="spellStart"/>
-      <w:r>
-        <w:rPr>
-          <w:rStyle w:val="Textoennegrita"/>
-          <w:i/>
-        </w:rPr>
-        <w:t>biblioteca</w:t>
-      </w:r>
-      <w:proofErr w:type="spellEnd"/>
-      <w:r>
-        <w:rPr>
-          <w:rStyle w:val="Textoennegrita"/>
-          <w:i/>
-        </w:rPr>
-        <w:t xml:space="preserve"> </w:t>
-      </w:r>
-      <w:proofErr w:type="spellStart"/>
-      <w:r>
-        <w:rPr>
-          <w:rStyle w:val="Textoennegrita"/>
-          <w:i/>
-        </w:rPr>
-        <w:t>puede</w:t>
-      </w:r>
-      <w:proofErr w:type="spellEnd"/>
-      <w:r>
-        <w:rPr>
-          <w:rStyle w:val="Textoennegrita"/>
-          <w:i/>
-        </w:rPr>
-        <w:t xml:space="preserve"> </w:t>
-      </w:r>
-      <w:proofErr w:type="spellStart"/>
-      <w:r>
-        <w:rPr>
-          <w:rStyle w:val="Textoennegrita"/>
-          <w:i/>
-        </w:rPr>
-        <w:t>considerarse</w:t>
-      </w:r>
-      <w:proofErr w:type="spellEnd"/>
-      <w:r>
-        <w:rPr>
-          <w:rStyle w:val="Textoennegrita"/>
-          <w:i/>
-        </w:rPr>
-        <w:t xml:space="preserve"> una base de </w:t>
-      </w:r>
-      <w:proofErr w:type="spellStart"/>
-      <w:r>
-        <w:rPr>
-          <w:rStyle w:val="Textoennegrita"/>
-          <w:i/>
-        </w:rPr>
-        <w:t>datos</w:t>
-      </w:r>
-      <w:proofErr w:type="spellEnd"/>
-      <w:r>
-        <w:rPr>
-          <w:rStyle w:val="Textoennegrita"/>
-          <w:i/>
-        </w:rPr>
-        <w:t xml:space="preserve"> </w:t>
-      </w:r>
-      <w:proofErr w:type="spellStart"/>
-      <w:r>
-        <w:rPr>
-          <w:rStyle w:val="Textoennegrita"/>
-          <w:i/>
-        </w:rPr>
-        <w:t>compuesta</w:t>
-      </w:r>
-      <w:proofErr w:type="spellEnd"/>
-      <w:r>
-        <w:rPr>
-          <w:rStyle w:val="Textoennegrita"/>
-          <w:i/>
-        </w:rPr>
-        <w:t xml:space="preserve"> </w:t>
-      </w:r>
-      <w:proofErr w:type="spellStart"/>
-      <w:r>
-        <w:rPr>
-          <w:rStyle w:val="Textoennegrita"/>
-          <w:i/>
-        </w:rPr>
-        <w:t>en</w:t>
-      </w:r>
-      <w:proofErr w:type="spellEnd"/>
-      <w:r>
-        <w:rPr>
-          <w:rStyle w:val="Textoennegrita"/>
-          <w:i/>
-        </w:rPr>
-        <w:t xml:space="preserve"> su </w:t>
-      </w:r>
-      <w:proofErr w:type="spellStart"/>
-      <w:r>
-        <w:rPr>
-          <w:rStyle w:val="Textoennegrita"/>
-          <w:i/>
-        </w:rPr>
-        <w:t>mayoría</w:t>
-      </w:r>
-      <w:proofErr w:type="spellEnd"/>
-      <w:r>
-        <w:rPr>
-          <w:rStyle w:val="Textoennegrita"/>
-          <w:i/>
-        </w:rPr>
-        <w:t xml:space="preserve"> </w:t>
-      </w:r>
-      <w:proofErr w:type="spellStart"/>
-      <w:r>
-        <w:rPr>
-          <w:rStyle w:val="Textoennegrita"/>
-          <w:i/>
-        </w:rPr>
-        <w:t>por</w:t>
-      </w:r>
-      <w:proofErr w:type="spellEnd"/>
-      <w:r>
-        <w:rPr>
-          <w:rStyle w:val="Textoennegrita"/>
-          <w:i/>
-        </w:rPr>
-        <w:t xml:space="preserve"> </w:t>
-      </w:r>
-      <w:proofErr w:type="spellStart"/>
-      <w:r>
-        <w:rPr>
-          <w:rStyle w:val="Textoennegrita"/>
-          <w:i/>
-        </w:rPr>
-        <w:t>documentos</w:t>
-      </w:r>
-      <w:proofErr w:type="spellEnd"/>
-      <w:r>
-        <w:rPr>
-          <w:rStyle w:val="Textoennegrita"/>
-          <w:i/>
-        </w:rPr>
-        <w:t xml:space="preserve"> y </w:t>
-      </w:r>
-      <w:proofErr w:type="spellStart"/>
-      <w:r>
-        <w:rPr>
-          <w:rStyle w:val="Textoennegrita"/>
-          <w:i/>
-        </w:rPr>
-        <w:t>textos</w:t>
-      </w:r>
-      <w:proofErr w:type="spellEnd"/>
-      <w:r>
-        <w:rPr>
-          <w:rStyle w:val="Textoennegrita"/>
-          <w:i/>
-        </w:rPr>
-        <w:t xml:space="preserve"> </w:t>
-      </w:r>
-      <w:proofErr w:type="spellStart"/>
-      <w:r>
-        <w:rPr>
-          <w:rStyle w:val="Textoennegrita"/>
-          <w:i/>
-        </w:rPr>
-        <w:t>impresos</w:t>
-      </w:r>
-      <w:proofErr w:type="spellEnd"/>
-      <w:r>
-        <w:rPr>
-          <w:rStyle w:val="Textoennegrita"/>
-          <w:i/>
-        </w:rPr>
-        <w:t xml:space="preserve"> </w:t>
-      </w:r>
-      <w:proofErr w:type="spellStart"/>
-      <w:r>
-        <w:rPr>
-          <w:rStyle w:val="Textoennegrita"/>
-          <w:i/>
-        </w:rPr>
-        <w:t>en</w:t>
-      </w:r>
-      <w:proofErr w:type="spellEnd"/>
-      <w:r>
-        <w:rPr>
-          <w:rStyle w:val="Textoennegrita"/>
-          <w:i/>
-        </w:rPr>
-        <w:t xml:space="preserve"> </w:t>
-      </w:r>
-      <w:proofErr w:type="spellStart"/>
-      <w:r>
-        <w:rPr>
-          <w:rStyle w:val="Textoennegrita"/>
-          <w:i/>
-        </w:rPr>
-        <w:t>papel</w:t>
-      </w:r>
-      <w:proofErr w:type="spellEnd"/>
-      <w:r>
-        <w:rPr>
-          <w:rStyle w:val="Textoennegrita"/>
-          <w:i/>
-        </w:rPr>
-        <w:t xml:space="preserve"> e </w:t>
-      </w:r>
-      <w:proofErr w:type="spellStart"/>
-      <w:r>
-        <w:rPr>
-          <w:rStyle w:val="Textoennegrita"/>
-          <w:i/>
-        </w:rPr>
-        <w:t>indexados</w:t>
-      </w:r>
-      <w:proofErr w:type="spellEnd"/>
-      <w:r>
-        <w:rPr>
-          <w:rStyle w:val="Textoennegrita"/>
-          <w:i/>
-        </w:rPr>
-        <w:t xml:space="preserve"> para su </w:t>
-      </w:r>
-      <w:proofErr w:type="spellStart"/>
-      <w:r>
-        <w:rPr>
-          <w:rStyle w:val="Textoennegrita"/>
-          <w:i/>
-        </w:rPr>
-        <w:t>consulta</w:t>
-      </w:r>
-      <w:proofErr w:type="spellEnd"/>
-      <w:r>
-        <w:rPr>
-          <w:rStyle w:val="Textoennegrita"/>
-          <w:i/>
-        </w:rPr>
-        <w:t xml:space="preserve">. </w:t>
-      </w:r>
-      <w:proofErr w:type="spellStart"/>
-      <w:r>
-        <w:rPr>
-          <w:rStyle w:val="Textoennegrita"/>
-          <w:i/>
-        </w:rPr>
-        <w:t>Actualmente</w:t>
-      </w:r>
-      <w:proofErr w:type="spellEnd"/>
-      <w:r>
-        <w:rPr>
-          <w:rStyle w:val="Textoennegrita"/>
-          <w:i/>
-        </w:rPr>
-        <w:t xml:space="preserve">, y </w:t>
-      </w:r>
-      <w:proofErr w:type="spellStart"/>
-      <w:r>
-        <w:rPr>
-          <w:rStyle w:val="Textoennegrita"/>
-          <w:i/>
-        </w:rPr>
-        <w:t>debido</w:t>
-      </w:r>
-      <w:proofErr w:type="spellEnd"/>
-      <w:r>
-        <w:rPr>
-          <w:rStyle w:val="Textoennegrita"/>
-          <w:i/>
-        </w:rPr>
-        <w:t xml:space="preserve"> al </w:t>
-      </w:r>
-      <w:proofErr w:type="spellStart"/>
-      <w:r>
-        <w:rPr>
-          <w:rStyle w:val="Textoennegrita"/>
-          <w:i/>
-        </w:rPr>
-        <w:t>desarrollo</w:t>
-      </w:r>
-      <w:proofErr w:type="spellEnd"/>
-      <w:r>
-        <w:rPr>
-          <w:rStyle w:val="Textoennegrita"/>
-          <w:i/>
-        </w:rPr>
-        <w:t xml:space="preserve"> </w:t>
-      </w:r>
-      <w:proofErr w:type="spellStart"/>
-      <w:r>
-        <w:rPr>
-          <w:rStyle w:val="Textoennegrita"/>
-          <w:i/>
-        </w:rPr>
-        <w:t>tecnológico</w:t>
-      </w:r>
-      <w:proofErr w:type="spellEnd"/>
-      <w:r>
-        <w:rPr>
-          <w:rStyle w:val="Textoennegrita"/>
-          <w:i/>
-        </w:rPr>
-        <w:t xml:space="preserve"> de </w:t>
-      </w:r>
-      <w:proofErr w:type="spellStart"/>
-      <w:r>
-        <w:rPr>
-          <w:rStyle w:val="Textoennegrita"/>
-          <w:i/>
-        </w:rPr>
-        <w:t>campos</w:t>
-      </w:r>
-      <w:proofErr w:type="spellEnd"/>
-      <w:r>
-        <w:rPr>
-          <w:rStyle w:val="Textoennegrita"/>
-          <w:i/>
-        </w:rPr>
-        <w:t xml:space="preserve"> </w:t>
-      </w:r>
-      <w:proofErr w:type="spellStart"/>
-      <w:r>
-        <w:rPr>
-          <w:rStyle w:val="Textoennegrita"/>
-          <w:i/>
-        </w:rPr>
-        <w:t>como</w:t>
-      </w:r>
-      <w:proofErr w:type="spellEnd"/>
-      <w:r>
-        <w:rPr>
-          <w:rStyle w:val="Textoennegrita"/>
-          <w:i/>
-        </w:rPr>
-        <w:t xml:space="preserve"> </w:t>
-      </w:r>
-      <w:proofErr w:type="spellStart"/>
-      <w:r>
-        <w:rPr>
-          <w:rStyle w:val="Textoennegrita"/>
-          <w:i/>
-        </w:rPr>
-        <w:t>la </w:t>
+      <w:r>
+        <w:rPr>
+          <w:rStyle w:val="Textoennegrita"/>
+          <w:i/>
+        </w:rPr>
+        <w:t>Una base de datos es un conjunto de datos pertenecientes a un mismo contexto y almacenados sistemáticamente para su posterior uso. En este sentido; una biblioteca puede considerarse una base de datos compuesta en su mayoría por documentos y textos impresos en papel e indexados para su consulta. Actualmente, y debido al desarrollo tecnológico de campos como la </w:t>
       </w:r>
       <w:hyperlink r:id="rId78" w:tooltip="Informática" w:history="1">
         <w:r>
@@ -7285,23 +6724,7 @@
           <w:rStyle w:val="Textoennegrita"/>
           <w:i/>
         </w:rPr>
-        <w:t> y</w:t>
-      </w:r>
-      <w:proofErr w:type="spellEnd"/>
-      <w:r>
-        <w:rPr>
-          <w:rStyle w:val="Textoennegrita"/>
-          <w:i/>
-        </w:rPr>
-        <w:t xml:space="preserve"> </w:t>
-      </w:r>
-      <w:proofErr w:type="spellStart"/>
-      <w:r>
-        <w:rPr>
-          <w:rStyle w:val="Textoennegrita"/>
-          <w:i/>
-        </w:rPr>
-        <w:t>la </w:t>
+        <w:t> y la </w:t>
       </w:r>
       <w:hyperlink r:id="rId79" w:tooltip="Electrónica" w:history="1">
         <w:r>
@@ -7311,358 +6734,13 @@
           </w:rPr>
           <w:t>electrónica</w:t>
         </w:r>
-        <w:proofErr w:type="spellEnd"/>
       </w:hyperlink>
       <w:r>
         <w:rPr>
           <w:rStyle w:val="Textoennegrita"/>
           <w:i/>
         </w:rPr>
-        <w:t xml:space="preserve">, la </w:t>
-      </w:r>
-      <w:proofErr w:type="spellStart"/>
-      <w:r>
-        <w:rPr>
-          <w:rStyle w:val="Textoennegrita"/>
-          <w:i/>
-        </w:rPr>
-        <w:t>mayoría</w:t>
-      </w:r>
-      <w:proofErr w:type="spellEnd"/>
-      <w:r>
-        <w:rPr>
-          <w:rStyle w:val="Textoennegrita"/>
-          <w:i/>
-        </w:rPr>
-        <w:t xml:space="preserve"> de </w:t>
-      </w:r>
-      <w:proofErr w:type="spellStart"/>
-      <w:r>
-        <w:rPr>
-          <w:rStyle w:val="Textoennegrita"/>
-          <w:i/>
-        </w:rPr>
-        <w:t>las</w:t>
-      </w:r>
-      <w:proofErr w:type="spellEnd"/>
-      <w:r>
-        <w:rPr>
-          <w:rStyle w:val="Textoennegrita"/>
-          <w:i/>
-        </w:rPr>
-        <w:t xml:space="preserve"> </w:t>
-      </w:r>
-      <w:proofErr w:type="spellStart"/>
-      <w:r>
-        <w:rPr>
-          <w:rStyle w:val="Textoennegrita"/>
-          <w:i/>
-        </w:rPr>
-        <w:t>bases</w:t>
-      </w:r>
-      <w:proofErr w:type="spellEnd"/>
-      <w:r>
-        <w:rPr>
-          <w:rStyle w:val="Textoennegrita"/>
-          <w:i/>
-        </w:rPr>
-        <w:t xml:space="preserve"> de </w:t>
-      </w:r>
-      <w:proofErr w:type="spellStart"/>
-      <w:r>
-        <w:rPr>
-          <w:rStyle w:val="Textoennegrita"/>
-          <w:i/>
-        </w:rPr>
-        <w:t>datos</w:t>
-      </w:r>
-      <w:proofErr w:type="spellEnd"/>
-      <w:r>
-        <w:rPr>
-          <w:rStyle w:val="Textoennegrita"/>
-          <w:i/>
-        </w:rPr>
-        <w:t xml:space="preserve"> </w:t>
-      </w:r>
-      <w:proofErr w:type="spellStart"/>
-      <w:r>
-        <w:rPr>
-          <w:rStyle w:val="Textoennegrita"/>
-          <w:i/>
-        </w:rPr>
-        <w:t>están</w:t>
-      </w:r>
-      <w:proofErr w:type="spellEnd"/>
-      <w:r>
-        <w:rPr>
-          <w:rStyle w:val="Textoennegrita"/>
-          <w:i/>
-        </w:rPr>
-        <w:t xml:space="preserve"> </w:t>
-      </w:r>
-      <w:proofErr w:type="spellStart"/>
-      <w:r>
-        <w:rPr>
-          <w:rStyle w:val="Textoennegrita"/>
-          <w:i/>
-        </w:rPr>
-        <w:t>en</w:t>
-      </w:r>
-      <w:proofErr w:type="spellEnd"/>
-      <w:r>
-        <w:rPr>
-          <w:rStyle w:val="Textoennegrita"/>
-          <w:i/>
-        </w:rPr>
-        <w:t xml:space="preserve"> </w:t>
-      </w:r>
-      <w:proofErr w:type="spellStart"/>
-      <w:r>
-        <w:rPr>
-          <w:rStyle w:val="Textoennegrita"/>
-          <w:i/>
-        </w:rPr>
-        <w:t>formato</w:t>
-      </w:r>
-      <w:proofErr w:type="spellEnd"/>
-      <w:r>
-        <w:rPr>
-          <w:rStyle w:val="Textoennegrita"/>
-          <w:i/>
-        </w:rPr>
-        <w:t xml:space="preserve"> digital, </w:t>
-      </w:r>
-      <w:proofErr w:type="spellStart"/>
-      <w:r>
-        <w:rPr>
-          <w:rStyle w:val="Textoennegrita"/>
-          <w:i/>
-        </w:rPr>
-        <w:t>siendo</w:t>
-      </w:r>
-      <w:proofErr w:type="spellEnd"/>
-      <w:r>
-        <w:rPr>
-          <w:rStyle w:val="Textoennegrita"/>
-          <w:i/>
-        </w:rPr>
-        <w:t xml:space="preserve"> este </w:t>
-      </w:r>
-      <w:proofErr w:type="spellStart"/>
-      <w:r>
-        <w:rPr>
-          <w:rStyle w:val="Textoennegrita"/>
-          <w:i/>
-        </w:rPr>
-        <w:t>un</w:t>
-      </w:r>
-      <w:proofErr w:type="spellEnd"/>
-      <w:r>
-        <w:rPr>
-          <w:rStyle w:val="Textoennegrita"/>
-          <w:i/>
-        </w:rPr>
-        <w:t xml:space="preserve"> </w:t>
-      </w:r>
-      <w:proofErr w:type="spellStart"/>
-      <w:r>
-        <w:rPr>
-          <w:rStyle w:val="Textoennegrita"/>
-          <w:i/>
-        </w:rPr>
-        <w:t>componente</w:t>
-      </w:r>
-      <w:proofErr w:type="spellEnd"/>
-      <w:r>
-        <w:rPr>
-          <w:rStyle w:val="Textoennegrita"/>
-          <w:i/>
-        </w:rPr>
-        <w:t xml:space="preserve"> </w:t>
-      </w:r>
-      <w:proofErr w:type="spellStart"/>
-      <w:r>
-        <w:rPr>
-          <w:rStyle w:val="Textoennegrita"/>
-          <w:i/>
-        </w:rPr>
-        <w:t>electrónico</w:t>
-      </w:r>
-      <w:proofErr w:type="spellEnd"/>
-      <w:r>
-        <w:rPr>
-          <w:rStyle w:val="Textoennegrita"/>
-          <w:i/>
-        </w:rPr>
-        <w:t xml:space="preserve">, </w:t>
-      </w:r>
-      <w:proofErr w:type="spellStart"/>
-      <w:r>
-        <w:rPr>
-          <w:rStyle w:val="Textoennegrita"/>
-          <w:i/>
-        </w:rPr>
-        <w:t>por</w:t>
-      </w:r>
-      <w:proofErr w:type="spellEnd"/>
-      <w:r>
-        <w:rPr>
-          <w:rStyle w:val="Textoennegrita"/>
-          <w:i/>
-        </w:rPr>
-        <w:t xml:space="preserve"> tanto </w:t>
-      </w:r>
-      <w:proofErr w:type="spellStart"/>
-      <w:r>
-        <w:rPr>
-          <w:rStyle w:val="Textoennegrita"/>
-          <w:i/>
-        </w:rPr>
-        <w:t>se</w:t>
-      </w:r>
-      <w:proofErr w:type="spellEnd"/>
-      <w:r>
-        <w:rPr>
-          <w:rStyle w:val="Textoennegrita"/>
-          <w:i/>
-        </w:rPr>
-        <w:t xml:space="preserve"> </w:t>
-      </w:r>
-      <w:proofErr w:type="spellStart"/>
-      <w:r>
-        <w:rPr>
-          <w:rStyle w:val="Textoennegrita"/>
-          <w:i/>
-        </w:rPr>
-        <w:t>ha</w:t>
-      </w:r>
-      <w:proofErr w:type="spellEnd"/>
-      <w:r>
-        <w:rPr>
-          <w:rStyle w:val="Textoennegrita"/>
-          <w:i/>
-        </w:rPr>
-        <w:t xml:space="preserve"> </w:t>
-      </w:r>
-      <w:proofErr w:type="spellStart"/>
-      <w:r>
-        <w:rPr>
-          <w:rStyle w:val="Textoennegrita"/>
-          <w:i/>
-        </w:rPr>
-        <w:t>desarrollado</w:t>
-      </w:r>
-      <w:proofErr w:type="spellEnd"/>
-      <w:r>
-        <w:rPr>
-          <w:rStyle w:val="Textoennegrita"/>
-          <w:i/>
-        </w:rPr>
-        <w:t xml:space="preserve"> y </w:t>
-      </w:r>
-      <w:proofErr w:type="spellStart"/>
-      <w:r>
-        <w:rPr>
-          <w:rStyle w:val="Textoennegrita"/>
-          <w:i/>
-        </w:rPr>
-        <w:t>se</w:t>
-      </w:r>
-      <w:proofErr w:type="spellEnd"/>
-      <w:r>
-        <w:rPr>
-          <w:rStyle w:val="Textoennegrita"/>
-          <w:i/>
-        </w:rPr>
-        <w:t xml:space="preserve"> </w:t>
-      </w:r>
-      <w:proofErr w:type="spellStart"/>
-      <w:r>
-        <w:rPr>
-          <w:rStyle w:val="Textoennegrita"/>
-          <w:i/>
-        </w:rPr>
-        <w:t>ofrece</w:t>
-      </w:r>
-      <w:proofErr w:type="spellEnd"/>
-      <w:r>
-        <w:rPr>
-          <w:rStyle w:val="Textoennegrita"/>
-          <w:i/>
-        </w:rPr>
-        <w:t xml:space="preserve"> </w:t>
-      </w:r>
-      <w:proofErr w:type="spellStart"/>
-      <w:r>
-        <w:rPr>
-          <w:rStyle w:val="Textoennegrita"/>
-          <w:i/>
-        </w:rPr>
-        <w:t>un</w:t>
-      </w:r>
-      <w:proofErr w:type="spellEnd"/>
-      <w:r>
-        <w:rPr>
-          <w:rStyle w:val="Textoennegrita"/>
-          <w:i/>
-        </w:rPr>
-        <w:t xml:space="preserve"> </w:t>
-      </w:r>
-      <w:proofErr w:type="spellStart"/>
-      <w:r>
-        <w:rPr>
-          <w:rStyle w:val="Textoennegrita"/>
-          <w:i/>
-        </w:rPr>
-        <w:t>amplio</w:t>
-      </w:r>
-      <w:proofErr w:type="spellEnd"/>
-      <w:r>
-        <w:rPr>
-          <w:rStyle w:val="Textoennegrita"/>
-          <w:i/>
-        </w:rPr>
-        <w:t xml:space="preserve"> </w:t>
-      </w:r>
-      <w:proofErr w:type="spellStart"/>
-      <w:r>
-        <w:rPr>
-          <w:rStyle w:val="Textoennegrita"/>
-          <w:i/>
-        </w:rPr>
-        <w:t>rango</w:t>
-      </w:r>
-      <w:proofErr w:type="spellEnd"/>
-      <w:r>
-        <w:rPr>
-          <w:rStyle w:val="Textoennegrita"/>
-          <w:i/>
-        </w:rPr>
-        <w:t xml:space="preserve"> de </w:t>
-      </w:r>
-      <w:proofErr w:type="spellStart"/>
-      <w:r>
-        <w:rPr>
-          <w:rStyle w:val="Textoennegrita"/>
-          <w:i/>
-        </w:rPr>
-        <w:t>soluciones</w:t>
-      </w:r>
-      <w:proofErr w:type="spellEnd"/>
-      <w:r>
-        <w:rPr>
-          <w:rStyle w:val="Textoennegrita"/>
-          <w:i/>
-        </w:rPr>
-        <w:t xml:space="preserve"> al problema </w:t>
-      </w:r>
-      <w:proofErr w:type="spellStart"/>
-      <w:r>
-        <w:rPr>
-          <w:rStyle w:val="Textoennegrita"/>
-          <w:i/>
-        </w:rPr>
-        <w:t>del </w:t>
+        <w:t>, la mayoría de las bases de datos están en formato digital, siendo este un componente electrónico, por tanto se ha desarrollado y se ofrece un amplio rango de soluciones al problema del </w:t>
       </w:r>
       <w:hyperlink r:id="rId80" w:tooltip="Almacenamiento de datos" w:history="1">
         <w:r>
@@ -7670,788 +6748,113 @@
             <w:rStyle w:val="Textoennegrita"/>
             <w:i/>
           </w:rPr>
-          <w:t>almacenamiento</w:t>
-        </w:r>
-        <w:proofErr w:type="spellEnd"/>
+          <w:t>almacenamiento de datos</w:t>
+        </w:r>
+      </w:hyperlink>
+      <w:r>
+        <w:rPr>
+          <w:rStyle w:val="Textoennegrita"/>
+          <w:i/>
+        </w:rPr>
+        <w:t>.</w:t>
+      </w:r>
+    </w:p>
+    <w:p>
+      <w:pPr>
+        <w:spacing w:after="0"/>
+        <w:jc w:val="both"/>
+        <w:rPr>
+          <w:rStyle w:val="Textoennegrita"/>
+          <w:i/>
+        </w:rPr>
+      </w:pPr>
+      <w:r>
+        <w:rPr>
+          <w:rStyle w:val="Textoennegrita"/>
+          <w:i/>
+        </w:rPr>
+        <w:t>Hay </w:t>
+      </w:r>
+      <w:hyperlink r:id="rId81" w:tooltip="Programa informático" w:history="1">
         <w:r>
           <w:rPr>
             <w:rStyle w:val="Textoennegrita"/>
             <w:i/>
           </w:rPr>
-          <w:t xml:space="preserve"> de </w:t>
-        </w:r>
-        <w:proofErr w:type="spellStart"/>
+          <w:t>programas</w:t>
+        </w:r>
+      </w:hyperlink>
+      <w:r>
+        <w:rPr>
+          <w:rStyle w:val="Textoennegrita"/>
+          <w:i/>
+        </w:rPr>
+        <w:t> denominados </w:t>
+      </w:r>
+      <w:hyperlink r:id="rId82" w:tooltip="Sistema de gestión de bases de datos" w:history="1">
         <w:r>
           <w:rPr>
             <w:rStyle w:val="Textoennegrita"/>
             <w:i/>
           </w:rPr>
-          <w:t>datos</w:t>
-        </w:r>
-        <w:proofErr w:type="spellEnd"/>
+          <w:t>sistemas gestores de bases de datos</w:t>
+        </w:r>
       </w:hyperlink>
       <w:r>
         <w:rPr>
           <w:rStyle w:val="Textoennegrita"/>
           <w:i/>
         </w:rPr>
-        <w:t>.</w:t>
-      </w:r>
-    </w:p>
-    <w:p>
-      <w:pPr>
-        <w:spacing w:after="0"/>
-        <w:jc w:val="both"/>
-        <w:rPr>
-          <w:rStyle w:val="Textoennegrita"/>
-          <w:i/>
-        </w:rPr>
-      </w:pPr>
-      <w:proofErr w:type="spellStart"/>
-      <w:r>
-        <w:rPr>
-          <w:rStyle w:val="Textoennegrita"/>
-          <w:i/>
-        </w:rPr>
-        <w:t>Hay </w:t>
-      </w:r>
-      <w:hyperlink r:id="rId81" w:tooltip="Programa informático" w:history="1">
-        <w:r>
-          <w:rPr>
-            <w:rStyle w:val="Textoennegrita"/>
-            <w:i/>
-          </w:rPr>
-          <w:t>programas</w:t>
-        </w:r>
-      </w:hyperlink>
-      <w:r>
-        <w:rPr>
-          <w:rStyle w:val="Textoennegrita"/>
-          <w:i/>
-        </w:rPr>
-        <w:t> denominados </w:t>
-      </w:r>
-      <w:hyperlink r:id="rId82" w:tooltip="Sistema de gestión de bases de datos" w:history="1">
-        <w:r>
-          <w:rPr>
-            <w:rStyle w:val="Textoennegrita"/>
-            <w:i/>
-          </w:rPr>
-          <w:t>sistemas</w:t>
-        </w:r>
-        <w:proofErr w:type="spellEnd"/>
-        <w:r>
-          <w:rPr>
-            <w:rStyle w:val="Textoennegrita"/>
-            <w:i/>
-          </w:rPr>
-          <w:t xml:space="preserve"> </w:t>
-        </w:r>
-        <w:proofErr w:type="spellStart"/>
-        <w:r>
-          <w:rPr>
-            <w:rStyle w:val="Textoennegrita"/>
-            <w:i/>
-          </w:rPr>
-          <w:t>gestores</w:t>
-        </w:r>
-        <w:proofErr w:type="spellEnd"/>
-        <w:r>
-          <w:rPr>
-            <w:rStyle w:val="Textoennegrita"/>
-            <w:i/>
-          </w:rPr>
-          <w:t xml:space="preserve"> de </w:t>
-        </w:r>
-        <w:proofErr w:type="spellStart"/>
-        <w:r>
-          <w:rPr>
-            <w:rStyle w:val="Textoennegrita"/>
-            <w:i/>
-          </w:rPr>
-          <w:t>bases</w:t>
-        </w:r>
-        <w:proofErr w:type="spellEnd"/>
-        <w:r>
-          <w:rPr>
-            <w:rStyle w:val="Textoennegrita"/>
-            <w:i/>
-          </w:rPr>
-          <w:t xml:space="preserve"> de </w:t>
-        </w:r>
-        <w:proofErr w:type="spellStart"/>
-        <w:r>
-          <w:rPr>
-            <w:rStyle w:val="Textoennegrita"/>
-            <w:i/>
-          </w:rPr>
-          <w:t>datos</w:t>
-        </w:r>
-        <w:proofErr w:type="spellEnd"/>
-      </w:hyperlink>
-      <w:r>
-        <w:rPr>
-          <w:rStyle w:val="Textoennegrita"/>
-          <w:i/>
-        </w:rPr>
-        <w:t xml:space="preserve">, </w:t>
-      </w:r>
-      <w:proofErr w:type="spellStart"/>
-      <w:r>
-        <w:rPr>
-          <w:rStyle w:val="Textoennegrita"/>
-          <w:i/>
-        </w:rPr>
-        <w:t>abreviado</w:t>
-      </w:r>
-      <w:proofErr w:type="spellEnd"/>
-      <w:r>
-        <w:rPr>
-          <w:rStyle w:val="Textoennegrita"/>
-          <w:i/>
-        </w:rPr>
-        <w:t xml:space="preserve"> SGBD (del </w:t>
-      </w:r>
-      <w:proofErr w:type="spellStart"/>
-      <w:r>
-        <w:rPr>
-          <w:rStyle w:val="Textoennegrita"/>
-          <w:i/>
-        </w:rPr>
-        <w:t>inglés Database</w:t>
-      </w:r>
-      <w:proofErr w:type="spellEnd"/>
-      <w:r>
-        <w:rPr>
-          <w:rStyle w:val="Textoennegrita"/>
-          <w:i/>
-        </w:rPr>
-        <w:t xml:space="preserve"> </w:t>
-      </w:r>
-      <w:proofErr w:type="spellStart"/>
-      <w:r>
-        <w:rPr>
-          <w:rStyle w:val="Textoennegrita"/>
-          <w:i/>
-        </w:rPr>
-        <w:t>Management</w:t>
-      </w:r>
-      <w:proofErr w:type="spellEnd"/>
-      <w:r>
-        <w:rPr>
-          <w:rStyle w:val="Textoennegrita"/>
-          <w:i/>
-        </w:rPr>
-        <w:t xml:space="preserve"> </w:t>
-      </w:r>
-      <w:proofErr w:type="spellStart"/>
-      <w:r>
-        <w:rPr>
-          <w:rStyle w:val="Textoennegrita"/>
-          <w:i/>
-        </w:rPr>
-        <w:t>System o</w:t>
-      </w:r>
-      <w:proofErr w:type="spellEnd"/>
-      <w:r>
-        <w:rPr>
-          <w:rStyle w:val="Textoennegrita"/>
-          <w:i/>
-        </w:rPr>
-        <w:t xml:space="preserve"> DBMS</w:t>
-      </w:r>
-      <w:proofErr w:type="spellStart"/>
-      <w:r>
-        <w:rPr>
-          <w:rStyle w:val="Textoennegrita"/>
-          <w:i/>
-        </w:rPr>
-        <w:t>), q</w:t>
-      </w:r>
-      <w:proofErr w:type="spellEnd"/>
-      <w:r>
-        <w:rPr>
-          <w:rStyle w:val="Textoennegrita"/>
-          <w:i/>
-        </w:rPr>
-        <w:t xml:space="preserve">ue </w:t>
-      </w:r>
-      <w:proofErr w:type="spellStart"/>
-      <w:r>
-        <w:rPr>
-          <w:rStyle w:val="Textoennegrita"/>
-          <w:i/>
-        </w:rPr>
-        <w:t>permiten</w:t>
-      </w:r>
-      <w:proofErr w:type="spellEnd"/>
-      <w:r>
-        <w:rPr>
-          <w:rStyle w:val="Textoennegrita"/>
-          <w:i/>
-        </w:rPr>
-        <w:t xml:space="preserve"> </w:t>
-      </w:r>
-      <w:proofErr w:type="spellStart"/>
-      <w:r>
-        <w:rPr>
-          <w:rStyle w:val="Textoennegrita"/>
-          <w:i/>
-        </w:rPr>
-        <w:t>almacenar</w:t>
-      </w:r>
-      <w:proofErr w:type="spellEnd"/>
-      <w:r>
-        <w:rPr>
-          <w:rStyle w:val="Textoennegrita"/>
-          <w:i/>
-        </w:rPr>
-        <w:t xml:space="preserve"> y </w:t>
-      </w:r>
-      <w:proofErr w:type="spellStart"/>
-      <w:r>
-        <w:rPr>
-          <w:rStyle w:val="Textoennegrita"/>
-          <w:i/>
-        </w:rPr>
-        <w:t>posteriormente</w:t>
-      </w:r>
-      <w:proofErr w:type="spellEnd"/>
-      <w:r>
-        <w:rPr>
-          <w:rStyle w:val="Textoennegrita"/>
-          <w:i/>
-        </w:rPr>
-        <w:t xml:space="preserve"> </w:t>
-      </w:r>
-      <w:proofErr w:type="spellStart"/>
-      <w:r>
-        <w:rPr>
-          <w:rStyle w:val="Textoennegrita"/>
-          <w:i/>
-        </w:rPr>
-        <w:t>acceder</w:t>
-      </w:r>
-      <w:proofErr w:type="spellEnd"/>
-      <w:r>
-        <w:rPr>
-          <w:rStyle w:val="Textoennegrita"/>
-          <w:i/>
-        </w:rPr>
-        <w:t xml:space="preserve"> a </w:t>
-      </w:r>
-      <w:proofErr w:type="spellStart"/>
-      <w:r>
-        <w:rPr>
-          <w:rStyle w:val="Textoennegrita"/>
-          <w:i/>
-        </w:rPr>
-        <w:t>los</w:t>
-      </w:r>
-      <w:proofErr w:type="spellEnd"/>
-      <w:r>
-        <w:rPr>
-          <w:rStyle w:val="Textoennegrita"/>
-          <w:i/>
-        </w:rPr>
-        <w:t xml:space="preserve"> </w:t>
-      </w:r>
-      <w:proofErr w:type="spellStart"/>
-      <w:r>
-        <w:rPr>
-          <w:rStyle w:val="Textoennegrita"/>
-          <w:i/>
-        </w:rPr>
-        <w:t>datos</w:t>
-      </w:r>
-      <w:proofErr w:type="spellEnd"/>
-      <w:r>
-        <w:rPr>
-          <w:rStyle w:val="Textoennegrita"/>
-          <w:i/>
-        </w:rPr>
-        <w:t xml:space="preserve"> de forma </w:t>
-      </w:r>
-      <w:proofErr w:type="spellStart"/>
-      <w:r>
-        <w:rPr>
-          <w:rStyle w:val="Textoennegrita"/>
-          <w:i/>
-        </w:rPr>
-        <w:t>rápida</w:t>
-      </w:r>
-      <w:proofErr w:type="spellEnd"/>
-      <w:r>
-        <w:rPr>
-          <w:rStyle w:val="Textoennegrita"/>
-          <w:i/>
-        </w:rPr>
-        <w:t xml:space="preserve"> y </w:t>
-      </w:r>
-      <w:proofErr w:type="spellStart"/>
-      <w:r>
-        <w:rPr>
-          <w:rStyle w:val="Textoennegrita"/>
-          <w:i/>
-        </w:rPr>
-        <w:t>estructurada</w:t>
-      </w:r>
-      <w:proofErr w:type="spellEnd"/>
-      <w:r>
-        <w:rPr>
-          <w:rStyle w:val="Textoennegrita"/>
-          <w:i/>
-        </w:rPr>
-        <w:t xml:space="preserve">. Las </w:t>
-      </w:r>
-      <w:proofErr w:type="spellStart"/>
-      <w:r>
-        <w:rPr>
-          <w:rStyle w:val="Textoennegrita"/>
-          <w:i/>
-        </w:rPr>
-        <w:t>propiedades</w:t>
-      </w:r>
-      <w:proofErr w:type="spellEnd"/>
-      <w:r>
-        <w:rPr>
-          <w:rStyle w:val="Textoennegrita"/>
-          <w:i/>
-        </w:rPr>
-        <w:t xml:space="preserve"> de </w:t>
-      </w:r>
-      <w:proofErr w:type="spellStart"/>
-      <w:r>
-        <w:rPr>
-          <w:rStyle w:val="Textoennegrita"/>
-          <w:i/>
-        </w:rPr>
-        <w:t>estos</w:t>
-      </w:r>
-      <w:proofErr w:type="spellEnd"/>
-      <w:r>
-        <w:rPr>
-          <w:rStyle w:val="Textoennegrita"/>
-          <w:i/>
-        </w:rPr>
-        <w:t xml:space="preserve"> DBMS, </w:t>
-      </w:r>
-      <w:proofErr w:type="spellStart"/>
-      <w:r>
-        <w:rPr>
-          <w:rStyle w:val="Textoennegrita"/>
-          <w:i/>
-        </w:rPr>
-        <w:t>así</w:t>
-      </w:r>
-      <w:proofErr w:type="spellEnd"/>
-      <w:r>
-        <w:rPr>
-          <w:rStyle w:val="Textoennegrita"/>
-          <w:i/>
-        </w:rPr>
-        <w:t xml:space="preserve"> </w:t>
-      </w:r>
-      <w:proofErr w:type="spellStart"/>
-      <w:r>
-        <w:rPr>
-          <w:rStyle w:val="Textoennegrita"/>
-          <w:i/>
-        </w:rPr>
-        <w:t>como</w:t>
-      </w:r>
-      <w:proofErr w:type="spellEnd"/>
-      <w:r>
-        <w:rPr>
-          <w:rStyle w:val="Textoennegrita"/>
-          <w:i/>
-        </w:rPr>
-        <w:t xml:space="preserve"> su </w:t>
-      </w:r>
-      <w:proofErr w:type="spellStart"/>
-      <w:r>
-        <w:rPr>
-          <w:rStyle w:val="Textoennegrita"/>
-          <w:i/>
-        </w:rPr>
-        <w:t>utilización</w:t>
-      </w:r>
-      <w:proofErr w:type="spellEnd"/>
-      <w:r>
-        <w:rPr>
-          <w:rStyle w:val="Textoennegrita"/>
-          <w:i/>
-        </w:rPr>
-        <w:t xml:space="preserve"> y </w:t>
-      </w:r>
-      <w:proofErr w:type="spellStart"/>
-      <w:r>
-        <w:rPr>
-          <w:rStyle w:val="Textoennegrita"/>
-          <w:i/>
-        </w:rPr>
-        <w:t>administración</w:t>
-      </w:r>
-      <w:proofErr w:type="spellEnd"/>
-      <w:r>
-        <w:rPr>
-          <w:rStyle w:val="Textoennegrita"/>
-          <w:i/>
-        </w:rPr>
-        <w:t xml:space="preserve">, </w:t>
-      </w:r>
-      <w:proofErr w:type="spellStart"/>
-      <w:r>
-        <w:rPr>
-          <w:rStyle w:val="Textoennegrita"/>
-          <w:i/>
-        </w:rPr>
-        <w:t>se</w:t>
-      </w:r>
-      <w:proofErr w:type="spellEnd"/>
-      <w:r>
-        <w:rPr>
-          <w:rStyle w:val="Textoennegrita"/>
-          <w:i/>
-        </w:rPr>
-        <w:t xml:space="preserve"> </w:t>
-      </w:r>
-      <w:proofErr w:type="spellStart"/>
-      <w:r>
-        <w:rPr>
-          <w:rStyle w:val="Textoennegrita"/>
-          <w:i/>
-        </w:rPr>
-        <w:t>estudian</w:t>
-      </w:r>
-      <w:proofErr w:type="spellEnd"/>
-      <w:r>
-        <w:rPr>
-          <w:rStyle w:val="Textoennegrita"/>
-          <w:i/>
-        </w:rPr>
-        <w:t xml:space="preserve"> </w:t>
-      </w:r>
-      <w:proofErr w:type="spellStart"/>
-      <w:r>
-        <w:rPr>
-          <w:rStyle w:val="Textoennegrita"/>
-          <w:i/>
-        </w:rPr>
-        <w:t>dentro</w:t>
-      </w:r>
-      <w:proofErr w:type="spellEnd"/>
-      <w:r>
-        <w:rPr>
-          <w:rStyle w:val="Textoennegrita"/>
-          <w:i/>
-        </w:rPr>
-        <w:t xml:space="preserve"> del </w:t>
-      </w:r>
-      <w:proofErr w:type="spellStart"/>
-      <w:r>
-        <w:rPr>
-          <w:rStyle w:val="Textoennegrita"/>
-          <w:i/>
-        </w:rPr>
-        <w:t>ámbito</w:t>
-      </w:r>
-      <w:proofErr w:type="spellEnd"/>
-      <w:r>
-        <w:rPr>
-          <w:rStyle w:val="Textoennegrita"/>
-          <w:i/>
-        </w:rPr>
-        <w:t xml:space="preserve"> de la </w:t>
-      </w:r>
-      <w:proofErr w:type="spellStart"/>
-      <w:r>
-        <w:rPr>
-          <w:rStyle w:val="Textoennegrita"/>
-          <w:i/>
-        </w:rPr>
-        <w:t>informática</w:t>
-      </w:r>
-      <w:proofErr w:type="spellEnd"/>
-      <w:r>
-        <w:rPr>
-          <w:rStyle w:val="Textoennegrita"/>
-          <w:i/>
-        </w:rPr>
-        <w:t>.</w:t>
-      </w:r>
-    </w:p>
-    <w:p>
-      <w:pPr>
-        <w:spacing w:after="0"/>
-        <w:jc w:val="both"/>
-        <w:rPr>
-          <w:rStyle w:val="Textoennegrita"/>
-          <w:i/>
-        </w:rPr>
-      </w:pPr>
-      <w:r>
-        <w:rPr>
-          <w:rStyle w:val="Textoennegrita"/>
-          <w:i/>
-        </w:rPr>
-        <w:t xml:space="preserve">Las </w:t>
-      </w:r>
-      <w:proofErr w:type="spellStart"/>
-      <w:r>
-        <w:rPr>
-          <w:rStyle w:val="Textoennegrita"/>
-          <w:i/>
-        </w:rPr>
-        <w:t>aplicaciones</w:t>
-      </w:r>
-      <w:proofErr w:type="spellEnd"/>
-      <w:r>
-        <w:rPr>
-          <w:rStyle w:val="Textoennegrita"/>
-          <w:i/>
-        </w:rPr>
-        <w:t xml:space="preserve"> </w:t>
-      </w:r>
-      <w:proofErr w:type="spellStart"/>
-      <w:r>
-        <w:rPr>
-          <w:rStyle w:val="Textoennegrita"/>
-          <w:i/>
-        </w:rPr>
-        <w:t>más</w:t>
-      </w:r>
-      <w:proofErr w:type="spellEnd"/>
-      <w:r>
-        <w:rPr>
-          <w:rStyle w:val="Textoennegrita"/>
-          <w:i/>
-        </w:rPr>
-        <w:t xml:space="preserve"> </w:t>
-      </w:r>
-      <w:proofErr w:type="spellStart"/>
-      <w:r>
-        <w:rPr>
-          <w:rStyle w:val="Textoennegrita"/>
-          <w:i/>
-        </w:rPr>
-        <w:t>usuales</w:t>
-      </w:r>
-      <w:proofErr w:type="spellEnd"/>
-      <w:r>
-        <w:rPr>
-          <w:rStyle w:val="Textoennegrita"/>
-          <w:i/>
-        </w:rPr>
-        <w:t xml:space="preserve"> son para la </w:t>
-      </w:r>
-      <w:proofErr w:type="spellStart"/>
-      <w:r>
-        <w:rPr>
-          <w:rStyle w:val="Textoennegrita"/>
-          <w:i/>
-        </w:rPr>
-        <w:t>gestión</w:t>
-      </w:r>
-      <w:proofErr w:type="spellEnd"/>
-      <w:r>
-        <w:rPr>
-          <w:rStyle w:val="Textoennegrita"/>
-          <w:i/>
-        </w:rPr>
-        <w:t xml:space="preserve"> de </w:t>
-      </w:r>
-      <w:proofErr w:type="spellStart"/>
-      <w:r>
-        <w:rPr>
-          <w:rStyle w:val="Textoennegrita"/>
-          <w:i/>
-        </w:rPr>
-        <w:t>empresas</w:t>
-      </w:r>
-      <w:proofErr w:type="spellEnd"/>
-      <w:r>
-        <w:rPr>
-          <w:rStyle w:val="Textoennegrita"/>
-          <w:i/>
-        </w:rPr>
-        <w:t xml:space="preserve"> e </w:t>
-      </w:r>
-      <w:proofErr w:type="spellStart"/>
-      <w:r>
-        <w:rPr>
-          <w:rStyle w:val="Textoennegrita"/>
-          <w:i/>
-        </w:rPr>
-        <w:t>instituciones</w:t>
-      </w:r>
-      <w:proofErr w:type="spellEnd"/>
-      <w:r>
-        <w:rPr>
-          <w:rStyle w:val="Textoennegrita"/>
-          <w:i/>
-        </w:rPr>
-        <w:t xml:space="preserve"> </w:t>
-      </w:r>
-      <w:proofErr w:type="spellStart"/>
-      <w:r>
-        <w:rPr>
-          <w:rStyle w:val="Textoennegrita"/>
-          <w:i/>
-        </w:rPr>
-        <w:t>públicas</w:t>
-      </w:r>
-      <w:proofErr w:type="spellEnd"/>
-      <w:r>
-        <w:rPr>
-          <w:rStyle w:val="Textoennegrita"/>
-          <w:i/>
-        </w:rPr>
-        <w:t xml:space="preserve">; </w:t>
-      </w:r>
-      <w:proofErr w:type="spellStart"/>
-      <w:r>
-        <w:rPr>
-          <w:rStyle w:val="Textoennegrita"/>
-          <w:i/>
-        </w:rPr>
-        <w:t>También</w:t>
-      </w:r>
-      <w:proofErr w:type="spellEnd"/>
-      <w:r>
-        <w:rPr>
-          <w:rStyle w:val="Textoennegrita"/>
-          <w:i/>
-        </w:rPr>
-        <w:t xml:space="preserve"> son </w:t>
-      </w:r>
-      <w:proofErr w:type="spellStart"/>
-      <w:r>
-        <w:rPr>
-          <w:rStyle w:val="Textoennegrita"/>
-          <w:i/>
-        </w:rPr>
-        <w:t>ampliamente</w:t>
-      </w:r>
-      <w:proofErr w:type="spellEnd"/>
-      <w:r>
-        <w:rPr>
-          <w:rStyle w:val="Textoennegrita"/>
-          <w:i/>
-        </w:rPr>
-        <w:t xml:space="preserve"> </w:t>
-      </w:r>
-      <w:proofErr w:type="spellStart"/>
-      <w:r>
-        <w:rPr>
-          <w:rStyle w:val="Textoennegrita"/>
-          <w:i/>
-        </w:rPr>
-        <w:t>utilizadas</w:t>
-      </w:r>
-      <w:proofErr w:type="spellEnd"/>
-      <w:r>
-        <w:rPr>
-          <w:rStyle w:val="Textoennegrita"/>
-          <w:i/>
-        </w:rPr>
-        <w:t xml:space="preserve"> </w:t>
-      </w:r>
-      <w:proofErr w:type="spellStart"/>
-      <w:r>
-        <w:rPr>
-          <w:rStyle w:val="Textoennegrita"/>
-          <w:i/>
-        </w:rPr>
-        <w:t>en</w:t>
-      </w:r>
-      <w:proofErr w:type="spellEnd"/>
-      <w:r>
-        <w:rPr>
-          <w:rStyle w:val="Textoennegrita"/>
-          <w:i/>
-        </w:rPr>
-        <w:t xml:space="preserve"> </w:t>
-      </w:r>
-      <w:proofErr w:type="spellStart"/>
-      <w:r>
-        <w:rPr>
-          <w:rStyle w:val="Textoennegrita"/>
-          <w:i/>
-        </w:rPr>
-        <w:t>entornos</w:t>
-      </w:r>
-      <w:proofErr w:type="spellEnd"/>
-      <w:r>
-        <w:rPr>
-          <w:rStyle w:val="Textoennegrita"/>
-          <w:i/>
-        </w:rPr>
-        <w:t xml:space="preserve"> </w:t>
-      </w:r>
-      <w:proofErr w:type="spellStart"/>
-      <w:r>
-        <w:rPr>
-          <w:rStyle w:val="Textoennegrita"/>
-          <w:i/>
-        </w:rPr>
-        <w:t>científicos</w:t>
-      </w:r>
-      <w:proofErr w:type="spellEnd"/>
-      <w:r>
-        <w:rPr>
-          <w:rStyle w:val="Textoennegrita"/>
-          <w:i/>
-        </w:rPr>
-        <w:t xml:space="preserve"> </w:t>
-      </w:r>
-      <w:proofErr w:type="spellStart"/>
-      <w:r>
-        <w:rPr>
-          <w:rStyle w:val="Textoennegrita"/>
-          <w:i/>
-        </w:rPr>
-        <w:t>con</w:t>
-      </w:r>
-      <w:proofErr w:type="spellEnd"/>
-      <w:r>
-        <w:rPr>
-          <w:rStyle w:val="Textoennegrita"/>
-          <w:i/>
-        </w:rPr>
-        <w:t xml:space="preserve"> </w:t>
-      </w:r>
-      <w:proofErr w:type="spellStart"/>
-      <w:r>
-        <w:rPr>
-          <w:rStyle w:val="Textoennegrita"/>
-          <w:i/>
-        </w:rPr>
-        <w:t>el</w:t>
-      </w:r>
-      <w:proofErr w:type="spellEnd"/>
-      <w:r>
-        <w:rPr>
-          <w:rStyle w:val="Textoennegrita"/>
-          <w:i/>
-        </w:rPr>
-        <w:t xml:space="preserve"> </w:t>
-      </w:r>
-      <w:proofErr w:type="spellStart"/>
-      <w:r>
-        <w:rPr>
-          <w:rStyle w:val="Textoennegrita"/>
-          <w:i/>
-        </w:rPr>
-        <w:t>objeto</w:t>
-      </w:r>
-      <w:proofErr w:type="spellEnd"/>
-      <w:r>
-        <w:rPr>
-          <w:rStyle w:val="Textoennegrita"/>
-          <w:i/>
-        </w:rPr>
-        <w:t xml:space="preserve"> de almacenar la información experimental.</w:t>
+        <w:t>, abreviado SGBD (del inglés </w:t>
+      </w:r>
+      <w:proofErr w:type="spellStart"/>
+      <w:r>
+        <w:rPr>
+          <w:rStyle w:val="Textoennegrita"/>
+          <w:i/>
+        </w:rPr>
+        <w:t>Database</w:t>
+      </w:r>
+      <w:proofErr w:type="spellEnd"/>
+      <w:r>
+        <w:rPr>
+          <w:rStyle w:val="Textoennegrita"/>
+          <w:i/>
+        </w:rPr>
+        <w:t xml:space="preserve"> Management </w:t>
+      </w:r>
+      <w:proofErr w:type="spellStart"/>
+      <w:r>
+        <w:rPr>
+          <w:rStyle w:val="Textoennegrita"/>
+          <w:i/>
+        </w:rPr>
+        <w:t>System</w:t>
+      </w:r>
+      <w:proofErr w:type="spellEnd"/>
+      <w:r>
+        <w:rPr>
+          <w:rStyle w:val="Textoennegrita"/>
+          <w:i/>
+        </w:rPr>
+        <w:t> o DBMS), que permiten almacenar y posteriormente acceder a los datos de forma rápida y estructurada. Las propiedades de estos DBMS, así como su utilización y administración, se estudian dentro del ámbito de la informática.</w:t>
+      </w:r>
+    </w:p>
+    <w:p>
+      <w:pPr>
+        <w:spacing w:after="0"/>
+        <w:jc w:val="both"/>
+        <w:rPr>
+          <w:rStyle w:val="Textoennegrita"/>
+          <w:i/>
+        </w:rPr>
+      </w:pPr>
+      <w:r>
+        <w:rPr>
+          <w:rStyle w:val="Textoennegrita"/>
+          <w:i/>
+        </w:rPr>
+        <w:t>Las aplicaciones más usuales son para la gestión de empresas e instituciones públicas; También son ampliamente utilizadas en entornos científicos con el objeto de almacenar la información experimental.</w:t>
       </w:r>
     </w:p>
     <w:p>
@@ -8597,20 +7000,1243 @@
             <w:iCs/>
             <w:sz w:val="20"/>
           </w:rPr>
-          <w:t>https://towardsdatascience.com/data-preprocessing-concepts-</w:t>
-        </w:r>
-        <w:bookmarkStart w:id="0" w:name="_GoBack"/>
-        <w:bookmarkEnd w:id="0"/>
+          <w:t>https://towardsdatascience.com/data-preprocessing-concepts-fa946d11c825</w:t>
+        </w:r>
+      </w:hyperlink>
+    </w:p>
+    <w:p>
+      <w:pPr>
+        <w:spacing w:after="0"/>
+        <w:jc w:val="both"/>
+        <w:rPr>
+          <w:rStyle w:val="nfasisintenso"/>
+        </w:rPr>
+      </w:pPr>
+      <w:r>
+        <w:rPr>
+          <w:rStyle w:val="nfasisintenso"/>
+        </w:rPr>
+        <w:lastRenderedPageBreak/>
+        <w:t>API</w:t>
+      </w:r>
+      <w:r>
+        <w:rPr>
+          <w:rStyle w:val="nfasisintenso"/>
+        </w:rPr>
+        <w:t>:</w:t>
+      </w:r>
+    </w:p>
+    <w:p>
+      <w:pPr>
+        <w:spacing w:after="0"/>
+        <w:jc w:val="both"/>
+        <w:rPr>
+          <w:rStyle w:val="Textoennegrita"/>
+          <w:i/>
+        </w:rPr>
+      </w:pPr>
+      <w:r>
+        <w:rPr>
+          <w:rStyle w:val="Textoennegrita"/>
+          <w:i/>
+        </w:rPr>
+        <w:t>La </w:t>
+      </w:r>
+      <w:r>
+        <w:rPr>
+          <w:rStyle w:val="Textoennegrita"/>
+          <w:bCs w:val="0"/>
+          <w:i/>
+        </w:rPr>
+        <w:t>interfaz de programación de aplicaciones</w:t>
+      </w:r>
+      <w:r>
+        <w:rPr>
+          <w:rStyle w:val="Textoennegrita"/>
+          <w:i/>
+        </w:rPr>
+        <w:t>, conocida también por la sigla </w:t>
+      </w:r>
+      <w:r>
+        <w:rPr>
+          <w:rStyle w:val="Textoennegrita"/>
+          <w:bCs w:val="0"/>
+          <w:i/>
+        </w:rPr>
+        <w:t>API</w:t>
+      </w:r>
+      <w:r>
+        <w:rPr>
+          <w:rStyle w:val="Textoennegrita"/>
+          <w:i/>
+        </w:rPr>
+        <w:t>, en </w:t>
+      </w:r>
+      <w:hyperlink r:id="rId85" w:tooltip="Idioma inglés" w:history="1">
+        <w:r>
+          <w:rPr>
+            <w:rStyle w:val="Textoennegrita"/>
+            <w:i/>
+          </w:rPr>
+          <w:t>inglés</w:t>
+        </w:r>
+      </w:hyperlink>
+      <w:r>
+        <w:rPr>
+          <w:rStyle w:val="Textoennegrita"/>
+          <w:i/>
+        </w:rPr>
+        <w:t>, </w:t>
+      </w:r>
+      <w:proofErr w:type="spellStart"/>
+      <w:r>
+        <w:rPr>
+          <w:rStyle w:val="Textoennegrita"/>
+        </w:rPr>
+        <w:t>application</w:t>
+      </w:r>
+      <w:proofErr w:type="spellEnd"/>
+      <w:r>
+        <w:rPr>
+          <w:rStyle w:val="Textoennegrita"/>
+        </w:rPr>
+        <w:t xml:space="preserve"> </w:t>
+      </w:r>
+      <w:proofErr w:type="spellStart"/>
+      <w:r>
+        <w:rPr>
+          <w:rStyle w:val="Textoennegrita"/>
+        </w:rPr>
+        <w:t>programming</w:t>
+      </w:r>
+      <w:proofErr w:type="spellEnd"/>
+      <w:r>
+        <w:rPr>
+          <w:rStyle w:val="Textoennegrita"/>
+        </w:rPr>
+        <w:t xml:space="preserve"> interface</w:t>
+      </w:r>
+      <w:r>
+        <w:rPr>
+          <w:rStyle w:val="Textoennegrita"/>
+          <w:i/>
+        </w:rPr>
+        <w:t>, es un conjunto de </w:t>
+      </w:r>
+      <w:hyperlink r:id="rId86" w:tooltip="Subrutina" w:history="1">
+        <w:r>
+          <w:rPr>
+            <w:rStyle w:val="Textoennegrita"/>
+            <w:i/>
+          </w:rPr>
+          <w:t>subrutinas</w:t>
+        </w:r>
+      </w:hyperlink>
+      <w:r>
+        <w:rPr>
+          <w:rStyle w:val="Textoennegrita"/>
+          <w:i/>
+        </w:rPr>
+        <w:t>, funciones y procedimientos (o </w:t>
+      </w:r>
+      <w:hyperlink r:id="rId87" w:tooltip="Método (informática)" w:history="1">
+        <w:r>
+          <w:rPr>
+            <w:rStyle w:val="Textoennegrita"/>
+            <w:i/>
+          </w:rPr>
+          <w:t>métodos</w:t>
+        </w:r>
+      </w:hyperlink>
+      <w:r>
+        <w:rPr>
+          <w:rStyle w:val="Textoennegrita"/>
+          <w:i/>
+        </w:rPr>
+        <w:t>, en la </w:t>
+      </w:r>
+      <w:hyperlink r:id="rId88" w:tooltip="Programación orientada a objetos" w:history="1">
+        <w:r>
+          <w:rPr>
+            <w:rStyle w:val="Textoennegrita"/>
+            <w:i/>
+          </w:rPr>
+          <w:t>programación orientada a objetos</w:t>
+        </w:r>
+      </w:hyperlink>
+      <w:r>
+        <w:rPr>
+          <w:rStyle w:val="Textoennegrita"/>
+          <w:i/>
+        </w:rPr>
+        <w:t>) que ofrece cierta </w:t>
+      </w:r>
+      <w:hyperlink r:id="rId89" w:tooltip="" w:history="1">
+        <w:r>
+          <w:rPr>
+            <w:rStyle w:val="Textoennegrita"/>
+            <w:i/>
+          </w:rPr>
+          <w:t>biblioteca</w:t>
+        </w:r>
+      </w:hyperlink>
+      <w:r>
+        <w:rPr>
+          <w:rStyle w:val="Textoennegrita"/>
+          <w:i/>
+        </w:rPr>
+        <w:t> para ser utilizado por otro </w:t>
+      </w:r>
+      <w:hyperlink r:id="rId90" w:tooltip="Software" w:history="1">
+        <w:r>
+          <w:rPr>
+            <w:rStyle w:val="Textoennegrita"/>
+          </w:rPr>
+          <w:t>software</w:t>
+        </w:r>
+      </w:hyperlink>
+      <w:r>
+        <w:rPr>
+          <w:rStyle w:val="Textoennegrita"/>
+          <w:i/>
+        </w:rPr>
+        <w:t> como una </w:t>
+      </w:r>
+      <w:hyperlink r:id="rId91" w:tooltip="Capa de abstracción" w:history="1">
+        <w:r>
+          <w:rPr>
+            <w:rStyle w:val="Textoennegrita"/>
+            <w:i/>
+          </w:rPr>
+          <w:t>capa de abstracción</w:t>
+        </w:r>
+      </w:hyperlink>
+      <w:r>
+        <w:rPr>
+          <w:rStyle w:val="Textoennegrita"/>
+          <w:i/>
+        </w:rPr>
+        <w:t>.</w:t>
+      </w:r>
+    </w:p>
+    <w:p>
+      <w:pPr>
+        <w:spacing w:after="0"/>
+        <w:jc w:val="both"/>
+        <w:rPr>
+          <w:rStyle w:val="Textoennegrita"/>
+          <w:i/>
+        </w:rPr>
+      </w:pPr>
+      <w:hyperlink r:id="rId92" w:history="1">
         <w:r>
           <w:rPr>
             <w:rStyle w:val="Hipervnculo"/>
+          </w:rPr>
+          <w:t>https://es.wikipedia.org/wiki/Interfaz_de_programaci%C3%B3n_de_aplicaciones</w:t>
+        </w:r>
+      </w:hyperlink>
+    </w:p>
+    <w:p>
+      <w:pPr>
+        <w:spacing w:after="0"/>
+        <w:jc w:val="both"/>
+        <w:rPr>
+          <w:rStyle w:val="Textoennegrita"/>
+          <w:i/>
+          <w:iCs/>
+          <w:sz w:val="20"/>
+        </w:rPr>
+      </w:pPr>
+    </w:p>
+    <w:p>
+      <w:pPr>
+        <w:spacing w:after="0"/>
+        <w:jc w:val="both"/>
+        <w:rPr>
+          <w:rStyle w:val="nfasisintenso"/>
+        </w:rPr>
+      </w:pPr>
+      <w:r>
+        <w:rPr>
+          <w:rStyle w:val="nfasisintenso"/>
+        </w:rPr>
+        <w:t>JSON</w:t>
+      </w:r>
+      <w:r>
+        <w:rPr>
+          <w:rStyle w:val="nfasisintenso"/>
+        </w:rPr>
+        <w:t xml:space="preserve"> (JavaScript </w:t>
+      </w:r>
+      <w:proofErr w:type="spellStart"/>
+      <w:r>
+        <w:rPr>
+          <w:rStyle w:val="nfasisintenso"/>
+        </w:rPr>
+        <w:t>Object</w:t>
+      </w:r>
+      <w:proofErr w:type="spellEnd"/>
+      <w:r>
+        <w:rPr>
+          <w:rStyle w:val="nfasisintenso"/>
+        </w:rPr>
+        <w:t xml:space="preserve"> </w:t>
+      </w:r>
+      <w:proofErr w:type="spellStart"/>
+      <w:r>
+        <w:rPr>
+          <w:rStyle w:val="nfasisintenso"/>
+        </w:rPr>
+        <w:t>Notation</w:t>
+      </w:r>
+      <w:proofErr w:type="spellEnd"/>
+      <w:r>
+        <w:rPr>
+          <w:rStyle w:val="nfasisintenso"/>
+        </w:rPr>
+        <w:t>)</w:t>
+      </w:r>
+      <w:r>
+        <w:rPr>
+          <w:rStyle w:val="nfasisintenso"/>
+        </w:rPr>
+        <w:t>:</w:t>
+      </w:r>
+    </w:p>
+    <w:p>
+      <w:pPr>
+        <w:spacing w:after="0"/>
+        <w:jc w:val="both"/>
+        <w:rPr>
+          <w:rStyle w:val="Textoennegrita"/>
+          <w:i/>
+        </w:rPr>
+      </w:pPr>
+      <w:proofErr w:type="spellStart"/>
+      <w:r>
+        <w:rPr>
+          <w:rStyle w:val="Textoennegrita"/>
+          <w:bCs w:val="0"/>
+          <w:i/>
+        </w:rPr>
+        <w:t>JSON</w:t>
+      </w:r>
+      <w:r>
+        <w:rPr>
+          <w:rStyle w:val="Textoennegrita"/>
+          <w:i/>
+        </w:rPr>
+        <w:t> (acrónimo</w:t>
+      </w:r>
+      <w:proofErr w:type="spellEnd"/>
+      <w:r>
+        <w:rPr>
+          <w:rStyle w:val="Textoennegrita"/>
+          <w:i/>
+        </w:rPr>
+        <w:t xml:space="preserve"> </w:t>
+      </w:r>
+      <w:proofErr w:type="spellStart"/>
+      <w:r>
+        <w:rPr>
+          <w:rStyle w:val="Textoennegrita"/>
+          <w:i/>
+        </w:rPr>
+        <w:t>de </w:t>
+      </w:r>
+      <w:r>
+        <w:rPr>
+          <w:rStyle w:val="Textoennegrita"/>
+          <w:bCs w:val="0"/>
+          <w:i/>
+        </w:rPr>
+        <w:t>JavaScript</w:t>
+      </w:r>
+      <w:proofErr w:type="spellEnd"/>
+      <w:r>
+        <w:rPr>
+          <w:rStyle w:val="Textoennegrita"/>
+          <w:bCs w:val="0"/>
+          <w:i/>
+        </w:rPr>
+        <w:t xml:space="preserve"> </w:t>
+      </w:r>
+      <w:proofErr w:type="spellStart"/>
+      <w:r>
+        <w:rPr>
+          <w:rStyle w:val="Textoennegrita"/>
+          <w:bCs w:val="0"/>
+          <w:i/>
+        </w:rPr>
+        <w:t>Object</w:t>
+      </w:r>
+      <w:proofErr w:type="spellEnd"/>
+      <w:r>
+        <w:rPr>
+          <w:rStyle w:val="Textoennegrita"/>
+          <w:bCs w:val="0"/>
+          <w:i/>
+        </w:rPr>
+        <w:t xml:space="preserve"> </w:t>
+      </w:r>
+      <w:proofErr w:type="spellStart"/>
+      <w:r>
+        <w:rPr>
+          <w:rStyle w:val="Textoennegrita"/>
+          <w:bCs w:val="0"/>
+          <w:i/>
+        </w:rPr>
+        <w:t>Notation</w:t>
+      </w:r>
+      <w:proofErr w:type="spellEnd"/>
+      <w:r>
+        <w:rPr>
+          <w:rStyle w:val="Textoennegrita"/>
+          <w:i/>
+        </w:rPr>
+        <w:t>, «</w:t>
+      </w:r>
+      <w:proofErr w:type="spellStart"/>
+      <w:r>
+        <w:rPr>
+          <w:rStyle w:val="Textoennegrita"/>
+          <w:i/>
+        </w:rPr>
+        <w:t>notación</w:t>
+      </w:r>
+      <w:proofErr w:type="spellEnd"/>
+      <w:r>
+        <w:rPr>
+          <w:rStyle w:val="Textoennegrita"/>
+          <w:i/>
+        </w:rPr>
+        <w:t xml:space="preserve"> de </w:t>
+      </w:r>
+      <w:proofErr w:type="spellStart"/>
+      <w:r>
+        <w:rPr>
+          <w:rStyle w:val="Textoennegrita"/>
+          <w:i/>
+        </w:rPr>
+        <w:t>objeto</w:t>
+      </w:r>
+      <w:proofErr w:type="spellEnd"/>
+      <w:r>
+        <w:rPr>
+          <w:rStyle w:val="Textoennegrita"/>
+          <w:i/>
+        </w:rPr>
+        <w:t xml:space="preserve"> de </w:t>
+      </w:r>
+      <w:proofErr w:type="spellStart"/>
+      <w:r>
+        <w:rPr>
+          <w:rStyle w:val="Textoennegrita"/>
+          <w:i/>
+        </w:rPr>
+        <w:t>JavaScript»)</w:t>
+      </w:r>
+      <w:proofErr w:type="spellEnd"/>
+      <w:r>
+        <w:rPr>
+          <w:rStyle w:val="Textoennegrita"/>
+          <w:i/>
+        </w:rPr>
+        <w:t xml:space="preserve"> </w:t>
+      </w:r>
+      <w:proofErr w:type="spellStart"/>
+      <w:r>
+        <w:rPr>
+          <w:rStyle w:val="Textoennegrita"/>
+          <w:i/>
+        </w:rPr>
+        <w:t>es</w:t>
+      </w:r>
+      <w:proofErr w:type="spellEnd"/>
+      <w:r>
+        <w:rPr>
+          <w:rStyle w:val="Textoennegrita"/>
+          <w:i/>
+        </w:rPr>
+        <w:t xml:space="preserve"> </w:t>
+      </w:r>
+      <w:proofErr w:type="spellStart"/>
+      <w:r>
+        <w:rPr>
+          <w:rStyle w:val="Textoennegrita"/>
+          <w:i/>
+        </w:rPr>
+        <w:t>un</w:t>
+      </w:r>
+      <w:proofErr w:type="spellEnd"/>
+      <w:r>
+        <w:rPr>
+          <w:rStyle w:val="Textoennegrita"/>
+          <w:i/>
+        </w:rPr>
+        <w:t xml:space="preserve"> </w:t>
+      </w:r>
+      <w:proofErr w:type="spellStart"/>
+      <w:r>
+        <w:rPr>
+          <w:rStyle w:val="Textoennegrita"/>
+          <w:i/>
+        </w:rPr>
+        <w:t>formato</w:t>
+      </w:r>
+      <w:proofErr w:type="spellEnd"/>
+      <w:r>
+        <w:rPr>
+          <w:rStyle w:val="Textoennegrita"/>
+          <w:i/>
+        </w:rPr>
+        <w:t xml:space="preserve"> de </w:t>
+      </w:r>
+      <w:proofErr w:type="spellStart"/>
+      <w:r>
+        <w:rPr>
+          <w:rStyle w:val="Textoennegrita"/>
+          <w:i/>
+        </w:rPr>
+        <w:t>texto</w:t>
+      </w:r>
+      <w:proofErr w:type="spellEnd"/>
+      <w:r>
+        <w:rPr>
+          <w:rStyle w:val="Textoennegrita"/>
+          <w:i/>
+        </w:rPr>
+        <w:t xml:space="preserve"> </w:t>
+      </w:r>
+      <w:proofErr w:type="spellStart"/>
+      <w:r>
+        <w:rPr>
+          <w:rStyle w:val="Textoennegrita"/>
+          <w:i/>
+        </w:rPr>
+        <w:t>sencillo</w:t>
+      </w:r>
+      <w:proofErr w:type="spellEnd"/>
+      <w:r>
+        <w:rPr>
+          <w:rStyle w:val="Textoennegrita"/>
+          <w:i/>
+        </w:rPr>
+        <w:t xml:space="preserve"> para </w:t>
+      </w:r>
+      <w:proofErr w:type="spellStart"/>
+      <w:r>
+        <w:rPr>
+          <w:rStyle w:val="Textoennegrita"/>
+          <w:i/>
+        </w:rPr>
+        <w:t>el </w:t>
+      </w:r>
+      <w:hyperlink r:id="rId93" w:tooltip="Intercambio de datos (aún no redactado)" w:history="1">
+        <w:r>
+          <w:rPr>
+            <w:rStyle w:val="Textoennegrita"/>
             <w:i/>
-            <w:iCs/>
-            <w:sz w:val="20"/>
-          </w:rPr>
-          <w:t>fa946d11c825</w:t>
-        </w:r>
+          </w:rPr>
+          <w:t>intercambio</w:t>
+        </w:r>
+        <w:proofErr w:type="spellEnd"/>
+        <w:r>
+          <w:rPr>
+            <w:rStyle w:val="Textoennegrita"/>
+            <w:i/>
+          </w:rPr>
+          <w:t xml:space="preserve"> de </w:t>
+        </w:r>
+        <w:proofErr w:type="spellStart"/>
+        <w:r>
+          <w:rPr>
+            <w:rStyle w:val="Textoennegrita"/>
+            <w:i/>
+          </w:rPr>
+          <w:t>datos</w:t>
+        </w:r>
+        <w:proofErr w:type="spellEnd"/>
       </w:hyperlink>
+      <w:r>
+        <w:rPr>
+          <w:rStyle w:val="Textoennegrita"/>
+          <w:i/>
+        </w:rPr>
+        <w:t xml:space="preserve">. </w:t>
+      </w:r>
+      <w:proofErr w:type="spellStart"/>
+      <w:r>
+        <w:rPr>
+          <w:rStyle w:val="Textoennegrita"/>
+          <w:i/>
+        </w:rPr>
+        <w:t>Se</w:t>
+      </w:r>
+      <w:proofErr w:type="spellEnd"/>
+      <w:r>
+        <w:rPr>
+          <w:rStyle w:val="Textoennegrita"/>
+          <w:i/>
+        </w:rPr>
+        <w:t xml:space="preserve"> trata de </w:t>
+      </w:r>
+      <w:proofErr w:type="spellStart"/>
+      <w:r>
+        <w:rPr>
+          <w:rStyle w:val="Textoennegrita"/>
+          <w:i/>
+        </w:rPr>
+        <w:t>un</w:t>
+      </w:r>
+      <w:proofErr w:type="spellEnd"/>
+      <w:r>
+        <w:rPr>
+          <w:rStyle w:val="Textoennegrita"/>
+          <w:i/>
+        </w:rPr>
+        <w:t xml:space="preserve"> </w:t>
+      </w:r>
+      <w:proofErr w:type="spellStart"/>
+      <w:r>
+        <w:rPr>
+          <w:rStyle w:val="Textoennegrita"/>
+          <w:i/>
+        </w:rPr>
+        <w:t>subconjunto</w:t>
+      </w:r>
+      <w:proofErr w:type="spellEnd"/>
+      <w:r>
+        <w:rPr>
+          <w:rStyle w:val="Textoennegrita"/>
+          <w:i/>
+        </w:rPr>
+        <w:t xml:space="preserve"> de la </w:t>
+      </w:r>
+      <w:proofErr w:type="spellStart"/>
+      <w:r>
+        <w:rPr>
+          <w:rStyle w:val="Textoennegrita"/>
+          <w:i/>
+        </w:rPr>
+        <w:t>notación</w:t>
+      </w:r>
+      <w:proofErr w:type="spellEnd"/>
+      <w:r>
+        <w:rPr>
+          <w:rStyle w:val="Textoennegrita"/>
+          <w:i/>
+        </w:rPr>
+        <w:t xml:space="preserve"> literal </w:t>
+      </w:r>
+      <w:proofErr w:type="spellStart"/>
+      <w:r>
+        <w:rPr>
+          <w:rStyle w:val="Textoennegrita"/>
+          <w:i/>
+        </w:rPr>
+        <w:t>de </w:t>
+      </w:r>
+      <w:hyperlink r:id="rId94" w:tooltip="Objeto (programación)" w:history="1">
+        <w:r>
+          <w:rPr>
+            <w:rStyle w:val="Textoennegrita"/>
+            <w:i/>
+          </w:rPr>
+          <w:t>objetos</w:t>
+        </w:r>
+      </w:hyperlink>
+      <w:r>
+        <w:rPr>
+          <w:rStyle w:val="Textoennegrita"/>
+          <w:i/>
+        </w:rPr>
+        <w:t> de </w:t>
+      </w:r>
+      <w:hyperlink r:id="rId95" w:tooltip="JavaScript" w:history="1">
+        <w:r>
+          <w:rPr>
+            <w:rStyle w:val="Textoennegrita"/>
+            <w:i/>
+          </w:rPr>
+          <w:t>JavaScript</w:t>
+        </w:r>
+        <w:proofErr w:type="spellEnd"/>
+      </w:hyperlink>
+      <w:r>
+        <w:rPr>
+          <w:rStyle w:val="Textoennegrita"/>
+          <w:i/>
+        </w:rPr>
+        <w:t xml:space="preserve">, </w:t>
+      </w:r>
+      <w:proofErr w:type="spellStart"/>
+      <w:r>
+        <w:rPr>
+          <w:rStyle w:val="Textoennegrita"/>
+          <w:i/>
+        </w:rPr>
+        <w:t>aunque</w:t>
+      </w:r>
+      <w:proofErr w:type="spellEnd"/>
+      <w:r>
+        <w:rPr>
+          <w:rStyle w:val="Textoennegrita"/>
+          <w:i/>
+        </w:rPr>
+        <w:t xml:space="preserve">, </w:t>
+      </w:r>
+      <w:proofErr w:type="spellStart"/>
+      <w:r>
+        <w:rPr>
+          <w:rStyle w:val="Textoennegrita"/>
+          <w:i/>
+        </w:rPr>
+        <w:t>debido</w:t>
+      </w:r>
+      <w:proofErr w:type="spellEnd"/>
+      <w:r>
+        <w:rPr>
+          <w:rStyle w:val="Textoennegrita"/>
+          <w:i/>
+        </w:rPr>
+        <w:t xml:space="preserve"> a su </w:t>
+      </w:r>
+      <w:proofErr w:type="spellStart"/>
+      <w:r>
+        <w:rPr>
+          <w:rStyle w:val="Textoennegrita"/>
+          <w:i/>
+        </w:rPr>
+        <w:t>amplia</w:t>
+      </w:r>
+      <w:proofErr w:type="spellEnd"/>
+      <w:r>
+        <w:rPr>
+          <w:rStyle w:val="Textoennegrita"/>
+          <w:i/>
+        </w:rPr>
+        <w:t xml:space="preserve"> </w:t>
+      </w:r>
+      <w:proofErr w:type="spellStart"/>
+      <w:r>
+        <w:rPr>
+          <w:rStyle w:val="Textoennegrita"/>
+          <w:i/>
+        </w:rPr>
+        <w:t>adopción</w:t>
+      </w:r>
+      <w:proofErr w:type="spellEnd"/>
+      <w:r>
+        <w:rPr>
+          <w:rStyle w:val="Textoennegrita"/>
+          <w:i/>
+        </w:rPr>
+        <w:t xml:space="preserve"> </w:t>
+      </w:r>
+      <w:proofErr w:type="spellStart"/>
+      <w:r>
+        <w:rPr>
+          <w:rStyle w:val="Textoennegrita"/>
+          <w:i/>
+        </w:rPr>
+        <w:t>como</w:t>
+      </w:r>
+      <w:proofErr w:type="spellEnd"/>
+      <w:r>
+        <w:rPr>
+          <w:rStyle w:val="Textoennegrita"/>
+          <w:i/>
+        </w:rPr>
+        <w:t xml:space="preserve"> </w:t>
+      </w:r>
+      <w:proofErr w:type="spellStart"/>
+      <w:r>
+        <w:rPr>
+          <w:rStyle w:val="Textoennegrita"/>
+          <w:i/>
+        </w:rPr>
+        <w:t>alternativa</w:t>
+      </w:r>
+      <w:proofErr w:type="spellEnd"/>
+      <w:r>
+        <w:rPr>
+          <w:rStyle w:val="Textoennegrita"/>
+          <w:i/>
+        </w:rPr>
+        <w:t xml:space="preserve"> </w:t>
+      </w:r>
+      <w:proofErr w:type="spellStart"/>
+      <w:r>
+        <w:rPr>
+          <w:rStyle w:val="Textoennegrita"/>
+          <w:i/>
+        </w:rPr>
+        <w:t>a </w:t>
+      </w:r>
+      <w:hyperlink r:id="rId96" w:tooltip="XML" w:history="1">
+        <w:r>
+          <w:rPr>
+            <w:rStyle w:val="Textoennegrita"/>
+            <w:i/>
+          </w:rPr>
+          <w:t>XML</w:t>
+        </w:r>
+        <w:proofErr w:type="spellEnd"/>
+      </w:hyperlink>
+      <w:r>
+        <w:rPr>
+          <w:rStyle w:val="Textoennegrita"/>
+          <w:i/>
+        </w:rPr>
+        <w:t xml:space="preserve">, </w:t>
+      </w:r>
+      <w:proofErr w:type="spellStart"/>
+      <w:r>
+        <w:rPr>
+          <w:rStyle w:val="Textoennegrita"/>
+          <w:i/>
+        </w:rPr>
+        <w:t>se</w:t>
+      </w:r>
+      <w:proofErr w:type="spellEnd"/>
+      <w:r>
+        <w:rPr>
+          <w:rStyle w:val="Textoennegrita"/>
+          <w:i/>
+        </w:rPr>
+        <w:t xml:space="preserve"> </w:t>
+      </w:r>
+      <w:proofErr w:type="spellStart"/>
+      <w:r>
+        <w:rPr>
+          <w:rStyle w:val="Textoennegrita"/>
+          <w:i/>
+        </w:rPr>
+        <w:t>considera</w:t>
+      </w:r>
+      <w:proofErr w:type="spellEnd"/>
+      <w:r>
+        <w:rPr>
+          <w:rStyle w:val="Textoennegrita"/>
+          <w:i/>
+        </w:rPr>
+        <w:t xml:space="preserve"> (año </w:t>
+      </w:r>
+      <w:hyperlink r:id="rId97" w:tooltip="2019" w:history="1">
+        <w:r>
+          <w:rPr>
+            <w:rStyle w:val="Textoennegrita"/>
+            <w:i/>
+          </w:rPr>
+          <w:t>2019</w:t>
+        </w:r>
+      </w:hyperlink>
+      <w:r>
+        <w:rPr>
+          <w:rStyle w:val="Textoennegrita"/>
+          <w:i/>
+        </w:rPr>
+        <w:t xml:space="preserve">) </w:t>
+      </w:r>
+      <w:proofErr w:type="spellStart"/>
+      <w:r>
+        <w:rPr>
+          <w:rStyle w:val="Textoennegrita"/>
+          <w:i/>
+        </w:rPr>
+        <w:t>un</w:t>
+      </w:r>
+      <w:proofErr w:type="spellEnd"/>
+      <w:r>
+        <w:rPr>
+          <w:rStyle w:val="Textoennegrita"/>
+          <w:i/>
+        </w:rPr>
+        <w:t xml:space="preserve"> </w:t>
+      </w:r>
+      <w:proofErr w:type="spellStart"/>
+      <w:r>
+        <w:rPr>
+          <w:rStyle w:val="Textoennegrita"/>
+          <w:i/>
+        </w:rPr>
+        <w:t>formato</w:t>
+      </w:r>
+      <w:proofErr w:type="spellEnd"/>
+      <w:r>
+        <w:rPr>
+          <w:rStyle w:val="Textoennegrita"/>
+          <w:i/>
+        </w:rPr>
+        <w:t xml:space="preserve"> </w:t>
+      </w:r>
+      <w:proofErr w:type="spellStart"/>
+      <w:r>
+        <w:rPr>
+          <w:rStyle w:val="Textoennegrita"/>
+          <w:i/>
+        </w:rPr>
+        <w:t>independiente</w:t>
+      </w:r>
+      <w:proofErr w:type="spellEnd"/>
+      <w:r>
+        <w:rPr>
+          <w:rStyle w:val="Textoennegrita"/>
+          <w:i/>
+        </w:rPr>
+        <w:t xml:space="preserve"> del </w:t>
+      </w:r>
+      <w:proofErr w:type="spellStart"/>
+      <w:r>
+        <w:rPr>
+          <w:rStyle w:val="Textoennegrita"/>
+          <w:i/>
+        </w:rPr>
+        <w:t>lenguaje</w:t>
+      </w:r>
+      <w:proofErr w:type="spellEnd"/>
+      <w:r>
+        <w:rPr>
+          <w:rStyle w:val="Textoennegrita"/>
+          <w:i/>
+        </w:rPr>
+        <w:t>.</w:t>
+      </w:r>
+    </w:p>
+    <w:p>
+      <w:pPr>
+        <w:spacing w:after="0"/>
+        <w:jc w:val="both"/>
+        <w:rPr>
+          <w:rStyle w:val="Textoennegrita"/>
+          <w:i/>
+        </w:rPr>
+      </w:pPr>
+      <w:r>
+        <w:rPr>
+          <w:rStyle w:val="Textoennegrita"/>
+          <w:i/>
+        </w:rPr>
+        <w:t xml:space="preserve">Una de </w:t>
+      </w:r>
+      <w:proofErr w:type="spellStart"/>
+      <w:r>
+        <w:rPr>
+          <w:rStyle w:val="Textoennegrita"/>
+          <w:i/>
+        </w:rPr>
+        <w:t>las</w:t>
+      </w:r>
+      <w:proofErr w:type="spellEnd"/>
+      <w:r>
+        <w:rPr>
+          <w:rStyle w:val="Textoennegrita"/>
+          <w:i/>
+        </w:rPr>
+        <w:t xml:space="preserve"> </w:t>
+      </w:r>
+      <w:proofErr w:type="spellStart"/>
+      <w:r>
+        <w:rPr>
+          <w:rStyle w:val="Textoennegrita"/>
+          <w:i/>
+        </w:rPr>
+        <w:t>supuestas</w:t>
+      </w:r>
+      <w:proofErr w:type="spellEnd"/>
+      <w:r>
+        <w:rPr>
+          <w:rStyle w:val="Textoennegrita"/>
+          <w:i/>
+        </w:rPr>
+        <w:t xml:space="preserve"> </w:t>
+      </w:r>
+      <w:proofErr w:type="spellStart"/>
+      <w:r>
+        <w:rPr>
+          <w:rStyle w:val="Textoennegrita"/>
+          <w:i/>
+        </w:rPr>
+        <w:t>ventajas</w:t>
+      </w:r>
+      <w:proofErr w:type="spellEnd"/>
+      <w:r>
+        <w:rPr>
+          <w:rStyle w:val="Textoennegrita"/>
+          <w:i/>
+        </w:rPr>
+        <w:t xml:space="preserve"> de JSON </w:t>
+      </w:r>
+      <w:proofErr w:type="spellStart"/>
+      <w:r>
+        <w:rPr>
+          <w:rStyle w:val="Textoennegrita"/>
+          <w:i/>
+        </w:rPr>
+        <w:t>sobre</w:t>
+      </w:r>
+      <w:proofErr w:type="spellEnd"/>
+      <w:r>
+        <w:rPr>
+          <w:rStyle w:val="Textoennegrita"/>
+          <w:i/>
+        </w:rPr>
+        <w:t xml:space="preserve"> XML </w:t>
+      </w:r>
+      <w:proofErr w:type="spellStart"/>
+      <w:r>
+        <w:rPr>
+          <w:rStyle w:val="Textoennegrita"/>
+          <w:i/>
+        </w:rPr>
+        <w:t>como</w:t>
+      </w:r>
+      <w:proofErr w:type="spellEnd"/>
+      <w:r>
+        <w:rPr>
+          <w:rStyle w:val="Textoennegrita"/>
+          <w:i/>
+        </w:rPr>
+        <w:t xml:space="preserve"> </w:t>
+      </w:r>
+      <w:proofErr w:type="spellStart"/>
+      <w:r>
+        <w:rPr>
+          <w:rStyle w:val="Textoennegrita"/>
+          <w:i/>
+        </w:rPr>
+        <w:t>formato</w:t>
+      </w:r>
+      <w:proofErr w:type="spellEnd"/>
+      <w:r>
+        <w:rPr>
+          <w:rStyle w:val="Textoennegrita"/>
+          <w:i/>
+        </w:rPr>
+        <w:t xml:space="preserve"> de </w:t>
+      </w:r>
+      <w:proofErr w:type="spellStart"/>
+      <w:r>
+        <w:rPr>
+          <w:rStyle w:val="Textoennegrita"/>
+          <w:i/>
+        </w:rPr>
+        <w:t>intercambio</w:t>
+      </w:r>
+      <w:proofErr w:type="spellEnd"/>
+      <w:r>
+        <w:rPr>
+          <w:rStyle w:val="Textoennegrita"/>
+          <w:i/>
+        </w:rPr>
+        <w:t xml:space="preserve"> de </w:t>
+      </w:r>
+      <w:proofErr w:type="spellStart"/>
+      <w:r>
+        <w:rPr>
+          <w:rStyle w:val="Textoennegrita"/>
+          <w:i/>
+        </w:rPr>
+        <w:t>datos</w:t>
+      </w:r>
+      <w:proofErr w:type="spellEnd"/>
+      <w:r>
+        <w:rPr>
+          <w:rStyle w:val="Textoennegrita"/>
+          <w:i/>
+        </w:rPr>
+        <w:t xml:space="preserve"> </w:t>
+      </w:r>
+      <w:proofErr w:type="spellStart"/>
+      <w:r>
+        <w:rPr>
+          <w:rStyle w:val="Textoennegrita"/>
+          <w:i/>
+        </w:rPr>
+        <w:t>es</w:t>
+      </w:r>
+      <w:proofErr w:type="spellEnd"/>
+      <w:r>
+        <w:rPr>
+          <w:rStyle w:val="Textoennegrita"/>
+          <w:i/>
+        </w:rPr>
+        <w:t xml:space="preserve"> </w:t>
+      </w:r>
+      <w:proofErr w:type="spellStart"/>
+      <w:r>
+        <w:rPr>
+          <w:rStyle w:val="Textoennegrita"/>
+          <w:i/>
+        </w:rPr>
+        <w:t>que</w:t>
+      </w:r>
+      <w:proofErr w:type="spellEnd"/>
+      <w:r>
+        <w:rPr>
+          <w:rStyle w:val="Textoennegrita"/>
+          <w:i/>
+        </w:rPr>
+        <w:t xml:space="preserve"> </w:t>
+      </w:r>
+      <w:proofErr w:type="spellStart"/>
+      <w:r>
+        <w:rPr>
+          <w:rStyle w:val="Textoennegrita"/>
+          <w:i/>
+        </w:rPr>
+        <w:t>resulta</w:t>
+      </w:r>
+      <w:proofErr w:type="spellEnd"/>
+      <w:r>
+        <w:rPr>
+          <w:rStyle w:val="Textoennegrita"/>
+          <w:i/>
+        </w:rPr>
+        <w:t xml:space="preserve"> </w:t>
+      </w:r>
+      <w:proofErr w:type="spellStart"/>
+      <w:r>
+        <w:rPr>
+          <w:rStyle w:val="Textoennegrita"/>
+          <w:i/>
+        </w:rPr>
+        <w:t>mucho</w:t>
+      </w:r>
+      <w:proofErr w:type="spellEnd"/>
+      <w:r>
+        <w:rPr>
+          <w:rStyle w:val="Textoennegrita"/>
+          <w:i/>
+        </w:rPr>
+        <w:t xml:space="preserve"> </w:t>
+      </w:r>
+      <w:proofErr w:type="spellStart"/>
+      <w:r>
+        <w:rPr>
+          <w:rStyle w:val="Textoennegrita"/>
+          <w:i/>
+        </w:rPr>
+        <w:t>más</w:t>
+      </w:r>
+      <w:proofErr w:type="spellEnd"/>
+      <w:r>
+        <w:rPr>
+          <w:rStyle w:val="Textoennegrita"/>
+          <w:i/>
+        </w:rPr>
+        <w:t xml:space="preserve"> </w:t>
+      </w:r>
+      <w:proofErr w:type="spellStart"/>
+      <w:r>
+        <w:rPr>
+          <w:rStyle w:val="Textoennegrita"/>
+          <w:i/>
+        </w:rPr>
+        <w:t>sencillo</w:t>
+      </w:r>
+      <w:proofErr w:type="spellEnd"/>
+      <w:r>
+        <w:rPr>
+          <w:rStyle w:val="Textoennegrita"/>
+          <w:i/>
+        </w:rPr>
+        <w:t xml:space="preserve"> </w:t>
+      </w:r>
+      <w:proofErr w:type="spellStart"/>
+      <w:r>
+        <w:rPr>
+          <w:rStyle w:val="Textoennegrita"/>
+          <w:i/>
+        </w:rPr>
+        <w:t>escribir</w:t>
+      </w:r>
+      <w:proofErr w:type="spellEnd"/>
+      <w:r>
+        <w:rPr>
+          <w:rStyle w:val="Textoennegrita"/>
+          <w:i/>
+        </w:rPr>
+        <w:t xml:space="preserve"> </w:t>
+      </w:r>
+      <w:proofErr w:type="spellStart"/>
+      <w:r>
+        <w:rPr>
+          <w:rStyle w:val="Textoennegrita"/>
+          <w:i/>
+        </w:rPr>
+        <w:t>un </w:t>
+      </w:r>
+      <w:hyperlink r:id="rId98" w:tooltip="" w:history="1">
+        <w:r>
+          <w:rPr>
+            <w:rStyle w:val="Textoennegrita"/>
+            <w:i/>
+          </w:rPr>
+          <w:t>analizador</w:t>
+        </w:r>
+        <w:proofErr w:type="spellEnd"/>
+        <w:r>
+          <w:rPr>
+            <w:rStyle w:val="Textoennegrita"/>
+            <w:i/>
+          </w:rPr>
+          <w:t xml:space="preserve"> </w:t>
+        </w:r>
+        <w:proofErr w:type="spellStart"/>
+        <w:r>
+          <w:rPr>
+            <w:rStyle w:val="Textoennegrita"/>
+            <w:i/>
+          </w:rPr>
+          <w:t>sintáctico</w:t>
+        </w:r>
+      </w:hyperlink>
+      <w:r>
+        <w:rPr>
+          <w:rStyle w:val="Textoennegrita"/>
+          <w:i/>
+        </w:rPr>
+        <w:t> (parser)</w:t>
+      </w:r>
+      <w:proofErr w:type="spellEnd"/>
+      <w:r>
+        <w:rPr>
+          <w:rStyle w:val="Textoennegrita"/>
+          <w:i/>
+        </w:rPr>
+        <w:t xml:space="preserve"> para </w:t>
+      </w:r>
+      <w:proofErr w:type="spellStart"/>
+      <w:r>
+        <w:rPr>
+          <w:rStyle w:val="Textoennegrita"/>
+          <w:i/>
+        </w:rPr>
+        <w:t>él</w:t>
+      </w:r>
+      <w:proofErr w:type="spellEnd"/>
+    </w:p>
+    <w:p>
+      <w:pPr>
+        <w:spacing w:after="0"/>
+        <w:jc w:val="both"/>
+        <w:rPr>
+          <w:rStyle w:val="nfasisintenso"/>
+        </w:rPr>
+      </w:pPr>
+      <w:hyperlink r:id="rId99" w:history="1">
+        <w:r>
+          <w:rPr>
+            <w:rStyle w:val="Hipervnculo"/>
+          </w:rPr>
+          <w:t>https://es.wikipedia.org/wiki/JSON</w:t>
+        </w:r>
+      </w:hyperlink>
+      <w:bookmarkStart w:id="0" w:name="_GoBack"/>
+      <w:bookmarkEnd w:id="0"/>
     </w:p>
     <w:p>
       <w:pPr>
@@ -8626,12 +8252,760 @@
     </w:p>
     <w:p>
       <w:pPr>
+        <w:spacing w:after="0"/>
+        <w:jc w:val="both"/>
+        <w:rPr>
+          <w:rStyle w:val="nfasisintenso"/>
+        </w:rPr>
+      </w:pPr>
+      <w:r>
+        <w:rPr>
+          <w:rStyle w:val="nfasisintenso"/>
+        </w:rPr>
+        <w:t>XML</w:t>
+      </w:r>
+      <w:r>
+        <w:rPr>
+          <w:rStyle w:val="nfasisintenso"/>
+        </w:rPr>
+        <w:t>:</w:t>
+      </w:r>
+    </w:p>
+    <w:p>
+      <w:pPr>
+        <w:spacing w:after="0"/>
+        <w:jc w:val="both"/>
+        <w:rPr>
+          <w:rStyle w:val="Textoennegrita"/>
+          <w:i/>
+        </w:rPr>
+      </w:pPr>
+      <w:proofErr w:type="spellStart"/>
+      <w:r>
+        <w:rPr>
+          <w:rStyle w:val="Textoennegrita"/>
+          <w:i/>
+        </w:rPr>
+        <w:t>Especificación</w:t>
+      </w:r>
+      <w:proofErr w:type="spellEnd"/>
+      <w:r>
+        <w:rPr>
+          <w:rStyle w:val="Textoennegrita"/>
+          <w:i/>
+        </w:rPr>
+        <w:t xml:space="preserve"> para </w:t>
+      </w:r>
+      <w:proofErr w:type="spellStart"/>
+      <w:r>
+        <w:rPr>
+          <w:rStyle w:val="Textoennegrita"/>
+          <w:i/>
+        </w:rPr>
+        <w:t>diseñar</w:t>
+      </w:r>
+      <w:proofErr w:type="spellEnd"/>
+      <w:r>
+        <w:rPr>
+          <w:rStyle w:val="Textoennegrita"/>
+          <w:i/>
+        </w:rPr>
+        <w:t xml:space="preserve"> </w:t>
+      </w:r>
+      <w:proofErr w:type="spellStart"/>
+      <w:r>
+        <w:rPr>
+          <w:rStyle w:val="Textoennegrita"/>
+          <w:i/>
+        </w:rPr>
+        <w:t>lenguajes</w:t>
+      </w:r>
+      <w:proofErr w:type="spellEnd"/>
+      <w:r>
+        <w:rPr>
+          <w:rStyle w:val="Textoennegrita"/>
+          <w:i/>
+        </w:rPr>
+        <w:t xml:space="preserve"> de </w:t>
+      </w:r>
+      <w:proofErr w:type="spellStart"/>
+      <w:r>
+        <w:rPr>
+          <w:rStyle w:val="Textoennegrita"/>
+          <w:i/>
+        </w:rPr>
+        <w:t>marcado</w:t>
+      </w:r>
+      <w:proofErr w:type="spellEnd"/>
+      <w:r>
+        <w:rPr>
+          <w:rStyle w:val="Textoennegrita"/>
+          <w:i/>
+        </w:rPr>
+        <w:t xml:space="preserve">, </w:t>
+      </w:r>
+      <w:proofErr w:type="spellStart"/>
+      <w:r>
+        <w:rPr>
+          <w:rStyle w:val="Textoennegrita"/>
+          <w:i/>
+        </w:rPr>
+        <w:t>que</w:t>
+      </w:r>
+      <w:proofErr w:type="spellEnd"/>
+      <w:r>
+        <w:rPr>
+          <w:rStyle w:val="Textoennegrita"/>
+          <w:i/>
+        </w:rPr>
+        <w:t xml:space="preserve"> </w:t>
+      </w:r>
+      <w:proofErr w:type="spellStart"/>
+      <w:r>
+        <w:rPr>
+          <w:rStyle w:val="Textoennegrita"/>
+          <w:i/>
+        </w:rPr>
+        <w:t>permite</w:t>
+      </w:r>
+      <w:proofErr w:type="spellEnd"/>
+      <w:r>
+        <w:rPr>
+          <w:rStyle w:val="Textoennegrita"/>
+          <w:i/>
+        </w:rPr>
+        <w:t xml:space="preserve"> </w:t>
+      </w:r>
+      <w:proofErr w:type="spellStart"/>
+      <w:r>
+        <w:rPr>
+          <w:rStyle w:val="Textoennegrita"/>
+          <w:i/>
+        </w:rPr>
+        <w:t>definir</w:t>
+      </w:r>
+      <w:proofErr w:type="spellEnd"/>
+      <w:r>
+        <w:rPr>
+          <w:rStyle w:val="Textoennegrita"/>
+          <w:i/>
+        </w:rPr>
+        <w:t xml:space="preserve"> </w:t>
+      </w:r>
+      <w:proofErr w:type="spellStart"/>
+      <w:r>
+        <w:rPr>
+          <w:rStyle w:val="Textoennegrita"/>
+          <w:i/>
+        </w:rPr>
+        <w:t>etiquetas</w:t>
+      </w:r>
+      <w:proofErr w:type="spellEnd"/>
+      <w:r>
+        <w:rPr>
+          <w:rStyle w:val="Textoennegrita"/>
+          <w:i/>
+        </w:rPr>
+        <w:t xml:space="preserve"> </w:t>
+      </w:r>
+      <w:proofErr w:type="spellStart"/>
+      <w:r>
+        <w:rPr>
+          <w:rStyle w:val="Textoennegrita"/>
+          <w:i/>
+        </w:rPr>
+        <w:t>personalizadas</w:t>
+      </w:r>
+      <w:proofErr w:type="spellEnd"/>
+      <w:r>
+        <w:rPr>
+          <w:rStyle w:val="Textoennegrita"/>
+          <w:i/>
+        </w:rPr>
+        <w:t xml:space="preserve"> para </w:t>
+      </w:r>
+      <w:proofErr w:type="spellStart"/>
+      <w:r>
+        <w:rPr>
+          <w:rStyle w:val="Textoennegrita"/>
+          <w:i/>
+        </w:rPr>
+        <w:t>descripción</w:t>
+      </w:r>
+      <w:proofErr w:type="spellEnd"/>
+      <w:r>
+        <w:rPr>
+          <w:rStyle w:val="Textoennegrita"/>
+          <w:i/>
+        </w:rPr>
+        <w:t xml:space="preserve"> y organización de datos.</w:t>
+      </w:r>
+      <w:r>
+        <w:rPr>
+          <w:rStyle w:val="Textoennegrita"/>
+          <w:i/>
+        </w:rPr>
+        <w:t xml:space="preserve"> Sirve para </w:t>
+      </w:r>
+      <w:proofErr w:type="spellStart"/>
+      <w:r>
+        <w:rPr>
+          <w:rStyle w:val="Textoennegrita"/>
+          <w:i/>
+        </w:rPr>
+        <w:t>Representar</w:t>
+      </w:r>
+      <w:proofErr w:type="spellEnd"/>
+      <w:r>
+        <w:rPr>
+          <w:rStyle w:val="Textoennegrita"/>
+          <w:i/>
+        </w:rPr>
+        <w:t xml:space="preserve"> </w:t>
+      </w:r>
+      <w:proofErr w:type="spellStart"/>
+      <w:r>
+        <w:rPr>
+          <w:rStyle w:val="Textoennegrita"/>
+          <w:i/>
+        </w:rPr>
+        <w:t>información</w:t>
+      </w:r>
+      <w:proofErr w:type="spellEnd"/>
+      <w:r>
+        <w:rPr>
+          <w:rStyle w:val="Textoennegrita"/>
+          <w:i/>
+        </w:rPr>
+        <w:t xml:space="preserve"> </w:t>
+      </w:r>
+      <w:proofErr w:type="spellStart"/>
+      <w:r>
+        <w:rPr>
+          <w:rStyle w:val="Textoennegrita"/>
+          <w:i/>
+        </w:rPr>
+        <w:t>estructurada</w:t>
+      </w:r>
+      <w:proofErr w:type="spellEnd"/>
+      <w:r>
+        <w:rPr>
+          <w:rStyle w:val="Textoennegrita"/>
+          <w:i/>
+        </w:rPr>
+        <w:t xml:space="preserve"> </w:t>
+      </w:r>
+      <w:proofErr w:type="spellStart"/>
+      <w:r>
+        <w:rPr>
+          <w:rStyle w:val="Textoennegrita"/>
+          <w:i/>
+        </w:rPr>
+        <w:t>en</w:t>
+      </w:r>
+      <w:proofErr w:type="spellEnd"/>
+      <w:r>
+        <w:rPr>
+          <w:rStyle w:val="Textoennegrita"/>
+          <w:i/>
+        </w:rPr>
+        <w:t xml:space="preserve"> la web (</w:t>
+      </w:r>
+      <w:proofErr w:type="spellStart"/>
+      <w:r>
+        <w:rPr>
+          <w:rStyle w:val="Textoennegrita"/>
+          <w:i/>
+        </w:rPr>
+        <w:t>todos</w:t>
+      </w:r>
+      <w:proofErr w:type="spellEnd"/>
+      <w:r>
+        <w:rPr>
+          <w:rStyle w:val="Textoennegrita"/>
+          <w:i/>
+        </w:rPr>
+        <w:t xml:space="preserve"> </w:t>
+      </w:r>
+      <w:proofErr w:type="spellStart"/>
+      <w:r>
+        <w:rPr>
+          <w:rStyle w:val="Textoennegrita"/>
+          <w:i/>
+        </w:rPr>
+        <w:t>documentos</w:t>
+      </w:r>
+      <w:proofErr w:type="spellEnd"/>
+      <w:r>
+        <w:rPr>
+          <w:rStyle w:val="Textoennegrita"/>
+          <w:i/>
+        </w:rPr>
+        <w:t xml:space="preserve">), de </w:t>
+      </w:r>
+      <w:proofErr w:type="spellStart"/>
+      <w:r>
+        <w:rPr>
+          <w:rStyle w:val="Textoennegrita"/>
+          <w:i/>
+        </w:rPr>
+        <w:t>modo</w:t>
+      </w:r>
+      <w:proofErr w:type="spellEnd"/>
+      <w:r>
+        <w:rPr>
+          <w:rStyle w:val="Textoennegrita"/>
+          <w:i/>
+        </w:rPr>
+        <w:t xml:space="preserve"> </w:t>
+      </w:r>
+      <w:proofErr w:type="spellStart"/>
+      <w:r>
+        <w:rPr>
+          <w:rStyle w:val="Textoennegrita"/>
+          <w:i/>
+        </w:rPr>
+        <w:t>que</w:t>
+      </w:r>
+      <w:proofErr w:type="spellEnd"/>
+      <w:r>
+        <w:rPr>
+          <w:rStyle w:val="Textoennegrita"/>
+          <w:i/>
+        </w:rPr>
+        <w:t xml:space="preserve"> </w:t>
+      </w:r>
+      <w:proofErr w:type="spellStart"/>
+      <w:r>
+        <w:rPr>
+          <w:rStyle w:val="Textoennegrita"/>
+          <w:i/>
+        </w:rPr>
+        <w:t>esta</w:t>
+      </w:r>
+      <w:proofErr w:type="spellEnd"/>
+      <w:r>
+        <w:rPr>
+          <w:rStyle w:val="Textoennegrita"/>
+          <w:i/>
+        </w:rPr>
+        <w:t xml:space="preserve"> información pueda ser almacenada,</w:t>
+      </w:r>
+      <w:r>
+        <w:rPr>
+          <w:rStyle w:val="Textoennegrita"/>
+          <w:i/>
+        </w:rPr>
+        <w:t xml:space="preserve"> transmitida, p</w:t>
+      </w:r>
+      <w:r>
+        <w:rPr>
+          <w:rStyle w:val="Textoennegrita"/>
+          <w:i/>
+        </w:rPr>
+        <w:t xml:space="preserve">rocesada, visualizada e impresa, </w:t>
+      </w:r>
+      <w:proofErr w:type="spellStart"/>
+      <w:r>
+        <w:rPr>
+          <w:rStyle w:val="Textoennegrita"/>
+          <w:i/>
+        </w:rPr>
+        <w:t>por</w:t>
+      </w:r>
+      <w:proofErr w:type="spellEnd"/>
+      <w:r>
+        <w:rPr>
+          <w:rStyle w:val="Textoennegrita"/>
+          <w:i/>
+        </w:rPr>
+        <w:t xml:space="preserve"> </w:t>
+      </w:r>
+      <w:proofErr w:type="spellStart"/>
+      <w:r>
+        <w:rPr>
+          <w:rStyle w:val="Textoennegrita"/>
+          <w:i/>
+        </w:rPr>
+        <w:t>muy</w:t>
+      </w:r>
+      <w:proofErr w:type="spellEnd"/>
+      <w:r>
+        <w:rPr>
+          <w:rStyle w:val="Textoennegrita"/>
+          <w:i/>
+        </w:rPr>
+        <w:t xml:space="preserve"> </w:t>
+      </w:r>
+      <w:proofErr w:type="spellStart"/>
+      <w:r>
+        <w:rPr>
+          <w:rStyle w:val="Textoennegrita"/>
+          <w:i/>
+        </w:rPr>
+        <w:t>diversos</w:t>
+      </w:r>
+      <w:proofErr w:type="spellEnd"/>
+      <w:r>
+        <w:rPr>
+          <w:rStyle w:val="Textoennegrita"/>
+          <w:i/>
+        </w:rPr>
+        <w:t xml:space="preserve"> </w:t>
+      </w:r>
+      <w:proofErr w:type="spellStart"/>
+      <w:r>
+        <w:rPr>
+          <w:rStyle w:val="Textoennegrita"/>
+          <w:i/>
+        </w:rPr>
+        <w:t>tipos</w:t>
+      </w:r>
+      <w:proofErr w:type="spellEnd"/>
+      <w:r>
+        <w:rPr>
+          <w:rStyle w:val="Textoennegrita"/>
+          <w:i/>
+        </w:rPr>
+        <w:t xml:space="preserve"> de </w:t>
+      </w:r>
+      <w:proofErr w:type="spellStart"/>
+      <w:r>
+        <w:rPr>
+          <w:rStyle w:val="Textoennegrita"/>
+          <w:i/>
+        </w:rPr>
+        <w:t>aplicaciones</w:t>
+      </w:r>
+      <w:proofErr w:type="spellEnd"/>
+      <w:r>
+        <w:rPr>
+          <w:rStyle w:val="Textoennegrita"/>
+          <w:i/>
+        </w:rPr>
+        <w:t xml:space="preserve"> y </w:t>
+      </w:r>
+      <w:proofErr w:type="spellStart"/>
+      <w:r>
+        <w:rPr>
+          <w:rStyle w:val="Textoennegrita"/>
+          <w:i/>
+        </w:rPr>
+        <w:t>dispositivos</w:t>
+      </w:r>
+      <w:proofErr w:type="spellEnd"/>
+      <w:r>
+        <w:rPr>
+          <w:rStyle w:val="Textoennegrita"/>
+          <w:i/>
+        </w:rPr>
+        <w:t>.</w:t>
+      </w:r>
+    </w:p>
+    <w:p>
+      <w:pPr>
+        <w:spacing w:after="0"/>
+        <w:jc w:val="both"/>
+        <w:rPr>
+          <w:rStyle w:val="Hipervnculo"/>
+          <w:b/>
+          <w:bCs/>
+        </w:rPr>
+      </w:pPr>
+      <w:hyperlink r:id="rId100" w:anchor=":~:text=XML%20%C2%BFQU%C3%89%20ES%3F%20XML%20es%20un%20subconjunto%20de,definir%20lenguajes%20de%20marcado%20adecuados%20a%20usos%20determinados." w:history="1">
+        <w:r>
+          <w:rPr>
+            <w:rStyle w:val="Hipervnculo"/>
+          </w:rPr>
+          <w:t>https://www.mundolinux.info/que-es-xml.htm#:~:text=XML%20%C2%BFQU%C3%89%20ES%3F%20XML%20es%20un%20subconjunto%20de,definir%20lenguajes%20de%20marcado%20adecuados%20a%20usos%20determinados.</w:t>
+        </w:r>
+      </w:hyperlink>
+    </w:p>
+    <w:p>
+      <w:pPr>
+        <w:spacing w:after="0"/>
+        <w:jc w:val="both"/>
+        <w:rPr>
+          <w:rStyle w:val="Textoennegrita"/>
+          <w:i/>
+          <w:iCs/>
+          <w:sz w:val="20"/>
+        </w:rPr>
+      </w:pPr>
+    </w:p>
+    <w:p>
+      <w:pPr>
+        <w:spacing w:after="0"/>
+        <w:jc w:val="both"/>
+        <w:rPr>
+          <w:rStyle w:val="Textoennegrita"/>
+          <w:i/>
+          <w:iCs/>
+          <w:sz w:val="20"/>
+        </w:rPr>
+      </w:pPr>
+    </w:p>
+    <w:p>
+      <w:pPr>
+        <w:spacing w:after="0"/>
+        <w:jc w:val="both"/>
+        <w:rPr>
+          <w:rStyle w:val="nfasisintenso"/>
+        </w:rPr>
+      </w:pPr>
+      <w:r>
+        <w:rPr>
+          <w:rStyle w:val="nfasisintenso"/>
+        </w:rPr>
+        <w:t>PROTOCOLO DE COMUNICACION</w:t>
+      </w:r>
+      <w:r>
+        <w:rPr>
+          <w:rStyle w:val="nfasisintenso"/>
+        </w:rPr>
+        <w:t>:</w:t>
+      </w:r>
+    </w:p>
+    <w:p>
+      <w:pPr>
+        <w:spacing w:after="0"/>
+        <w:jc w:val="both"/>
+        <w:rPr>
+          <w:rStyle w:val="Textoennegrita"/>
+          <w:i/>
+        </w:rPr>
+      </w:pPr>
+      <w:r>
+        <w:rPr>
+          <w:rStyle w:val="Textoennegrita"/>
+          <w:i/>
+        </w:rPr>
+        <w:t>En </w:t>
+      </w:r>
+      <w:hyperlink r:id="rId101" w:tooltip="Informática" w:history="1">
+        <w:r>
+          <w:rPr>
+            <w:rStyle w:val="Textoennegrita"/>
+            <w:i/>
+          </w:rPr>
+          <w:t>informática</w:t>
+        </w:r>
+      </w:hyperlink>
+      <w:r>
+        <w:rPr>
+          <w:rStyle w:val="Textoennegrita"/>
+          <w:i/>
+        </w:rPr>
+        <w:t> y </w:t>
+      </w:r>
+      <w:hyperlink r:id="rId102" w:tooltip="Telecomunicación" w:history="1">
+        <w:r>
+          <w:rPr>
+            <w:rStyle w:val="Textoennegrita"/>
+            <w:i/>
+          </w:rPr>
+          <w:t>telecomunicación</w:t>
+        </w:r>
+      </w:hyperlink>
+      <w:r>
+        <w:rPr>
+          <w:rStyle w:val="Textoennegrita"/>
+          <w:i/>
+        </w:rPr>
+        <w:t>, un </w:t>
+      </w:r>
+      <w:r>
+        <w:rPr>
+          <w:rStyle w:val="Textoennegrita"/>
+          <w:bCs w:val="0"/>
+          <w:i/>
+        </w:rPr>
+        <w:t>protocolo de comunicaciones</w:t>
+      </w:r>
+      <w:r>
+        <w:rPr>
+          <w:rStyle w:val="Textoennegrita"/>
+          <w:i/>
+        </w:rPr>
+        <w:t> es un sistema de reglas que permiten que dos o más entidades (computadoras, teléfonos celulares, etc.) de un </w:t>
+      </w:r>
+      <w:hyperlink r:id="rId103" w:anchor="Sistema_de_comunicaci%C3%B3n" w:tooltip="Telecomunicación" w:history="1">
+        <w:r>
+          <w:rPr>
+            <w:rStyle w:val="Textoennegrita"/>
+            <w:i/>
+          </w:rPr>
+          <w:t>sistema de comunicación</w:t>
+        </w:r>
+      </w:hyperlink>
+      <w:r>
+        <w:rPr>
+          <w:rStyle w:val="Textoennegrita"/>
+          <w:i/>
+        </w:rPr>
+        <w:t> se comuniquen entre ellas para transmitir </w:t>
+      </w:r>
+      <w:hyperlink r:id="rId104" w:tooltip="Información" w:history="1">
+        <w:r>
+          <w:rPr>
+            <w:rStyle w:val="Textoennegrita"/>
+            <w:i/>
+          </w:rPr>
+          <w:t>información</w:t>
+        </w:r>
+      </w:hyperlink>
+      <w:r>
+        <w:rPr>
+          <w:rStyle w:val="Textoennegrita"/>
+          <w:i/>
+        </w:rPr>
+        <w:t> por medio de cualquier tipo de variación de una </w:t>
+      </w:r>
+      <w:hyperlink r:id="rId105" w:tooltip="Magnitud física" w:history="1">
+        <w:r>
+          <w:rPr>
+            <w:rStyle w:val="Textoennegrita"/>
+            <w:i/>
+          </w:rPr>
+          <w:t>magnitud física</w:t>
+        </w:r>
+      </w:hyperlink>
+      <w:r>
+        <w:rPr>
+          <w:rStyle w:val="Textoennegrita"/>
+          <w:i/>
+        </w:rPr>
+        <w:t>. Se trata de las reglas o el estándar que define la </w:t>
+      </w:r>
+      <w:hyperlink r:id="rId106" w:tooltip="Sintaxis" w:history="1">
+        <w:r>
+          <w:rPr>
+            <w:rStyle w:val="Textoennegrita"/>
+            <w:i/>
+          </w:rPr>
+          <w:t>sintaxis</w:t>
+        </w:r>
+      </w:hyperlink>
+      <w:r>
+        <w:rPr>
+          <w:rStyle w:val="Textoennegrita"/>
+          <w:i/>
+        </w:rPr>
+        <w:t>, </w:t>
+      </w:r>
+      <w:hyperlink r:id="rId107" w:tooltip="Semántica" w:history="1">
+        <w:r>
+          <w:rPr>
+            <w:rStyle w:val="Textoennegrita"/>
+            <w:i/>
+          </w:rPr>
+          <w:t>semántica</w:t>
+        </w:r>
+      </w:hyperlink>
+      <w:r>
+        <w:rPr>
+          <w:rStyle w:val="Textoennegrita"/>
+          <w:i/>
+        </w:rPr>
+        <w:t> y </w:t>
+      </w:r>
+      <w:hyperlink r:id="rId108" w:tooltip="Sincronización" w:history="1">
+        <w:r>
+          <w:rPr>
+            <w:rStyle w:val="Textoennegrita"/>
+            <w:i/>
+          </w:rPr>
+          <w:t>sincronización</w:t>
+        </w:r>
+      </w:hyperlink>
+      <w:r>
+        <w:rPr>
+          <w:rStyle w:val="Textoennegrita"/>
+          <w:i/>
+        </w:rPr>
+        <w:t> de la </w:t>
+      </w:r>
+      <w:hyperlink r:id="rId109" w:tooltip="Comunicación" w:history="1">
+        <w:r>
+          <w:rPr>
+            <w:rStyle w:val="Textoennegrita"/>
+            <w:i/>
+          </w:rPr>
+          <w:t>comunicación</w:t>
+        </w:r>
+      </w:hyperlink>
+      <w:r>
+        <w:rPr>
+          <w:rStyle w:val="Textoennegrita"/>
+          <w:i/>
+        </w:rPr>
+        <w:t>, así como también los posibles </w:t>
+      </w:r>
+      <w:hyperlink r:id="rId110" w:tooltip="Códigos detectores y correctores de error" w:history="1">
+        <w:r>
+          <w:rPr>
+            <w:rStyle w:val="Textoennegrita"/>
+            <w:i/>
+          </w:rPr>
+          <w:t>métodos de recuperación de errores</w:t>
+        </w:r>
+      </w:hyperlink>
+      <w:r>
+        <w:rPr>
+          <w:rStyle w:val="Textoennegrita"/>
+          <w:i/>
+        </w:rPr>
+        <w:t>. Los protocolos pueden ser implementados por </w:t>
+      </w:r>
+      <w:hyperlink r:id="rId111" w:tooltip="Hardware" w:history="1">
+        <w:r>
+          <w:rPr>
+            <w:rStyle w:val="Textoennegrita"/>
+            <w:i/>
+          </w:rPr>
+          <w:t>hardware</w:t>
+        </w:r>
+      </w:hyperlink>
+      <w:r>
+        <w:rPr>
+          <w:rStyle w:val="Textoennegrita"/>
+          <w:i/>
+        </w:rPr>
+        <w:t>, por </w:t>
+      </w:r>
+      <w:hyperlink r:id="rId112" w:tooltip="Software" w:history="1">
+        <w:r>
+          <w:rPr>
+            <w:rStyle w:val="Textoennegrita"/>
+            <w:i/>
+          </w:rPr>
+          <w:t>software</w:t>
+        </w:r>
+      </w:hyperlink>
+      <w:r>
+        <w:rPr>
+          <w:rStyle w:val="Textoennegrita"/>
+          <w:i/>
+        </w:rPr>
+        <w:t xml:space="preserve">, o por una combinación de ambos. </w:t>
+      </w:r>
+    </w:p>
+    <w:p>
+      <w:pPr>
         <w:pStyle w:val="Sinespaciado"/>
         <w:jc w:val="both"/>
         <w:rPr>
           <w:rStyle w:val="Textoennegrita"/>
         </w:rPr>
       </w:pPr>
+      <w:hyperlink r:id="rId113" w:history="1">
+        <w:r>
+          <w:rPr>
+            <w:rStyle w:val="Hipervnculo"/>
+          </w:rPr>
+          <w:t>https://es.wikipedia.org/wiki/Protocolo_de_comunicaciones</w:t>
+        </w:r>
+      </w:hyperlink>
     </w:p>
     <w:sectPr>
       <w:pgSz w:w="11906" w:h="16838"/>
@@ -8646,6 +9020,304 @@
 <file path=word/numbering.xml><?xml version="1.0" encoding="utf-8"?>
 <w:numbering xmlns:wpc="http://schemas.microsoft.com/office/word/2010/wordprocessingCanvas" xmlns:mc="http://schemas.openxmlformats.org/markup-compatibility/2006" xmlns:o="urn:schemas-microsoft-com:office:office" xmlns:r="http://schemas.openxmlformats.org/officeDocument/2006/relationships" xmlns:m="http://schemas.openxmlformats.org/officeDocument/2006/math" xmlns:v="urn:schemas-microsoft-com:vml" xmlns:wp14="http://schemas.microsoft.com/office/word/2010/wordprocessingDrawing" xmlns:wp="http://schemas.openxmlformats.org/drawingml/2006/wordprocessingDrawing" xmlns:w10="urn:schemas-microsoft-com:office:word" xmlns:w="http://schemas.openxmlformats.org/wordprocessingml/2006/main" xmlns:w14="http://schemas.microsoft.com/office/word/2010/wordml" xmlns:wpg="http://schemas.microsoft.com/office/word/2010/wordprocessingGroup" xmlns:wpi="http://schemas.microsoft.com/office/word/2010/wordprocessingInk" xmlns:wne="http://schemas.microsoft.com/office/word/2006/wordml" xmlns:wps="http://schemas.microsoft.com/office/word/2010/wordprocessingShape" mc:Ignorable="w14 wp14">
   <w:abstractNum w:abstractNumId="0">
+    <w:nsid w:val="18DC6745"/>
+    <w:multiLevelType w:val="multilevel"/>
+    <w:tmpl w:val="00E6C3C2"/>
+    <w:lvl w:ilvl="0">
+      <w:start w:val="1"/>
+      <w:numFmt w:val="bullet"/>
+      <w:lvlText w:val=""/>
+      <w:lvlJc w:val="left"/>
+      <w:pPr>
+        <w:tabs>
+          <w:tab w:val="num" w:pos="720"/>
+        </w:tabs>
+        <w:ind w:left="720" w:hanging="360"/>
+      </w:pPr>
+      <w:rPr>
+        <w:rFonts w:ascii="Symbol" w:hAnsi="Symbol" w:hint="default"/>
+        <w:sz w:val="20"/>
+      </w:rPr>
+    </w:lvl>
+    <w:lvl w:ilvl="1" w:tentative="1">
+      <w:start w:val="1"/>
+      <w:numFmt w:val="bullet"/>
+      <w:lvlText w:val="o"/>
+      <w:lvlJc w:val="left"/>
+      <w:pPr>
+        <w:tabs>
+          <w:tab w:val="num" w:pos="1440"/>
+        </w:tabs>
+        <w:ind w:left="1440" w:hanging="360"/>
+      </w:pPr>
+      <w:rPr>
+        <w:rFonts w:ascii="Courier New" w:hAnsi="Courier New" w:hint="default"/>
+        <w:sz w:val="20"/>
+      </w:rPr>
+    </w:lvl>
+    <w:lvl w:ilvl="2" w:tentative="1">
+      <w:start w:val="1"/>
+      <w:numFmt w:val="bullet"/>
+      <w:lvlText w:val=""/>
+      <w:lvlJc w:val="left"/>
+      <w:pPr>
+        <w:tabs>
+          <w:tab w:val="num" w:pos="2160"/>
+        </w:tabs>
+        <w:ind w:left="2160" w:hanging="360"/>
+      </w:pPr>
+      <w:rPr>
+        <w:rFonts w:ascii="Wingdings" w:hAnsi="Wingdings" w:hint="default"/>
+        <w:sz w:val="20"/>
+      </w:rPr>
+    </w:lvl>
+    <w:lvl w:ilvl="3" w:tentative="1">
+      <w:start w:val="1"/>
+      <w:numFmt w:val="bullet"/>
+      <w:lvlText w:val=""/>
+      <w:lvlJc w:val="left"/>
+      <w:pPr>
+        <w:tabs>
+          <w:tab w:val="num" w:pos="2880"/>
+        </w:tabs>
+        <w:ind w:left="2880" w:hanging="360"/>
+      </w:pPr>
+      <w:rPr>
+        <w:rFonts w:ascii="Wingdings" w:hAnsi="Wingdings" w:hint="default"/>
+        <w:sz w:val="20"/>
+      </w:rPr>
+    </w:lvl>
+    <w:lvl w:ilvl="4" w:tentative="1">
+      <w:start w:val="1"/>
+      <w:numFmt w:val="bullet"/>
+      <w:lvlText w:val=""/>
+      <w:lvlJc w:val="left"/>
+      <w:pPr>
+        <w:tabs>
+          <w:tab w:val="num" w:pos="3600"/>
+        </w:tabs>
+        <w:ind w:left="3600" w:hanging="360"/>
+      </w:pPr>
+      <w:rPr>
+        <w:rFonts w:ascii="Wingdings" w:hAnsi="Wingdings" w:hint="default"/>
+        <w:sz w:val="20"/>
+      </w:rPr>
+    </w:lvl>
+    <w:lvl w:ilvl="5" w:tentative="1">
+      <w:start w:val="1"/>
+      <w:numFmt w:val="bullet"/>
+      <w:lvlText w:val=""/>
+      <w:lvlJc w:val="left"/>
+      <w:pPr>
+        <w:tabs>
+          <w:tab w:val="num" w:pos="4320"/>
+        </w:tabs>
+        <w:ind w:left="4320" w:hanging="360"/>
+      </w:pPr>
+      <w:rPr>
+        <w:rFonts w:ascii="Wingdings" w:hAnsi="Wingdings" w:hint="default"/>
+        <w:sz w:val="20"/>
+      </w:rPr>
+    </w:lvl>
+    <w:lvl w:ilvl="6" w:tentative="1">
+      <w:start w:val="1"/>
+      <w:numFmt w:val="bullet"/>
+      <w:lvlText w:val=""/>
+      <w:lvlJc w:val="left"/>
+      <w:pPr>
+        <w:tabs>
+          <w:tab w:val="num" w:pos="5040"/>
+        </w:tabs>
+        <w:ind w:left="5040" w:hanging="360"/>
+      </w:pPr>
+      <w:rPr>
+        <w:rFonts w:ascii="Wingdings" w:hAnsi="Wingdings" w:hint="default"/>
+        <w:sz w:val="20"/>
+      </w:rPr>
+    </w:lvl>
+    <w:lvl w:ilvl="7" w:tentative="1">
+      <w:start w:val="1"/>
+      <w:numFmt w:val="bullet"/>
+      <w:lvlText w:val=""/>
+      <w:lvlJc w:val="left"/>
+      <w:pPr>
+        <w:tabs>
+          <w:tab w:val="num" w:pos="5760"/>
+        </w:tabs>
+        <w:ind w:left="5760" w:hanging="360"/>
+      </w:pPr>
+      <w:rPr>
+        <w:rFonts w:ascii="Wingdings" w:hAnsi="Wingdings" w:hint="default"/>
+        <w:sz w:val="20"/>
+      </w:rPr>
+    </w:lvl>
+    <w:lvl w:ilvl="8" w:tentative="1">
+      <w:start w:val="1"/>
+      <w:numFmt w:val="bullet"/>
+      <w:lvlText w:val=""/>
+      <w:lvlJc w:val="left"/>
+      <w:pPr>
+        <w:tabs>
+          <w:tab w:val="num" w:pos="6480"/>
+        </w:tabs>
+        <w:ind w:left="6480" w:hanging="360"/>
+      </w:pPr>
+      <w:rPr>
+        <w:rFonts w:ascii="Wingdings" w:hAnsi="Wingdings" w:hint="default"/>
+        <w:sz w:val="20"/>
+      </w:rPr>
+    </w:lvl>
+  </w:abstractNum>
+  <w:abstractNum w:abstractNumId="1">
+    <w:nsid w:val="226C4C12"/>
+    <w:multiLevelType w:val="multilevel"/>
+    <w:tmpl w:val="1128AAFE"/>
+    <w:lvl w:ilvl="0">
+      <w:start w:val="1"/>
+      <w:numFmt w:val="bullet"/>
+      <w:lvlText w:val=""/>
+      <w:lvlJc w:val="left"/>
+      <w:pPr>
+        <w:tabs>
+          <w:tab w:val="num" w:pos="720"/>
+        </w:tabs>
+        <w:ind w:left="720" w:hanging="360"/>
+      </w:pPr>
+      <w:rPr>
+        <w:rFonts w:ascii="Symbol" w:hAnsi="Symbol" w:hint="default"/>
+        <w:sz w:val="20"/>
+      </w:rPr>
+    </w:lvl>
+    <w:lvl w:ilvl="1" w:tentative="1">
+      <w:start w:val="1"/>
+      <w:numFmt w:val="bullet"/>
+      <w:lvlText w:val="o"/>
+      <w:lvlJc w:val="left"/>
+      <w:pPr>
+        <w:tabs>
+          <w:tab w:val="num" w:pos="1440"/>
+        </w:tabs>
+        <w:ind w:left="1440" w:hanging="360"/>
+      </w:pPr>
+      <w:rPr>
+        <w:rFonts w:ascii="Courier New" w:hAnsi="Courier New" w:hint="default"/>
+        <w:sz w:val="20"/>
+      </w:rPr>
+    </w:lvl>
+    <w:lvl w:ilvl="2" w:tentative="1">
+      <w:start w:val="1"/>
+      <w:numFmt w:val="bullet"/>
+      <w:lvlText w:val=""/>
+      <w:lvlJc w:val="left"/>
+      <w:pPr>
+        <w:tabs>
+          <w:tab w:val="num" w:pos="2160"/>
+        </w:tabs>
+        <w:ind w:left="2160" w:hanging="360"/>
+      </w:pPr>
+      <w:rPr>
+        <w:rFonts w:ascii="Wingdings" w:hAnsi="Wingdings" w:hint="default"/>
+        <w:sz w:val="20"/>
+      </w:rPr>
+    </w:lvl>
+    <w:lvl w:ilvl="3" w:tentative="1">
+      <w:start w:val="1"/>
+      <w:numFmt w:val="bullet"/>
+      <w:lvlText w:val=""/>
+      <w:lvlJc w:val="left"/>
+      <w:pPr>
+        <w:tabs>
+          <w:tab w:val="num" w:pos="2880"/>
+        </w:tabs>
+        <w:ind w:left="2880" w:hanging="360"/>
+      </w:pPr>
+      <w:rPr>
+        <w:rFonts w:ascii="Wingdings" w:hAnsi="Wingdings" w:hint="default"/>
+        <w:sz w:val="20"/>
+      </w:rPr>
+    </w:lvl>
+    <w:lvl w:ilvl="4" w:tentative="1">
+      <w:start w:val="1"/>
+      <w:numFmt w:val="bullet"/>
+      <w:lvlText w:val=""/>
+      <w:lvlJc w:val="left"/>
+      <w:pPr>
+        <w:tabs>
+          <w:tab w:val="num" w:pos="3600"/>
+        </w:tabs>
+        <w:ind w:left="3600" w:hanging="360"/>
+      </w:pPr>
+      <w:rPr>
+        <w:rFonts w:ascii="Wingdings" w:hAnsi="Wingdings" w:hint="default"/>
+        <w:sz w:val="20"/>
+      </w:rPr>
+    </w:lvl>
+    <w:lvl w:ilvl="5" w:tentative="1">
+      <w:start w:val="1"/>
+      <w:numFmt w:val="bullet"/>
+      <w:lvlText w:val=""/>
+      <w:lvlJc w:val="left"/>
+      <w:pPr>
+        <w:tabs>
+          <w:tab w:val="num" w:pos="4320"/>
+        </w:tabs>
+        <w:ind w:left="4320" w:hanging="360"/>
+      </w:pPr>
+      <w:rPr>
+        <w:rFonts w:ascii="Wingdings" w:hAnsi="Wingdings" w:hint="default"/>
+        <w:sz w:val="20"/>
+      </w:rPr>
+    </w:lvl>
+    <w:lvl w:ilvl="6" w:tentative="1">
+      <w:start w:val="1"/>
+      <w:numFmt w:val="bullet"/>
+      <w:lvlText w:val=""/>
+      <w:lvlJc w:val="left"/>
+      <w:pPr>
+        <w:tabs>
+          <w:tab w:val="num" w:pos="5040"/>
+        </w:tabs>
+        <w:ind w:left="5040" w:hanging="360"/>
+      </w:pPr>
+      <w:rPr>
+        <w:rFonts w:ascii="Wingdings" w:hAnsi="Wingdings" w:hint="default"/>
+        <w:sz w:val="20"/>
+      </w:rPr>
+    </w:lvl>
+    <w:lvl w:ilvl="7" w:tentative="1">
+      <w:start w:val="1"/>
+      <w:numFmt w:val="bullet"/>
+      <w:lvlText w:val=""/>
+      <w:lvlJc w:val="left"/>
+      <w:pPr>
+        <w:tabs>
+          <w:tab w:val="num" w:pos="5760"/>
+        </w:tabs>
+        <w:ind w:left="5760" w:hanging="360"/>
+      </w:pPr>
+      <w:rPr>
+        <w:rFonts w:ascii="Wingdings" w:hAnsi="Wingdings" w:hint="default"/>
+        <w:sz w:val="20"/>
+      </w:rPr>
+    </w:lvl>
+    <w:lvl w:ilvl="8" w:tentative="1">
+      <w:start w:val="1"/>
+      <w:numFmt w:val="bullet"/>
+      <w:lvlText w:val=""/>
+      <w:lvlJc w:val="left"/>
+      <w:pPr>
+        <w:tabs>
+          <w:tab w:val="num" w:pos="6480"/>
+        </w:tabs>
+        <w:ind w:left="6480" w:hanging="360"/>
+      </w:pPr>
+      <w:rPr>
+        <w:rFonts w:ascii="Wingdings" w:hAnsi="Wingdings" w:hint="default"/>
+        <w:sz w:val="20"/>
+      </w:rPr>
+    </w:lvl>
+  </w:abstractNum>
+  <w:abstractNum w:abstractNumId="2">
     <w:nsid w:val="2D8347C8"/>
     <w:multiLevelType w:val="hybridMultilevel"/>
     <w:tmpl w:val="27BCBB0E"/>
@@ -8759,7 +9431,13 @@
     </w:lvl>
   </w:abstractNum>
   <w:num w:numId="1">
+    <w:abstractNumId w:val="2"/>
+  </w:num>
+  <w:num w:numId="2">
     <w:abstractNumId w:val="0"/>
+  </w:num>
+  <w:num w:numId="3">
+    <w:abstractNumId w:val="1"/>
   </w:num>
 </w:numbering>
 </file>
@@ -9888,7 +10566,7 @@
 </file>
 
 <file path=customXml/itemProps1.xml><?xml version="1.0" encoding="utf-8"?>
-<ds:datastoreItem xmlns:ds="http://schemas.openxmlformats.org/officeDocument/2006/customXml" ds:itemID="{C6A5E7C0-EAD5-4596-934D-1823614392C1}">
+<ds:datastoreItem xmlns:ds="http://schemas.openxmlformats.org/officeDocument/2006/customXml" ds:itemID="{7F4BB9E6-A74F-4A32-800D-62D0B2FF3802}">
   <ds:schemaRefs>
     <ds:schemaRef ds:uri="http://schemas.openxmlformats.org/officeDocument/2006/bibliography"/>
   </ds:schemaRefs>

</xml_diff>

<commit_message>
Actualizacion Diccionario Tarea 36
</commit_message>
<xml_diff>
--- a/Diccionario.docx
+++ b/Diccionario.docx
@@ -3486,15 +3486,27 @@
           <w:iCs/>
         </w:rPr>
       </w:pPr>
-    </w:p>
-    <w:p>
-      <w:pPr>
-        <w:spacing w:after="0"/>
-        <w:jc w:val="both"/>
-        <w:rPr>
-          <w:rStyle w:val="nfasisintenso"/>
-        </w:rPr>
-      </w:pPr>
+      <w:hyperlink r:id="rId25" w:history="1">
+        <w:r>
+          <w:rPr>
+            <w:rStyle w:val="Hipervnculo"/>
+            <w:i/>
+            <w:iCs/>
+          </w:rPr>
+          <w:t>https://www.w3schools.com/sql/default.asp</w:t>
+        </w:r>
+      </w:hyperlink>
+    </w:p>
+    <w:p>
+      <w:pPr>
+        <w:spacing w:after="0"/>
+        <w:jc w:val="both"/>
+        <w:rPr>
+          <w:rStyle w:val="nfasisintenso"/>
+        </w:rPr>
+      </w:pPr>
+      <w:bookmarkStart w:id="0" w:name="_GoBack"/>
+      <w:bookmarkEnd w:id="0"/>
     </w:p>
     <w:p>
       <w:pPr>
@@ -3726,7 +3738,7 @@
           <w:iCs/>
         </w:rPr>
       </w:pPr>
-      <w:hyperlink r:id="rId25" w:tgtFrame="_blank" w:history="1">
+      <w:hyperlink r:id="rId26" w:tgtFrame="_blank" w:history="1">
         <w:r>
           <w:rPr>
             <w:rStyle w:val="Textoennegrita"/>
@@ -3756,7 +3768,7 @@
         </w:rPr>
         <w:t> fue pionera en el campo de la programación de computadoras. Amante de las matemáticas y las ciencias, trabajó con </w:t>
       </w:r>
-      <w:hyperlink r:id="rId26" w:history="1">
+      <w:hyperlink r:id="rId27" w:history="1">
         <w:r>
           <w:rPr>
             <w:rStyle w:val="Textoennegrita"/>
@@ -3793,7 +3805,7 @@
         </w:rPr>
         <w:t>En 1833 comenzó a trabajar junto a </w:t>
       </w:r>
-      <w:hyperlink r:id="rId27" w:history="1">
+      <w:hyperlink r:id="rId28" w:history="1">
         <w:r>
           <w:rPr>
             <w:rStyle w:val="Textoennegrita"/>
@@ -4048,7 +4060,7 @@
           <w:iCs/>
         </w:rPr>
       </w:pPr>
-      <w:hyperlink r:id="rId28" w:history="1">
+      <w:hyperlink r:id="rId29" w:history="1">
         <w:r>
           <w:rPr>
             <w:rStyle w:val="Hipervnculo"/>
@@ -4148,7 +4160,7 @@
           <w:iCs/>
         </w:rPr>
       </w:pPr>
-      <w:hyperlink r:id="rId29" w:history="1">
+      <w:hyperlink r:id="rId30" w:history="1">
         <w:r>
           <w:rPr>
             <w:rStyle w:val="Hipervnculo"/>
@@ -4271,7 +4283,7 @@
           <w:iCs/>
         </w:rPr>
       </w:pPr>
-      <w:hyperlink r:id="rId30" w:history="1">
+      <w:hyperlink r:id="rId31" w:history="1">
         <w:r>
           <w:rPr>
             <w:rStyle w:val="Hipervnculo"/>
@@ -4550,7 +4562,7 @@
         </w:rPr>
         <w:t> (del </w:t>
       </w:r>
-      <w:hyperlink r:id="rId31" w:tooltip="Idioma inglés" w:history="1">
+      <w:hyperlink r:id="rId32" w:tooltip="Idioma inglés" w:history="1">
         <w:r>
           <w:rPr>
             <w:rStyle w:val="Textoennegrita"/>
@@ -4610,7 +4622,7 @@
         </w:rPr>
         <w:t>) es un </w:t>
       </w:r>
-      <w:hyperlink r:id="rId32" w:tooltip="Dispositivo electrónico" w:history="1">
+      <w:hyperlink r:id="rId33" w:tooltip="Dispositivo electrónico" w:history="1">
         <w:r>
           <w:rPr>
             <w:rStyle w:val="Textoennegrita"/>
@@ -4628,7 +4640,7 @@
         </w:rPr>
         <w:t> de </w:t>
       </w:r>
-      <w:hyperlink r:id="rId33" w:tooltip="Estado sólido" w:history="1">
+      <w:hyperlink r:id="rId34" w:tooltip="Estado sólido" w:history="1">
         <w:r>
           <w:rPr>
             <w:rStyle w:val="Textoennegrita"/>
@@ -4646,7 +4658,7 @@
         </w:rPr>
         <w:t> consistente en dos </w:t>
       </w:r>
-      <w:hyperlink r:id="rId34" w:tooltip="Unión PN" w:history="1">
+      <w:hyperlink r:id="rId35" w:tooltip="Unión PN" w:history="1">
         <w:r>
           <w:rPr>
             <w:rStyle w:val="Textoennegrita"/>
@@ -4664,7 +4676,7 @@
         </w:rPr>
         <w:t> muy cercanas entre sí, que permite aumentar la corriente y disminuir el voltaje, además de controlar el paso de la </w:t>
       </w:r>
-      <w:hyperlink r:id="rId35" w:tooltip="Corriente eléctrica" w:history="1">
+      <w:hyperlink r:id="rId36" w:tooltip="Corriente eléctrica" w:history="1">
         <w:r>
           <w:rPr>
             <w:rStyle w:val="Textoennegrita"/>
@@ -4682,7 +4694,7 @@
         </w:rPr>
         <w:t> a través de sus terminales. La denominación de bipolar se debe a que la conducción tiene lugar gracias al desplazamiento de portadores de dos polaridades (</w:t>
       </w:r>
-      <w:hyperlink r:id="rId36" w:tooltip="Hueco de electrón" w:history="1">
+      <w:hyperlink r:id="rId37" w:tooltip="Hueco de electrón" w:history="1">
         <w:r>
           <w:rPr>
             <w:rStyle w:val="Textoennegrita"/>
@@ -4700,7 +4712,7 @@
         </w:rPr>
         <w:t> positivos y </w:t>
       </w:r>
-      <w:hyperlink r:id="rId37" w:tooltip="Electrones" w:history="1">
+      <w:hyperlink r:id="rId38" w:tooltip="Electrones" w:history="1">
         <w:r>
           <w:rPr>
             <w:rStyle w:val="Textoennegrita"/>
@@ -4718,7 +4730,7 @@
         </w:rPr>
         <w:t> negativos), y son de gran utilidad en gran número de aplicaciones; pero tienen ciertos inconvenientes, entre ellos su </w:t>
       </w:r>
-      <w:hyperlink r:id="rId38" w:tooltip="Impedancia" w:history="1">
+      <w:hyperlink r:id="rId39" w:tooltip="Impedancia" w:history="1">
         <w:r>
           <w:rPr>
             <w:rStyle w:val="Textoennegrita"/>
@@ -4896,7 +4908,7 @@
         </w:rPr>
         <w:t> es el número de muestras por unidad de tiempo que se toman de una </w:t>
       </w:r>
-      <w:hyperlink r:id="rId39" w:tooltip="Señal analógica" w:history="1">
+      <w:hyperlink r:id="rId40" w:tooltip="Señal analógica" w:history="1">
         <w:r>
           <w:rPr>
             <w:rStyle w:val="Textoennegrita"/>
@@ -4914,7 +4926,7 @@
         </w:rPr>
         <w:t> para producir una señal discreta, durante el proceso necesario para convertirla de analógica en digital. Como todas las </w:t>
       </w:r>
-      <w:hyperlink r:id="rId40" w:tooltip="Frecuencia (física)" w:history="1">
+      <w:hyperlink r:id="rId41" w:tooltip="Frecuencia (física)" w:history="1">
         <w:r>
           <w:rPr>
             <w:rStyle w:val="Textoennegrita"/>
@@ -4932,7 +4944,7 @@
         </w:rPr>
         <w:t>, generalmente se expresa en </w:t>
       </w:r>
-      <w:hyperlink r:id="rId41" w:tooltip="Hercio" w:history="1">
+      <w:hyperlink r:id="rId42" w:tooltip="Hercio" w:history="1">
         <w:r>
           <w:rPr>
             <w:rStyle w:val="Textoennegrita"/>
@@ -4950,7 +4962,7 @@
         </w:rPr>
         <w:t> (Hz, </w:t>
       </w:r>
-      <w:hyperlink r:id="rId42" w:tooltip="Período de oscilación" w:history="1">
+      <w:hyperlink r:id="rId43" w:tooltip="Período de oscilación" w:history="1">
         <w:r>
           <w:rPr>
             <w:rStyle w:val="Textoennegrita"/>
@@ -5053,7 +5065,7 @@
         </w:rPr>
         <w:t xml:space="preserve"> en </w:t>
       </w:r>
-      <w:hyperlink r:id="rId43" w:tooltip="Ciencias de la computación" w:history="1">
+      <w:hyperlink r:id="rId44" w:tooltip="Ciencias de la computación" w:history="1">
         <w:r>
           <w:rPr>
             <w:rStyle w:val="Textoennegrita"/>
@@ -5071,7 +5083,7 @@
         </w:rPr>
         <w:t>, es un </w:t>
       </w:r>
-      <w:hyperlink r:id="rId44" w:tooltip="Sistema de numeración" w:history="1">
+      <w:hyperlink r:id="rId45" w:tooltip="Sistema de numeración" w:history="1">
         <w:r>
           <w:rPr>
             <w:rStyle w:val="Textoennegrita"/>
@@ -5089,7 +5101,7 @@
         </w:rPr>
         <w:t> en el que los </w:t>
       </w:r>
-      <w:hyperlink r:id="rId45" w:tooltip="Número" w:history="1">
+      <w:hyperlink r:id="rId46" w:tooltip="Número" w:history="1">
         <w:r>
           <w:rPr>
             <w:rStyle w:val="Textoennegrita"/>
@@ -5107,7 +5119,7 @@
         </w:rPr>
         <w:t> se representan utilizando solamente dos </w:t>
       </w:r>
-      <w:hyperlink r:id="rId46" w:tooltip="Cifra (matemática)" w:history="1">
+      <w:hyperlink r:id="rId47" w:tooltip="Cifra (matemática)" w:history="1">
         <w:r>
           <w:rPr>
             <w:rStyle w:val="Textoennegrita"/>
@@ -5125,7 +5137,7 @@
         </w:rPr>
         <w:t>: </w:t>
       </w:r>
-      <w:hyperlink r:id="rId47" w:tooltip="Cero" w:history="1">
+      <w:hyperlink r:id="rId48" w:tooltip="Cero" w:history="1">
         <w:r>
           <w:rPr>
             <w:rStyle w:val="Textoennegrita"/>
@@ -5143,7 +5155,7 @@
         </w:rPr>
         <w:t> (0) y </w:t>
       </w:r>
-      <w:hyperlink r:id="rId48" w:tooltip="Uno" w:history="1">
+      <w:hyperlink r:id="rId49" w:tooltip="Uno" w:history="1">
         <w:r>
           <w:rPr>
             <w:rStyle w:val="Textoennegrita"/>
@@ -5175,7 +5187,7 @@
         </w:rPr>
         <w:t>). Es uno de los sistemas que se utilizan en las </w:t>
       </w:r>
-      <w:hyperlink r:id="rId49" w:tooltip="Computadora" w:history="1">
+      <w:hyperlink r:id="rId50" w:tooltip="Computadora" w:history="1">
         <w:r>
           <w:rPr>
             <w:rStyle w:val="Textoennegrita"/>
@@ -5193,7 +5205,7 @@
         </w:rPr>
         <w:t>, debido a que estas trabajan internamente con dos niveles de </w:t>
       </w:r>
-      <w:hyperlink r:id="rId50" w:tooltip="Tensión (electricidad)" w:history="1">
+      <w:hyperlink r:id="rId51" w:tooltip="Tensión (electricidad)" w:history="1">
         <w:r>
           <w:rPr>
             <w:rStyle w:val="Textoennegrita"/>
@@ -5408,7 +5420,7 @@
         </w:rPr>
         <w:t> es un modelo de diseño de software en el que las tareas se reparten entre los proveedores de recursos o servicios, llamados </w:t>
       </w:r>
-      <w:hyperlink r:id="rId51" w:tooltip="Servidor" w:history="1">
+      <w:hyperlink r:id="rId52" w:tooltip="Servidor" w:history="1">
         <w:r>
           <w:rPr>
             <w:rStyle w:val="Textoennegrita"/>
@@ -5424,7 +5436,7 @@
         </w:rPr>
         <w:t>, y los demandantes, llamados </w:t>
       </w:r>
-      <w:hyperlink r:id="rId52" w:tooltip="Cliente (informática)" w:history="1">
+      <w:hyperlink r:id="rId53" w:tooltip="Cliente (informática)" w:history="1">
         <w:r>
           <w:rPr>
             <w:rStyle w:val="Textoennegrita"/>
@@ -5440,7 +5452,7 @@
         </w:rPr>
         <w:t>. Un cliente realiza peticiones a otro programa, el </w:t>
       </w:r>
-      <w:hyperlink r:id="rId53" w:tooltip="Servidor" w:history="1">
+      <w:hyperlink r:id="rId54" w:tooltip="Servidor" w:history="1">
         <w:r>
           <w:rPr>
             <w:rStyle w:val="Textoennegrita"/>
@@ -5456,7 +5468,7 @@
         </w:rPr>
         <w:t>, quien le da respuesta. Esta idea también se puede aplicar a programas que se ejecutan sobre una sola computadora, aunque es más ventajosa en un sistema operativo </w:t>
       </w:r>
-      <w:hyperlink r:id="rId54" w:tooltip="Multiusuario" w:history="1">
+      <w:hyperlink r:id="rId55" w:tooltip="Multiusuario" w:history="1">
         <w:r>
           <w:rPr>
             <w:rStyle w:val="Textoennegrita"/>
@@ -5472,7 +5484,7 @@
         </w:rPr>
         <w:t> distribuido a través de una </w:t>
       </w:r>
-      <w:hyperlink r:id="rId55" w:tooltip="Red de computadoras" w:history="1">
+      <w:hyperlink r:id="rId56" w:tooltip="Red de computadoras" w:history="1">
         <w:r>
           <w:rPr>
             <w:rStyle w:val="Textoennegrita"/>
@@ -5505,7 +5517,7 @@
         </w:rPr>
         <w:t>Algunos ejemplos de aplicaciones que usen el modelo cliente-servidor son el </w:t>
       </w:r>
-      <w:hyperlink r:id="rId56" w:tooltip="Correo electrónico" w:history="1">
+      <w:hyperlink r:id="rId57" w:tooltip="Correo electrónico" w:history="1">
         <w:r>
           <w:rPr>
             <w:rStyle w:val="Textoennegrita"/>
@@ -5521,7 +5533,7 @@
         </w:rPr>
         <w:t>, un </w:t>
       </w:r>
-      <w:hyperlink r:id="rId57" w:tooltip="Servidor de impresión" w:history="1">
+      <w:hyperlink r:id="rId58" w:tooltip="Servidor de impresión" w:history="1">
         <w:r>
           <w:rPr>
             <w:rStyle w:val="Textoennegrita"/>
@@ -5619,7 +5631,7 @@
                     </pic:cNvPicPr>
                   </pic:nvPicPr>
                   <pic:blipFill>
-                    <a:blip r:embed="rId58">
+                    <a:blip r:embed="rId59">
                       <a:extLst>
                         <a:ext uri="{28A0092B-C50C-407E-A947-70E740481C1C}">
                           <a14:useLocalDpi xmlns:a14="http://schemas.microsoft.com/office/drawing/2010/main" val="0"/>
@@ -5772,7 +5784,7 @@
         </w:rPr>
         <w:t>) es un </w:t>
       </w:r>
-      <w:hyperlink r:id="rId59" w:tooltip="Protocolo de red" w:history="1">
+      <w:hyperlink r:id="rId60" w:tooltip="Protocolo de red" w:history="1">
         <w:r>
           <w:rPr>
             <w:rStyle w:val="Textoennegrita"/>
@@ -5788,7 +5800,7 @@
         </w:rPr>
         <w:t> para la </w:t>
       </w:r>
-      <w:hyperlink r:id="rId60" w:tooltip="Transferencia de archivos" w:history="1">
+      <w:hyperlink r:id="rId61" w:tooltip="Transferencia de archivos" w:history="1">
         <w:r>
           <w:rPr>
             <w:rStyle w:val="Textoennegrita"/>
@@ -5804,7 +5816,7 @@
         </w:rPr>
         <w:t> entre sistemas conectados a una red </w:t>
       </w:r>
-      <w:hyperlink r:id="rId61" w:tooltip="Transmission Control Protocol" w:history="1">
+      <w:hyperlink r:id="rId62" w:tooltip="Transmission Control Protocol" w:history="1">
         <w:r>
           <w:rPr>
             <w:rStyle w:val="Textoennegrita"/>
@@ -5852,7 +5864,7 @@
         </w:rPr>
         <w:t>), basado en la arquitectura </w:t>
       </w:r>
-      <w:hyperlink r:id="rId62" w:tooltip="Cliente-servidor" w:history="1">
+      <w:hyperlink r:id="rId63" w:tooltip="Cliente-servidor" w:history="1">
         <w:r>
           <w:rPr>
             <w:rStyle w:val="Textoennegrita"/>
@@ -5886,7 +5898,7 @@
         <w:lastRenderedPageBreak/>
         <w:t>El servicio FTP es ofrecido por la capa de aplicación del modelo de capas de red </w:t>
       </w:r>
-      <w:hyperlink r:id="rId63" w:tooltip="TCP/IP" w:history="1">
+      <w:hyperlink r:id="rId64" w:tooltip="TCP/IP" w:history="1">
         <w:r>
           <w:rPr>
             <w:rStyle w:val="Textoennegrita"/>
@@ -5902,7 +5914,7 @@
         </w:rPr>
         <w:t> al usuario, utilizando normalmente el </w:t>
       </w:r>
-      <w:hyperlink r:id="rId64" w:tooltip="Puerto de red" w:history="1">
+      <w:hyperlink r:id="rId65" w:tooltip="Puerto de red" w:history="1">
         <w:r>
           <w:rPr>
             <w:rStyle w:val="Textoennegrita"/>
@@ -5950,7 +5962,7 @@
         </w:rPr>
         <w:t xml:space="preserve"> del usuario en el servidor hasta la transferencia de cualquier archivo, se realiza en </w:t>
       </w:r>
-      <w:hyperlink r:id="rId65" w:tooltip="Texto plano" w:history="1">
+      <w:hyperlink r:id="rId66" w:tooltip="Texto plano" w:history="1">
         <w:r>
           <w:rPr>
             <w:rStyle w:val="Textoennegrita"/>
@@ -6044,7 +6056,7 @@
         </w:rPr>
         <w:t> es un </w:t>
       </w:r>
-      <w:hyperlink r:id="rId66" w:tooltip="Programa (computación)" w:history="1">
+      <w:hyperlink r:id="rId67" w:tooltip="Programa (computación)" w:history="1">
         <w:r>
           <w:rPr>
             <w:rStyle w:val="Textoennegrita"/>
@@ -6060,7 +6072,7 @@
         </w:rPr>
         <w:t> que procesa una </w:t>
       </w:r>
-      <w:hyperlink r:id="rId67" w:anchor="Aplicaci%C3%B3n_del_lado_del_servidor" w:tooltip="Servidor web" w:history="1">
+      <w:hyperlink r:id="rId68" w:anchor="Aplicaci%C3%B3n_del_lado_del_servidor" w:tooltip="Servidor web" w:history="1">
         <w:r>
           <w:rPr>
             <w:rStyle w:val="Textoennegrita"/>
@@ -6076,7 +6088,7 @@
         </w:rPr>
         <w:t>, realizando conexiones bidireccionales o unidireccionales y </w:t>
       </w:r>
-      <w:hyperlink r:id="rId68" w:tooltip="Sincronía" w:history="1">
+      <w:hyperlink r:id="rId69" w:tooltip="Sincronía" w:history="1">
         <w:r>
           <w:rPr>
             <w:rStyle w:val="Textoennegrita"/>
@@ -6092,7 +6104,7 @@
         </w:rPr>
         <w:t> con el cliente y generando o cediendo una respuesta en cualquier lenguaje o aplicación del </w:t>
       </w:r>
-      <w:hyperlink r:id="rId69" w:tooltip="Lado del cliente" w:history="1">
+      <w:hyperlink r:id="rId70" w:tooltip="Lado del cliente" w:history="1">
         <w:r>
           <w:rPr>
             <w:rStyle w:val="Textoennegrita"/>
@@ -6124,7 +6136,7 @@
         </w:rPr>
         <w:t xml:space="preserve"> por un </w:t>
       </w:r>
-      <w:hyperlink r:id="rId70" w:tooltip="Navegador web" w:history="1">
+      <w:hyperlink r:id="rId71" w:tooltip="Navegador web" w:history="1">
         <w:r>
           <w:rPr>
             <w:rStyle w:val="Textoennegrita"/>
@@ -6140,7 +6152,7 @@
         </w:rPr>
         <w:t>. Para la transmisión de todos estos datos suele utilizarse algún </w:t>
       </w:r>
-      <w:hyperlink r:id="rId71" w:history="1">
+      <w:hyperlink r:id="rId72" w:history="1">
         <w:r>
           <w:rPr>
             <w:rStyle w:val="Textoennegrita"/>
@@ -6156,7 +6168,7 @@
         </w:rPr>
         <w:t>. Generalmente se usa el protocolo </w:t>
       </w:r>
-      <w:hyperlink r:id="rId72" w:tooltip="HTTP" w:history="1">
+      <w:hyperlink r:id="rId73" w:tooltip="HTTP" w:history="1">
         <w:r>
           <w:rPr>
             <w:rStyle w:val="Textoennegrita"/>
@@ -6172,7 +6184,7 @@
         </w:rPr>
         <w:t> para estas comunicaciones, perteneciente a la capa de aplicación del </w:t>
       </w:r>
-      <w:hyperlink r:id="rId73" w:tooltip="Modelo OSI" w:history="1">
+      <w:hyperlink r:id="rId74" w:tooltip="Modelo OSI" w:history="1">
         <w:r>
           <w:rPr>
             <w:rStyle w:val="Textoennegrita"/>
@@ -6188,7 +6200,7 @@
         </w:rPr>
         <w:t>. El término también se emplea para referirse al </w:t>
       </w:r>
-      <w:hyperlink r:id="rId74" w:tooltip="Computadora" w:history="1">
+      <w:hyperlink r:id="rId75" w:tooltip="Computadora" w:history="1">
         <w:r>
           <w:rPr>
             <w:rStyle w:val="Textoennegrita"/>
@@ -6447,7 +6459,7 @@
           <w:color w:val="333333"/>
         </w:rPr>
       </w:pPr>
-      <w:hyperlink r:id="rId75" w:history="1">
+      <w:hyperlink r:id="rId76" w:history="1">
         <w:r>
           <w:rPr>
             <w:rStyle w:val="Hipervnculo"/>
@@ -6554,7 +6566,7 @@
                     </pic:cNvPicPr>
                   </pic:nvPicPr>
                   <pic:blipFill>
-                    <a:blip r:embed="rId76" cstate="print">
+                    <a:blip r:embed="rId77" cstate="print">
                       <a:extLst>
                         <a:ext uri="{28A0092B-C50C-407E-A947-70E740481C1C}">
                           <a14:useLocalDpi xmlns:a14="http://schemas.microsoft.com/office/drawing/2010/main" val="0"/>
@@ -6661,7 +6673,7 @@
         <w:spacing w:after="0"/>
         <w:jc w:val="both"/>
       </w:pPr>
-      <w:hyperlink r:id="rId77" w:history="1">
+      <w:hyperlink r:id="rId78" w:history="1">
         <w:r>
           <w:rPr>
             <w:rStyle w:val="Hipervnculo"/>
@@ -6710,7 +6722,7 @@
         </w:rPr>
         <w:t>Una base de datos es un conjunto de datos pertenecientes a un mismo contexto y almacenados sistemáticamente para su posterior uso. En este sentido; una biblioteca puede considerarse una base de datos compuesta en su mayoría por documentos y textos impresos en papel e indexados para su consulta. Actualmente, y debido al desarrollo tecnológico de campos como la </w:t>
       </w:r>
-      <w:hyperlink r:id="rId78" w:tooltip="Informática" w:history="1">
+      <w:hyperlink r:id="rId79" w:tooltip="Informática" w:history="1">
         <w:r>
           <w:rPr>
             <w:rStyle w:val="Textoennegrita"/>
@@ -6726,7 +6738,7 @@
         </w:rPr>
         <w:t> y la </w:t>
       </w:r>
-      <w:hyperlink r:id="rId79" w:tooltip="Electrónica" w:history="1">
+      <w:hyperlink r:id="rId80" w:tooltip="Electrónica" w:history="1">
         <w:r>
           <w:rPr>
             <w:rStyle w:val="Textoennegrita"/>
@@ -6742,7 +6754,7 @@
         </w:rPr>
         <w:t>, la mayoría de las bases de datos están en formato digital, siendo este un componente electrónico, por tanto se ha desarrollado y se ofrece un amplio rango de soluciones al problema del </w:t>
       </w:r>
-      <w:hyperlink r:id="rId80" w:tooltip="Almacenamiento de datos" w:history="1">
+      <w:hyperlink r:id="rId81" w:tooltip="Almacenamiento de datos" w:history="1">
         <w:r>
           <w:rPr>
             <w:rStyle w:val="Textoennegrita"/>
@@ -6775,7 +6787,7 @@
         </w:rPr>
         <w:t>Hay </w:t>
       </w:r>
-      <w:hyperlink r:id="rId81" w:tooltip="Programa informático" w:history="1">
+      <w:hyperlink r:id="rId82" w:tooltip="Programa informático" w:history="1">
         <w:r>
           <w:rPr>
             <w:rStyle w:val="Textoennegrita"/>
@@ -6791,7 +6803,7 @@
         </w:rPr>
         <w:t> denominados </w:t>
       </w:r>
-      <w:hyperlink r:id="rId82" w:tooltip="Sistema de gestión de bases de datos" w:history="1">
+      <w:hyperlink r:id="rId83" w:tooltip="Sistema de gestión de bases de datos" w:history="1">
         <w:r>
           <w:rPr>
             <w:rStyle w:val="Textoennegrita"/>
@@ -6876,7 +6888,7 @@
           <w:i/>
         </w:rPr>
       </w:pPr>
-      <w:hyperlink r:id="rId83" w:history="1">
+      <w:hyperlink r:id="rId84" w:history="1">
         <w:r>
           <w:rPr>
             <w:rStyle w:val="Hipervnculo"/>
@@ -6992,7 +7004,7 @@
           <w:sz w:val="20"/>
         </w:rPr>
       </w:pPr>
-      <w:hyperlink r:id="rId84" w:history="1">
+      <w:hyperlink r:id="rId85" w:history="1">
         <w:r>
           <w:rPr>
             <w:rStyle w:val="Hipervnculo"/>
@@ -7072,7 +7084,7 @@
         </w:rPr>
         <w:t>, en </w:t>
       </w:r>
-      <w:hyperlink r:id="rId85" w:tooltip="Idioma inglés" w:history="1">
+      <w:hyperlink r:id="rId86" w:tooltip="Idioma inglés" w:history="1">
         <w:r>
           <w:rPr>
             <w:rStyle w:val="Textoennegrita"/>
@@ -7123,7 +7135,7 @@
         </w:rPr>
         <w:t>, es un conjunto de </w:t>
       </w:r>
-      <w:hyperlink r:id="rId86" w:tooltip="Subrutina" w:history="1">
+      <w:hyperlink r:id="rId87" w:tooltip="Subrutina" w:history="1">
         <w:r>
           <w:rPr>
             <w:rStyle w:val="Textoennegrita"/>
@@ -7139,7 +7151,7 @@
         </w:rPr>
         <w:t>, funciones y procedimientos (o </w:t>
       </w:r>
-      <w:hyperlink r:id="rId87" w:tooltip="Método (informática)" w:history="1">
+      <w:hyperlink r:id="rId88" w:tooltip="Método (informática)" w:history="1">
         <w:r>
           <w:rPr>
             <w:rStyle w:val="Textoennegrita"/>
@@ -7155,7 +7167,7 @@
         </w:rPr>
         <w:t>, en la </w:t>
       </w:r>
-      <w:hyperlink r:id="rId88" w:tooltip="Programación orientada a objetos" w:history="1">
+      <w:hyperlink r:id="rId89" w:tooltip="Programación orientada a objetos" w:history="1">
         <w:r>
           <w:rPr>
             <w:rStyle w:val="Textoennegrita"/>
@@ -7171,7 +7183,7 @@
         </w:rPr>
         <w:t>) que ofrece cierta </w:t>
       </w:r>
-      <w:hyperlink r:id="rId89" w:tooltip="" w:history="1">
+      <w:hyperlink r:id="rId90" w:history="1">
         <w:r>
           <w:rPr>
             <w:rStyle w:val="Textoennegrita"/>
@@ -7187,7 +7199,7 @@
         </w:rPr>
         <w:t> para ser utilizado por otro </w:t>
       </w:r>
-      <w:hyperlink r:id="rId90" w:tooltip="Software" w:history="1">
+      <w:hyperlink r:id="rId91" w:tooltip="Software" w:history="1">
         <w:r>
           <w:rPr>
             <w:rStyle w:val="Textoennegrita"/>
@@ -7202,7 +7214,7 @@
         </w:rPr>
         <w:t> como una </w:t>
       </w:r>
-      <w:hyperlink r:id="rId91" w:tooltip="Capa de abstracción" w:history="1">
+      <w:hyperlink r:id="rId92" w:tooltip="Capa de abstracción" w:history="1">
         <w:r>
           <w:rPr>
             <w:rStyle w:val="Textoennegrita"/>
@@ -7228,7 +7240,7 @@
           <w:i/>
         </w:rPr>
       </w:pPr>
-      <w:hyperlink r:id="rId92" w:history="1">
+      <w:hyperlink r:id="rId93" w:history="1">
         <w:r>
           <w:rPr>
             <w:rStyle w:val="Hipervnculo"/>
@@ -7313,7 +7325,6 @@
           <w:i/>
         </w:rPr>
       </w:pPr>
-      <w:proofErr w:type="spellStart"/>
       <w:r>
         <w:rPr>
           <w:rStyle w:val="Textoennegrita"/>
@@ -7327,12 +7338,30 @@
           <w:rStyle w:val="Textoennegrita"/>
           <w:i/>
         </w:rPr>
-        <w:t> (acrónimo</w:t>
-      </w:r>
-      <w:proofErr w:type="spellEnd"/>
-      <w:r>
-        <w:rPr>
-          <w:rStyle w:val="Textoennegrita"/>
+        <w:t> (acrónimo de </w:t>
+      </w:r>
+      <w:r>
+        <w:rPr>
+          <w:rStyle w:val="Textoennegrita"/>
+          <w:bCs w:val="0"/>
+          <w:i/>
+        </w:rPr>
+        <w:t xml:space="preserve">JavaScript </w:t>
+      </w:r>
+      <w:proofErr w:type="spellStart"/>
+      <w:r>
+        <w:rPr>
+          <w:rStyle w:val="Textoennegrita"/>
+          <w:bCs w:val="0"/>
+          <w:i/>
+        </w:rPr>
+        <w:t>Object</w:t>
+      </w:r>
+      <w:proofErr w:type="spellEnd"/>
+      <w:r>
+        <w:rPr>
+          <w:rStyle w:val="Textoennegrita"/>
+          <w:bCs w:val="0"/>
           <w:i/>
         </w:rPr>
         <w:t xml:space="preserve"> </w:t>
@@ -7341,52 +7370,9 @@
       <w:r>
         <w:rPr>
           <w:rStyle w:val="Textoennegrita"/>
-          <w:i/>
-        </w:rPr>
-        <w:t>de </w:t>
-      </w:r>
-      <w:r>
-        <w:rPr>
-          <w:rStyle w:val="Textoennegrita"/>
           <w:bCs w:val="0"/>
           <w:i/>
         </w:rPr>
-        <w:t>JavaScript</w:t>
-      </w:r>
-      <w:proofErr w:type="spellEnd"/>
-      <w:r>
-        <w:rPr>
-          <w:rStyle w:val="Textoennegrita"/>
-          <w:bCs w:val="0"/>
-          <w:i/>
-        </w:rPr>
-        <w:t xml:space="preserve"> </w:t>
-      </w:r>
-      <w:proofErr w:type="spellStart"/>
-      <w:r>
-        <w:rPr>
-          <w:rStyle w:val="Textoennegrita"/>
-          <w:bCs w:val="0"/>
-          <w:i/>
-        </w:rPr>
-        <w:t>Object</w:t>
-      </w:r>
-      <w:proofErr w:type="spellEnd"/>
-      <w:r>
-        <w:rPr>
-          <w:rStyle w:val="Textoennegrita"/>
-          <w:bCs w:val="0"/>
-          <w:i/>
-        </w:rPr>
-        <w:t xml:space="preserve"> </w:t>
-      </w:r>
-      <w:proofErr w:type="spellStart"/>
-      <w:r>
-        <w:rPr>
-          <w:rStyle w:val="Textoennegrita"/>
-          <w:bCs w:val="0"/>
-          <w:i/>
-        </w:rPr>
         <w:t>Notation</w:t>
       </w:r>
       <w:proofErr w:type="spellEnd"/>
@@ -7395,839 +7381,147 @@
           <w:rStyle w:val="Textoennegrita"/>
           <w:i/>
         </w:rPr>
-        <w:t>, «</w:t>
-      </w:r>
-      <w:proofErr w:type="spellStart"/>
-      <w:r>
-        <w:rPr>
-          <w:rStyle w:val="Textoennegrita"/>
-          <w:i/>
-        </w:rPr>
-        <w:t>notación</w:t>
-      </w:r>
-      <w:proofErr w:type="spellEnd"/>
-      <w:r>
-        <w:rPr>
-          <w:rStyle w:val="Textoennegrita"/>
-          <w:i/>
-        </w:rPr>
-        <w:t xml:space="preserve"> de </w:t>
-      </w:r>
-      <w:proofErr w:type="spellStart"/>
-      <w:r>
-        <w:rPr>
-          <w:rStyle w:val="Textoennegrita"/>
-          <w:i/>
-        </w:rPr>
-        <w:t>objeto</w:t>
-      </w:r>
-      <w:proofErr w:type="spellEnd"/>
-      <w:r>
-        <w:rPr>
-          <w:rStyle w:val="Textoennegrita"/>
-          <w:i/>
-        </w:rPr>
-        <w:t xml:space="preserve"> de </w:t>
-      </w:r>
-      <w:proofErr w:type="spellStart"/>
-      <w:r>
-        <w:rPr>
-          <w:rStyle w:val="Textoennegrita"/>
-          <w:i/>
-        </w:rPr>
-        <w:t>JavaScript»)</w:t>
-      </w:r>
-      <w:proofErr w:type="spellEnd"/>
-      <w:r>
-        <w:rPr>
-          <w:rStyle w:val="Textoennegrita"/>
-          <w:i/>
-        </w:rPr>
-        <w:t xml:space="preserve"> </w:t>
-      </w:r>
-      <w:proofErr w:type="spellStart"/>
-      <w:r>
-        <w:rPr>
-          <w:rStyle w:val="Textoennegrita"/>
-          <w:i/>
-        </w:rPr>
-        <w:t>es</w:t>
-      </w:r>
-      <w:proofErr w:type="spellEnd"/>
-      <w:r>
-        <w:rPr>
-          <w:rStyle w:val="Textoennegrita"/>
-          <w:i/>
-        </w:rPr>
-        <w:t xml:space="preserve"> </w:t>
-      </w:r>
-      <w:proofErr w:type="spellStart"/>
-      <w:r>
-        <w:rPr>
-          <w:rStyle w:val="Textoennegrita"/>
-          <w:i/>
-        </w:rPr>
-        <w:t>un</w:t>
-      </w:r>
-      <w:proofErr w:type="spellEnd"/>
-      <w:r>
-        <w:rPr>
-          <w:rStyle w:val="Textoennegrita"/>
-          <w:i/>
-        </w:rPr>
-        <w:t xml:space="preserve"> </w:t>
-      </w:r>
-      <w:proofErr w:type="spellStart"/>
-      <w:r>
-        <w:rPr>
-          <w:rStyle w:val="Textoennegrita"/>
-          <w:i/>
-        </w:rPr>
-        <w:t>formato</w:t>
-      </w:r>
-      <w:proofErr w:type="spellEnd"/>
-      <w:r>
-        <w:rPr>
-          <w:rStyle w:val="Textoennegrita"/>
-          <w:i/>
-        </w:rPr>
-        <w:t xml:space="preserve"> de </w:t>
-      </w:r>
-      <w:proofErr w:type="spellStart"/>
-      <w:r>
-        <w:rPr>
-          <w:rStyle w:val="Textoennegrita"/>
-          <w:i/>
-        </w:rPr>
-        <w:t>texto</w:t>
-      </w:r>
-      <w:proofErr w:type="spellEnd"/>
-      <w:r>
-        <w:rPr>
-          <w:rStyle w:val="Textoennegrita"/>
-          <w:i/>
-        </w:rPr>
-        <w:t xml:space="preserve"> </w:t>
-      </w:r>
-      <w:proofErr w:type="spellStart"/>
-      <w:r>
-        <w:rPr>
-          <w:rStyle w:val="Textoennegrita"/>
-          <w:i/>
-        </w:rPr>
-        <w:t>sencillo</w:t>
-      </w:r>
-      <w:proofErr w:type="spellEnd"/>
-      <w:r>
-        <w:rPr>
-          <w:rStyle w:val="Textoennegrita"/>
-          <w:i/>
-        </w:rPr>
-        <w:t xml:space="preserve"> para </w:t>
-      </w:r>
-      <w:proofErr w:type="spellStart"/>
-      <w:r>
-        <w:rPr>
-          <w:rStyle w:val="Textoennegrita"/>
-          <w:i/>
-        </w:rPr>
-        <w:t>el </w:t>
-      </w:r>
-      <w:hyperlink r:id="rId93" w:tooltip="Intercambio de datos (aún no redactado)" w:history="1">
+        <w:t>, «notación de objeto de JavaScript») es un formato de texto sencillo para el </w:t>
+      </w:r>
+      <w:hyperlink r:id="rId94" w:tooltip="Intercambio de datos (aún no redactado)" w:history="1">
         <w:r>
           <w:rPr>
             <w:rStyle w:val="Textoennegrita"/>
             <w:i/>
           </w:rPr>
-          <w:t>intercambio</w:t>
-        </w:r>
-        <w:proofErr w:type="spellEnd"/>
+          <w:t>intercambio de datos</w:t>
+        </w:r>
+      </w:hyperlink>
+      <w:r>
+        <w:rPr>
+          <w:rStyle w:val="Textoennegrita"/>
+          <w:i/>
+        </w:rPr>
+        <w:t>. Se trata de un subconjunto de la notación literal de </w:t>
+      </w:r>
+      <w:hyperlink r:id="rId95" w:tooltip="Objeto (programación)" w:history="1">
         <w:r>
           <w:rPr>
             <w:rStyle w:val="Textoennegrita"/>
             <w:i/>
           </w:rPr>
-          <w:t xml:space="preserve"> de </w:t>
-        </w:r>
-        <w:proofErr w:type="spellStart"/>
+          <w:t>objetos</w:t>
+        </w:r>
+      </w:hyperlink>
+      <w:r>
+        <w:rPr>
+          <w:rStyle w:val="Textoennegrita"/>
+          <w:i/>
+        </w:rPr>
+        <w:t> de </w:t>
+      </w:r>
+      <w:hyperlink r:id="rId96" w:tooltip="JavaScript" w:history="1">
         <w:r>
           <w:rPr>
             <w:rStyle w:val="Textoennegrita"/>
             <w:i/>
           </w:rPr>
-          <w:t>datos</w:t>
-        </w:r>
-        <w:proofErr w:type="spellEnd"/>
-      </w:hyperlink>
-      <w:r>
-        <w:rPr>
-          <w:rStyle w:val="Textoennegrita"/>
-          <w:i/>
-        </w:rPr>
-        <w:t xml:space="preserve">. </w:t>
-      </w:r>
-      <w:proofErr w:type="spellStart"/>
-      <w:r>
-        <w:rPr>
-          <w:rStyle w:val="Textoennegrita"/>
-          <w:i/>
-        </w:rPr>
-        <w:t>Se</w:t>
-      </w:r>
-      <w:proofErr w:type="spellEnd"/>
-      <w:r>
-        <w:rPr>
-          <w:rStyle w:val="Textoennegrita"/>
-          <w:i/>
-        </w:rPr>
-        <w:t xml:space="preserve"> trata de </w:t>
-      </w:r>
-      <w:proofErr w:type="spellStart"/>
-      <w:r>
-        <w:rPr>
-          <w:rStyle w:val="Textoennegrita"/>
-          <w:i/>
-        </w:rPr>
-        <w:t>un</w:t>
-      </w:r>
-      <w:proofErr w:type="spellEnd"/>
-      <w:r>
-        <w:rPr>
-          <w:rStyle w:val="Textoennegrita"/>
-          <w:i/>
-        </w:rPr>
-        <w:t xml:space="preserve"> </w:t>
-      </w:r>
-      <w:proofErr w:type="spellStart"/>
-      <w:r>
-        <w:rPr>
-          <w:rStyle w:val="Textoennegrita"/>
-          <w:i/>
-        </w:rPr>
-        <w:t>subconjunto</w:t>
-      </w:r>
-      <w:proofErr w:type="spellEnd"/>
-      <w:r>
-        <w:rPr>
-          <w:rStyle w:val="Textoennegrita"/>
-          <w:i/>
-        </w:rPr>
-        <w:t xml:space="preserve"> de la </w:t>
-      </w:r>
-      <w:proofErr w:type="spellStart"/>
-      <w:r>
-        <w:rPr>
-          <w:rStyle w:val="Textoennegrita"/>
-          <w:i/>
-        </w:rPr>
-        <w:t>notación</w:t>
-      </w:r>
-      <w:proofErr w:type="spellEnd"/>
-      <w:r>
-        <w:rPr>
-          <w:rStyle w:val="Textoennegrita"/>
-          <w:i/>
-        </w:rPr>
-        <w:t xml:space="preserve"> literal </w:t>
-      </w:r>
-      <w:proofErr w:type="spellStart"/>
-      <w:r>
-        <w:rPr>
-          <w:rStyle w:val="Textoennegrita"/>
-          <w:i/>
-        </w:rPr>
-        <w:t>de </w:t>
-      </w:r>
-      <w:hyperlink r:id="rId94" w:tooltip="Objeto (programación)" w:history="1">
+          <w:t>JavaScript</w:t>
+        </w:r>
+      </w:hyperlink>
+      <w:r>
+        <w:rPr>
+          <w:rStyle w:val="Textoennegrita"/>
+          <w:i/>
+        </w:rPr>
+        <w:t>, aunque, debido a su amplia adopción como alternativa a </w:t>
+      </w:r>
+      <w:hyperlink r:id="rId97" w:tooltip="XML" w:history="1">
         <w:r>
           <w:rPr>
             <w:rStyle w:val="Textoennegrita"/>
             <w:i/>
           </w:rPr>
-          <w:t>objetos</w:t>
-        </w:r>
-      </w:hyperlink>
-      <w:r>
-        <w:rPr>
-          <w:rStyle w:val="Textoennegrita"/>
-          <w:i/>
-        </w:rPr>
-        <w:t> de </w:t>
-      </w:r>
-      <w:hyperlink r:id="rId95" w:tooltip="JavaScript" w:history="1">
+          <w:t>XML</w:t>
+        </w:r>
+      </w:hyperlink>
+      <w:r>
+        <w:rPr>
+          <w:rStyle w:val="Textoennegrita"/>
+          <w:i/>
+        </w:rPr>
+        <w:t>, se considera (año </w:t>
+      </w:r>
+      <w:hyperlink r:id="rId98" w:tooltip="2019" w:history="1">
         <w:r>
           <w:rPr>
             <w:rStyle w:val="Textoennegrita"/>
             <w:i/>
           </w:rPr>
-          <w:t>JavaScript</w:t>
-        </w:r>
-        <w:proofErr w:type="spellEnd"/>
-      </w:hyperlink>
-      <w:r>
-        <w:rPr>
-          <w:rStyle w:val="Textoennegrita"/>
-          <w:i/>
-        </w:rPr>
-        <w:t xml:space="preserve">, </w:t>
-      </w:r>
-      <w:proofErr w:type="spellStart"/>
-      <w:r>
-        <w:rPr>
-          <w:rStyle w:val="Textoennegrita"/>
-          <w:i/>
-        </w:rPr>
-        <w:t>aunque</w:t>
-      </w:r>
-      <w:proofErr w:type="spellEnd"/>
-      <w:r>
-        <w:rPr>
-          <w:rStyle w:val="Textoennegrita"/>
-          <w:i/>
-        </w:rPr>
-        <w:t xml:space="preserve">, </w:t>
-      </w:r>
-      <w:proofErr w:type="spellStart"/>
-      <w:r>
-        <w:rPr>
-          <w:rStyle w:val="Textoennegrita"/>
-          <w:i/>
-        </w:rPr>
-        <w:t>debido</w:t>
-      </w:r>
-      <w:proofErr w:type="spellEnd"/>
-      <w:r>
-        <w:rPr>
-          <w:rStyle w:val="Textoennegrita"/>
-          <w:i/>
-        </w:rPr>
-        <w:t xml:space="preserve"> a su </w:t>
-      </w:r>
-      <w:proofErr w:type="spellStart"/>
-      <w:r>
-        <w:rPr>
-          <w:rStyle w:val="Textoennegrita"/>
-          <w:i/>
-        </w:rPr>
-        <w:t>amplia</w:t>
-      </w:r>
-      <w:proofErr w:type="spellEnd"/>
-      <w:r>
-        <w:rPr>
-          <w:rStyle w:val="Textoennegrita"/>
-          <w:i/>
-        </w:rPr>
-        <w:t xml:space="preserve"> </w:t>
-      </w:r>
-      <w:proofErr w:type="spellStart"/>
-      <w:r>
-        <w:rPr>
-          <w:rStyle w:val="Textoennegrita"/>
-          <w:i/>
-        </w:rPr>
-        <w:t>adopción</w:t>
-      </w:r>
-      <w:proofErr w:type="spellEnd"/>
-      <w:r>
-        <w:rPr>
-          <w:rStyle w:val="Textoennegrita"/>
-          <w:i/>
-        </w:rPr>
-        <w:t xml:space="preserve"> </w:t>
-      </w:r>
-      <w:proofErr w:type="spellStart"/>
-      <w:r>
-        <w:rPr>
-          <w:rStyle w:val="Textoennegrita"/>
-          <w:i/>
-        </w:rPr>
-        <w:t>como</w:t>
-      </w:r>
-      <w:proofErr w:type="spellEnd"/>
-      <w:r>
-        <w:rPr>
-          <w:rStyle w:val="Textoennegrita"/>
-          <w:i/>
-        </w:rPr>
-        <w:t xml:space="preserve"> </w:t>
-      </w:r>
-      <w:proofErr w:type="spellStart"/>
-      <w:r>
-        <w:rPr>
-          <w:rStyle w:val="Textoennegrita"/>
-          <w:i/>
-        </w:rPr>
-        <w:t>alternativa</w:t>
-      </w:r>
-      <w:proofErr w:type="spellEnd"/>
-      <w:r>
-        <w:rPr>
-          <w:rStyle w:val="Textoennegrita"/>
-          <w:i/>
-        </w:rPr>
-        <w:t xml:space="preserve"> </w:t>
-      </w:r>
-      <w:proofErr w:type="spellStart"/>
-      <w:r>
-        <w:rPr>
-          <w:rStyle w:val="Textoennegrita"/>
-          <w:i/>
-        </w:rPr>
-        <w:t>a </w:t>
-      </w:r>
-      <w:hyperlink r:id="rId96" w:tooltip="XML" w:history="1">
+          <w:t>2019</w:t>
+        </w:r>
+      </w:hyperlink>
+      <w:r>
+        <w:rPr>
+          <w:rStyle w:val="Textoennegrita"/>
+          <w:i/>
+        </w:rPr>
+        <w:t>) un formato independiente del lenguaje.</w:t>
+      </w:r>
+    </w:p>
+    <w:p>
+      <w:pPr>
+        <w:spacing w:after="0"/>
+        <w:jc w:val="both"/>
+        <w:rPr>
+          <w:rStyle w:val="Textoennegrita"/>
+          <w:i/>
+        </w:rPr>
+      </w:pPr>
+      <w:r>
+        <w:rPr>
+          <w:rStyle w:val="Textoennegrita"/>
+          <w:i/>
+        </w:rPr>
+        <w:t>Una de las supuestas ventajas de JSON sobre XML como formato de intercambio de datos es que resulta mucho más sencillo escribir un </w:t>
+      </w:r>
+      <w:hyperlink r:id="rId99" w:history="1">
         <w:r>
           <w:rPr>
             <w:rStyle w:val="Textoennegrita"/>
             <w:i/>
           </w:rPr>
-          <w:t>XML</w:t>
-        </w:r>
-        <w:proofErr w:type="spellEnd"/>
-      </w:hyperlink>
-      <w:r>
-        <w:rPr>
-          <w:rStyle w:val="Textoennegrita"/>
-          <w:i/>
-        </w:rPr>
-        <w:t xml:space="preserve">, </w:t>
-      </w:r>
-      <w:proofErr w:type="spellStart"/>
-      <w:r>
-        <w:rPr>
-          <w:rStyle w:val="Textoennegrita"/>
-          <w:i/>
-        </w:rPr>
-        <w:t>se</w:t>
-      </w:r>
-      <w:proofErr w:type="spellEnd"/>
-      <w:r>
-        <w:rPr>
-          <w:rStyle w:val="Textoennegrita"/>
-          <w:i/>
-        </w:rPr>
-        <w:t xml:space="preserve"> </w:t>
-      </w:r>
-      <w:proofErr w:type="spellStart"/>
-      <w:r>
-        <w:rPr>
-          <w:rStyle w:val="Textoennegrita"/>
-          <w:i/>
-        </w:rPr>
-        <w:t>considera</w:t>
-      </w:r>
-      <w:proofErr w:type="spellEnd"/>
-      <w:r>
-        <w:rPr>
-          <w:rStyle w:val="Textoennegrita"/>
-          <w:i/>
-        </w:rPr>
-        <w:t xml:space="preserve"> (año </w:t>
-      </w:r>
-      <w:hyperlink r:id="rId97" w:tooltip="2019" w:history="1">
-        <w:r>
-          <w:rPr>
-            <w:rStyle w:val="Textoennegrita"/>
-            <w:i/>
-          </w:rPr>
-          <w:t>2019</w:t>
-        </w:r>
-      </w:hyperlink>
-      <w:r>
-        <w:rPr>
-          <w:rStyle w:val="Textoennegrita"/>
-          <w:i/>
-        </w:rPr>
-        <w:t xml:space="preserve">) </w:t>
-      </w:r>
-      <w:proofErr w:type="spellStart"/>
-      <w:r>
-        <w:rPr>
-          <w:rStyle w:val="Textoennegrita"/>
-          <w:i/>
-        </w:rPr>
-        <w:t>un</w:t>
-      </w:r>
-      <w:proofErr w:type="spellEnd"/>
-      <w:r>
-        <w:rPr>
-          <w:rStyle w:val="Textoennegrita"/>
-          <w:i/>
-        </w:rPr>
-        <w:t xml:space="preserve"> </w:t>
-      </w:r>
-      <w:proofErr w:type="spellStart"/>
-      <w:r>
-        <w:rPr>
-          <w:rStyle w:val="Textoennegrita"/>
-          <w:i/>
-        </w:rPr>
-        <w:t>formato</w:t>
-      </w:r>
-      <w:proofErr w:type="spellEnd"/>
-      <w:r>
-        <w:rPr>
-          <w:rStyle w:val="Textoennegrita"/>
-          <w:i/>
-        </w:rPr>
-        <w:t xml:space="preserve"> </w:t>
-      </w:r>
-      <w:proofErr w:type="spellStart"/>
-      <w:r>
-        <w:rPr>
-          <w:rStyle w:val="Textoennegrita"/>
-          <w:i/>
-        </w:rPr>
-        <w:t>independiente</w:t>
-      </w:r>
-      <w:proofErr w:type="spellEnd"/>
-      <w:r>
-        <w:rPr>
-          <w:rStyle w:val="Textoennegrita"/>
-          <w:i/>
-        </w:rPr>
-        <w:t xml:space="preserve"> del </w:t>
-      </w:r>
-      <w:proofErr w:type="spellStart"/>
-      <w:r>
-        <w:rPr>
-          <w:rStyle w:val="Textoennegrita"/>
-          <w:i/>
-        </w:rPr>
-        <w:t>lenguaje</w:t>
-      </w:r>
-      <w:proofErr w:type="spellEnd"/>
-      <w:r>
-        <w:rPr>
-          <w:rStyle w:val="Textoennegrita"/>
-          <w:i/>
-        </w:rPr>
-        <w:t>.</w:t>
-      </w:r>
-    </w:p>
-    <w:p>
-      <w:pPr>
-        <w:spacing w:after="0"/>
-        <w:jc w:val="both"/>
-        <w:rPr>
-          <w:rStyle w:val="Textoennegrita"/>
-          <w:i/>
-        </w:rPr>
-      </w:pPr>
-      <w:r>
-        <w:rPr>
-          <w:rStyle w:val="Textoennegrita"/>
-          <w:i/>
-        </w:rPr>
-        <w:t xml:space="preserve">Una de </w:t>
-      </w:r>
-      <w:proofErr w:type="spellStart"/>
-      <w:r>
-        <w:rPr>
-          <w:rStyle w:val="Textoennegrita"/>
-          <w:i/>
-        </w:rPr>
-        <w:t>las</w:t>
-      </w:r>
-      <w:proofErr w:type="spellEnd"/>
-      <w:r>
-        <w:rPr>
-          <w:rStyle w:val="Textoennegrita"/>
-          <w:i/>
-        </w:rPr>
-        <w:t xml:space="preserve"> </w:t>
-      </w:r>
-      <w:proofErr w:type="spellStart"/>
-      <w:r>
-        <w:rPr>
-          <w:rStyle w:val="Textoennegrita"/>
-          <w:i/>
-        </w:rPr>
-        <w:t>supuestas</w:t>
-      </w:r>
-      <w:proofErr w:type="spellEnd"/>
-      <w:r>
-        <w:rPr>
-          <w:rStyle w:val="Textoennegrita"/>
-          <w:i/>
-        </w:rPr>
-        <w:t xml:space="preserve"> </w:t>
-      </w:r>
-      <w:proofErr w:type="spellStart"/>
-      <w:r>
-        <w:rPr>
-          <w:rStyle w:val="Textoennegrita"/>
-          <w:i/>
-        </w:rPr>
-        <w:t>ventajas</w:t>
-      </w:r>
-      <w:proofErr w:type="spellEnd"/>
-      <w:r>
-        <w:rPr>
-          <w:rStyle w:val="Textoennegrita"/>
-          <w:i/>
-        </w:rPr>
-        <w:t xml:space="preserve"> de JSON </w:t>
-      </w:r>
-      <w:proofErr w:type="spellStart"/>
-      <w:r>
-        <w:rPr>
-          <w:rStyle w:val="Textoennegrita"/>
-          <w:i/>
-        </w:rPr>
-        <w:t>sobre</w:t>
-      </w:r>
-      <w:proofErr w:type="spellEnd"/>
-      <w:r>
-        <w:rPr>
-          <w:rStyle w:val="Textoennegrita"/>
-          <w:i/>
-        </w:rPr>
-        <w:t xml:space="preserve"> XML </w:t>
-      </w:r>
-      <w:proofErr w:type="spellStart"/>
-      <w:r>
-        <w:rPr>
-          <w:rStyle w:val="Textoennegrita"/>
-          <w:i/>
-        </w:rPr>
-        <w:t>como</w:t>
-      </w:r>
-      <w:proofErr w:type="spellEnd"/>
-      <w:r>
-        <w:rPr>
-          <w:rStyle w:val="Textoennegrita"/>
-          <w:i/>
-        </w:rPr>
-        <w:t xml:space="preserve"> </w:t>
-      </w:r>
-      <w:proofErr w:type="spellStart"/>
-      <w:r>
-        <w:rPr>
-          <w:rStyle w:val="Textoennegrita"/>
-          <w:i/>
-        </w:rPr>
-        <w:t>formato</w:t>
-      </w:r>
-      <w:proofErr w:type="spellEnd"/>
-      <w:r>
-        <w:rPr>
-          <w:rStyle w:val="Textoennegrita"/>
-          <w:i/>
-        </w:rPr>
-        <w:t xml:space="preserve"> de </w:t>
-      </w:r>
-      <w:proofErr w:type="spellStart"/>
-      <w:r>
-        <w:rPr>
-          <w:rStyle w:val="Textoennegrita"/>
-          <w:i/>
-        </w:rPr>
-        <w:t>intercambio</w:t>
-      </w:r>
-      <w:proofErr w:type="spellEnd"/>
-      <w:r>
-        <w:rPr>
-          <w:rStyle w:val="Textoennegrita"/>
-          <w:i/>
-        </w:rPr>
-        <w:t xml:space="preserve"> de </w:t>
-      </w:r>
-      <w:proofErr w:type="spellStart"/>
-      <w:r>
-        <w:rPr>
-          <w:rStyle w:val="Textoennegrita"/>
-          <w:i/>
-        </w:rPr>
-        <w:t>datos</w:t>
-      </w:r>
-      <w:proofErr w:type="spellEnd"/>
-      <w:r>
-        <w:rPr>
-          <w:rStyle w:val="Textoennegrita"/>
-          <w:i/>
-        </w:rPr>
-        <w:t xml:space="preserve"> </w:t>
-      </w:r>
-      <w:proofErr w:type="spellStart"/>
-      <w:r>
-        <w:rPr>
-          <w:rStyle w:val="Textoennegrita"/>
-          <w:i/>
-        </w:rPr>
-        <w:t>es</w:t>
-      </w:r>
-      <w:proofErr w:type="spellEnd"/>
-      <w:r>
-        <w:rPr>
-          <w:rStyle w:val="Textoennegrita"/>
-          <w:i/>
-        </w:rPr>
-        <w:t xml:space="preserve"> </w:t>
-      </w:r>
-      <w:proofErr w:type="spellStart"/>
-      <w:r>
-        <w:rPr>
-          <w:rStyle w:val="Textoennegrita"/>
-          <w:i/>
-        </w:rPr>
-        <w:t>que</w:t>
-      </w:r>
-      <w:proofErr w:type="spellEnd"/>
-      <w:r>
-        <w:rPr>
-          <w:rStyle w:val="Textoennegrita"/>
-          <w:i/>
-        </w:rPr>
-        <w:t xml:space="preserve"> </w:t>
-      </w:r>
-      <w:proofErr w:type="spellStart"/>
-      <w:r>
-        <w:rPr>
-          <w:rStyle w:val="Textoennegrita"/>
-          <w:i/>
-        </w:rPr>
-        <w:t>resulta</w:t>
-      </w:r>
-      <w:proofErr w:type="spellEnd"/>
-      <w:r>
-        <w:rPr>
-          <w:rStyle w:val="Textoennegrita"/>
-          <w:i/>
-        </w:rPr>
-        <w:t xml:space="preserve"> </w:t>
-      </w:r>
-      <w:proofErr w:type="spellStart"/>
-      <w:r>
-        <w:rPr>
-          <w:rStyle w:val="Textoennegrita"/>
-          <w:i/>
-        </w:rPr>
-        <w:t>mucho</w:t>
-      </w:r>
-      <w:proofErr w:type="spellEnd"/>
-      <w:r>
-        <w:rPr>
-          <w:rStyle w:val="Textoennegrita"/>
-          <w:i/>
-        </w:rPr>
-        <w:t xml:space="preserve"> </w:t>
-      </w:r>
-      <w:proofErr w:type="spellStart"/>
-      <w:r>
-        <w:rPr>
-          <w:rStyle w:val="Textoennegrita"/>
-          <w:i/>
-        </w:rPr>
-        <w:t>más</w:t>
-      </w:r>
-      <w:proofErr w:type="spellEnd"/>
-      <w:r>
-        <w:rPr>
-          <w:rStyle w:val="Textoennegrita"/>
-          <w:i/>
-        </w:rPr>
-        <w:t xml:space="preserve"> </w:t>
-      </w:r>
-      <w:proofErr w:type="spellStart"/>
-      <w:r>
-        <w:rPr>
-          <w:rStyle w:val="Textoennegrita"/>
-          <w:i/>
-        </w:rPr>
-        <w:t>sencillo</w:t>
-      </w:r>
-      <w:proofErr w:type="spellEnd"/>
-      <w:r>
-        <w:rPr>
-          <w:rStyle w:val="Textoennegrita"/>
-          <w:i/>
-        </w:rPr>
-        <w:t xml:space="preserve"> </w:t>
-      </w:r>
-      <w:proofErr w:type="spellStart"/>
-      <w:r>
-        <w:rPr>
-          <w:rStyle w:val="Textoennegrita"/>
-          <w:i/>
-        </w:rPr>
-        <w:t>escribir</w:t>
-      </w:r>
-      <w:proofErr w:type="spellEnd"/>
-      <w:r>
-        <w:rPr>
-          <w:rStyle w:val="Textoennegrita"/>
-          <w:i/>
-        </w:rPr>
-        <w:t xml:space="preserve"> </w:t>
-      </w:r>
-      <w:proofErr w:type="spellStart"/>
-      <w:r>
-        <w:rPr>
-          <w:rStyle w:val="Textoennegrita"/>
-          <w:i/>
-        </w:rPr>
-        <w:t>un </w:t>
-      </w:r>
-      <w:hyperlink r:id="rId98" w:tooltip="" w:history="1">
-        <w:r>
-          <w:rPr>
-            <w:rStyle w:val="Textoennegrita"/>
-            <w:i/>
-          </w:rPr>
-          <w:t>analizador</w:t>
-        </w:r>
-        <w:proofErr w:type="spellEnd"/>
-        <w:r>
-          <w:rPr>
-            <w:rStyle w:val="Textoennegrita"/>
-            <w:i/>
-          </w:rPr>
-          <w:t xml:space="preserve"> </w:t>
-        </w:r>
-        <w:proofErr w:type="spellStart"/>
-        <w:r>
-          <w:rPr>
-            <w:rStyle w:val="Textoennegrita"/>
-            <w:i/>
-          </w:rPr>
-          <w:t>sintáctico</w:t>
-        </w:r>
-      </w:hyperlink>
-      <w:r>
-        <w:rPr>
-          <w:rStyle w:val="Textoennegrita"/>
-          <w:i/>
-        </w:rPr>
-        <w:t> (parser)</w:t>
-      </w:r>
-      <w:proofErr w:type="spellEnd"/>
-      <w:r>
-        <w:rPr>
-          <w:rStyle w:val="Textoennegrita"/>
-          <w:i/>
-        </w:rPr>
-        <w:t xml:space="preserve"> para </w:t>
-      </w:r>
-      <w:proofErr w:type="spellStart"/>
-      <w:r>
-        <w:rPr>
-          <w:rStyle w:val="Textoennegrita"/>
-          <w:i/>
-        </w:rPr>
-        <w:t>él</w:t>
-      </w:r>
-      <w:proofErr w:type="spellEnd"/>
-    </w:p>
-    <w:p>
-      <w:pPr>
-        <w:spacing w:after="0"/>
-        <w:jc w:val="both"/>
-        <w:rPr>
-          <w:rStyle w:val="nfasisintenso"/>
-        </w:rPr>
-      </w:pPr>
-      <w:hyperlink r:id="rId99" w:history="1">
+          <w:t>analizador sintáctico</w:t>
+        </w:r>
+      </w:hyperlink>
+      <w:r>
+        <w:rPr>
+          <w:rStyle w:val="Textoennegrita"/>
+          <w:i/>
+        </w:rPr>
+        <w:t> (</w:t>
+      </w:r>
+      <w:proofErr w:type="spellStart"/>
+      <w:r>
+        <w:rPr>
+          <w:rStyle w:val="Textoennegrita"/>
+          <w:i/>
+        </w:rPr>
+        <w:t>parser</w:t>
+      </w:r>
+      <w:proofErr w:type="spellEnd"/>
+      <w:r>
+        <w:rPr>
+          <w:rStyle w:val="Textoennegrita"/>
+          <w:i/>
+        </w:rPr>
+        <w:t>) para él</w:t>
+      </w:r>
+    </w:p>
+    <w:p>
+      <w:pPr>
+        <w:spacing w:after="0"/>
+        <w:jc w:val="both"/>
+        <w:rPr>
+          <w:rStyle w:val="nfasisintenso"/>
+        </w:rPr>
+      </w:pPr>
+      <w:hyperlink r:id="rId100" w:history="1">
         <w:r>
           <w:rPr>
             <w:rStyle w:val="Hipervnculo"/>
@@ -8235,8 +7529,6 @@
           <w:t>https://es.wikipedia.org/wiki/JSON</w:t>
         </w:r>
       </w:hyperlink>
-      <w:bookmarkStart w:id="0" w:name="_GoBack"/>
-      <w:bookmarkEnd w:id="0"/>
     </w:p>
     <w:p>
       <w:pPr>
@@ -8280,165 +7572,12 @@
           <w:i/>
         </w:rPr>
       </w:pPr>
-      <w:proofErr w:type="spellStart"/>
-      <w:r>
-        <w:rPr>
-          <w:rStyle w:val="Textoennegrita"/>
-          <w:i/>
-        </w:rPr>
-        <w:t>Especificación</w:t>
-      </w:r>
-      <w:proofErr w:type="spellEnd"/>
-      <w:r>
-        <w:rPr>
-          <w:rStyle w:val="Textoennegrita"/>
-          <w:i/>
-        </w:rPr>
-        <w:t xml:space="preserve"> para </w:t>
-      </w:r>
-      <w:proofErr w:type="spellStart"/>
-      <w:r>
-        <w:rPr>
-          <w:rStyle w:val="Textoennegrita"/>
-          <w:i/>
-        </w:rPr>
-        <w:t>diseñar</w:t>
-      </w:r>
-      <w:proofErr w:type="spellEnd"/>
-      <w:r>
-        <w:rPr>
-          <w:rStyle w:val="Textoennegrita"/>
-          <w:i/>
-        </w:rPr>
-        <w:t xml:space="preserve"> </w:t>
-      </w:r>
-      <w:proofErr w:type="spellStart"/>
-      <w:r>
-        <w:rPr>
-          <w:rStyle w:val="Textoennegrita"/>
-          <w:i/>
-        </w:rPr>
-        <w:t>lenguajes</w:t>
-      </w:r>
-      <w:proofErr w:type="spellEnd"/>
-      <w:r>
-        <w:rPr>
-          <w:rStyle w:val="Textoennegrita"/>
-          <w:i/>
-        </w:rPr>
-        <w:t xml:space="preserve"> de </w:t>
-      </w:r>
-      <w:proofErr w:type="spellStart"/>
-      <w:r>
-        <w:rPr>
-          <w:rStyle w:val="Textoennegrita"/>
-          <w:i/>
-        </w:rPr>
-        <w:t>marcado</w:t>
-      </w:r>
-      <w:proofErr w:type="spellEnd"/>
-      <w:r>
-        <w:rPr>
-          <w:rStyle w:val="Textoennegrita"/>
-          <w:i/>
-        </w:rPr>
-        <w:t xml:space="preserve">, </w:t>
-      </w:r>
-      <w:proofErr w:type="spellStart"/>
-      <w:r>
-        <w:rPr>
-          <w:rStyle w:val="Textoennegrita"/>
-          <w:i/>
-        </w:rPr>
-        <w:t>que</w:t>
-      </w:r>
-      <w:proofErr w:type="spellEnd"/>
-      <w:r>
-        <w:rPr>
-          <w:rStyle w:val="Textoennegrita"/>
-          <w:i/>
-        </w:rPr>
-        <w:t xml:space="preserve"> </w:t>
-      </w:r>
-      <w:proofErr w:type="spellStart"/>
-      <w:r>
-        <w:rPr>
-          <w:rStyle w:val="Textoennegrita"/>
-          <w:i/>
-        </w:rPr>
-        <w:t>permite</w:t>
-      </w:r>
-      <w:proofErr w:type="spellEnd"/>
-      <w:r>
-        <w:rPr>
-          <w:rStyle w:val="Textoennegrita"/>
-          <w:i/>
-        </w:rPr>
-        <w:t xml:space="preserve"> </w:t>
-      </w:r>
-      <w:proofErr w:type="spellStart"/>
-      <w:r>
-        <w:rPr>
-          <w:rStyle w:val="Textoennegrita"/>
-          <w:i/>
-        </w:rPr>
-        <w:t>definir</w:t>
-      </w:r>
-      <w:proofErr w:type="spellEnd"/>
-      <w:r>
-        <w:rPr>
-          <w:rStyle w:val="Textoennegrita"/>
-          <w:i/>
-        </w:rPr>
-        <w:t xml:space="preserve"> </w:t>
-      </w:r>
-      <w:proofErr w:type="spellStart"/>
-      <w:r>
-        <w:rPr>
-          <w:rStyle w:val="Textoennegrita"/>
-          <w:i/>
-        </w:rPr>
-        <w:t>etiquetas</w:t>
-      </w:r>
-      <w:proofErr w:type="spellEnd"/>
-      <w:r>
-        <w:rPr>
-          <w:rStyle w:val="Textoennegrita"/>
-          <w:i/>
-        </w:rPr>
-        <w:t xml:space="preserve"> </w:t>
-      </w:r>
-      <w:proofErr w:type="spellStart"/>
-      <w:r>
-        <w:rPr>
-          <w:rStyle w:val="Textoennegrita"/>
-          <w:i/>
-        </w:rPr>
-        <w:t>personalizadas</w:t>
-      </w:r>
-      <w:proofErr w:type="spellEnd"/>
-      <w:r>
-        <w:rPr>
-          <w:rStyle w:val="Textoennegrita"/>
-          <w:i/>
-        </w:rPr>
-        <w:t xml:space="preserve"> para </w:t>
-      </w:r>
-      <w:proofErr w:type="spellStart"/>
-      <w:r>
-        <w:rPr>
-          <w:rStyle w:val="Textoennegrita"/>
-          <w:i/>
-        </w:rPr>
-        <w:t>descripción</w:t>
-      </w:r>
-      <w:proofErr w:type="spellEnd"/>
-      <w:r>
-        <w:rPr>
-          <w:rStyle w:val="Textoennegrita"/>
-          <w:i/>
-        </w:rPr>
-        <w:t xml:space="preserve"> y organización de datos.</w:t>
+      <w:r>
+        <w:rPr>
+          <w:rStyle w:val="Textoennegrita"/>
+          <w:i/>
+        </w:rPr>
+        <w:t>Especificación para diseñar lenguajes de marcado, que permite definir etiquetas personalizadas para descripción y organización de datos.</w:t>
       </w:r>
       <w:r>
         <w:rPr>
@@ -8447,149 +7586,12 @@
         </w:rPr>
         <w:t xml:space="preserve"> Sirve para </w:t>
       </w:r>
-      <w:proofErr w:type="spellStart"/>
-      <w:r>
-        <w:rPr>
-          <w:rStyle w:val="Textoennegrita"/>
-          <w:i/>
-        </w:rPr>
-        <w:t>Representar</w:t>
-      </w:r>
-      <w:proofErr w:type="spellEnd"/>
-      <w:r>
-        <w:rPr>
-          <w:rStyle w:val="Textoennegrita"/>
-          <w:i/>
-        </w:rPr>
-        <w:t xml:space="preserve"> </w:t>
-      </w:r>
-      <w:proofErr w:type="spellStart"/>
-      <w:r>
-        <w:rPr>
-          <w:rStyle w:val="Textoennegrita"/>
-          <w:i/>
-        </w:rPr>
-        <w:t>información</w:t>
-      </w:r>
-      <w:proofErr w:type="spellEnd"/>
-      <w:r>
-        <w:rPr>
-          <w:rStyle w:val="Textoennegrita"/>
-          <w:i/>
-        </w:rPr>
-        <w:t xml:space="preserve"> </w:t>
-      </w:r>
-      <w:proofErr w:type="spellStart"/>
-      <w:r>
-        <w:rPr>
-          <w:rStyle w:val="Textoennegrita"/>
-          <w:i/>
-        </w:rPr>
-        <w:t>estructurada</w:t>
-      </w:r>
-      <w:proofErr w:type="spellEnd"/>
-      <w:r>
-        <w:rPr>
-          <w:rStyle w:val="Textoennegrita"/>
-          <w:i/>
-        </w:rPr>
-        <w:t xml:space="preserve"> </w:t>
-      </w:r>
-      <w:proofErr w:type="spellStart"/>
-      <w:r>
-        <w:rPr>
-          <w:rStyle w:val="Textoennegrita"/>
-          <w:i/>
-        </w:rPr>
-        <w:t>en</w:t>
-      </w:r>
-      <w:proofErr w:type="spellEnd"/>
-      <w:r>
-        <w:rPr>
-          <w:rStyle w:val="Textoennegrita"/>
-          <w:i/>
-        </w:rPr>
-        <w:t xml:space="preserve"> la web (</w:t>
-      </w:r>
-      <w:proofErr w:type="spellStart"/>
-      <w:r>
-        <w:rPr>
-          <w:rStyle w:val="Textoennegrita"/>
-          <w:i/>
-        </w:rPr>
-        <w:t>todos</w:t>
-      </w:r>
-      <w:proofErr w:type="spellEnd"/>
-      <w:r>
-        <w:rPr>
-          <w:rStyle w:val="Textoennegrita"/>
-          <w:i/>
-        </w:rPr>
-        <w:t xml:space="preserve"> </w:t>
-      </w:r>
-      <w:proofErr w:type="spellStart"/>
-      <w:r>
-        <w:rPr>
-          <w:rStyle w:val="Textoennegrita"/>
-          <w:i/>
-        </w:rPr>
-        <w:t>documentos</w:t>
-      </w:r>
-      <w:proofErr w:type="spellEnd"/>
-      <w:r>
-        <w:rPr>
-          <w:rStyle w:val="Textoennegrita"/>
-          <w:i/>
-        </w:rPr>
-        <w:t xml:space="preserve">), de </w:t>
-      </w:r>
-      <w:proofErr w:type="spellStart"/>
-      <w:r>
-        <w:rPr>
-          <w:rStyle w:val="Textoennegrita"/>
-          <w:i/>
-        </w:rPr>
-        <w:t>modo</w:t>
-      </w:r>
-      <w:proofErr w:type="spellEnd"/>
-      <w:r>
-        <w:rPr>
-          <w:rStyle w:val="Textoennegrita"/>
-          <w:i/>
-        </w:rPr>
-        <w:t xml:space="preserve"> </w:t>
-      </w:r>
-      <w:proofErr w:type="spellStart"/>
-      <w:r>
-        <w:rPr>
-          <w:rStyle w:val="Textoennegrita"/>
-          <w:i/>
-        </w:rPr>
-        <w:t>que</w:t>
-      </w:r>
-      <w:proofErr w:type="spellEnd"/>
-      <w:r>
-        <w:rPr>
-          <w:rStyle w:val="Textoennegrita"/>
-          <w:i/>
-        </w:rPr>
-        <w:t xml:space="preserve"> </w:t>
-      </w:r>
-      <w:proofErr w:type="spellStart"/>
-      <w:r>
-        <w:rPr>
-          <w:rStyle w:val="Textoennegrita"/>
-          <w:i/>
-        </w:rPr>
-        <w:t>esta</w:t>
-      </w:r>
-      <w:proofErr w:type="spellEnd"/>
-      <w:r>
-        <w:rPr>
-          <w:rStyle w:val="Textoennegrita"/>
-          <w:i/>
-        </w:rPr>
-        <w:t xml:space="preserve"> información pueda ser almacenada,</w:t>
+      <w:r>
+        <w:rPr>
+          <w:rStyle w:val="Textoennegrita"/>
+          <w:i/>
+        </w:rPr>
+        <w:t>Representar información estructurada en la web (todos documentos), de modo que esta información pueda ser almacenada,</w:t>
       </w:r>
       <w:r>
         <w:rPr>
@@ -8603,103 +7605,7 @@
           <w:rStyle w:val="Textoennegrita"/>
           <w:i/>
         </w:rPr>
-        <w:t xml:space="preserve">rocesada, visualizada e impresa, </w:t>
-      </w:r>
-      <w:proofErr w:type="spellStart"/>
-      <w:r>
-        <w:rPr>
-          <w:rStyle w:val="Textoennegrita"/>
-          <w:i/>
-        </w:rPr>
-        <w:t>por</w:t>
-      </w:r>
-      <w:proofErr w:type="spellEnd"/>
-      <w:r>
-        <w:rPr>
-          <w:rStyle w:val="Textoennegrita"/>
-          <w:i/>
-        </w:rPr>
-        <w:t xml:space="preserve"> </w:t>
-      </w:r>
-      <w:proofErr w:type="spellStart"/>
-      <w:r>
-        <w:rPr>
-          <w:rStyle w:val="Textoennegrita"/>
-          <w:i/>
-        </w:rPr>
-        <w:t>muy</w:t>
-      </w:r>
-      <w:proofErr w:type="spellEnd"/>
-      <w:r>
-        <w:rPr>
-          <w:rStyle w:val="Textoennegrita"/>
-          <w:i/>
-        </w:rPr>
-        <w:t xml:space="preserve"> </w:t>
-      </w:r>
-      <w:proofErr w:type="spellStart"/>
-      <w:r>
-        <w:rPr>
-          <w:rStyle w:val="Textoennegrita"/>
-          <w:i/>
-        </w:rPr>
-        <w:t>diversos</w:t>
-      </w:r>
-      <w:proofErr w:type="spellEnd"/>
-      <w:r>
-        <w:rPr>
-          <w:rStyle w:val="Textoennegrita"/>
-          <w:i/>
-        </w:rPr>
-        <w:t xml:space="preserve"> </w:t>
-      </w:r>
-      <w:proofErr w:type="spellStart"/>
-      <w:r>
-        <w:rPr>
-          <w:rStyle w:val="Textoennegrita"/>
-          <w:i/>
-        </w:rPr>
-        <w:t>tipos</w:t>
-      </w:r>
-      <w:proofErr w:type="spellEnd"/>
-      <w:r>
-        <w:rPr>
-          <w:rStyle w:val="Textoennegrita"/>
-          <w:i/>
-        </w:rPr>
-        <w:t xml:space="preserve"> de </w:t>
-      </w:r>
-      <w:proofErr w:type="spellStart"/>
-      <w:r>
-        <w:rPr>
-          <w:rStyle w:val="Textoennegrita"/>
-          <w:i/>
-        </w:rPr>
-        <w:t>aplicaciones</w:t>
-      </w:r>
-      <w:proofErr w:type="spellEnd"/>
-      <w:r>
-        <w:rPr>
-          <w:rStyle w:val="Textoennegrita"/>
-          <w:i/>
-        </w:rPr>
-        <w:t xml:space="preserve"> y </w:t>
-      </w:r>
-      <w:proofErr w:type="spellStart"/>
-      <w:r>
-        <w:rPr>
-          <w:rStyle w:val="Textoennegrita"/>
-          <w:i/>
-        </w:rPr>
-        <w:t>dispositivos</w:t>
-      </w:r>
-      <w:proofErr w:type="spellEnd"/>
-      <w:r>
-        <w:rPr>
-          <w:rStyle w:val="Textoennegrita"/>
-          <w:i/>
-        </w:rPr>
-        <w:t>.</w:t>
+        <w:t>rocesada, visualizada e impresa, por muy diversos tipos de aplicaciones y dispositivos.</w:t>
       </w:r>
     </w:p>
     <w:p>
@@ -8712,7 +7618,7 @@
           <w:bCs/>
         </w:rPr>
       </w:pPr>
-      <w:hyperlink r:id="rId100" w:anchor=":~:text=XML%20%C2%BFQU%C3%89%20ES%3F%20XML%20es%20un%20subconjunto%20de,definir%20lenguajes%20de%20marcado%20adecuados%20a%20usos%20determinados." w:history="1">
+      <w:hyperlink r:id="rId101" w:anchor=":~:text=XML%20%C2%BFQU%C3%89%20ES%3F%20XML%20es%20un%20subconjunto%20de,definir%20lenguajes%20de%20marcado%20adecuados%20a%20usos%20determinados." w:history="1">
         <w:r>
           <w:rPr>
             <w:rStyle w:val="Hipervnculo"/>
@@ -8782,7 +7688,7 @@
         </w:rPr>
         <w:t>En </w:t>
       </w:r>
-      <w:hyperlink r:id="rId101" w:tooltip="Informática" w:history="1">
+      <w:hyperlink r:id="rId102" w:tooltip="Informática" w:history="1">
         <w:r>
           <w:rPr>
             <w:rStyle w:val="Textoennegrita"/>
@@ -8798,7 +7704,7 @@
         </w:rPr>
         <w:t> y </w:t>
       </w:r>
-      <w:hyperlink r:id="rId102" w:tooltip="Telecomunicación" w:history="1">
+      <w:hyperlink r:id="rId103" w:tooltip="Telecomunicación" w:history="1">
         <w:r>
           <w:rPr>
             <w:rStyle w:val="Textoennegrita"/>
@@ -8829,7 +7735,7 @@
         </w:rPr>
         <w:t> es un sistema de reglas que permiten que dos o más entidades (computadoras, teléfonos celulares, etc.) de un </w:t>
       </w:r>
-      <w:hyperlink r:id="rId103" w:anchor="Sistema_de_comunicaci%C3%B3n" w:tooltip="Telecomunicación" w:history="1">
+      <w:hyperlink r:id="rId104" w:anchor="Sistema_de_comunicaci%C3%B3n" w:tooltip="Telecomunicación" w:history="1">
         <w:r>
           <w:rPr>
             <w:rStyle w:val="Textoennegrita"/>
@@ -8845,7 +7751,7 @@
         </w:rPr>
         <w:t> se comuniquen entre ellas para transmitir </w:t>
       </w:r>
-      <w:hyperlink r:id="rId104" w:tooltip="Información" w:history="1">
+      <w:hyperlink r:id="rId105" w:tooltip="Información" w:history="1">
         <w:r>
           <w:rPr>
             <w:rStyle w:val="Textoennegrita"/>
@@ -8861,7 +7767,7 @@
         </w:rPr>
         <w:t> por medio de cualquier tipo de variación de una </w:t>
       </w:r>
-      <w:hyperlink r:id="rId105" w:tooltip="Magnitud física" w:history="1">
+      <w:hyperlink r:id="rId106" w:tooltip="Magnitud física" w:history="1">
         <w:r>
           <w:rPr>
             <w:rStyle w:val="Textoennegrita"/>
@@ -8877,7 +7783,7 @@
         </w:rPr>
         <w:t>. Se trata de las reglas o el estándar que define la </w:t>
       </w:r>
-      <w:hyperlink r:id="rId106" w:tooltip="Sintaxis" w:history="1">
+      <w:hyperlink r:id="rId107" w:tooltip="Sintaxis" w:history="1">
         <w:r>
           <w:rPr>
             <w:rStyle w:val="Textoennegrita"/>
@@ -8893,7 +7799,7 @@
         </w:rPr>
         <w:t>, </w:t>
       </w:r>
-      <w:hyperlink r:id="rId107" w:tooltip="Semántica" w:history="1">
+      <w:hyperlink r:id="rId108" w:tooltip="Semántica" w:history="1">
         <w:r>
           <w:rPr>
             <w:rStyle w:val="Textoennegrita"/>
@@ -8909,7 +7815,7 @@
         </w:rPr>
         <w:t> y </w:t>
       </w:r>
-      <w:hyperlink r:id="rId108" w:tooltip="Sincronización" w:history="1">
+      <w:hyperlink r:id="rId109" w:tooltip="Sincronización" w:history="1">
         <w:r>
           <w:rPr>
             <w:rStyle w:val="Textoennegrita"/>
@@ -8925,7 +7831,7 @@
         </w:rPr>
         <w:t> de la </w:t>
       </w:r>
-      <w:hyperlink r:id="rId109" w:tooltip="Comunicación" w:history="1">
+      <w:hyperlink r:id="rId110" w:tooltip="Comunicación" w:history="1">
         <w:r>
           <w:rPr>
             <w:rStyle w:val="Textoennegrita"/>
@@ -8941,7 +7847,7 @@
         </w:rPr>
         <w:t>, así como también los posibles </w:t>
       </w:r>
-      <w:hyperlink r:id="rId110" w:tooltip="Códigos detectores y correctores de error" w:history="1">
+      <w:hyperlink r:id="rId111" w:tooltip="Códigos detectores y correctores de error" w:history="1">
         <w:r>
           <w:rPr>
             <w:rStyle w:val="Textoennegrita"/>
@@ -8957,7 +7863,7 @@
         </w:rPr>
         <w:t>. Los protocolos pueden ser implementados por </w:t>
       </w:r>
-      <w:hyperlink r:id="rId111" w:tooltip="Hardware" w:history="1">
+      <w:hyperlink r:id="rId112" w:tooltip="Hardware" w:history="1">
         <w:r>
           <w:rPr>
             <w:rStyle w:val="Textoennegrita"/>
@@ -8973,7 +7879,7 @@
         </w:rPr>
         <w:t>, por </w:t>
       </w:r>
-      <w:hyperlink r:id="rId112" w:tooltip="Software" w:history="1">
+      <w:hyperlink r:id="rId113" w:tooltip="Software" w:history="1">
         <w:r>
           <w:rPr>
             <w:rStyle w:val="Textoennegrita"/>
@@ -8995,15 +7901,1957 @@
         <w:pStyle w:val="Sinespaciado"/>
         <w:jc w:val="both"/>
         <w:rPr>
-          <w:rStyle w:val="Textoennegrita"/>
-        </w:rPr>
-      </w:pPr>
-      <w:hyperlink r:id="rId113" w:history="1">
+          <w:rStyle w:val="Hipervnculo"/>
+        </w:rPr>
+      </w:pPr>
+      <w:hyperlink r:id="rId114" w:history="1">
         <w:r>
           <w:rPr>
             <w:rStyle w:val="Hipervnculo"/>
           </w:rPr>
           <w:t>https://es.wikipedia.org/wiki/Protocolo_de_comunicaciones</w:t>
+        </w:r>
+      </w:hyperlink>
+    </w:p>
+    <w:p>
+      <w:pPr>
+        <w:pStyle w:val="Sinespaciado"/>
+        <w:jc w:val="both"/>
+        <w:rPr>
+          <w:rStyle w:val="nfasisintenso"/>
+        </w:rPr>
+      </w:pPr>
+    </w:p>
+    <w:p>
+      <w:pPr>
+        <w:pStyle w:val="Sinespaciado"/>
+        <w:jc w:val="both"/>
+        <w:rPr>
+          <w:rStyle w:val="nfasisintenso"/>
+        </w:rPr>
+      </w:pPr>
+      <w:proofErr w:type="spellStart"/>
+      <w:r>
+        <w:rPr>
+          <w:rStyle w:val="nfasisintenso"/>
+        </w:rPr>
+        <w:t>NoSQL</w:t>
+      </w:r>
+      <w:proofErr w:type="spellEnd"/>
+      <w:r>
+        <w:rPr>
+          <w:rStyle w:val="nfasisintenso"/>
+        </w:rPr>
+        <w:t>:</w:t>
+      </w:r>
+    </w:p>
+    <w:p>
+      <w:pPr>
+        <w:spacing w:after="0"/>
+        <w:jc w:val="both"/>
+        <w:rPr>
+          <w:rStyle w:val="Textoennegrita"/>
+          <w:i/>
+        </w:rPr>
+      </w:pPr>
+      <w:proofErr w:type="spellStart"/>
+      <w:r>
+        <w:rPr>
+          <w:rStyle w:val="Textoennegrita"/>
+          <w:i/>
+        </w:rPr>
+        <w:t>En </w:t>
+      </w:r>
+      <w:hyperlink r:id="rId115" w:tooltip="Informática" w:history="1">
+        <w:r>
+          <w:rPr>
+            <w:rStyle w:val="Textoennegrita"/>
+            <w:i/>
+          </w:rPr>
+          <w:t>informática</w:t>
+        </w:r>
+      </w:hyperlink>
+      <w:r>
+        <w:rPr>
+          <w:rStyle w:val="Textoennegrita"/>
+          <w:i/>
+        </w:rPr>
+        <w:t>, </w:t>
+      </w:r>
+      <w:r>
+        <w:rPr>
+          <w:rStyle w:val="Textoennegrita"/>
+          <w:bCs w:val="0"/>
+          <w:i/>
+        </w:rPr>
+        <w:t>NoSQL</w:t>
+      </w:r>
+      <w:r>
+        <w:rPr>
+          <w:rStyle w:val="Textoennegrita"/>
+          <w:i/>
+        </w:rPr>
+        <w:t> (a</w:t>
+      </w:r>
+      <w:proofErr w:type="spellEnd"/>
+      <w:r>
+        <w:rPr>
+          <w:rStyle w:val="Textoennegrita"/>
+          <w:i/>
+        </w:rPr>
+        <w:t xml:space="preserve"> </w:t>
+      </w:r>
+      <w:proofErr w:type="spellStart"/>
+      <w:r>
+        <w:rPr>
+          <w:rStyle w:val="Textoennegrita"/>
+          <w:i/>
+        </w:rPr>
+        <w:t>veces</w:t>
+      </w:r>
+      <w:proofErr w:type="spellEnd"/>
+      <w:r>
+        <w:rPr>
+          <w:rStyle w:val="Textoennegrita"/>
+          <w:i/>
+        </w:rPr>
+        <w:t xml:space="preserve"> </w:t>
+      </w:r>
+      <w:proofErr w:type="spellStart"/>
+      <w:r>
+        <w:rPr>
+          <w:rStyle w:val="Textoennegrita"/>
+          <w:i/>
+        </w:rPr>
+        <w:t>llamado</w:t>
+      </w:r>
+      <w:proofErr w:type="spellEnd"/>
+      <w:r>
+        <w:rPr>
+          <w:rStyle w:val="Textoennegrita"/>
+          <w:i/>
+        </w:rPr>
+        <w:t xml:space="preserve"> "</w:t>
+      </w:r>
+      <w:r>
+        <w:rPr>
+          <w:rStyle w:val="Textoennegrita"/>
+          <w:bCs w:val="0"/>
+          <w:i/>
+        </w:rPr>
+        <w:t>no solo SQL</w:t>
+      </w:r>
+      <w:r>
+        <w:rPr>
+          <w:rStyle w:val="Textoennegrita"/>
+          <w:i/>
+        </w:rPr>
+        <w:t xml:space="preserve">") </w:t>
+      </w:r>
+      <w:proofErr w:type="spellStart"/>
+      <w:r>
+        <w:rPr>
+          <w:rStyle w:val="Textoennegrita"/>
+          <w:i/>
+        </w:rPr>
+        <w:t>es</w:t>
+      </w:r>
+      <w:proofErr w:type="spellEnd"/>
+      <w:r>
+        <w:rPr>
+          <w:rStyle w:val="Textoennegrita"/>
+          <w:i/>
+        </w:rPr>
+        <w:t xml:space="preserve"> una </w:t>
+      </w:r>
+      <w:proofErr w:type="spellStart"/>
+      <w:r>
+        <w:rPr>
+          <w:rStyle w:val="Textoennegrita"/>
+          <w:i/>
+        </w:rPr>
+        <w:t>amplia</w:t>
+      </w:r>
+      <w:proofErr w:type="spellEnd"/>
+      <w:r>
+        <w:rPr>
+          <w:rStyle w:val="Textoennegrita"/>
+          <w:i/>
+        </w:rPr>
+        <w:t xml:space="preserve"> </w:t>
+      </w:r>
+      <w:proofErr w:type="spellStart"/>
+      <w:r>
+        <w:rPr>
+          <w:rStyle w:val="Textoennegrita"/>
+          <w:i/>
+        </w:rPr>
+        <w:t>clase</w:t>
+      </w:r>
+      <w:proofErr w:type="spellEnd"/>
+      <w:r>
+        <w:rPr>
+          <w:rStyle w:val="Textoennegrita"/>
+          <w:i/>
+        </w:rPr>
+        <w:t xml:space="preserve"> </w:t>
+      </w:r>
+      <w:proofErr w:type="spellStart"/>
+      <w:r>
+        <w:rPr>
+          <w:rStyle w:val="Textoennegrita"/>
+          <w:i/>
+        </w:rPr>
+        <w:t>de </w:t>
+      </w:r>
+      <w:hyperlink r:id="rId116" w:tooltip="Sistemas de gestión de bases de datos" w:history="1">
+        <w:r>
+          <w:rPr>
+            <w:rStyle w:val="Textoennegrita"/>
+            <w:i/>
+          </w:rPr>
+          <w:t>sistemas</w:t>
+        </w:r>
+        <w:proofErr w:type="spellEnd"/>
+        <w:r>
+          <w:rPr>
+            <w:rStyle w:val="Textoennegrita"/>
+            <w:i/>
+          </w:rPr>
+          <w:t xml:space="preserve"> de </w:t>
+        </w:r>
+        <w:proofErr w:type="spellStart"/>
+        <w:r>
+          <w:rPr>
+            <w:rStyle w:val="Textoennegrita"/>
+            <w:i/>
+          </w:rPr>
+          <w:t>gestión</w:t>
+        </w:r>
+        <w:proofErr w:type="spellEnd"/>
+        <w:r>
+          <w:rPr>
+            <w:rStyle w:val="Textoennegrita"/>
+            <w:i/>
+          </w:rPr>
+          <w:t xml:space="preserve"> de </w:t>
+        </w:r>
+        <w:proofErr w:type="spellStart"/>
+        <w:r>
+          <w:rPr>
+            <w:rStyle w:val="Textoennegrita"/>
+            <w:i/>
+          </w:rPr>
+          <w:t>bases</w:t>
+        </w:r>
+        <w:proofErr w:type="spellEnd"/>
+        <w:r>
+          <w:rPr>
+            <w:rStyle w:val="Textoennegrita"/>
+            <w:i/>
+          </w:rPr>
+          <w:t xml:space="preserve"> de </w:t>
+        </w:r>
+        <w:proofErr w:type="spellStart"/>
+        <w:r>
+          <w:rPr>
+            <w:rStyle w:val="Textoennegrita"/>
+            <w:i/>
+          </w:rPr>
+          <w:t>datos</w:t>
+        </w:r>
+      </w:hyperlink>
+      <w:r>
+        <w:rPr>
+          <w:rStyle w:val="Textoennegrita"/>
+          <w:i/>
+        </w:rPr>
+        <w:t> que</w:t>
+      </w:r>
+      <w:proofErr w:type="spellEnd"/>
+      <w:r>
+        <w:rPr>
+          <w:rStyle w:val="Textoennegrita"/>
+          <w:i/>
+        </w:rPr>
+        <w:t xml:space="preserve"> </w:t>
+      </w:r>
+      <w:proofErr w:type="spellStart"/>
+      <w:r>
+        <w:rPr>
+          <w:rStyle w:val="Textoennegrita"/>
+          <w:i/>
+        </w:rPr>
+        <w:t>difieren</w:t>
+      </w:r>
+      <w:proofErr w:type="spellEnd"/>
+      <w:r>
+        <w:rPr>
+          <w:rStyle w:val="Textoennegrita"/>
+          <w:i/>
+        </w:rPr>
+        <w:t xml:space="preserve"> del modelo </w:t>
+      </w:r>
+      <w:proofErr w:type="spellStart"/>
+      <w:r>
+        <w:rPr>
+          <w:rStyle w:val="Textoennegrita"/>
+          <w:i/>
+        </w:rPr>
+        <w:t>clásico</w:t>
+      </w:r>
+      <w:proofErr w:type="spellEnd"/>
+      <w:r>
+        <w:rPr>
+          <w:rStyle w:val="Textoennegrita"/>
+          <w:i/>
+        </w:rPr>
+        <w:t xml:space="preserve"> </w:t>
+      </w:r>
+      <w:proofErr w:type="spellStart"/>
+      <w:r>
+        <w:rPr>
+          <w:rStyle w:val="Textoennegrita"/>
+          <w:i/>
+        </w:rPr>
+        <w:t>de </w:t>
+      </w:r>
+      <w:hyperlink r:id="rId117" w:tooltip="Sistema de gestión de bases de datos relacionales" w:history="1">
+        <w:r>
+          <w:rPr>
+            <w:rStyle w:val="Textoennegrita"/>
+            <w:i/>
+          </w:rPr>
+          <w:t>SGBDR</w:t>
+        </w:r>
+      </w:hyperlink>
+      <w:r>
+        <w:rPr>
+          <w:rStyle w:val="Textoennegrita"/>
+          <w:i/>
+        </w:rPr>
+        <w:t> (Sistema</w:t>
+      </w:r>
+      <w:proofErr w:type="spellEnd"/>
+      <w:r>
+        <w:rPr>
+          <w:rStyle w:val="Textoennegrita"/>
+          <w:i/>
+        </w:rPr>
+        <w:t xml:space="preserve"> de </w:t>
+      </w:r>
+      <w:proofErr w:type="spellStart"/>
+      <w:r>
+        <w:rPr>
+          <w:rStyle w:val="Textoennegrita"/>
+          <w:i/>
+        </w:rPr>
+        <w:t>Gestión</w:t>
+      </w:r>
+      <w:proofErr w:type="spellEnd"/>
+      <w:r>
+        <w:rPr>
+          <w:rStyle w:val="Textoennegrita"/>
+          <w:i/>
+        </w:rPr>
+        <w:t xml:space="preserve"> </w:t>
+      </w:r>
+      <w:proofErr w:type="spellStart"/>
+      <w:r>
+        <w:rPr>
+          <w:rStyle w:val="Textoennegrita"/>
+          <w:i/>
+        </w:rPr>
+        <w:t>de </w:t>
+      </w:r>
+      <w:hyperlink r:id="rId118" w:tooltip="Bases de Datos Relacionales" w:history="1">
+        <w:r>
+          <w:rPr>
+            <w:rStyle w:val="Textoennegrita"/>
+            <w:i/>
+          </w:rPr>
+          <w:t>Bases</w:t>
+        </w:r>
+        <w:proofErr w:type="spellEnd"/>
+        <w:r>
+          <w:rPr>
+            <w:rStyle w:val="Textoennegrita"/>
+            <w:i/>
+          </w:rPr>
+          <w:t xml:space="preserve"> de </w:t>
+        </w:r>
+        <w:proofErr w:type="spellStart"/>
+        <w:r>
+          <w:rPr>
+            <w:rStyle w:val="Textoennegrita"/>
+            <w:i/>
+          </w:rPr>
+          <w:t>Datos</w:t>
+        </w:r>
+        <w:proofErr w:type="spellEnd"/>
+        <w:r>
+          <w:rPr>
+            <w:rStyle w:val="Textoennegrita"/>
+            <w:i/>
+          </w:rPr>
+          <w:t xml:space="preserve"> </w:t>
+        </w:r>
+        <w:proofErr w:type="spellStart"/>
+        <w:r>
+          <w:rPr>
+            <w:rStyle w:val="Textoennegrita"/>
+            <w:i/>
+          </w:rPr>
+          <w:t>Relacionales</w:t>
+        </w:r>
+        <w:proofErr w:type="spellEnd"/>
+      </w:hyperlink>
+      <w:r>
+        <w:rPr>
+          <w:rStyle w:val="Textoennegrita"/>
+          <w:i/>
+        </w:rPr>
+        <w:t xml:space="preserve">) </w:t>
+      </w:r>
+      <w:proofErr w:type="spellStart"/>
+      <w:r>
+        <w:rPr>
+          <w:rStyle w:val="Textoennegrita"/>
+          <w:i/>
+        </w:rPr>
+        <w:t>en</w:t>
+      </w:r>
+      <w:proofErr w:type="spellEnd"/>
+      <w:r>
+        <w:rPr>
+          <w:rStyle w:val="Textoennegrita"/>
+          <w:i/>
+        </w:rPr>
+        <w:t xml:space="preserve"> </w:t>
+      </w:r>
+      <w:proofErr w:type="spellStart"/>
+      <w:r>
+        <w:rPr>
+          <w:rStyle w:val="Textoennegrita"/>
+          <w:i/>
+        </w:rPr>
+        <w:t>aspectos</w:t>
+      </w:r>
+      <w:proofErr w:type="spellEnd"/>
+      <w:r>
+        <w:rPr>
+          <w:rStyle w:val="Textoennegrita"/>
+          <w:i/>
+        </w:rPr>
+        <w:t xml:space="preserve"> </w:t>
+      </w:r>
+      <w:proofErr w:type="spellStart"/>
+      <w:r>
+        <w:rPr>
+          <w:rStyle w:val="Textoennegrita"/>
+          <w:i/>
+        </w:rPr>
+        <w:t>importantes</w:t>
+      </w:r>
+      <w:proofErr w:type="spellEnd"/>
+      <w:r>
+        <w:rPr>
+          <w:rStyle w:val="Textoennegrita"/>
+          <w:i/>
+        </w:rPr>
+        <w:t xml:space="preserve">, </w:t>
+      </w:r>
+      <w:proofErr w:type="spellStart"/>
+      <w:r>
+        <w:rPr>
+          <w:rStyle w:val="Textoennegrita"/>
+          <w:i/>
+        </w:rPr>
+        <w:t>siendo</w:t>
+      </w:r>
+      <w:proofErr w:type="spellEnd"/>
+      <w:r>
+        <w:rPr>
+          <w:rStyle w:val="Textoennegrita"/>
+          <w:i/>
+        </w:rPr>
+        <w:t xml:space="preserve"> </w:t>
+      </w:r>
+      <w:proofErr w:type="spellStart"/>
+      <w:r>
+        <w:rPr>
+          <w:rStyle w:val="Textoennegrita"/>
+          <w:i/>
+        </w:rPr>
+        <w:t>el</w:t>
+      </w:r>
+      <w:proofErr w:type="spellEnd"/>
+      <w:r>
+        <w:rPr>
+          <w:rStyle w:val="Textoennegrita"/>
+          <w:i/>
+        </w:rPr>
+        <w:t xml:space="preserve"> </w:t>
+      </w:r>
+      <w:proofErr w:type="spellStart"/>
+      <w:r>
+        <w:rPr>
+          <w:rStyle w:val="Textoennegrita"/>
+          <w:i/>
+        </w:rPr>
+        <w:t>más</w:t>
+      </w:r>
+      <w:proofErr w:type="spellEnd"/>
+      <w:r>
+        <w:rPr>
+          <w:rStyle w:val="Textoennegrita"/>
+          <w:i/>
+        </w:rPr>
+        <w:t xml:space="preserve"> </w:t>
+      </w:r>
+      <w:proofErr w:type="spellStart"/>
+      <w:r>
+        <w:rPr>
+          <w:rStyle w:val="Textoennegrita"/>
+          <w:i/>
+        </w:rPr>
+        <w:t>destacado</w:t>
+      </w:r>
+      <w:proofErr w:type="spellEnd"/>
+      <w:r>
+        <w:rPr>
+          <w:rStyle w:val="Textoennegrita"/>
+          <w:i/>
+        </w:rPr>
+        <w:t xml:space="preserve"> </w:t>
+      </w:r>
+      <w:proofErr w:type="spellStart"/>
+      <w:r>
+        <w:rPr>
+          <w:rStyle w:val="Textoennegrita"/>
+          <w:i/>
+        </w:rPr>
+        <w:t>que</w:t>
+      </w:r>
+      <w:proofErr w:type="spellEnd"/>
+      <w:r>
+        <w:rPr>
+          <w:rStyle w:val="Textoennegrita"/>
+          <w:i/>
+        </w:rPr>
+        <w:t xml:space="preserve"> no </w:t>
+      </w:r>
+      <w:proofErr w:type="spellStart"/>
+      <w:r>
+        <w:rPr>
+          <w:rStyle w:val="Textoennegrita"/>
+          <w:i/>
+        </w:rPr>
+        <w:t>usan </w:t>
+      </w:r>
+      <w:hyperlink r:id="rId119" w:tooltip="SQL" w:history="1">
+        <w:r>
+          <w:rPr>
+            <w:rStyle w:val="Textoennegrita"/>
+            <w:i/>
+          </w:rPr>
+          <w:t>SQL</w:t>
+        </w:r>
+      </w:hyperlink>
+      <w:r>
+        <w:rPr>
+          <w:rStyle w:val="Textoennegrita"/>
+          <w:i/>
+        </w:rPr>
+        <w:t> como </w:t>
+      </w:r>
+      <w:hyperlink r:id="rId120" w:tooltip="Lenguaje de consulta" w:history="1">
+        <w:r>
+          <w:rPr>
+            <w:rStyle w:val="Textoennegrita"/>
+            <w:i/>
+          </w:rPr>
+          <w:t>lenguaje</w:t>
+        </w:r>
+        <w:proofErr w:type="spellEnd"/>
+        <w:r>
+          <w:rPr>
+            <w:rStyle w:val="Textoennegrita"/>
+            <w:i/>
+          </w:rPr>
+          <w:t xml:space="preserve"> </w:t>
+        </w:r>
+        <w:proofErr w:type="spellStart"/>
+        <w:r>
+          <w:rPr>
+            <w:rStyle w:val="Textoennegrita"/>
+            <w:i/>
+          </w:rPr>
+          <w:t>principal</w:t>
+        </w:r>
+        <w:proofErr w:type="spellEnd"/>
+        <w:r>
+          <w:rPr>
+            <w:rStyle w:val="Textoennegrita"/>
+            <w:i/>
+          </w:rPr>
+          <w:t xml:space="preserve"> de </w:t>
+        </w:r>
+        <w:proofErr w:type="spellStart"/>
+        <w:r>
+          <w:rPr>
+            <w:rStyle w:val="Textoennegrita"/>
+            <w:i/>
+          </w:rPr>
+          <w:t>consultas</w:t>
+        </w:r>
+        <w:proofErr w:type="spellEnd"/>
+      </w:hyperlink>
+      <w:r>
+        <w:rPr>
+          <w:rStyle w:val="Textoennegrita"/>
+          <w:i/>
+        </w:rPr>
+        <w:t xml:space="preserve">. </w:t>
+      </w:r>
+      <w:proofErr w:type="spellStart"/>
+      <w:r>
+        <w:rPr>
+          <w:rStyle w:val="Textoennegrita"/>
+          <w:i/>
+        </w:rPr>
+        <w:t>Los</w:t>
+      </w:r>
+      <w:proofErr w:type="spellEnd"/>
+      <w:r>
+        <w:rPr>
+          <w:rStyle w:val="Textoennegrita"/>
+          <w:i/>
+        </w:rPr>
+        <w:t xml:space="preserve"> </w:t>
+      </w:r>
+      <w:proofErr w:type="spellStart"/>
+      <w:r>
+        <w:rPr>
+          <w:rStyle w:val="Textoennegrita"/>
+          <w:i/>
+        </w:rPr>
+        <w:t>datos</w:t>
+      </w:r>
+      <w:proofErr w:type="spellEnd"/>
+      <w:r>
+        <w:rPr>
+          <w:rStyle w:val="Textoennegrita"/>
+          <w:i/>
+        </w:rPr>
+        <w:t xml:space="preserve"> </w:t>
+      </w:r>
+      <w:proofErr w:type="spellStart"/>
+      <w:r>
+        <w:rPr>
+          <w:rStyle w:val="Textoennegrita"/>
+          <w:i/>
+        </w:rPr>
+        <w:t>almacenados</w:t>
+      </w:r>
+      <w:proofErr w:type="spellEnd"/>
+      <w:r>
+        <w:rPr>
+          <w:rStyle w:val="Textoennegrita"/>
+          <w:i/>
+        </w:rPr>
+        <w:t xml:space="preserve"> no </w:t>
+      </w:r>
+      <w:proofErr w:type="spellStart"/>
+      <w:r>
+        <w:rPr>
+          <w:rStyle w:val="Textoennegrita"/>
+          <w:i/>
+        </w:rPr>
+        <w:t>requieren</w:t>
+      </w:r>
+      <w:proofErr w:type="spellEnd"/>
+      <w:r>
+        <w:rPr>
+          <w:rStyle w:val="Textoennegrita"/>
+          <w:i/>
+        </w:rPr>
+        <w:t xml:space="preserve"> </w:t>
+      </w:r>
+      <w:proofErr w:type="spellStart"/>
+      <w:r>
+        <w:rPr>
+          <w:rStyle w:val="Textoennegrita"/>
+          <w:i/>
+        </w:rPr>
+        <w:t>estructuras</w:t>
+      </w:r>
+      <w:proofErr w:type="spellEnd"/>
+      <w:r>
+        <w:rPr>
+          <w:rStyle w:val="Textoennegrita"/>
+          <w:i/>
+        </w:rPr>
+        <w:t xml:space="preserve"> </w:t>
+      </w:r>
+      <w:proofErr w:type="spellStart"/>
+      <w:r>
+        <w:rPr>
+          <w:rStyle w:val="Textoennegrita"/>
+          <w:i/>
+        </w:rPr>
+        <w:t>fijas</w:t>
+      </w:r>
+      <w:proofErr w:type="spellEnd"/>
+      <w:r>
+        <w:rPr>
+          <w:rStyle w:val="Textoennegrita"/>
+          <w:i/>
+        </w:rPr>
+        <w:t xml:space="preserve"> </w:t>
+      </w:r>
+      <w:proofErr w:type="spellStart"/>
+      <w:r>
+        <w:rPr>
+          <w:rStyle w:val="Textoennegrita"/>
+          <w:i/>
+        </w:rPr>
+        <w:t>como </w:t>
+      </w:r>
+      <w:hyperlink r:id="rId121" w:tooltip="Tabla (base de datos)" w:history="1">
+        <w:r>
+          <w:rPr>
+            <w:rStyle w:val="Textoennegrita"/>
+            <w:i/>
+          </w:rPr>
+          <w:t>tablas</w:t>
+        </w:r>
+        <w:proofErr w:type="spellEnd"/>
+      </w:hyperlink>
+      <w:r>
+        <w:rPr>
+          <w:rStyle w:val="Textoennegrita"/>
+          <w:i/>
+        </w:rPr>
+        <w:t xml:space="preserve">, </w:t>
+      </w:r>
+      <w:proofErr w:type="spellStart"/>
+      <w:r>
+        <w:rPr>
+          <w:rStyle w:val="Textoennegrita"/>
+          <w:i/>
+        </w:rPr>
+        <w:t>normalmente</w:t>
+      </w:r>
+      <w:proofErr w:type="spellEnd"/>
+      <w:r>
+        <w:rPr>
+          <w:rStyle w:val="Textoennegrita"/>
+          <w:i/>
+        </w:rPr>
+        <w:t xml:space="preserve"> no </w:t>
+      </w:r>
+      <w:proofErr w:type="spellStart"/>
+      <w:r>
+        <w:rPr>
+          <w:rStyle w:val="Textoennegrita"/>
+          <w:i/>
+        </w:rPr>
+        <w:t>soportan</w:t>
+      </w:r>
+      <w:proofErr w:type="spellEnd"/>
+      <w:r>
+        <w:rPr>
+          <w:rStyle w:val="Textoennegrita"/>
+          <w:i/>
+        </w:rPr>
+        <w:t xml:space="preserve"> </w:t>
+      </w:r>
+      <w:proofErr w:type="spellStart"/>
+      <w:r>
+        <w:rPr>
+          <w:rStyle w:val="Textoennegrita"/>
+          <w:i/>
+        </w:rPr>
+        <w:t>operaciones </w:t>
+      </w:r>
+      <w:hyperlink r:id="rId122" w:tooltip="Sentencia JOIN en SQL" w:history="1">
+        <w:r>
+          <w:rPr>
+            <w:rStyle w:val="Textoennegrita"/>
+            <w:i/>
+          </w:rPr>
+          <w:t>JOIN</w:t>
+        </w:r>
+        <w:proofErr w:type="spellEnd"/>
+      </w:hyperlink>
+      <w:r>
+        <w:rPr>
+          <w:rStyle w:val="Textoennegrita"/>
+          <w:i/>
+        </w:rPr>
+        <w:t xml:space="preserve">, ni </w:t>
+      </w:r>
+      <w:proofErr w:type="spellStart"/>
+      <w:r>
+        <w:rPr>
+          <w:rStyle w:val="Textoennegrita"/>
+          <w:i/>
+        </w:rPr>
+        <w:t>garantizan</w:t>
+      </w:r>
+      <w:proofErr w:type="spellEnd"/>
+      <w:r>
+        <w:rPr>
+          <w:rStyle w:val="Textoennegrita"/>
+          <w:i/>
+        </w:rPr>
+        <w:t xml:space="preserve"> </w:t>
+      </w:r>
+      <w:proofErr w:type="spellStart"/>
+      <w:r>
+        <w:rPr>
+          <w:rStyle w:val="Textoennegrita"/>
+          <w:i/>
+        </w:rPr>
+        <w:t>completamente </w:t>
+      </w:r>
+      <w:hyperlink r:id="rId123" w:tooltip="ACID" w:history="1">
+        <w:r>
+          <w:rPr>
+            <w:rStyle w:val="Textoennegrita"/>
+            <w:i/>
+          </w:rPr>
+          <w:t>ACID</w:t>
+        </w:r>
+      </w:hyperlink>
+      <w:r>
+        <w:rPr>
+          <w:rStyle w:val="Textoennegrita"/>
+          <w:i/>
+        </w:rPr>
+        <w:t> (atomicidad</w:t>
+      </w:r>
+      <w:proofErr w:type="spellEnd"/>
+      <w:r>
+        <w:rPr>
+          <w:rStyle w:val="Textoennegrita"/>
+          <w:i/>
+        </w:rPr>
+        <w:t xml:space="preserve">, </w:t>
+      </w:r>
+      <w:proofErr w:type="spellStart"/>
+      <w:r>
+        <w:rPr>
+          <w:rStyle w:val="Textoennegrita"/>
+          <w:i/>
+        </w:rPr>
+        <w:t>consistencia</w:t>
+      </w:r>
+      <w:proofErr w:type="spellEnd"/>
+      <w:r>
+        <w:rPr>
+          <w:rStyle w:val="Textoennegrita"/>
+          <w:i/>
+        </w:rPr>
+        <w:t xml:space="preserve">, </w:t>
+      </w:r>
+      <w:proofErr w:type="spellStart"/>
+      <w:r>
+        <w:rPr>
+          <w:rStyle w:val="Textoennegrita"/>
+          <w:i/>
+        </w:rPr>
+        <w:t>aislamiento</w:t>
+      </w:r>
+      <w:proofErr w:type="spellEnd"/>
+      <w:r>
+        <w:rPr>
+          <w:rStyle w:val="Textoennegrita"/>
+          <w:i/>
+        </w:rPr>
+        <w:t xml:space="preserve"> y </w:t>
+      </w:r>
+      <w:proofErr w:type="spellStart"/>
+      <w:r>
+        <w:rPr>
+          <w:rStyle w:val="Textoennegrita"/>
+          <w:i/>
+        </w:rPr>
+        <w:t>durabilidad</w:t>
+      </w:r>
+      <w:proofErr w:type="spellEnd"/>
+      <w:r>
+        <w:rPr>
+          <w:rStyle w:val="Textoennegrita"/>
+          <w:i/>
+        </w:rPr>
+        <w:t xml:space="preserve">) y </w:t>
+      </w:r>
+      <w:proofErr w:type="spellStart"/>
+      <w:r>
+        <w:rPr>
+          <w:rStyle w:val="Textoennegrita"/>
+          <w:i/>
+        </w:rPr>
+        <w:t>habitualmente</w:t>
+      </w:r>
+      <w:proofErr w:type="spellEnd"/>
+      <w:r>
+        <w:rPr>
+          <w:rStyle w:val="Textoennegrita"/>
+          <w:i/>
+        </w:rPr>
+        <w:t xml:space="preserve"> </w:t>
+      </w:r>
+      <w:proofErr w:type="spellStart"/>
+      <w:r>
+        <w:rPr>
+          <w:rStyle w:val="Textoennegrita"/>
+          <w:i/>
+        </w:rPr>
+        <w:lastRenderedPageBreak/>
+        <w:t>escalan</w:t>
+      </w:r>
+      <w:proofErr w:type="spellEnd"/>
+      <w:r>
+        <w:rPr>
+          <w:rStyle w:val="Textoennegrita"/>
+          <w:i/>
+        </w:rPr>
+        <w:t xml:space="preserve"> </w:t>
+      </w:r>
+      <w:proofErr w:type="spellStart"/>
+      <w:r>
+        <w:rPr>
+          <w:rStyle w:val="Textoennegrita"/>
+          <w:i/>
+        </w:rPr>
+        <w:t>bien </w:t>
+      </w:r>
+      <w:hyperlink r:id="rId124" w:anchor="Escalabilidad_horizontal" w:tooltip="Escalabilidad" w:history="1">
+        <w:r>
+          <w:rPr>
+            <w:rStyle w:val="Textoennegrita"/>
+            <w:i/>
+          </w:rPr>
+          <w:t>horizontalmente</w:t>
+        </w:r>
+        <w:proofErr w:type="spellEnd"/>
+      </w:hyperlink>
+      <w:r>
+        <w:rPr>
+          <w:rStyle w:val="Textoennegrita"/>
+          <w:i/>
+        </w:rPr>
+        <w:t xml:space="preserve">. </w:t>
+      </w:r>
+      <w:proofErr w:type="spellStart"/>
+      <w:r>
+        <w:rPr>
+          <w:rStyle w:val="Textoennegrita"/>
+          <w:i/>
+        </w:rPr>
+        <w:t>Los</w:t>
+      </w:r>
+      <w:proofErr w:type="spellEnd"/>
+      <w:r>
+        <w:rPr>
+          <w:rStyle w:val="Textoennegrita"/>
+          <w:i/>
+        </w:rPr>
+        <w:t xml:space="preserve"> </w:t>
+      </w:r>
+      <w:proofErr w:type="spellStart"/>
+      <w:r>
+        <w:rPr>
+          <w:rStyle w:val="Textoennegrita"/>
+          <w:i/>
+        </w:rPr>
+        <w:t>sistemas</w:t>
+      </w:r>
+      <w:proofErr w:type="spellEnd"/>
+      <w:r>
+        <w:rPr>
+          <w:rStyle w:val="Textoennegrita"/>
+          <w:i/>
+        </w:rPr>
+        <w:t xml:space="preserve"> </w:t>
+      </w:r>
+      <w:proofErr w:type="spellStart"/>
+      <w:r>
+        <w:rPr>
+          <w:rStyle w:val="Textoennegrita"/>
+          <w:i/>
+        </w:rPr>
+        <w:t>NoSQL</w:t>
+      </w:r>
+      <w:proofErr w:type="spellEnd"/>
+      <w:r>
+        <w:rPr>
+          <w:rStyle w:val="Textoennegrita"/>
+          <w:i/>
+        </w:rPr>
+        <w:t xml:space="preserve"> </w:t>
+      </w:r>
+      <w:proofErr w:type="spellStart"/>
+      <w:r>
+        <w:rPr>
+          <w:rStyle w:val="Textoennegrita"/>
+          <w:i/>
+        </w:rPr>
+        <w:t>se</w:t>
+      </w:r>
+      <w:proofErr w:type="spellEnd"/>
+      <w:r>
+        <w:rPr>
+          <w:rStyle w:val="Textoennegrita"/>
+          <w:i/>
+        </w:rPr>
+        <w:t xml:space="preserve"> </w:t>
+      </w:r>
+      <w:proofErr w:type="spellStart"/>
+      <w:r>
+        <w:rPr>
+          <w:rStyle w:val="Textoennegrita"/>
+          <w:i/>
+        </w:rPr>
+        <w:t>denominan</w:t>
+      </w:r>
+      <w:proofErr w:type="spellEnd"/>
+      <w:r>
+        <w:rPr>
+          <w:rStyle w:val="Textoennegrita"/>
+          <w:i/>
+        </w:rPr>
+        <w:t xml:space="preserve"> a </w:t>
+      </w:r>
+      <w:proofErr w:type="spellStart"/>
+      <w:r>
+        <w:rPr>
+          <w:rStyle w:val="Textoennegrita"/>
+          <w:i/>
+        </w:rPr>
+        <w:t>veces</w:t>
+      </w:r>
+      <w:proofErr w:type="spellEnd"/>
+      <w:r>
+        <w:rPr>
+          <w:rStyle w:val="Textoennegrita"/>
+          <w:i/>
+        </w:rPr>
+        <w:t xml:space="preserve"> "no solo SQL" para </w:t>
+      </w:r>
+      <w:proofErr w:type="spellStart"/>
+      <w:r>
+        <w:rPr>
+          <w:rStyle w:val="Textoennegrita"/>
+          <w:i/>
+        </w:rPr>
+        <w:t>subrayar</w:t>
+      </w:r>
+      <w:proofErr w:type="spellEnd"/>
+      <w:r>
+        <w:rPr>
+          <w:rStyle w:val="Textoennegrita"/>
+          <w:i/>
+        </w:rPr>
+        <w:t xml:space="preserve"> </w:t>
+      </w:r>
+      <w:proofErr w:type="spellStart"/>
+      <w:r>
+        <w:rPr>
+          <w:rStyle w:val="Textoennegrita"/>
+          <w:i/>
+        </w:rPr>
+        <w:t>el</w:t>
+      </w:r>
+      <w:proofErr w:type="spellEnd"/>
+      <w:r>
+        <w:rPr>
+          <w:rStyle w:val="Textoennegrita"/>
+          <w:i/>
+        </w:rPr>
+        <w:t xml:space="preserve"> </w:t>
+      </w:r>
+      <w:proofErr w:type="spellStart"/>
+      <w:r>
+        <w:rPr>
+          <w:rStyle w:val="Textoennegrita"/>
+          <w:i/>
+        </w:rPr>
+        <w:t>hecho</w:t>
+      </w:r>
+      <w:proofErr w:type="spellEnd"/>
+      <w:r>
+        <w:rPr>
+          <w:rStyle w:val="Textoennegrita"/>
+          <w:i/>
+        </w:rPr>
+        <w:t xml:space="preserve"> de </w:t>
+      </w:r>
+      <w:proofErr w:type="spellStart"/>
+      <w:r>
+        <w:rPr>
+          <w:rStyle w:val="Textoennegrita"/>
+          <w:i/>
+        </w:rPr>
+        <w:t>que</w:t>
+      </w:r>
+      <w:proofErr w:type="spellEnd"/>
+      <w:r>
+        <w:rPr>
+          <w:rStyle w:val="Textoennegrita"/>
+          <w:i/>
+        </w:rPr>
+        <w:t xml:space="preserve"> </w:t>
+      </w:r>
+      <w:proofErr w:type="spellStart"/>
+      <w:r>
+        <w:rPr>
+          <w:rStyle w:val="Textoennegrita"/>
+          <w:i/>
+        </w:rPr>
+        <w:t>también</w:t>
+      </w:r>
+      <w:proofErr w:type="spellEnd"/>
+      <w:r>
+        <w:rPr>
+          <w:rStyle w:val="Textoennegrita"/>
+          <w:i/>
+        </w:rPr>
+        <w:t xml:space="preserve"> </w:t>
+      </w:r>
+      <w:proofErr w:type="spellStart"/>
+      <w:r>
+        <w:rPr>
+          <w:rStyle w:val="Textoennegrita"/>
+          <w:i/>
+        </w:rPr>
+        <w:t>pueden</w:t>
+      </w:r>
+      <w:proofErr w:type="spellEnd"/>
+      <w:r>
+        <w:rPr>
+          <w:rStyle w:val="Textoennegrita"/>
+          <w:i/>
+        </w:rPr>
+        <w:t xml:space="preserve"> </w:t>
+      </w:r>
+      <w:proofErr w:type="spellStart"/>
+      <w:r>
+        <w:rPr>
+          <w:rStyle w:val="Textoennegrita"/>
+          <w:i/>
+        </w:rPr>
+        <w:t>soportar</w:t>
+      </w:r>
+      <w:proofErr w:type="spellEnd"/>
+      <w:r>
+        <w:rPr>
+          <w:rStyle w:val="Textoennegrita"/>
+          <w:i/>
+        </w:rPr>
+        <w:t xml:space="preserve"> </w:t>
+      </w:r>
+      <w:proofErr w:type="spellStart"/>
+      <w:r>
+        <w:rPr>
+          <w:rStyle w:val="Textoennegrita"/>
+          <w:i/>
+        </w:rPr>
+        <w:t>lenguajes</w:t>
+      </w:r>
+      <w:proofErr w:type="spellEnd"/>
+      <w:r>
+        <w:rPr>
+          <w:rStyle w:val="Textoennegrita"/>
+          <w:i/>
+        </w:rPr>
+        <w:t xml:space="preserve"> de </w:t>
+      </w:r>
+      <w:proofErr w:type="spellStart"/>
+      <w:r>
+        <w:rPr>
+          <w:rStyle w:val="Textoennegrita"/>
+          <w:i/>
+        </w:rPr>
+        <w:t>consulta</w:t>
+      </w:r>
+      <w:proofErr w:type="spellEnd"/>
+      <w:r>
+        <w:rPr>
+          <w:rStyle w:val="Textoennegrita"/>
+          <w:i/>
+        </w:rPr>
+        <w:t xml:space="preserve"> de tipo SQL.</w:t>
+      </w:r>
+    </w:p>
+    <w:p>
+      <w:pPr>
+        <w:spacing w:after="0"/>
+        <w:jc w:val="both"/>
+        <w:rPr>
+          <w:rStyle w:val="Textoennegrita"/>
+          <w:i/>
+        </w:rPr>
+      </w:pPr>
+      <w:proofErr w:type="spellStart"/>
+      <w:r>
+        <w:rPr>
+          <w:rStyle w:val="Textoennegrita"/>
+          <w:i/>
+        </w:rPr>
+        <w:t>Por</w:t>
+      </w:r>
+      <w:proofErr w:type="spellEnd"/>
+      <w:r>
+        <w:rPr>
+          <w:rStyle w:val="Textoennegrita"/>
+          <w:i/>
+        </w:rPr>
+        <w:t xml:space="preserve"> lo </w:t>
+      </w:r>
+      <w:proofErr w:type="spellStart"/>
+      <w:r>
+        <w:rPr>
+          <w:rStyle w:val="Textoennegrita"/>
+          <w:i/>
+        </w:rPr>
+        <w:t>general</w:t>
+      </w:r>
+      <w:proofErr w:type="spellEnd"/>
+      <w:r>
+        <w:rPr>
+          <w:rStyle w:val="Textoennegrita"/>
+          <w:i/>
+        </w:rPr>
+        <w:t xml:space="preserve">, </w:t>
+      </w:r>
+      <w:proofErr w:type="spellStart"/>
+      <w:r>
+        <w:rPr>
+          <w:rStyle w:val="Textoennegrita"/>
+          <w:i/>
+        </w:rPr>
+        <w:t>los</w:t>
+      </w:r>
+      <w:proofErr w:type="spellEnd"/>
+      <w:r>
+        <w:rPr>
+          <w:rStyle w:val="Textoennegrita"/>
+          <w:i/>
+        </w:rPr>
+        <w:t xml:space="preserve"> </w:t>
+      </w:r>
+      <w:proofErr w:type="spellStart"/>
+      <w:r>
+        <w:rPr>
+          <w:rStyle w:val="Textoennegrita"/>
+          <w:i/>
+        </w:rPr>
+        <w:t>investigadores</w:t>
+      </w:r>
+      <w:proofErr w:type="spellEnd"/>
+      <w:r>
+        <w:rPr>
+          <w:rStyle w:val="Textoennegrita"/>
+          <w:i/>
+        </w:rPr>
+        <w:t xml:space="preserve"> </w:t>
+      </w:r>
+      <w:proofErr w:type="spellStart"/>
+      <w:r>
+        <w:rPr>
+          <w:rStyle w:val="Textoennegrita"/>
+          <w:i/>
+        </w:rPr>
+        <w:t>académicos</w:t>
+      </w:r>
+      <w:proofErr w:type="spellEnd"/>
+      <w:r>
+        <w:rPr>
+          <w:rStyle w:val="Textoennegrita"/>
+          <w:i/>
+        </w:rPr>
+        <w:t xml:space="preserve"> </w:t>
+      </w:r>
+      <w:proofErr w:type="spellStart"/>
+      <w:r>
+        <w:rPr>
+          <w:rStyle w:val="Textoennegrita"/>
+          <w:i/>
+        </w:rPr>
+        <w:t>se</w:t>
+      </w:r>
+      <w:proofErr w:type="spellEnd"/>
+      <w:r>
+        <w:rPr>
+          <w:rStyle w:val="Textoennegrita"/>
+          <w:i/>
+        </w:rPr>
+        <w:t xml:space="preserve"> </w:t>
+      </w:r>
+      <w:proofErr w:type="spellStart"/>
+      <w:r>
+        <w:rPr>
+          <w:rStyle w:val="Textoennegrita"/>
+          <w:i/>
+        </w:rPr>
+        <w:t>refieren</w:t>
+      </w:r>
+      <w:proofErr w:type="spellEnd"/>
+      <w:r>
+        <w:rPr>
+          <w:rStyle w:val="Textoennegrita"/>
+          <w:i/>
+        </w:rPr>
+        <w:t xml:space="preserve"> a este tipo </w:t>
+      </w:r>
+      <w:proofErr w:type="spellStart"/>
+      <w:r>
+        <w:rPr>
+          <w:rStyle w:val="Textoennegrita"/>
+          <w:i/>
+        </w:rPr>
+        <w:t>de </w:t>
+      </w:r>
+      <w:hyperlink r:id="rId125" w:tooltip="Bases de datos" w:history="1">
+        <w:r>
+          <w:rPr>
+            <w:rStyle w:val="Textoennegrita"/>
+            <w:i/>
+          </w:rPr>
+          <w:t>bases</w:t>
+        </w:r>
+        <w:proofErr w:type="spellEnd"/>
+        <w:r>
+          <w:rPr>
+            <w:rStyle w:val="Textoennegrita"/>
+            <w:i/>
+          </w:rPr>
+          <w:t xml:space="preserve"> de </w:t>
+        </w:r>
+        <w:proofErr w:type="spellStart"/>
+        <w:r>
+          <w:rPr>
+            <w:rStyle w:val="Textoennegrita"/>
+            <w:i/>
+          </w:rPr>
+          <w:t>datos</w:t>
+        </w:r>
+      </w:hyperlink>
+      <w:r>
+        <w:rPr>
+          <w:rStyle w:val="Textoennegrita"/>
+          <w:i/>
+        </w:rPr>
+        <w:t> como </w:t>
+      </w:r>
+      <w:r>
+        <w:rPr>
+          <w:rStyle w:val="Textoennegrita"/>
+        </w:rPr>
+        <w:t>almacenamiento</w:t>
+      </w:r>
+      <w:proofErr w:type="spellEnd"/>
+      <w:r>
+        <w:rPr>
+          <w:rStyle w:val="Textoennegrita"/>
+        </w:rPr>
+        <w:t xml:space="preserve"> </w:t>
+      </w:r>
+      <w:proofErr w:type="spellStart"/>
+      <w:r>
+        <w:rPr>
+          <w:rStyle w:val="Textoennegrita"/>
+        </w:rPr>
+        <w:t>estructurado</w:t>
+      </w:r>
+      <w:proofErr w:type="spellEnd"/>
+      <w:r>
+        <w:rPr>
+          <w:rStyle w:val="Textoennegrita"/>
+          <w:i/>
+        </w:rPr>
+        <w:t xml:space="preserve">, </w:t>
+      </w:r>
+      <w:proofErr w:type="spellStart"/>
+      <w:r>
+        <w:rPr>
+          <w:rStyle w:val="Textoennegrita"/>
+          <w:i/>
+        </w:rPr>
+        <w:t>término</w:t>
+      </w:r>
+      <w:proofErr w:type="spellEnd"/>
+      <w:r>
+        <w:rPr>
+          <w:rStyle w:val="Textoennegrita"/>
+          <w:i/>
+        </w:rPr>
+        <w:t xml:space="preserve"> </w:t>
+      </w:r>
+      <w:proofErr w:type="spellStart"/>
+      <w:r>
+        <w:rPr>
+          <w:rStyle w:val="Textoennegrita"/>
+          <w:i/>
+        </w:rPr>
+        <w:t>que</w:t>
+      </w:r>
+      <w:proofErr w:type="spellEnd"/>
+      <w:r>
+        <w:rPr>
+          <w:rStyle w:val="Textoennegrita"/>
+          <w:i/>
+        </w:rPr>
+        <w:t xml:space="preserve"> </w:t>
+      </w:r>
+      <w:proofErr w:type="spellStart"/>
+      <w:r>
+        <w:rPr>
+          <w:rStyle w:val="Textoennegrita"/>
+          <w:i/>
+        </w:rPr>
+        <w:t>abarca</w:t>
+      </w:r>
+      <w:proofErr w:type="spellEnd"/>
+      <w:r>
+        <w:rPr>
+          <w:rStyle w:val="Textoennegrita"/>
+          <w:i/>
+        </w:rPr>
+        <w:t xml:space="preserve"> </w:t>
+      </w:r>
+      <w:proofErr w:type="spellStart"/>
+      <w:r>
+        <w:rPr>
+          <w:rStyle w:val="Textoennegrita"/>
+          <w:i/>
+        </w:rPr>
+        <w:t>también</w:t>
+      </w:r>
+      <w:proofErr w:type="spellEnd"/>
+      <w:r>
+        <w:rPr>
+          <w:rStyle w:val="Textoennegrita"/>
+          <w:i/>
+        </w:rPr>
+        <w:t xml:space="preserve"> </w:t>
+      </w:r>
+      <w:proofErr w:type="spellStart"/>
+      <w:r>
+        <w:rPr>
+          <w:rStyle w:val="Textoennegrita"/>
+          <w:i/>
+        </w:rPr>
+        <w:t>las</w:t>
+      </w:r>
+      <w:proofErr w:type="spellEnd"/>
+      <w:r>
+        <w:rPr>
+          <w:rStyle w:val="Textoennegrita"/>
+          <w:i/>
+        </w:rPr>
+        <w:t xml:space="preserve"> </w:t>
+      </w:r>
+      <w:proofErr w:type="spellStart"/>
+      <w:r>
+        <w:rPr>
+          <w:rStyle w:val="Textoennegrita"/>
+          <w:i/>
+        </w:rPr>
+        <w:t>bases</w:t>
+      </w:r>
+      <w:proofErr w:type="spellEnd"/>
+      <w:r>
+        <w:rPr>
+          <w:rStyle w:val="Textoennegrita"/>
+          <w:i/>
+        </w:rPr>
+        <w:t xml:space="preserve"> de </w:t>
+      </w:r>
+      <w:proofErr w:type="spellStart"/>
+      <w:r>
+        <w:rPr>
+          <w:rStyle w:val="Textoennegrita"/>
+          <w:i/>
+        </w:rPr>
+        <w:t>datos</w:t>
+      </w:r>
+      <w:proofErr w:type="spellEnd"/>
+      <w:r>
+        <w:rPr>
+          <w:rStyle w:val="Textoennegrita"/>
+          <w:i/>
+        </w:rPr>
+        <w:t xml:space="preserve"> </w:t>
+      </w:r>
+      <w:proofErr w:type="spellStart"/>
+      <w:r>
+        <w:rPr>
+          <w:rStyle w:val="Textoennegrita"/>
+          <w:i/>
+        </w:rPr>
+        <w:t>relacionales</w:t>
+      </w:r>
+      <w:proofErr w:type="spellEnd"/>
+      <w:r>
+        <w:rPr>
+          <w:rStyle w:val="Textoennegrita"/>
+          <w:i/>
+        </w:rPr>
+        <w:t xml:space="preserve"> </w:t>
+      </w:r>
+      <w:proofErr w:type="spellStart"/>
+      <w:r>
+        <w:rPr>
+          <w:rStyle w:val="Textoennegrita"/>
+          <w:i/>
+        </w:rPr>
+        <w:t>clásicas</w:t>
+      </w:r>
+      <w:proofErr w:type="spellEnd"/>
+      <w:r>
+        <w:rPr>
+          <w:rStyle w:val="Textoennegrita"/>
+          <w:i/>
+        </w:rPr>
+        <w:t xml:space="preserve">. A </w:t>
+      </w:r>
+      <w:proofErr w:type="spellStart"/>
+      <w:r>
+        <w:rPr>
+          <w:rStyle w:val="Textoennegrita"/>
+          <w:i/>
+        </w:rPr>
+        <w:t>menudo</w:t>
+      </w:r>
+      <w:proofErr w:type="spellEnd"/>
+      <w:r>
+        <w:rPr>
+          <w:rStyle w:val="Textoennegrita"/>
+          <w:i/>
+        </w:rPr>
+        <w:t xml:space="preserve">, </w:t>
+      </w:r>
+      <w:proofErr w:type="spellStart"/>
+      <w:r>
+        <w:rPr>
+          <w:rStyle w:val="Textoennegrita"/>
+          <w:i/>
+        </w:rPr>
+        <w:t>las</w:t>
+      </w:r>
+      <w:proofErr w:type="spellEnd"/>
+      <w:r>
+        <w:rPr>
+          <w:rStyle w:val="Textoennegrita"/>
+          <w:i/>
+        </w:rPr>
+        <w:t xml:space="preserve"> </w:t>
+      </w:r>
+      <w:proofErr w:type="spellStart"/>
+      <w:r>
+        <w:rPr>
+          <w:rStyle w:val="Textoennegrita"/>
+          <w:i/>
+        </w:rPr>
+        <w:t>bases</w:t>
+      </w:r>
+      <w:proofErr w:type="spellEnd"/>
+      <w:r>
+        <w:rPr>
+          <w:rStyle w:val="Textoennegrita"/>
+          <w:i/>
+        </w:rPr>
+        <w:t xml:space="preserve"> de </w:t>
+      </w:r>
+      <w:proofErr w:type="spellStart"/>
+      <w:r>
+        <w:rPr>
+          <w:rStyle w:val="Textoennegrita"/>
+          <w:i/>
+        </w:rPr>
+        <w:t>datos</w:t>
+      </w:r>
+      <w:proofErr w:type="spellEnd"/>
+      <w:r>
+        <w:rPr>
+          <w:rStyle w:val="Textoennegrita"/>
+          <w:i/>
+        </w:rPr>
+        <w:t xml:space="preserve"> </w:t>
+      </w:r>
+      <w:proofErr w:type="spellStart"/>
+      <w:r>
+        <w:rPr>
+          <w:rStyle w:val="Textoennegrita"/>
+          <w:i/>
+        </w:rPr>
+        <w:t>NoSQL</w:t>
+      </w:r>
+      <w:proofErr w:type="spellEnd"/>
+      <w:r>
+        <w:rPr>
+          <w:rStyle w:val="Textoennegrita"/>
+          <w:i/>
+        </w:rPr>
+        <w:t xml:space="preserve"> </w:t>
+      </w:r>
+      <w:proofErr w:type="spellStart"/>
+      <w:r>
+        <w:rPr>
+          <w:rStyle w:val="Textoennegrita"/>
+          <w:i/>
+        </w:rPr>
+        <w:t>se</w:t>
+      </w:r>
+      <w:proofErr w:type="spellEnd"/>
+      <w:r>
+        <w:rPr>
+          <w:rStyle w:val="Textoennegrita"/>
+          <w:i/>
+        </w:rPr>
+        <w:t xml:space="preserve"> </w:t>
+      </w:r>
+      <w:proofErr w:type="spellStart"/>
+      <w:r>
+        <w:rPr>
+          <w:rStyle w:val="Textoennegrita"/>
+          <w:i/>
+        </w:rPr>
+        <w:t>clasifican</w:t>
+      </w:r>
+      <w:proofErr w:type="spellEnd"/>
+      <w:r>
+        <w:rPr>
+          <w:rStyle w:val="Textoennegrita"/>
+          <w:i/>
+        </w:rPr>
+        <w:t xml:space="preserve"> </w:t>
+      </w:r>
+      <w:proofErr w:type="spellStart"/>
+      <w:r>
+        <w:rPr>
+          <w:rStyle w:val="Textoennegrita"/>
+          <w:i/>
+        </w:rPr>
+        <w:t>según</w:t>
+      </w:r>
+      <w:proofErr w:type="spellEnd"/>
+      <w:r>
+        <w:rPr>
+          <w:rStyle w:val="Textoennegrita"/>
+          <w:i/>
+        </w:rPr>
+        <w:t xml:space="preserve"> su forma de </w:t>
+      </w:r>
+      <w:proofErr w:type="spellStart"/>
+      <w:r>
+        <w:rPr>
+          <w:rStyle w:val="Textoennegrita"/>
+          <w:i/>
+        </w:rPr>
+        <w:t>almacenar</w:t>
+      </w:r>
+      <w:proofErr w:type="spellEnd"/>
+      <w:r>
+        <w:rPr>
+          <w:rStyle w:val="Textoennegrita"/>
+          <w:i/>
+        </w:rPr>
+        <w:t xml:space="preserve"> </w:t>
+      </w:r>
+      <w:proofErr w:type="spellStart"/>
+      <w:r>
+        <w:rPr>
+          <w:rStyle w:val="Textoennegrita"/>
+          <w:i/>
+        </w:rPr>
+        <w:t>los</w:t>
+      </w:r>
+      <w:proofErr w:type="spellEnd"/>
+      <w:r>
+        <w:rPr>
+          <w:rStyle w:val="Textoennegrita"/>
+          <w:i/>
+        </w:rPr>
+        <w:t xml:space="preserve"> </w:t>
+      </w:r>
+      <w:proofErr w:type="spellStart"/>
+      <w:r>
+        <w:rPr>
+          <w:rStyle w:val="Textoennegrita"/>
+          <w:i/>
+        </w:rPr>
+        <w:t>datos</w:t>
+      </w:r>
+      <w:proofErr w:type="spellEnd"/>
+      <w:r>
+        <w:rPr>
+          <w:rStyle w:val="Textoennegrita"/>
+          <w:i/>
+        </w:rPr>
+        <w:t xml:space="preserve">, y </w:t>
+      </w:r>
+      <w:proofErr w:type="spellStart"/>
+      <w:r>
+        <w:rPr>
+          <w:rStyle w:val="Textoennegrita"/>
+          <w:i/>
+        </w:rPr>
+        <w:t>comprenden</w:t>
+      </w:r>
+      <w:proofErr w:type="spellEnd"/>
+      <w:r>
+        <w:rPr>
+          <w:rStyle w:val="Textoennegrita"/>
+          <w:i/>
+        </w:rPr>
+        <w:t xml:space="preserve"> </w:t>
+      </w:r>
+      <w:proofErr w:type="spellStart"/>
+      <w:r>
+        <w:rPr>
+          <w:rStyle w:val="Textoennegrita"/>
+          <w:i/>
+        </w:rPr>
+        <w:t>categorías</w:t>
+      </w:r>
+      <w:proofErr w:type="spellEnd"/>
+      <w:r>
+        <w:rPr>
+          <w:rStyle w:val="Textoennegrita"/>
+          <w:i/>
+        </w:rPr>
+        <w:t xml:space="preserve"> </w:t>
+      </w:r>
+      <w:proofErr w:type="spellStart"/>
+      <w:r>
+        <w:rPr>
+          <w:rStyle w:val="Textoennegrita"/>
+          <w:i/>
+        </w:rPr>
+        <w:t>como </w:t>
+      </w:r>
+      <w:r>
+        <w:rPr>
+          <w:rStyle w:val="Textoennegrita"/>
+        </w:rPr>
+        <w:t>clave-valor</w:t>
+      </w:r>
+      <w:proofErr w:type="spellEnd"/>
+      <w:r>
+        <w:rPr>
+          <w:rStyle w:val="Textoennegrita"/>
+          <w:i/>
+        </w:rPr>
+        <w:t xml:space="preserve">, </w:t>
+      </w:r>
+      <w:proofErr w:type="spellStart"/>
+      <w:r>
+        <w:rPr>
+          <w:rStyle w:val="Textoennegrita"/>
+          <w:i/>
+        </w:rPr>
+        <w:t>las</w:t>
+      </w:r>
+      <w:proofErr w:type="spellEnd"/>
+      <w:r>
+        <w:rPr>
+          <w:rStyle w:val="Textoennegrita"/>
+          <w:i/>
+        </w:rPr>
+        <w:t xml:space="preserve"> </w:t>
+      </w:r>
+      <w:proofErr w:type="spellStart"/>
+      <w:r>
+        <w:rPr>
+          <w:rStyle w:val="Textoennegrita"/>
+          <w:i/>
+        </w:rPr>
+        <w:t>implementaciones</w:t>
+      </w:r>
+      <w:proofErr w:type="spellEnd"/>
+      <w:r>
+        <w:rPr>
+          <w:rStyle w:val="Textoennegrita"/>
+          <w:i/>
+        </w:rPr>
+        <w:t xml:space="preserve"> </w:t>
+      </w:r>
+      <w:proofErr w:type="spellStart"/>
+      <w:r>
+        <w:rPr>
+          <w:rStyle w:val="Textoennegrita"/>
+          <w:i/>
+        </w:rPr>
+        <w:t>de </w:t>
+      </w:r>
+      <w:hyperlink r:id="rId126" w:tooltip="BigTable" w:history="1">
+        <w:r>
+          <w:rPr>
+            <w:rStyle w:val="Textoennegrita"/>
+            <w:i/>
+          </w:rPr>
+          <w:t>BigTable</w:t>
+        </w:r>
+        <w:proofErr w:type="spellEnd"/>
+      </w:hyperlink>
+      <w:r>
+        <w:rPr>
+          <w:rStyle w:val="Textoennegrita"/>
+          <w:i/>
+        </w:rPr>
+        <w:t xml:space="preserve">, </w:t>
+      </w:r>
+      <w:proofErr w:type="spellStart"/>
+      <w:r>
+        <w:rPr>
+          <w:rStyle w:val="Textoennegrita"/>
+          <w:i/>
+        </w:rPr>
+        <w:t>bases</w:t>
+      </w:r>
+      <w:proofErr w:type="spellEnd"/>
+      <w:r>
+        <w:rPr>
+          <w:rStyle w:val="Textoennegrita"/>
+          <w:i/>
+        </w:rPr>
+        <w:t xml:space="preserve"> de </w:t>
+      </w:r>
+      <w:proofErr w:type="spellStart"/>
+      <w:r>
+        <w:rPr>
+          <w:rStyle w:val="Textoennegrita"/>
+          <w:i/>
+        </w:rPr>
+        <w:t>datos</w:t>
+      </w:r>
+      <w:proofErr w:type="spellEnd"/>
+      <w:r>
+        <w:rPr>
+          <w:rStyle w:val="Textoennegrita"/>
+          <w:i/>
+        </w:rPr>
+        <w:t xml:space="preserve"> </w:t>
+      </w:r>
+      <w:proofErr w:type="spellStart"/>
+      <w:r>
+        <w:rPr>
+          <w:rStyle w:val="Textoennegrita"/>
+          <w:i/>
+        </w:rPr>
+        <w:t>documentales</w:t>
+      </w:r>
+      <w:proofErr w:type="spellEnd"/>
+      <w:r>
+        <w:rPr>
+          <w:rStyle w:val="Textoennegrita"/>
+          <w:i/>
+        </w:rPr>
+        <w:t xml:space="preserve">, </w:t>
+      </w:r>
+      <w:proofErr w:type="spellStart"/>
+      <w:r>
+        <w:rPr>
+          <w:rStyle w:val="Textoennegrita"/>
+          <w:i/>
+        </w:rPr>
+        <w:t>y </w:t>
+      </w:r>
+      <w:hyperlink r:id="rId127" w:tooltip="Base de datos orientada a grafos" w:history="1">
+        <w:r>
+          <w:rPr>
+            <w:rStyle w:val="Textoennegrita"/>
+            <w:i/>
+          </w:rPr>
+          <w:t>bases</w:t>
+        </w:r>
+        <w:proofErr w:type="spellEnd"/>
+        <w:r>
+          <w:rPr>
+            <w:rStyle w:val="Textoennegrita"/>
+            <w:i/>
+          </w:rPr>
+          <w:t xml:space="preserve"> de </w:t>
+        </w:r>
+        <w:proofErr w:type="spellStart"/>
+        <w:r>
+          <w:rPr>
+            <w:rStyle w:val="Textoennegrita"/>
+            <w:i/>
+          </w:rPr>
+          <w:t>datos</w:t>
+        </w:r>
+        <w:proofErr w:type="spellEnd"/>
+        <w:r>
+          <w:rPr>
+            <w:rStyle w:val="Textoennegrita"/>
+            <w:i/>
+          </w:rPr>
+          <w:t xml:space="preserve"> </w:t>
+        </w:r>
+        <w:proofErr w:type="spellStart"/>
+        <w:r>
+          <w:rPr>
+            <w:rStyle w:val="Textoennegrita"/>
+            <w:i/>
+          </w:rPr>
+          <w:t>orientadas</w:t>
+        </w:r>
+        <w:proofErr w:type="spellEnd"/>
+        <w:r>
+          <w:rPr>
+            <w:rStyle w:val="Textoennegrita"/>
+            <w:i/>
+          </w:rPr>
+          <w:t xml:space="preserve"> a </w:t>
+        </w:r>
+        <w:proofErr w:type="spellStart"/>
+        <w:r>
+          <w:rPr>
+            <w:rStyle w:val="Textoennegrita"/>
+            <w:i/>
+          </w:rPr>
+          <w:t>grafos</w:t>
+        </w:r>
+        <w:proofErr w:type="spellEnd"/>
+      </w:hyperlink>
+      <w:r>
+        <w:rPr>
+          <w:rStyle w:val="Textoennegrita"/>
+          <w:i/>
+        </w:rPr>
+        <w:t>.</w:t>
+      </w:r>
+    </w:p>
+    <w:p>
+      <w:pPr>
+        <w:pStyle w:val="Sinespaciado"/>
+        <w:jc w:val="both"/>
+        <w:rPr>
+          <w:rStyle w:val="Textoennegrita"/>
+        </w:rPr>
+      </w:pPr>
+    </w:p>
+    <w:p>
+      <w:pPr>
+        <w:pStyle w:val="Sinespaciado"/>
+        <w:jc w:val="both"/>
+        <w:rPr>
+          <w:rStyle w:val="Textoennegrita"/>
+        </w:rPr>
+      </w:pPr>
+      <w:hyperlink r:id="rId128" w:history="1">
+        <w:r>
+          <w:rPr>
+            <w:rStyle w:val="Hipervnculo"/>
+          </w:rPr>
+          <w:t>https://aws.amazon.com/es/nosql/</w:t>
         </w:r>
       </w:hyperlink>
     </w:p>
@@ -10566,7 +11414,7 @@
 </file>
 
 <file path=customXml/itemProps1.xml><?xml version="1.0" encoding="utf-8"?>
-<ds:datastoreItem xmlns:ds="http://schemas.openxmlformats.org/officeDocument/2006/customXml" ds:itemID="{7F4BB9E6-A74F-4A32-800D-62D0B2FF3802}">
+<ds:datastoreItem xmlns:ds="http://schemas.openxmlformats.org/officeDocument/2006/customXml" ds:itemID="{5EE64F02-CD88-4DCB-9E27-056E22A27EB5}">
   <ds:schemaRefs>
     <ds:schemaRef ds:uri="http://schemas.openxmlformats.org/officeDocument/2006/bibliography"/>
   </ds:schemaRefs>

</xml_diff>

<commit_message>
Actualizacion Tarea 45, Falta Documentacion BigO
</commit_message>
<xml_diff>
--- a/Diccionario.docx
+++ b/Diccionario.docx
@@ -8311,9 +8311,17 @@
         <w:pStyle w:val="Sinespaciado"/>
         <w:jc w:val="both"/>
         <w:rPr>
-          <w:rStyle w:val="Textoennegrita"/>
-        </w:rPr>
-      </w:pPr>
+          <w:rStyle w:val="Hipervnculo"/>
+        </w:rPr>
+      </w:pPr>
+      <w:hyperlink r:id="rId127" w:history="1">
+        <w:r>
+          <w:rPr>
+            <w:rStyle w:val="Hipervnculo"/>
+          </w:rPr>
+          <w:t>https://aws.amazon.com/es/nosql/</w:t>
+        </w:r>
+      </w:hyperlink>
     </w:p>
     <w:p>
       <w:pPr>
@@ -8323,21 +8331,48 @@
           <w:rStyle w:val="Hipervnculo"/>
         </w:rPr>
       </w:pPr>
-      <w:hyperlink r:id="rId127" w:history="1">
-        <w:r>
-          <w:rPr>
-            <w:rStyle w:val="Hipervnculo"/>
-          </w:rPr>
-          <w:t>https://aws.amazon.com/es/nosql/</w:t>
-        </w:r>
-      </w:hyperlink>
     </w:p>
     <w:p>
       <w:pPr>
         <w:pStyle w:val="Sinespaciado"/>
         <w:jc w:val="both"/>
         <w:rPr>
-          <w:rStyle w:val="Hipervnculo"/>
+          <w:rStyle w:val="Textoennegrita"/>
+          <w:i/>
+          <w:iCs/>
+          <w:color w:val="4F81BD" w:themeColor="accent1"/>
+        </w:rPr>
+      </w:pPr>
+      <w:r>
+        <w:rPr>
+          <w:rStyle w:val="nfasisintenso"/>
+        </w:rPr>
+        <w:t>REDES INFORMATICAS:</w:t>
+      </w:r>
+    </w:p>
+    <w:p>
+      <w:pPr>
+        <w:spacing w:after="0"/>
+        <w:jc w:val="both"/>
+        <w:rPr>
+          <w:rStyle w:val="Textoennegrita"/>
+          <w:i/>
+        </w:rPr>
+      </w:pPr>
+      <w:r>
+        <w:rPr>
+          <w:rStyle w:val="Textoennegrita"/>
+          <w:i/>
+        </w:rPr>
+        <w:t>Una red de computadoras, también llamada red de ordenadores o red informática, es un conjunto de equipos conectados por medio de cables, señales, ondas o cualquier otro método de transporte de datos, que comparten información (archivos), recursos (CD-ROM, impresoras, etc.)</w:t>
+      </w:r>
+    </w:p>
+    <w:p>
+      <w:pPr>
+        <w:spacing w:after="0"/>
+        <w:jc w:val="both"/>
+        <w:rPr>
+          <w:rStyle w:val="Textoennegrita"/>
         </w:rPr>
       </w:pPr>
     </w:p>
@@ -8356,32 +8391,77 @@
         <w:rPr>
           <w:rStyle w:val="nfasisintenso"/>
         </w:rPr>
-        <w:t>REDES INFORMATICAS:</w:t>
-      </w:r>
-    </w:p>
-    <w:p>
-      <w:pPr>
-        <w:spacing w:after="0"/>
-        <w:jc w:val="both"/>
-        <w:rPr>
-          <w:rStyle w:val="Textoennegrita"/>
-          <w:i/>
-        </w:rPr>
-      </w:pPr>
-      <w:r>
-        <w:rPr>
-          <w:rStyle w:val="Textoennegrita"/>
-          <w:i/>
-        </w:rPr>
-        <w:t>Una red de computadoras, también llamada red de ordenadores o red informática, es un conjunto de equipos conectados por medio de cables, señales, ondas o cualquier otro método de transporte de datos, que comparten información (archivos), recursos (CD-ROM, impresoras, etc.)</w:t>
-      </w:r>
-    </w:p>
-    <w:p>
-      <w:pPr>
-        <w:spacing w:after="0"/>
-        <w:jc w:val="both"/>
-        <w:rPr>
-          <w:rStyle w:val="Textoennegrita"/>
+        <w:t>INTERNET</w:t>
+      </w:r>
+      <w:r>
+        <w:rPr>
+          <w:rStyle w:val="nfasisintenso"/>
+        </w:rPr>
+        <w:t>:</w:t>
+      </w:r>
+    </w:p>
+    <w:p>
+      <w:pPr>
+        <w:spacing w:after="0"/>
+        <w:jc w:val="both"/>
+        <w:rPr>
+          <w:rStyle w:val="Textoennegrita"/>
+          <w:i/>
+        </w:rPr>
+      </w:pPr>
+      <w:r>
+        <w:rPr>
+          <w:rStyle w:val="Textoennegrita"/>
+          <w:bCs w:val="0"/>
+          <w:i/>
+        </w:rPr>
+        <w:t>Internet</w:t>
+      </w:r>
+      <w:r>
+        <w:rPr>
+          <w:rStyle w:val="Textoennegrita"/>
+          <w:i/>
+        </w:rPr>
+        <w:t> (el </w:t>
+      </w:r>
+      <w:r>
+        <w:rPr>
+          <w:rStyle w:val="Textoennegrita"/>
+          <w:bCs w:val="0"/>
+          <w:i/>
+        </w:rPr>
+        <w:t>internet</w:t>
+      </w:r>
+      <w:r>
+        <w:rPr>
+          <w:rStyle w:val="Textoennegrita"/>
+          <w:i/>
+        </w:rPr>
+        <w:t> o, también, la </w:t>
+      </w:r>
+      <w:r>
+        <w:rPr>
+          <w:rStyle w:val="Textoennegrita"/>
+          <w:bCs w:val="0"/>
+          <w:i/>
+        </w:rPr>
+        <w:t>internet</w:t>
+      </w:r>
+      <w:r>
+        <w:rPr>
+          <w:rStyle w:val="Textoennegrita"/>
+          <w:i/>
+        </w:rPr>
+        <w:t>)​ es un conjunto descentralizado de redes de comunicaciones interconectadas, que utilizan la familia de protocolos TCP/IP, lo cual garantiza que las redes físicas heterogéneas que la componen constituyen una red lógica única de alcance mundial.</w:t>
+      </w:r>
+    </w:p>
+    <w:p>
+      <w:pPr>
+        <w:spacing w:after="0"/>
+        <w:jc w:val="both"/>
+        <w:rPr>
+          <w:rStyle w:val="Textoennegrita"/>
+          <w:i/>
         </w:rPr>
       </w:pPr>
     </w:p>
@@ -8400,95 +8480,6 @@
         <w:rPr>
           <w:rStyle w:val="nfasisintenso"/>
         </w:rPr>
-        <w:t>INTERNET</w:t>
-      </w:r>
-      <w:r>
-        <w:rPr>
-          <w:rStyle w:val="nfasisintenso"/>
-        </w:rPr>
-        <w:t>:</w:t>
-      </w:r>
-    </w:p>
-    <w:p>
-      <w:pPr>
-        <w:spacing w:after="0"/>
-        <w:jc w:val="both"/>
-        <w:rPr>
-          <w:rStyle w:val="Textoennegrita"/>
-          <w:i/>
-        </w:rPr>
-      </w:pPr>
-      <w:r>
-        <w:rPr>
-          <w:rStyle w:val="Textoennegrita"/>
-          <w:bCs w:val="0"/>
-          <w:i/>
-        </w:rPr>
-        <w:t>Internet</w:t>
-      </w:r>
-      <w:r>
-        <w:rPr>
-          <w:rStyle w:val="Textoennegrita"/>
-          <w:i/>
-        </w:rPr>
-        <w:t> (el </w:t>
-      </w:r>
-      <w:r>
-        <w:rPr>
-          <w:rStyle w:val="Textoennegrita"/>
-          <w:bCs w:val="0"/>
-          <w:i/>
-        </w:rPr>
-        <w:t>internet</w:t>
-      </w:r>
-      <w:r>
-        <w:rPr>
-          <w:rStyle w:val="Textoennegrita"/>
-          <w:i/>
-        </w:rPr>
-        <w:t> o, también, la </w:t>
-      </w:r>
-      <w:r>
-        <w:rPr>
-          <w:rStyle w:val="Textoennegrita"/>
-          <w:bCs w:val="0"/>
-          <w:i/>
-        </w:rPr>
-        <w:t>internet</w:t>
-      </w:r>
-      <w:r>
-        <w:rPr>
-          <w:rStyle w:val="Textoennegrita"/>
-          <w:i/>
-        </w:rPr>
-        <w:t>)​ es un conjunto descentralizado de redes de comunicaciones interconectadas, que utilizan la familia de protocolos TCP/IP, lo cual garantiza que las redes físicas heterogéneas que la componen constituyen una red lógica única de alcance mundial.</w:t>
-      </w:r>
-    </w:p>
-    <w:p>
-      <w:pPr>
-        <w:spacing w:after="0"/>
-        <w:jc w:val="both"/>
-        <w:rPr>
-          <w:rStyle w:val="Textoennegrita"/>
-          <w:i/>
-        </w:rPr>
-      </w:pPr>
-    </w:p>
-    <w:p>
-      <w:pPr>
-        <w:pStyle w:val="Sinespaciado"/>
-        <w:jc w:val="both"/>
-        <w:rPr>
-          <w:rStyle w:val="Textoennegrita"/>
-          <w:i/>
-          <w:iCs/>
-          <w:color w:val="4F81BD" w:themeColor="accent1"/>
-        </w:rPr>
-      </w:pPr>
-      <w:r>
-        <w:rPr>
-          <w:rStyle w:val="nfasisintenso"/>
-        </w:rPr>
         <w:t>EXPRESIONES REGULARES:</w:t>
       </w:r>
     </w:p>
@@ -8579,16 +8570,6 @@
         </w:rPr>
         <w:t>Sin entrar en definiciones matemáticas, una expresión regular puede pensarse como una palabra, formada por caracteres especiales, que sirve para identificar un conjunto de otras palabras.</w:t>
       </w:r>
-    </w:p>
-    <w:p>
-      <w:pPr>
-        <w:spacing w:after="0"/>
-        <w:jc w:val="both"/>
-        <w:rPr>
-          <w:rStyle w:val="Textoennegrita"/>
-          <w:i/>
-        </w:rPr>
-      </w:pPr>
     </w:p>
     <w:p>
       <w:pPr>
@@ -8723,16 +8704,6 @@
           <w:i/>
         </w:rPr>
       </w:pPr>
-    </w:p>
-    <w:p>
-      <w:pPr>
-        <w:spacing w:after="0"/>
-        <w:jc w:val="both"/>
-        <w:rPr>
-          <w:rStyle w:val="Textoennegrita"/>
-          <w:i/>
-        </w:rPr>
-      </w:pPr>
       <w:hyperlink r:id="rId129" w:history="1">
         <w:r>
           <w:rPr>
@@ -8755,26 +8726,6 @@
     </w:p>
     <w:p>
       <w:pPr>
-        <w:spacing w:after="0"/>
-        <w:jc w:val="both"/>
-        <w:rPr>
-          <w:rStyle w:val="Textoennegrita"/>
-          <w:i/>
-        </w:rPr>
-      </w:pPr>
-    </w:p>
-    <w:p>
-      <w:pPr>
-        <w:spacing w:after="0"/>
-        <w:jc w:val="both"/>
-        <w:rPr>
-          <w:rStyle w:val="Textoennegrita"/>
-          <w:i/>
-        </w:rPr>
-      </w:pPr>
-    </w:p>
-    <w:p>
-      <w:pPr>
         <w:pStyle w:val="Sinespaciado"/>
         <w:jc w:val="both"/>
         <w:rPr>
@@ -8785,8 +8736,183 @@
         <w:rPr>
           <w:rStyle w:val="nfasisintenso"/>
         </w:rPr>
+        <w:t>SCRAPPING</w:t>
+      </w:r>
+      <w:r>
+        <w:rPr>
+          <w:rStyle w:val="nfasisintenso"/>
+        </w:rPr>
+        <w:t>:</w:t>
+      </w:r>
+    </w:p>
+    <w:p>
+      <w:pPr>
+        <w:pStyle w:val="Sinespaciado"/>
+        <w:jc w:val="both"/>
+        <w:rPr>
+          <w:rStyle w:val="nfasisintenso"/>
+        </w:rPr>
+      </w:pPr>
+    </w:p>
+    <w:p>
+      <w:pPr>
+        <w:spacing w:after="0"/>
+        <w:jc w:val="both"/>
+        <w:rPr>
+          <w:rStyle w:val="Textoennegrita"/>
+          <w:i/>
+        </w:rPr>
+      </w:pPr>
+      <w:r>
+        <w:rPr>
+          <w:rStyle w:val="Textoennegrita"/>
+          <w:i/>
+        </w:rPr>
+        <w:t xml:space="preserve">El web </w:t>
+      </w:r>
+      <w:proofErr w:type="spellStart"/>
+      <w:r>
+        <w:rPr>
+          <w:rStyle w:val="Textoennegrita"/>
+          <w:i/>
+        </w:rPr>
+        <w:t>scraping</w:t>
+      </w:r>
+      <w:proofErr w:type="spellEnd"/>
+      <w:r>
+        <w:rPr>
+          <w:rStyle w:val="Textoennegrita"/>
+          <w:i/>
+        </w:rPr>
+        <w:t xml:space="preserve"> es una técnica que consiste en extraer datos de cualquier página de internet de forma automatizada. Es decir, convertimos en una base de datos estructurada la </w:t>
+      </w:r>
+      <w:r>
+        <w:rPr>
+          <w:rStyle w:val="Textoennegrita"/>
+          <w:i/>
+        </w:rPr>
         <w:lastRenderedPageBreak/>
-        <w:t>SCRAPPING</w:t>
+        <w:t xml:space="preserve">información que podemos encontrar publicada en una web. La traducción literal de data </w:t>
+      </w:r>
+      <w:proofErr w:type="spellStart"/>
+      <w:r>
+        <w:rPr>
+          <w:rStyle w:val="Textoennegrita"/>
+          <w:i/>
+        </w:rPr>
+        <w:t>scraping</w:t>
+      </w:r>
+      <w:proofErr w:type="spellEnd"/>
+      <w:r>
+        <w:rPr>
+          <w:rStyle w:val="Textoennegrita"/>
+          <w:i/>
+        </w:rPr>
+        <w:t xml:space="preserve"> en español sería raspado de datos.</w:t>
+      </w:r>
+    </w:p>
+    <w:p>
+      <w:pPr>
+        <w:spacing w:after="0"/>
+        <w:jc w:val="both"/>
+        <w:rPr>
+          <w:rStyle w:val="Textoennegrita"/>
+          <w:i/>
+        </w:rPr>
+      </w:pPr>
+    </w:p>
+    <w:p>
+      <w:pPr>
+        <w:spacing w:after="0"/>
+        <w:jc w:val="both"/>
+        <w:rPr>
+          <w:rStyle w:val="nfasisintenso"/>
+          <w:iCs w:val="0"/>
+          <w:color w:val="auto"/>
+        </w:rPr>
+      </w:pPr>
+      <w:r>
+        <w:rPr>
+          <w:rStyle w:val="Textoennegrita"/>
+          <w:i/>
+        </w:rPr>
+        <w:t xml:space="preserve">El </w:t>
+      </w:r>
+      <w:proofErr w:type="spellStart"/>
+      <w:r>
+        <w:rPr>
+          <w:rStyle w:val="Textoennegrita"/>
+          <w:i/>
+        </w:rPr>
+        <w:t>scraping</w:t>
+      </w:r>
+      <w:proofErr w:type="spellEnd"/>
+      <w:r>
+        <w:rPr>
+          <w:rStyle w:val="Textoennegrita"/>
+          <w:i/>
+        </w:rPr>
+        <w:t xml:space="preserve"> de datos es el uso más común, pero podemos hacer </w:t>
+      </w:r>
+      <w:proofErr w:type="spellStart"/>
+      <w:r>
+        <w:rPr>
+          <w:rStyle w:val="Textoennegrita"/>
+          <w:i/>
+        </w:rPr>
+        <w:t>scraping</w:t>
+      </w:r>
+      <w:proofErr w:type="spellEnd"/>
+      <w:r>
+        <w:rPr>
+          <w:rStyle w:val="Textoennegrita"/>
+          <w:i/>
+        </w:rPr>
+        <w:t xml:space="preserve"> de imágenes, de videos, y de cualquier tipo de archivos.</w:t>
+      </w:r>
+    </w:p>
+    <w:p>
+      <w:pPr>
+        <w:pStyle w:val="Sinespaciado"/>
+        <w:jc w:val="both"/>
+        <w:rPr>
+          <w:rStyle w:val="nfasisintenso"/>
+        </w:rPr>
+      </w:pPr>
+      <w:hyperlink r:id="rId130" w:history="1">
+        <w:r>
+          <w:rPr>
+            <w:rStyle w:val="Hipervnculo"/>
+          </w:rPr>
+          <w:t>https://datstrats.com/blog/que-es-scraping-usos-aplicaciones/</w:t>
+        </w:r>
+      </w:hyperlink>
+    </w:p>
+    <w:p>
+      <w:pPr>
+        <w:pStyle w:val="Sinespaciado"/>
+        <w:jc w:val="both"/>
+        <w:rPr>
+          <w:rStyle w:val="nfasisintenso"/>
+        </w:rPr>
+      </w:pPr>
+    </w:p>
+    <w:p>
+      <w:pPr>
+        <w:pStyle w:val="Sinespaciado"/>
+        <w:jc w:val="both"/>
+        <w:rPr>
+          <w:rStyle w:val="Textoennegrita"/>
+          <w:i/>
+          <w:iCs/>
+          <w:color w:val="4F81BD" w:themeColor="accent1"/>
+        </w:rPr>
+      </w:pPr>
+      <w:r>
+        <w:rPr>
+          <w:rStyle w:val="nfasisintenso"/>
+        </w:rPr>
+        <w:t>CRAWLING</w:t>
       </w:r>
       <w:r>
         <w:rPr>
@@ -8800,33 +8926,43 @@
         <w:pStyle w:val="Sinespaciado"/>
         <w:jc w:val="both"/>
         <w:rPr>
-          <w:rStyle w:val="nfasisintenso"/>
-        </w:rPr>
-      </w:pPr>
-    </w:p>
-    <w:p>
-      <w:pPr>
-        <w:spacing w:after="0"/>
-        <w:jc w:val="both"/>
-        <w:rPr>
-          <w:rStyle w:val="Textoennegrita"/>
-          <w:i/>
-        </w:rPr>
-      </w:pPr>
-      <w:r>
-        <w:rPr>
-          <w:rStyle w:val="Textoennegrita"/>
-          <w:i/>
-        </w:rPr>
-        <w:t xml:space="preserve">El web </w:t>
+          <w:rStyle w:val="Textoennegrita"/>
+          <w:i/>
+          <w:iCs/>
+          <w:color w:val="4F81BD" w:themeColor="accent1"/>
+        </w:rPr>
+      </w:pPr>
+    </w:p>
+    <w:p>
+      <w:pPr>
+        <w:spacing w:after="0"/>
+        <w:jc w:val="both"/>
+        <w:rPr>
+          <w:rStyle w:val="Textoennegrita"/>
+          <w:i/>
+        </w:rPr>
+      </w:pPr>
+      <w:r>
+        <w:rPr>
+          <w:rStyle w:val="Textoennegrita"/>
+          <w:i/>
+        </w:rPr>
+        <w:t>Los </w:t>
+      </w:r>
+      <w:r>
+        <w:rPr>
+          <w:rStyle w:val="Textoennegrita"/>
+          <w:iCs/>
+        </w:rPr>
+        <w:t xml:space="preserve">web </w:t>
       </w:r>
       <w:proofErr w:type="spellStart"/>
       <w:r>
         <w:rPr>
           <w:rStyle w:val="Textoennegrita"/>
-          <w:i/>
-        </w:rPr>
-        <w:t>scraping</w:t>
+          <w:iCs/>
+        </w:rPr>
+        <w:t>crawlers</w:t>
       </w:r>
       <w:proofErr w:type="spellEnd"/>
       <w:r>
@@ -8834,7 +8970,7 @@
           <w:rStyle w:val="Textoennegrita"/>
           <w:i/>
         </w:rPr>
-        <w:t xml:space="preserve"> es una técnica que consiste en extraer datos de cualquier página de internet de forma automatizada. Es decir, convertimos en una base de datos estructurada la información que podemos encontrar publicada en una web. La traducción literal de data </w:t>
+        <w:t xml:space="preserve"> son la razón por la que motores de búsqueda como Google, Bing, </w:t>
       </w:r>
       <w:proofErr w:type="spellStart"/>
       <w:r>
@@ -8842,7 +8978,7 @@
           <w:rStyle w:val="Textoennegrita"/>
           <w:i/>
         </w:rPr>
-        <w:t>scraping</w:t>
+        <w:t>Yahoo</w:t>
       </w:r>
       <w:proofErr w:type="spellEnd"/>
       <w:r>
@@ -8850,34 +8986,7 @@
           <w:rStyle w:val="Textoennegrita"/>
           <w:i/>
         </w:rPr>
-        <w:t xml:space="preserve"> en español sería raspado de datos.</w:t>
-      </w:r>
-    </w:p>
-    <w:p>
-      <w:pPr>
-        <w:spacing w:after="0"/>
-        <w:jc w:val="both"/>
-        <w:rPr>
-          <w:rStyle w:val="Textoennegrita"/>
-          <w:i/>
-        </w:rPr>
-      </w:pPr>
-    </w:p>
-    <w:p>
-      <w:pPr>
-        <w:spacing w:after="0"/>
-        <w:jc w:val="both"/>
-        <w:rPr>
-          <w:rStyle w:val="Textoennegrita"/>
-          <w:i/>
-        </w:rPr>
-      </w:pPr>
-      <w:r>
-        <w:rPr>
-          <w:rStyle w:val="Textoennegrita"/>
-          <w:i/>
-        </w:rPr>
-        <w:t xml:space="preserve">El </w:t>
+        <w:t xml:space="preserve"> y </w:t>
       </w:r>
       <w:proofErr w:type="spellStart"/>
       <w:r>
@@ -8885,7 +8994,7 @@
           <w:rStyle w:val="Textoennegrita"/>
           <w:i/>
         </w:rPr>
-        <w:t>scraping</w:t>
+        <w:t>DuckDuckGo</w:t>
       </w:r>
       <w:proofErr w:type="spellEnd"/>
       <w:r>
@@ -8893,15 +9002,15 @@
           <w:rStyle w:val="Textoennegrita"/>
           <w:i/>
         </w:rPr>
-        <w:t xml:space="preserve"> de datos es el uso más común, pero podemos hacer </w:t>
+        <w:t xml:space="preserve"> siempre proporcionan resultados de búsqueda nuevos y actualizados. Estos </w:t>
       </w:r>
       <w:proofErr w:type="spellStart"/>
       <w:r>
         <w:rPr>
           <w:rStyle w:val="Textoennegrita"/>
-          <w:i/>
-        </w:rPr>
-        <w:t>scraping</w:t>
+          <w:iCs/>
+        </w:rPr>
+        <w:t>bots</w:t>
       </w:r>
       <w:proofErr w:type="spellEnd"/>
       <w:r>
@@ -8909,165 +9018,6 @@
           <w:rStyle w:val="Textoennegrita"/>
           <w:i/>
         </w:rPr>
-        <w:t xml:space="preserve"> de imágenes, de videos, y de cualquier tipo de archivos.</w:t>
-      </w:r>
-    </w:p>
-    <w:p>
-      <w:pPr>
-        <w:pStyle w:val="Sinespaciado"/>
-        <w:jc w:val="both"/>
-        <w:rPr>
-          <w:rStyle w:val="nfasisintenso"/>
-        </w:rPr>
-      </w:pPr>
-    </w:p>
-    <w:p>
-      <w:pPr>
-        <w:pStyle w:val="Sinespaciado"/>
-        <w:jc w:val="both"/>
-        <w:rPr>
-          <w:rStyle w:val="nfasisintenso"/>
-        </w:rPr>
-      </w:pPr>
-      <w:hyperlink r:id="rId130" w:history="1">
-        <w:r>
-          <w:rPr>
-            <w:rStyle w:val="Hipervnculo"/>
-          </w:rPr>
-          <w:t>https://datstrats.com/blog/que-es-scraping-usos-aplicaciones/</w:t>
-        </w:r>
-      </w:hyperlink>
-    </w:p>
-    <w:p>
-      <w:pPr>
-        <w:pStyle w:val="Sinespaciado"/>
-        <w:jc w:val="both"/>
-        <w:rPr>
-          <w:rStyle w:val="nfasisintenso"/>
-        </w:rPr>
-      </w:pPr>
-    </w:p>
-    <w:p>
-      <w:pPr>
-        <w:pStyle w:val="Sinespaciado"/>
-        <w:jc w:val="both"/>
-        <w:rPr>
-          <w:rStyle w:val="Textoennegrita"/>
-          <w:i/>
-          <w:iCs/>
-          <w:color w:val="4F81BD" w:themeColor="accent1"/>
-        </w:rPr>
-      </w:pPr>
-      <w:r>
-        <w:rPr>
-          <w:rStyle w:val="nfasisintenso"/>
-        </w:rPr>
-        <w:t>CRAWLING</w:t>
-      </w:r>
-      <w:r>
-        <w:rPr>
-          <w:rStyle w:val="nfasisintenso"/>
-        </w:rPr>
-        <w:t>:</w:t>
-      </w:r>
-    </w:p>
-    <w:p>
-      <w:pPr>
-        <w:pStyle w:val="Sinespaciado"/>
-        <w:jc w:val="both"/>
-        <w:rPr>
-          <w:rStyle w:val="Textoennegrita"/>
-          <w:i/>
-          <w:iCs/>
-          <w:color w:val="4F81BD" w:themeColor="accent1"/>
-        </w:rPr>
-      </w:pPr>
-    </w:p>
-    <w:p>
-      <w:pPr>
-        <w:spacing w:after="0"/>
-        <w:jc w:val="both"/>
-        <w:rPr>
-          <w:rStyle w:val="Textoennegrita"/>
-          <w:i/>
-        </w:rPr>
-      </w:pPr>
-      <w:r>
-        <w:rPr>
-          <w:rStyle w:val="Textoennegrita"/>
-          <w:i/>
-        </w:rPr>
-        <w:t>Los </w:t>
-      </w:r>
-      <w:r>
-        <w:rPr>
-          <w:rStyle w:val="Textoennegrita"/>
-          <w:iCs/>
-        </w:rPr>
-        <w:t xml:space="preserve">web </w:t>
-      </w:r>
-      <w:proofErr w:type="spellStart"/>
-      <w:r>
-        <w:rPr>
-          <w:rStyle w:val="Textoennegrita"/>
-          <w:iCs/>
-        </w:rPr>
-        <w:t>crawlers</w:t>
-      </w:r>
-      <w:proofErr w:type="spellEnd"/>
-      <w:r>
-        <w:rPr>
-          <w:rStyle w:val="Textoennegrita"/>
-          <w:i/>
-        </w:rPr>
-        <w:t xml:space="preserve"> son la razón por la que motores de búsqueda como Google, Bing, </w:t>
-      </w:r>
-      <w:proofErr w:type="spellStart"/>
-      <w:r>
-        <w:rPr>
-          <w:rStyle w:val="Textoennegrita"/>
-          <w:i/>
-        </w:rPr>
-        <w:t>Yahoo</w:t>
-      </w:r>
-      <w:proofErr w:type="spellEnd"/>
-      <w:r>
-        <w:rPr>
-          <w:rStyle w:val="Textoennegrita"/>
-          <w:i/>
-        </w:rPr>
-        <w:t xml:space="preserve"> y </w:t>
-      </w:r>
-      <w:proofErr w:type="spellStart"/>
-      <w:r>
-        <w:rPr>
-          <w:rStyle w:val="Textoennegrita"/>
-          <w:i/>
-        </w:rPr>
-        <w:t>DuckDuckGo</w:t>
-      </w:r>
-      <w:proofErr w:type="spellEnd"/>
-      <w:r>
-        <w:rPr>
-          <w:rStyle w:val="Textoennegrita"/>
-          <w:i/>
-        </w:rPr>
-        <w:t xml:space="preserve"> siempre proporcionan resultados de búsqueda nuevos y actualizados. Estos </w:t>
-      </w:r>
-      <w:proofErr w:type="spellStart"/>
-      <w:r>
-        <w:rPr>
-          <w:rStyle w:val="Textoennegrita"/>
-          <w:iCs/>
-        </w:rPr>
-        <w:t>bots</w:t>
-      </w:r>
-      <w:proofErr w:type="spellEnd"/>
-      <w:r>
-        <w:rPr>
-          <w:rStyle w:val="Textoennegrita"/>
-          <w:i/>
-        </w:rPr>
         <w:t> deambulan por la web como arañas, recopilando información</w:t>
       </w:r>
       <w:r>
@@ -9077,16 +9027,6 @@
         </w:rPr>
         <w:t> y organizándola en índices.</w:t>
       </w:r>
-    </w:p>
-    <w:p>
-      <w:pPr>
-        <w:spacing w:after="0"/>
-        <w:jc w:val="both"/>
-        <w:rPr>
-          <w:rStyle w:val="Textoennegrita"/>
-          <w:i/>
-        </w:rPr>
-      </w:pPr>
     </w:p>
     <w:p>
       <w:pPr>
@@ -9210,295 +9150,7 @@
           <w:rStyle w:val="Textoennegrita"/>
           <w:i/>
         </w:rPr>
-        <w:t xml:space="preserve"> nos </w:t>
-      </w:r>
-      <w:proofErr w:type="spellStart"/>
-      <w:r>
-        <w:rPr>
-          <w:rStyle w:val="Textoennegrita"/>
-          <w:i/>
-        </w:rPr>
-        <w:t>permite</w:t>
-      </w:r>
-      <w:proofErr w:type="spellEnd"/>
-      <w:r>
-        <w:rPr>
-          <w:rStyle w:val="Textoennegrita"/>
-          <w:i/>
-        </w:rPr>
-        <w:t xml:space="preserve"> </w:t>
-      </w:r>
-      <w:proofErr w:type="spellStart"/>
-      <w:r>
-        <w:rPr>
-          <w:rStyle w:val="Textoennegrita"/>
-          <w:i/>
-        </w:rPr>
-        <w:t>representar</w:t>
-      </w:r>
-      <w:proofErr w:type="spellEnd"/>
-      <w:r>
-        <w:rPr>
-          <w:rStyle w:val="Textoennegrita"/>
-          <w:i/>
-        </w:rPr>
-        <w:t xml:space="preserve"> la </w:t>
-      </w:r>
-      <w:proofErr w:type="spellStart"/>
-      <w:r>
-        <w:rPr>
-          <w:rStyle w:val="Textoennegrita"/>
-          <w:i/>
-        </w:rPr>
-        <w:t>complejidad</w:t>
-      </w:r>
-      <w:proofErr w:type="spellEnd"/>
-      <w:r>
-        <w:rPr>
-          <w:rStyle w:val="Textoennegrita"/>
-          <w:i/>
-        </w:rPr>
-        <w:t xml:space="preserve">, y </w:t>
-      </w:r>
-      <w:proofErr w:type="spellStart"/>
-      <w:r>
-        <w:rPr>
-          <w:rStyle w:val="Textoennegrita"/>
-          <w:i/>
-        </w:rPr>
-        <w:t>por</w:t>
-      </w:r>
-      <w:proofErr w:type="spellEnd"/>
-      <w:r>
-        <w:rPr>
-          <w:rStyle w:val="Textoennegrita"/>
-          <w:i/>
-        </w:rPr>
-        <w:t xml:space="preserve"> </w:t>
-      </w:r>
-      <w:proofErr w:type="spellStart"/>
-      <w:r>
-        <w:rPr>
-          <w:rStyle w:val="Textoennegrita"/>
-          <w:i/>
-        </w:rPr>
-        <w:t>ende</w:t>
-      </w:r>
-      <w:proofErr w:type="spellEnd"/>
-      <w:r>
-        <w:rPr>
-          <w:rStyle w:val="Textoennegrita"/>
-          <w:i/>
-        </w:rPr>
-        <w:t xml:space="preserve"> la </w:t>
-      </w:r>
-      <w:proofErr w:type="spellStart"/>
-      <w:r>
-        <w:rPr>
-          <w:rStyle w:val="Textoennegrita"/>
-          <w:i/>
-        </w:rPr>
-        <w:t>eficiencia</w:t>
-      </w:r>
-      <w:proofErr w:type="spellEnd"/>
-      <w:r>
-        <w:rPr>
-          <w:rStyle w:val="Textoennegrita"/>
-          <w:i/>
-        </w:rPr>
-        <w:t xml:space="preserve">, de </w:t>
-      </w:r>
-      <w:proofErr w:type="spellStart"/>
-      <w:r>
-        <w:rPr>
-          <w:rStyle w:val="Textoennegrita"/>
-          <w:i/>
-        </w:rPr>
-        <w:t>un</w:t>
-      </w:r>
-      <w:proofErr w:type="spellEnd"/>
-      <w:r>
-        <w:rPr>
-          <w:rStyle w:val="Textoennegrita"/>
-          <w:i/>
-        </w:rPr>
-        <w:t xml:space="preserve"> algoritmo, de </w:t>
-      </w:r>
-      <w:proofErr w:type="spellStart"/>
-      <w:r>
-        <w:rPr>
-          <w:rStyle w:val="Textoennegrita"/>
-          <w:i/>
-        </w:rPr>
-        <w:t>tal</w:t>
-      </w:r>
-      <w:proofErr w:type="spellEnd"/>
-      <w:r>
-        <w:rPr>
-          <w:rStyle w:val="Textoennegrita"/>
-          <w:i/>
-        </w:rPr>
-        <w:t xml:space="preserve"> manera </w:t>
-      </w:r>
-      <w:proofErr w:type="spellStart"/>
-      <w:r>
-        <w:rPr>
-          <w:rStyle w:val="Textoennegrita"/>
-          <w:i/>
-        </w:rPr>
-        <w:t>que</w:t>
-      </w:r>
-      <w:proofErr w:type="spellEnd"/>
-      <w:r>
-        <w:rPr>
-          <w:rStyle w:val="Textoennegrita"/>
-          <w:i/>
-        </w:rPr>
-        <w:t xml:space="preserve"> </w:t>
-      </w:r>
-      <w:proofErr w:type="spellStart"/>
-      <w:r>
-        <w:rPr>
-          <w:rStyle w:val="Textoennegrita"/>
-          <w:i/>
-        </w:rPr>
-        <w:t>podemos</w:t>
-      </w:r>
-      <w:proofErr w:type="spellEnd"/>
-      <w:r>
-        <w:rPr>
-          <w:rStyle w:val="Textoennegrita"/>
-          <w:i/>
-        </w:rPr>
-        <w:t xml:space="preserve"> </w:t>
-      </w:r>
-      <w:proofErr w:type="spellStart"/>
-      <w:r>
-        <w:rPr>
-          <w:rStyle w:val="Textoennegrita"/>
-          <w:i/>
-        </w:rPr>
-        <w:t>proyectar</w:t>
-      </w:r>
-      <w:proofErr w:type="spellEnd"/>
-      <w:r>
-        <w:rPr>
-          <w:rStyle w:val="Textoennegrita"/>
-          <w:i/>
-        </w:rPr>
-        <w:t xml:space="preserve"> </w:t>
-      </w:r>
-      <w:proofErr w:type="spellStart"/>
-      <w:r>
-        <w:rPr>
-          <w:rStyle w:val="Textoennegrita"/>
-          <w:i/>
-        </w:rPr>
-        <w:t>el</w:t>
-      </w:r>
-      <w:proofErr w:type="spellEnd"/>
-      <w:r>
-        <w:rPr>
-          <w:rStyle w:val="Textoennegrita"/>
-          <w:i/>
-        </w:rPr>
-        <w:t xml:space="preserve"> </w:t>
-      </w:r>
-      <w:proofErr w:type="spellStart"/>
-      <w:r>
-        <w:rPr>
-          <w:rStyle w:val="Textoennegrita"/>
-          <w:i/>
-        </w:rPr>
-        <w:t>aumento</w:t>
-      </w:r>
-      <w:proofErr w:type="spellEnd"/>
-      <w:r>
-        <w:rPr>
-          <w:rStyle w:val="Textoennegrita"/>
-          <w:i/>
-        </w:rPr>
-        <w:t xml:space="preserve"> de </w:t>
-      </w:r>
-      <w:proofErr w:type="spellStart"/>
-      <w:r>
-        <w:rPr>
-          <w:rStyle w:val="Textoennegrita"/>
-          <w:i/>
-        </w:rPr>
-        <w:t>operaciones</w:t>
-      </w:r>
-      <w:proofErr w:type="spellEnd"/>
-      <w:r>
-        <w:rPr>
-          <w:rStyle w:val="Textoennegrita"/>
-          <w:i/>
-        </w:rPr>
-        <w:t xml:space="preserve"> </w:t>
-      </w:r>
-      <w:proofErr w:type="spellStart"/>
-      <w:r>
-        <w:rPr>
-          <w:rStyle w:val="Textoennegrita"/>
-          <w:i/>
-        </w:rPr>
-        <w:t>requeridas</w:t>
-      </w:r>
-      <w:proofErr w:type="spellEnd"/>
-      <w:r>
-        <w:rPr>
-          <w:rStyle w:val="Textoennegrita"/>
-          <w:i/>
-        </w:rPr>
-        <w:t xml:space="preserve"> al </w:t>
-      </w:r>
-      <w:proofErr w:type="spellStart"/>
-      <w:r>
-        <w:rPr>
-          <w:rStyle w:val="Textoennegrita"/>
-          <w:i/>
-        </w:rPr>
-        <w:t>aumentar</w:t>
-      </w:r>
-      <w:proofErr w:type="spellEnd"/>
-      <w:r>
-        <w:rPr>
-          <w:rStyle w:val="Textoennegrita"/>
-          <w:i/>
-        </w:rPr>
-        <w:t xml:space="preserve"> </w:t>
-      </w:r>
-      <w:proofErr w:type="spellStart"/>
-      <w:r>
-        <w:rPr>
-          <w:rStyle w:val="Textoennegrita"/>
-          <w:i/>
-        </w:rPr>
-        <w:t>el</w:t>
-      </w:r>
-      <w:proofErr w:type="spellEnd"/>
-      <w:r>
-        <w:rPr>
-          <w:rStyle w:val="Textoennegrita"/>
-          <w:i/>
-        </w:rPr>
-        <w:t xml:space="preserve"> </w:t>
-      </w:r>
-      <w:proofErr w:type="spellStart"/>
-      <w:r>
-        <w:rPr>
-          <w:rStyle w:val="Textoennegrita"/>
-          <w:i/>
-        </w:rPr>
-        <w:t>tamaño</w:t>
-      </w:r>
-      <w:proofErr w:type="spellEnd"/>
-      <w:r>
-        <w:rPr>
-          <w:rStyle w:val="Textoennegrita"/>
-          <w:i/>
-        </w:rPr>
-        <w:t xml:space="preserve"> de la entrada (</w:t>
+        <w:t> nos permite representar la complejidad, y por ende la eficiencia, de un algoritmo, de tal manera que podemos proyectar el aumento de operaciones requeridas al aumentar el tamaño de la entrada (</w:t>
       </w:r>
       <w:r>
         <w:rPr>
@@ -9514,16 +9166,6 @@
         </w:rPr>
         <w:t>).</w:t>
       </w:r>
-    </w:p>
-    <w:p>
-      <w:pPr>
-        <w:spacing w:after="0"/>
-        <w:jc w:val="both"/>
-        <w:rPr>
-          <w:rStyle w:val="Textoennegrita"/>
-          <w:i/>
-        </w:rPr>
-      </w:pPr>
     </w:p>
     <w:p>
       <w:pPr>
@@ -9598,13 +9240,7 @@
         <w:rPr>
           <w:rStyle w:val="nfasisintenso"/>
         </w:rPr>
-        <w:t xml:space="preserve">NOTACIÓN </w:t>
-      </w:r>
-      <w:r>
-        <w:rPr>
-          <w:rStyle w:val="nfasisintenso"/>
-        </w:rPr>
-        <w:t>BIG O</w:t>
+        <w:t>NOTACIÓN BIG O</w:t>
       </w:r>
       <w:r>
         <w:rPr>
@@ -9637,463 +9273,7 @@
           <w:rStyle w:val="Textoennegrita"/>
           <w:i/>
         </w:rPr>
-        <w:t xml:space="preserve">La </w:t>
-      </w:r>
-      <w:proofErr w:type="spellStart"/>
-      <w:r>
-        <w:rPr>
-          <w:rStyle w:val="Textoennegrita"/>
-          <w:i/>
-        </w:rPr>
-        <w:t>notación</w:t>
-      </w:r>
-      <w:proofErr w:type="spellEnd"/>
-      <w:r>
-        <w:rPr>
-          <w:rStyle w:val="Textoennegrita"/>
-          <w:i/>
-        </w:rPr>
-        <w:t xml:space="preserve"> </w:t>
-      </w:r>
-      <w:proofErr w:type="spellStart"/>
-      <w:r>
-        <w:rPr>
-          <w:rStyle w:val="Textoennegrita"/>
-          <w:i/>
-        </w:rPr>
-        <w:t>Big</w:t>
-      </w:r>
-      <w:proofErr w:type="spellEnd"/>
-      <w:r>
-        <w:rPr>
-          <w:rStyle w:val="Textoennegrita"/>
-          <w:i/>
-        </w:rPr>
-        <w:t xml:space="preserve"> O </w:t>
-      </w:r>
-      <w:proofErr w:type="spellStart"/>
-      <w:r>
-        <w:rPr>
-          <w:rStyle w:val="Textoennegrita"/>
-          <w:i/>
-        </w:rPr>
-        <w:t>es</w:t>
-      </w:r>
-      <w:proofErr w:type="spellEnd"/>
-      <w:r>
-        <w:rPr>
-          <w:rStyle w:val="Textoennegrita"/>
-          <w:i/>
-        </w:rPr>
-        <w:t xml:space="preserve"> una </w:t>
-      </w:r>
-      <w:proofErr w:type="spellStart"/>
-      <w:r>
-        <w:rPr>
-          <w:rStyle w:val="Textoennegrita"/>
-          <w:i/>
-        </w:rPr>
-        <w:t>herramienta</w:t>
-      </w:r>
-      <w:proofErr w:type="spellEnd"/>
-      <w:r>
-        <w:rPr>
-          <w:rStyle w:val="Textoennegrita"/>
-          <w:i/>
-        </w:rPr>
-        <w:t xml:space="preserve"> </w:t>
-      </w:r>
-      <w:proofErr w:type="spellStart"/>
-      <w:r>
-        <w:rPr>
-          <w:rStyle w:val="Textoennegrita"/>
-          <w:i/>
-        </w:rPr>
-        <w:t>muy</w:t>
-      </w:r>
-      <w:proofErr w:type="spellEnd"/>
-      <w:r>
-        <w:rPr>
-          <w:rStyle w:val="Textoennegrita"/>
-          <w:i/>
-        </w:rPr>
-        <w:t xml:space="preserve"> </w:t>
-      </w:r>
-      <w:proofErr w:type="spellStart"/>
-      <w:r>
-        <w:rPr>
-          <w:rStyle w:val="Textoennegrita"/>
-          <w:i/>
-        </w:rPr>
-        <w:t>funcional</w:t>
-      </w:r>
-      <w:proofErr w:type="spellEnd"/>
-      <w:r>
-        <w:rPr>
-          <w:rStyle w:val="Textoennegrita"/>
-          <w:i/>
-        </w:rPr>
-        <w:t xml:space="preserve"> para </w:t>
-      </w:r>
-      <w:proofErr w:type="spellStart"/>
-      <w:r>
-        <w:rPr>
-          <w:rStyle w:val="Textoennegrita"/>
-          <w:i/>
-        </w:rPr>
-        <w:t>determinar</w:t>
-      </w:r>
-      <w:proofErr w:type="spellEnd"/>
-      <w:r>
-        <w:rPr>
-          <w:rStyle w:val="Textoennegrita"/>
-          <w:i/>
-        </w:rPr>
-        <w:t xml:space="preserve"> la </w:t>
-      </w:r>
-      <w:proofErr w:type="spellStart"/>
-      <w:r>
-        <w:rPr>
-          <w:rStyle w:val="Textoennegrita"/>
-          <w:i/>
-        </w:rPr>
-        <w:t>complejidad</w:t>
-      </w:r>
-      <w:proofErr w:type="spellEnd"/>
-      <w:r>
-        <w:rPr>
-          <w:rStyle w:val="Textoennegrita"/>
-          <w:i/>
-        </w:rPr>
-        <w:t xml:space="preserve"> de </w:t>
-      </w:r>
-      <w:proofErr w:type="spellStart"/>
-      <w:r>
-        <w:rPr>
-          <w:rStyle w:val="Textoennegrita"/>
-          <w:i/>
-        </w:rPr>
-        <w:t>un</w:t>
-      </w:r>
-      <w:proofErr w:type="spellEnd"/>
-      <w:r>
-        <w:rPr>
-          <w:rStyle w:val="Textoennegrita"/>
-          <w:i/>
-        </w:rPr>
-        <w:t xml:space="preserve"> algoritmo </w:t>
-      </w:r>
-      <w:proofErr w:type="spellStart"/>
-      <w:r>
-        <w:rPr>
-          <w:rStyle w:val="Textoennegrita"/>
-          <w:i/>
-        </w:rPr>
-        <w:t>que</w:t>
-      </w:r>
-      <w:proofErr w:type="spellEnd"/>
-      <w:r>
-        <w:rPr>
-          <w:rStyle w:val="Textoennegrita"/>
-          <w:i/>
-        </w:rPr>
-        <w:t xml:space="preserve"> </w:t>
-      </w:r>
-      <w:proofErr w:type="spellStart"/>
-      <w:r>
-        <w:rPr>
-          <w:rStyle w:val="Textoennegrita"/>
-          <w:i/>
-        </w:rPr>
-        <w:t>estemos</w:t>
-      </w:r>
-      <w:proofErr w:type="spellEnd"/>
-      <w:r>
-        <w:rPr>
-          <w:rStyle w:val="Textoennegrita"/>
-          <w:i/>
-        </w:rPr>
-        <w:t xml:space="preserve"> </w:t>
-      </w:r>
-      <w:proofErr w:type="spellStart"/>
-      <w:r>
-        <w:rPr>
-          <w:rStyle w:val="Textoennegrita"/>
-          <w:i/>
-        </w:rPr>
-        <w:t>utilizando</w:t>
-      </w:r>
-      <w:proofErr w:type="spellEnd"/>
-      <w:r>
-        <w:rPr>
-          <w:rStyle w:val="Textoennegrita"/>
-          <w:i/>
-        </w:rPr>
-        <w:t xml:space="preserve">, </w:t>
-      </w:r>
-      <w:proofErr w:type="spellStart"/>
-      <w:r>
-        <w:rPr>
-          <w:rStyle w:val="Textoennegrita"/>
-          <w:i/>
-        </w:rPr>
-        <w:t>permitiéndonos</w:t>
-      </w:r>
-      <w:proofErr w:type="spellEnd"/>
-      <w:r>
-        <w:rPr>
-          <w:rStyle w:val="Textoennegrita"/>
-          <w:i/>
-        </w:rPr>
-        <w:t xml:space="preserve"> </w:t>
-      </w:r>
-      <w:proofErr w:type="spellStart"/>
-      <w:r>
-        <w:rPr>
-          <w:rStyle w:val="Textoennegrita"/>
-          <w:i/>
-        </w:rPr>
-        <w:t>medir</w:t>
-      </w:r>
-      <w:proofErr w:type="spellEnd"/>
-      <w:r>
-        <w:rPr>
-          <w:rStyle w:val="Textoennegrita"/>
-          <w:i/>
-        </w:rPr>
-        <w:t xml:space="preserve"> su </w:t>
-      </w:r>
-      <w:proofErr w:type="spellStart"/>
-      <w:r>
-        <w:rPr>
-          <w:rStyle w:val="Textoennegrita"/>
-          <w:i/>
-        </w:rPr>
-        <w:t>rendimiento</w:t>
-      </w:r>
-      <w:proofErr w:type="spellEnd"/>
-      <w:r>
-        <w:rPr>
-          <w:rStyle w:val="Textoennegrita"/>
-          <w:i/>
-        </w:rPr>
-        <w:t xml:space="preserve"> </w:t>
-      </w:r>
-      <w:proofErr w:type="spellStart"/>
-      <w:r>
-        <w:rPr>
-          <w:rStyle w:val="Textoennegrita"/>
-          <w:i/>
-        </w:rPr>
-        <w:t>en</w:t>
-      </w:r>
-      <w:proofErr w:type="spellEnd"/>
-      <w:r>
-        <w:rPr>
-          <w:rStyle w:val="Textoennegrita"/>
-          <w:i/>
-        </w:rPr>
-        <w:t xml:space="preserve"> </w:t>
-      </w:r>
-      <w:proofErr w:type="spellStart"/>
-      <w:r>
-        <w:rPr>
-          <w:rStyle w:val="Textoennegrita"/>
-          <w:i/>
-        </w:rPr>
-        <w:t>cuanto</w:t>
-      </w:r>
-      <w:proofErr w:type="spellEnd"/>
-      <w:r>
-        <w:rPr>
-          <w:rStyle w:val="Textoennegrita"/>
-          <w:i/>
-        </w:rPr>
-        <w:t xml:space="preserve"> a uso de </w:t>
-      </w:r>
-      <w:proofErr w:type="spellStart"/>
-      <w:r>
-        <w:rPr>
-          <w:rStyle w:val="Textoennegrita"/>
-          <w:i/>
-        </w:rPr>
-        <w:t>espacio</w:t>
-      </w:r>
-      <w:proofErr w:type="spellEnd"/>
-      <w:r>
-        <w:rPr>
-          <w:rStyle w:val="Textoennegrita"/>
-          <w:i/>
-        </w:rPr>
-        <w:t xml:space="preserve"> </w:t>
-      </w:r>
-      <w:proofErr w:type="spellStart"/>
-      <w:r>
-        <w:rPr>
-          <w:rStyle w:val="Textoennegrita"/>
-          <w:i/>
-        </w:rPr>
-        <w:t>en</w:t>
-      </w:r>
-      <w:proofErr w:type="spellEnd"/>
-      <w:r>
-        <w:rPr>
-          <w:rStyle w:val="Textoennegrita"/>
-          <w:i/>
-        </w:rPr>
-        <w:t xml:space="preserve"> </w:t>
-      </w:r>
-      <w:proofErr w:type="spellStart"/>
-      <w:r>
-        <w:rPr>
-          <w:rStyle w:val="Textoennegrita"/>
-          <w:i/>
-        </w:rPr>
-        <w:t>disco</w:t>
-      </w:r>
-      <w:proofErr w:type="spellEnd"/>
-      <w:r>
-        <w:rPr>
-          <w:rStyle w:val="Textoennegrita"/>
-          <w:i/>
-        </w:rPr>
-        <w:t xml:space="preserve">, </w:t>
-      </w:r>
-      <w:proofErr w:type="spellStart"/>
-      <w:r>
-        <w:rPr>
-          <w:rStyle w:val="Textoennegrita"/>
-          <w:i/>
-        </w:rPr>
-        <w:t>recursos</w:t>
-      </w:r>
-      <w:proofErr w:type="spellEnd"/>
-      <w:r>
-        <w:rPr>
-          <w:rStyle w:val="Textoennegrita"/>
-          <w:i/>
-        </w:rPr>
-        <w:t xml:space="preserve"> (memoria y </w:t>
-      </w:r>
-      <w:proofErr w:type="spellStart"/>
-      <w:r>
-        <w:rPr>
-          <w:rStyle w:val="Textoennegrita"/>
-          <w:i/>
-        </w:rPr>
-        <w:t>ciclos</w:t>
-      </w:r>
-      <w:proofErr w:type="spellEnd"/>
-      <w:r>
-        <w:rPr>
-          <w:rStyle w:val="Textoennegrita"/>
-          <w:i/>
-        </w:rPr>
-        <w:t xml:space="preserve"> del </w:t>
-      </w:r>
-      <w:proofErr w:type="spellStart"/>
-      <w:r>
-        <w:rPr>
-          <w:rStyle w:val="Textoennegrita"/>
-          <w:i/>
-        </w:rPr>
-        <w:t>reloj</w:t>
-      </w:r>
-      <w:proofErr w:type="spellEnd"/>
-      <w:r>
-        <w:rPr>
-          <w:rStyle w:val="Textoennegrita"/>
-          <w:i/>
-        </w:rPr>
-        <w:t xml:space="preserve"> del CPU) y </w:t>
-      </w:r>
-      <w:proofErr w:type="spellStart"/>
-      <w:r>
-        <w:rPr>
-          <w:rStyle w:val="Textoennegrita"/>
-          <w:i/>
-        </w:rPr>
-        <w:t>tiempo</w:t>
-      </w:r>
-      <w:proofErr w:type="spellEnd"/>
-      <w:r>
-        <w:rPr>
-          <w:rStyle w:val="Textoennegrita"/>
-          <w:i/>
-        </w:rPr>
-        <w:t xml:space="preserve"> de </w:t>
-      </w:r>
-      <w:proofErr w:type="spellStart"/>
-      <w:r>
-        <w:rPr>
-          <w:rStyle w:val="Textoennegrita"/>
-          <w:i/>
-        </w:rPr>
-        <w:t>ejecución</w:t>
-      </w:r>
-      <w:proofErr w:type="spellEnd"/>
-      <w:r>
-        <w:rPr>
-          <w:rStyle w:val="Textoennegrita"/>
-          <w:i/>
-        </w:rPr>
-        <w:t xml:space="preserve">, </w:t>
-      </w:r>
-      <w:proofErr w:type="spellStart"/>
-      <w:r>
-        <w:rPr>
-          <w:rStyle w:val="Textoennegrita"/>
-          <w:i/>
-        </w:rPr>
-        <w:t>entre</w:t>
-      </w:r>
-      <w:proofErr w:type="spellEnd"/>
-      <w:r>
-        <w:rPr>
-          <w:rStyle w:val="Textoennegrita"/>
-          <w:i/>
-        </w:rPr>
-        <w:t xml:space="preserve"> </w:t>
-      </w:r>
-      <w:proofErr w:type="spellStart"/>
-      <w:r>
-        <w:rPr>
-          <w:rStyle w:val="Textoennegrita"/>
-          <w:i/>
-        </w:rPr>
-        <w:t>otras</w:t>
-      </w:r>
-      <w:proofErr w:type="spellEnd"/>
-      <w:r>
-        <w:rPr>
-          <w:rStyle w:val="Textoennegrita"/>
-          <w:i/>
-        </w:rPr>
-        <w:t xml:space="preserve">, </w:t>
-      </w:r>
-      <w:proofErr w:type="spellStart"/>
-      <w:r>
-        <w:rPr>
-          <w:rStyle w:val="Textoennegrita"/>
-          <w:i/>
-        </w:rPr>
-        <w:t>ayudándonos</w:t>
-      </w:r>
-      <w:proofErr w:type="spellEnd"/>
-      <w:r>
-        <w:rPr>
-          <w:rStyle w:val="Textoennegrita"/>
-          <w:i/>
-        </w:rPr>
-        <w:t xml:space="preserve"> </w:t>
-      </w:r>
-      <w:proofErr w:type="spellStart"/>
-      <w:r>
-        <w:rPr>
-          <w:rStyle w:val="Textoennegrita"/>
-          <w:i/>
-        </w:rPr>
-        <w:t>a </w:t>
+        <w:t>La notación Big O es una herramienta muy funcional para determinar la complejidad de un algoritmo que estemos utilizando, permitiéndonos medir su rendimiento en cuanto a uso de espacio en disco, recursos (memoria y ciclos del reloj del CPU) y tiempo de ejecución, entre otras, ayudándonos a </w:t>
       </w:r>
       <w:r>
         <w:rPr>
@@ -10101,142 +9281,7 @@
           <w:bCs w:val="0"/>
           <w:i/>
         </w:rPr>
-        <w:t>identificar</w:t>
-      </w:r>
-      <w:proofErr w:type="spellEnd"/>
-      <w:r>
-        <w:rPr>
-          <w:rStyle w:val="Textoennegrita"/>
-          <w:bCs w:val="0"/>
-          <w:i/>
-        </w:rPr>
-        <w:t xml:space="preserve"> </w:t>
-      </w:r>
-      <w:proofErr w:type="spellStart"/>
-      <w:r>
-        <w:rPr>
-          <w:rStyle w:val="Textoennegrita"/>
-          <w:bCs w:val="0"/>
-          <w:i/>
-        </w:rPr>
-        <w:t>el</w:t>
-      </w:r>
-      <w:proofErr w:type="spellEnd"/>
-      <w:r>
-        <w:rPr>
-          <w:rStyle w:val="Textoennegrita"/>
-          <w:bCs w:val="0"/>
-          <w:i/>
-        </w:rPr>
-        <w:t xml:space="preserve"> </w:t>
-      </w:r>
-      <w:proofErr w:type="spellStart"/>
-      <w:r>
-        <w:rPr>
-          <w:rStyle w:val="Textoennegrita"/>
-          <w:bCs w:val="0"/>
-          <w:i/>
-        </w:rPr>
-        <w:t>peor</w:t>
-      </w:r>
-      <w:proofErr w:type="spellEnd"/>
-      <w:r>
-        <w:rPr>
-          <w:rStyle w:val="Textoennegrita"/>
-          <w:bCs w:val="0"/>
-          <w:i/>
-        </w:rPr>
-        <w:t xml:space="preserve"> </w:t>
-      </w:r>
-      <w:proofErr w:type="spellStart"/>
-      <w:r>
-        <w:rPr>
-          <w:rStyle w:val="Textoennegrita"/>
-          <w:bCs w:val="0"/>
-          <w:i/>
-        </w:rPr>
-        <w:t>escenario</w:t>
-      </w:r>
-      <w:proofErr w:type="spellEnd"/>
-      <w:r>
-        <w:rPr>
-          <w:rStyle w:val="Textoennegrita"/>
-          <w:bCs w:val="0"/>
-          <w:i/>
-        </w:rPr>
-        <w:t xml:space="preserve"> </w:t>
-      </w:r>
-      <w:proofErr w:type="spellStart"/>
-      <w:r>
-        <w:rPr>
-          <w:rStyle w:val="Textoennegrita"/>
-          <w:bCs w:val="0"/>
-          <w:i/>
-        </w:rPr>
-        <w:t>donde</w:t>
-      </w:r>
-      <w:proofErr w:type="spellEnd"/>
-      <w:r>
-        <w:rPr>
-          <w:rStyle w:val="Textoennegrita"/>
-          <w:bCs w:val="0"/>
-          <w:i/>
-        </w:rPr>
-        <w:t xml:space="preserve"> </w:t>
-      </w:r>
-      <w:proofErr w:type="spellStart"/>
-      <w:r>
-        <w:rPr>
-          <w:rStyle w:val="Textoennegrita"/>
-          <w:bCs w:val="0"/>
-          <w:i/>
-        </w:rPr>
-        <w:t>el</w:t>
-      </w:r>
-      <w:proofErr w:type="spellEnd"/>
-      <w:r>
-        <w:rPr>
-          <w:rStyle w:val="Textoennegrita"/>
-          <w:bCs w:val="0"/>
-          <w:i/>
-        </w:rPr>
-        <w:t xml:space="preserve"> algoritmo </w:t>
-      </w:r>
-      <w:proofErr w:type="spellStart"/>
-      <w:r>
-        <w:rPr>
-          <w:rStyle w:val="Textoennegrita"/>
-          <w:bCs w:val="0"/>
-          <w:i/>
-        </w:rPr>
-        <w:t>llegue</w:t>
-      </w:r>
-      <w:proofErr w:type="spellEnd"/>
-      <w:r>
-        <w:rPr>
-          <w:rStyle w:val="Textoennegrita"/>
-          <w:bCs w:val="0"/>
-          <w:i/>
-        </w:rPr>
-        <w:t xml:space="preserve"> a su </w:t>
-      </w:r>
-      <w:proofErr w:type="spellStart"/>
-      <w:r>
-        <w:rPr>
-          <w:rStyle w:val="Textoennegrita"/>
-          <w:bCs w:val="0"/>
-          <w:i/>
-        </w:rPr>
-        <w:t>más</w:t>
-      </w:r>
-      <w:proofErr w:type="spellEnd"/>
-      <w:r>
-        <w:rPr>
-          <w:rStyle w:val="Textoennegrita"/>
-          <w:bCs w:val="0"/>
-          <w:i/>
-        </w:rPr>
-        <w:t xml:space="preserve"> alto punto de exigencia</w:t>
+        <w:t>identificar el peor escenario donde el algoritmo llegue a su más alto punto de exigencia</w:t>
       </w:r>
       <w:r>
         <w:rPr>
@@ -10265,122 +9310,12 @@
           <w:i/>
         </w:rPr>
       </w:pPr>
-    </w:p>
-    <w:p>
-      <w:pPr>
-        <w:spacing w:after="0"/>
-        <w:jc w:val="both"/>
-        <w:rPr>
-          <w:rStyle w:val="Textoennegrita"/>
-          <w:i/>
-        </w:rPr>
-      </w:pPr>
-    </w:p>
-    <w:p>
-      <w:pPr>
-        <w:spacing w:after="0"/>
-        <w:jc w:val="both"/>
-        <w:rPr>
-          <w:rStyle w:val="Textoennegrita"/>
-          <w:i/>
-        </w:rPr>
-      </w:pPr>
-      <w:proofErr w:type="spellStart"/>
-      <w:r>
-        <w:rPr>
-          <w:rStyle w:val="Textoennegrita"/>
-          <w:i/>
-        </w:rPr>
-        <w:lastRenderedPageBreak/>
-        <w:t>Los</w:t>
-      </w:r>
-      <w:proofErr w:type="spellEnd"/>
-      <w:r>
-        <w:rPr>
-          <w:rStyle w:val="Textoennegrita"/>
-          <w:i/>
-        </w:rPr>
-        <w:t xml:space="preserve"> </w:t>
-      </w:r>
-      <w:proofErr w:type="spellStart"/>
-      <w:r>
-        <w:rPr>
-          <w:rStyle w:val="Textoennegrita"/>
-          <w:i/>
-        </w:rPr>
-        <w:t>términos</w:t>
-      </w:r>
-      <w:proofErr w:type="spellEnd"/>
-      <w:r>
-        <w:rPr>
-          <w:rStyle w:val="Textoennegrita"/>
-          <w:i/>
-        </w:rPr>
-        <w:t xml:space="preserve"> de </w:t>
-      </w:r>
-      <w:proofErr w:type="spellStart"/>
-      <w:r>
-        <w:rPr>
-          <w:rStyle w:val="Textoennegrita"/>
-          <w:i/>
-        </w:rPr>
-        <w:t>complejidad</w:t>
-      </w:r>
-      <w:proofErr w:type="spellEnd"/>
-      <w:r>
-        <w:rPr>
-          <w:rStyle w:val="Textoennegrita"/>
-          <w:i/>
-        </w:rPr>
-        <w:t xml:space="preserve"> </w:t>
-      </w:r>
-      <w:proofErr w:type="spellStart"/>
-      <w:r>
-        <w:rPr>
-          <w:rStyle w:val="Textoennegrita"/>
-          <w:i/>
-        </w:rPr>
-        <w:t>Big</w:t>
-      </w:r>
-      <w:proofErr w:type="spellEnd"/>
-      <w:r>
-        <w:rPr>
-          <w:rStyle w:val="Textoennegrita"/>
-          <w:i/>
-        </w:rPr>
-        <w:t xml:space="preserve"> O </w:t>
-      </w:r>
-      <w:proofErr w:type="spellStart"/>
-      <w:r>
-        <w:rPr>
-          <w:rStyle w:val="Textoennegrita"/>
-          <w:i/>
-        </w:rPr>
-        <w:t>más</w:t>
-      </w:r>
-      <w:proofErr w:type="spellEnd"/>
-      <w:r>
-        <w:rPr>
-          <w:rStyle w:val="Textoennegrita"/>
-          <w:i/>
-        </w:rPr>
-        <w:t xml:space="preserve"> </w:t>
-      </w:r>
-      <w:proofErr w:type="spellStart"/>
-      <w:r>
-        <w:rPr>
-          <w:rStyle w:val="Textoennegrita"/>
-          <w:i/>
-        </w:rPr>
-        <w:t>utilizados</w:t>
-      </w:r>
-      <w:proofErr w:type="spellEnd"/>
-      <w:r>
-        <w:rPr>
-          <w:rStyle w:val="Textoennegrita"/>
-          <w:i/>
-        </w:rPr>
-        <w:t xml:space="preserve"> son:</w:t>
+      <w:r>
+        <w:rPr>
+          <w:rStyle w:val="Textoennegrita"/>
+          <w:i/>
+        </w:rPr>
+        <w:t>Los términos de complejidad Big O más utilizados son:</w:t>
       </w:r>
     </w:p>
     <w:p>
@@ -10661,16 +9596,6 @@
           <w:i/>
         </w:rPr>
       </w:pPr>
-    </w:p>
-    <w:p>
-      <w:pPr>
-        <w:spacing w:after="0"/>
-        <w:jc w:val="both"/>
-        <w:rPr>
-          <w:rStyle w:val="Textoennegrita"/>
-          <w:i/>
-        </w:rPr>
-      </w:pPr>
       <w:hyperlink r:id="rId135" w:history="1">
         <w:r>
           <w:rPr>
@@ -10693,6 +9618,16 @@
     </w:p>
     <w:p>
       <w:pPr>
+        <w:spacing w:after="0"/>
+        <w:jc w:val="both"/>
+        <w:rPr>
+          <w:rStyle w:val="Textoennegrita"/>
+          <w:i/>
+        </w:rPr>
+      </w:pPr>
+    </w:p>
+    <w:p>
+      <w:pPr>
         <w:pStyle w:val="Sinespaciado"/>
         <w:jc w:val="both"/>
         <w:rPr>
@@ -10706,6 +9641,7 @@
         <w:rPr>
           <w:rStyle w:val="nfasisintenso"/>
         </w:rPr>
+        <w:lastRenderedPageBreak/>
         <w:t>ALGORITMOS DE ORDENACIÓN</w:t>
       </w:r>
       <w:r>
@@ -10756,16 +9692,6 @@
         </w:rPr>
         <w:t> es un algoritmo que pone elementos de una lista o un vector en una secuencia dada por una relación de orden, es decir, el resultado de salida ha de ser una permutación —o reordenamiento— de la entrada que satisfaga la relación de orden dada. Las relaciones de orden más usadas son el orden numérico y el orden lexicográfico.</w:t>
       </w:r>
-    </w:p>
-    <w:p>
-      <w:pPr>
-        <w:spacing w:after="0"/>
-        <w:jc w:val="both"/>
-        <w:rPr>
-          <w:rStyle w:val="Textoennegrita"/>
-          <w:i/>
-        </w:rPr>
-      </w:pPr>
     </w:p>
     <w:p>
       <w:pPr>
@@ -10792,6 +9718,214 @@
         <w:jc w:val="both"/>
         <w:rPr>
           <w:rStyle w:val="Textoennegrita"/>
+          <w:i/>
+        </w:rPr>
+      </w:pPr>
+    </w:p>
+    <w:p>
+      <w:pPr>
+        <w:pStyle w:val="Sinespaciado"/>
+        <w:jc w:val="both"/>
+        <w:rPr>
+          <w:rStyle w:val="Textoennegrita"/>
+          <w:i/>
+          <w:iCs/>
+          <w:color w:val="4F81BD" w:themeColor="accent1"/>
+        </w:rPr>
+      </w:pPr>
+      <w:r>
+        <w:rPr>
+          <w:rStyle w:val="nfasisintenso"/>
+        </w:rPr>
+        <w:t>BUSQUEDA SECUENCIAL</w:t>
+      </w:r>
+      <w:r>
+        <w:rPr>
+          <w:rStyle w:val="nfasisintenso"/>
+        </w:rPr>
+        <w:t>:</w:t>
+      </w:r>
+    </w:p>
+    <w:p>
+      <w:pPr>
+        <w:spacing w:after="0"/>
+        <w:jc w:val="both"/>
+        <w:rPr>
+          <w:rStyle w:val="Textoennegrita"/>
+          <w:i/>
+        </w:rPr>
+      </w:pPr>
+    </w:p>
+    <w:p>
+      <w:pPr>
+        <w:spacing w:after="0"/>
+        <w:jc w:val="both"/>
+        <w:rPr>
+          <w:rStyle w:val="Textoennegrita"/>
+          <w:i/>
+        </w:rPr>
+      </w:pPr>
+      <w:r>
+        <w:rPr>
+          <w:rStyle w:val="Textoennegrita"/>
+          <w:i/>
+        </w:rPr>
+        <w:t>En informática, la </w:t>
+      </w:r>
+      <w:r>
+        <w:rPr>
+          <w:rStyle w:val="Textoennegrita"/>
+          <w:bCs w:val="0"/>
+          <w:i/>
+        </w:rPr>
+        <w:t>búsqueda lineal</w:t>
+      </w:r>
+      <w:r>
+        <w:rPr>
+          <w:rStyle w:val="Textoennegrita"/>
+          <w:i/>
+        </w:rPr>
+        <w:t> o la </w:t>
+      </w:r>
+      <w:r>
+        <w:rPr>
+          <w:rStyle w:val="Textoennegrita"/>
+          <w:bCs w:val="0"/>
+          <w:i/>
+        </w:rPr>
+        <w:t>búsqueda secuencial</w:t>
+      </w:r>
+      <w:r>
+        <w:rPr>
+          <w:rStyle w:val="Textoennegrita"/>
+          <w:i/>
+        </w:rPr>
+        <w:t> es un método para encontrar un valor objetivo dentro de una lista.Ésta comprueba secuencialmente cada elemento de la lista para el valor objetivo hasta que es encontrado o hasta que todos los elementos hayan sido comparados.</w:t>
+      </w:r>
+    </w:p>
+    <w:p>
+      <w:pPr>
+        <w:spacing w:after="0"/>
+        <w:jc w:val="both"/>
+        <w:rPr>
+          <w:rStyle w:val="Textoennegrita"/>
+          <w:i/>
+        </w:rPr>
+      </w:pPr>
+      <w:hyperlink r:id="rId137" w:history="1">
+        <w:r>
+          <w:rPr>
+            <w:rStyle w:val="Hipervnculo"/>
+            <w:i/>
+          </w:rPr>
+          <w:t>https://es.wikipedia.org/wiki/B%C3%BAsqueda_lineal</w:t>
+        </w:r>
+      </w:hyperlink>
+    </w:p>
+    <w:p>
+      <w:pPr>
+        <w:spacing w:after="0"/>
+        <w:jc w:val="both"/>
+        <w:rPr>
+          <w:rStyle w:val="Textoennegrita"/>
+          <w:i/>
+        </w:rPr>
+      </w:pPr>
+    </w:p>
+    <w:p>
+      <w:pPr>
+        <w:pStyle w:val="Sinespaciado"/>
+        <w:jc w:val="both"/>
+        <w:rPr>
+          <w:rStyle w:val="Textoennegrita"/>
+          <w:i/>
+          <w:iCs/>
+          <w:color w:val="4F81BD" w:themeColor="accent1"/>
+        </w:rPr>
+      </w:pPr>
+      <w:r>
+        <w:rPr>
+          <w:rStyle w:val="nfasisintenso"/>
+        </w:rPr>
+        <w:t>BUSQUEDA BINARIA</w:t>
+      </w:r>
+      <w:r>
+        <w:rPr>
+          <w:rStyle w:val="nfasisintenso"/>
+        </w:rPr>
+        <w:t>:</w:t>
+      </w:r>
+    </w:p>
+    <w:p>
+      <w:pPr>
+        <w:spacing w:after="0"/>
+        <w:jc w:val="both"/>
+        <w:rPr>
+          <w:rStyle w:val="Textoennegrita"/>
+          <w:i/>
+        </w:rPr>
+      </w:pPr>
+    </w:p>
+    <w:p>
+      <w:pPr>
+        <w:spacing w:after="0"/>
+        <w:jc w:val="both"/>
+        <w:rPr>
+          <w:rStyle w:val="Textoennegrita"/>
+          <w:i/>
+        </w:rPr>
+      </w:pPr>
+      <w:r>
+        <w:rPr>
+          <w:rStyle w:val="Textoennegrita"/>
+          <w:i/>
+        </w:rPr>
+        <w:t>La búsqueda binaria es un algoritmo eficiente para encontrar un elemento en una lista ordenada de elementos. Funciona al dividir repetidamente a la mitad la porción de la lista que podría contener al elemento, hasta reducir las ubicaciones posibles a solo una. Usamos la búsqueda binaria en el </w:t>
+      </w:r>
+      <w:hyperlink r:id="rId138" w:tgtFrame="_blank" w:history="1">
+        <w:r>
+          <w:rPr>
+            <w:rStyle w:val="Textoennegrita"/>
+            <w:i/>
+          </w:rPr>
+          <w:t>juego de adivinar</w:t>
+        </w:r>
+      </w:hyperlink>
+      <w:r>
+        <w:rPr>
+          <w:rStyle w:val="Textoennegrita"/>
+          <w:i/>
+        </w:rPr>
+        <w:t> en la lección introductoria.</w:t>
+      </w:r>
+    </w:p>
+    <w:p>
+      <w:pPr>
+        <w:spacing w:after="0"/>
+        <w:jc w:val="both"/>
+        <w:rPr>
+          <w:rStyle w:val="Textoennegrita"/>
+          <w:bCs w:val="0"/>
+          <w:i/>
+        </w:rPr>
+      </w:pPr>
+      <w:hyperlink r:id="rId139" w:history="1">
+        <w:r>
+          <w:rPr>
+            <w:rStyle w:val="Hipervnculo"/>
+            <w:i/>
+          </w:rPr>
+          <w:t>https://es.khanacademy.org/computing/computer-science/algorithms/binary-search/a/binary-search</w:t>
+        </w:r>
+      </w:hyperlink>
+    </w:p>
+    <w:p>
+      <w:pPr>
+        <w:spacing w:after="0"/>
+        <w:jc w:val="both"/>
+        <w:rPr>
+          <w:rStyle w:val="Textoennegrita"/>
+          <w:bCs w:val="0"/>
           <w:i/>
         </w:rPr>
       </w:pPr>
@@ -12537,7 +11671,7 @@
 </file>
 
 <file path=customXml/itemProps1.xml><?xml version="1.0" encoding="utf-8"?>
-<ds:datastoreItem xmlns:ds="http://schemas.openxmlformats.org/officeDocument/2006/customXml" ds:itemID="{542D728F-8B74-4A95-81DA-D98C30FD2343}">
+<ds:datastoreItem xmlns:ds="http://schemas.openxmlformats.org/officeDocument/2006/customXml" ds:itemID="{26A466B8-3D9B-42CB-A996-8037CD560D01}">
   <ds:schemaRefs>
     <ds:schemaRef ds:uri="http://schemas.openxmlformats.org/officeDocument/2006/bibliography"/>
   </ds:schemaRefs>

</xml_diff>